<commit_message>
manuscript and preprint updated, posted
</commit_message>
<xml_diff>
--- a/manuscript/manuscript.docx
+++ b/manuscript/manuscript.docx
@@ -166,306 +166,184 @@
       </w:r>
     </w:p>
     <w:p>
-      <w:r>
-        <w:t xml:space="preserve">One </w:t>
-      </w:r>
-      <w:r>
-        <w:t>meta</w:t>
-      </w:r>
-      <w:r>
-        <w:t>-</w:t>
-      </w:r>
-      <w:r>
-        <w:t xml:space="preserve">analysis </w:t>
-      </w:r>
-      <w:r>
-        <w:t xml:space="preserve">has concluded that the </w:t>
-      </w:r>
-      <w:r>
-        <w:t>I</w:t>
-      </w:r>
-      <w:r>
-        <w:t xml:space="preserve">mplicit </w:t>
-      </w:r>
-      <w:r>
-        <w:t>R</w:t>
-      </w:r>
-      <w:r>
-        <w:t xml:space="preserve">elational </w:t>
-      </w:r>
-      <w:r>
-        <w:t>A</w:t>
-      </w:r>
-      <w:r>
-        <w:t xml:space="preserve">ssessment </w:t>
-      </w:r>
-      <w:r>
-        <w:t>P</w:t>
-      </w:r>
-      <w:r>
-        <w:t>rocedure (IRAP)</w:t>
-      </w:r>
-      <w:r>
-        <w:t xml:space="preserve"> </w:t>
-      </w:r>
-      <w:r>
-        <w:t xml:space="preserve">has </w:t>
-      </w:r>
-      <w:r>
-        <w:t xml:space="preserve">good criterion validity and </w:t>
-      </w:r>
-      <w:r>
-        <w:t>potential for clinical assessment</w:t>
-      </w:r>
-      <w:r>
-        <w:t xml:space="preserve">. </w:t>
-      </w:r>
-      <w:r>
-        <w:t xml:space="preserve">However, </w:t>
-      </w:r>
-      <w:r>
-        <w:t xml:space="preserve">two </w:t>
-      </w:r>
-      <w:r>
-        <w:t xml:space="preserve">other </w:t>
-      </w:r>
-      <w:r>
-        <w:t xml:space="preserve">meta-analyses </w:t>
-      </w:r>
-      <w:r>
-        <w:t>concluded</w:t>
-      </w:r>
-      <w:r>
-        <w:t xml:space="preserve"> </w:t>
-      </w:r>
-      <w:r>
-        <w:t xml:space="preserve">that it demonstrates </w:t>
-      </w:r>
-      <w:r>
-        <w:t xml:space="preserve">low reliability. Here, we extend this evidence based through </w:t>
-      </w:r>
-      <w:r>
-        <w:t>meta-analy</w:t>
-      </w:r>
-      <w:r>
-        <w:t xml:space="preserve">ses of </w:t>
-      </w:r>
-      <w:r>
-        <w:t>all published and unpublished studies conducted in two labs using the measure</w:t>
-      </w:r>
-      <w:r>
-        <w:t>. Individual participant data was used to estimate the IRAP’s internal consistency and test-retest reliability across a large number of domains (</w:t>
-      </w:r>
-      <w:r>
-        <w:rPr>
-          <w:i/>
-        </w:rPr>
-        <w:t>k</w:t>
-      </w:r>
-      <w:r>
-        <w:t xml:space="preserve"> = </w:t>
-      </w:r>
-      <w:r>
-        <w:t>1</w:t>
-      </w:r>
-      <w:r>
-        <w:t>9</w:t>
-      </w:r>
-      <w:r>
-        <w:t>) and participants (</w:t>
-      </w:r>
-      <w:r>
-        <w:t xml:space="preserve">total </w:t>
-      </w:r>
-      <w:r>
-        <w:rPr>
-          <w:i/>
-        </w:rPr>
-        <w:t>N</w:t>
-      </w:r>
-      <w:r>
-        <w:t xml:space="preserve"> = </w:t>
-      </w:r>
-      <w:r>
-        <w:t>1650</w:t>
-      </w:r>
-      <w:r>
-        <w:t>).</w:t>
-      </w:r>
-      <w:r>
-        <w:t xml:space="preserve"> </w:t>
-      </w:r>
-      <w:r>
-        <w:t xml:space="preserve">Results suggest that internal consistency </w:t>
-      </w:r>
-      <w:r>
-        <w:t xml:space="preserve">is poor </w:t>
-      </w:r>
-      <w:r>
-        <w:t>(</w:t>
-      </w:r>
-      <w:r>
-        <w:t xml:space="preserve">α </w:t>
-      </w:r>
-      <w:r>
-        <w:t xml:space="preserve">= </w:t>
-      </w:r>
-      <w:r>
-        <w:t>.52, 95% CI [.47, .57]</w:t>
-      </w:r>
-      <w:r>
-        <w:t xml:space="preserve">) </w:t>
-      </w:r>
-      <w:r>
-        <w:t xml:space="preserve">and test-retest reliability </w:t>
-      </w:r>
-      <w:r>
-        <w:t xml:space="preserve">is very poor </w:t>
-      </w:r>
-      <w:r>
-        <w:t>(ICC =</w:t>
-      </w:r>
-      <w:r>
-        <w:t xml:space="preserve"> .18, 95% CI [</w:t>
-      </w:r>
-      <w:r>
-        <w:t>.05, .30</w:t>
-      </w:r>
-      <w:r>
-        <w:t>]</w:t>
-      </w:r>
-      <w:r>
-        <w:t>)</w:t>
-      </w:r>
-      <w:r>
-        <w:t xml:space="preserve">. </w:t>
-      </w:r>
-      <w:r>
-        <w:t>We</w:t>
-      </w:r>
-      <w:r>
-        <w:t xml:space="preserve"> conclude that </w:t>
-      </w:r>
-      <w:r>
-        <w:t>researchers</w:t>
-      </w:r>
-      <w:r>
-        <w:t xml:space="preserve"> should be </w:t>
-      </w:r>
-      <w:r>
-        <w:t xml:space="preserve">very </w:t>
-      </w:r>
-      <w:r>
-        <w:t xml:space="preserve">cautious about choosing </w:t>
-      </w:r>
-      <w:r>
-        <w:t>to</w:t>
-      </w:r>
-      <w:r>
-        <w:t xml:space="preserve"> employ </w:t>
-      </w:r>
-      <w:r>
-        <w:t>the IRAP</w:t>
-      </w:r>
-      <w:r>
-        <w:t xml:space="preserve"> or when interpreting its results.</w:t>
-      </w:r>
-      <w:r>
-        <w:br w:type="page"/>
-      </w:r>
-    </w:p>
-    <w:p>
-      <w:pPr>
-        <w:pStyle w:val="Heading1"/>
-        <w:rPr>
-          <w:b w:val="0"/>
-        </w:rPr>
-      </w:pPr>
-      <w:r>
-        <w:rPr>
-          <w:b w:val="0"/>
-        </w:rPr>
-        <w:lastRenderedPageBreak/>
-        <w:t>The I</w:t>
-      </w:r>
-      <w:r>
-        <w:rPr>
-          <w:b w:val="0"/>
-        </w:rPr>
-        <w:t xml:space="preserve">mplicit </w:t>
-      </w:r>
-      <w:r>
-        <w:rPr>
-          <w:b w:val="0"/>
-        </w:rPr>
-        <w:t>R</w:t>
-      </w:r>
-      <w:r>
-        <w:rPr>
-          <w:b w:val="0"/>
-        </w:rPr>
-        <w:t xml:space="preserve">elational </w:t>
-      </w:r>
-      <w:r>
-        <w:rPr>
-          <w:b w:val="0"/>
-        </w:rPr>
-        <w:t>A</w:t>
-      </w:r>
-      <w:r>
-        <w:rPr>
-          <w:b w:val="0"/>
-        </w:rPr>
-        <w:t xml:space="preserve">ssessment </w:t>
-      </w:r>
-      <w:r>
-        <w:rPr>
-          <w:b w:val="0"/>
-        </w:rPr>
-        <w:t>P</w:t>
-      </w:r>
-      <w:r>
-        <w:rPr>
-          <w:b w:val="0"/>
-        </w:rPr>
-        <w:t>rocedure</w:t>
-      </w:r>
-      <w:r>
-        <w:rPr>
-          <w:b w:val="0"/>
-        </w:rPr>
-        <w:t xml:space="preserve"> </w:t>
-      </w:r>
-      <w:r>
-        <w:rPr>
-          <w:b w:val="0"/>
-        </w:rPr>
-        <w:t>demonstrates</w:t>
-      </w:r>
-      <w:r>
-        <w:rPr>
-          <w:b w:val="0"/>
-        </w:rPr>
-        <w:t xml:space="preserve"> poor internal consistency and test-retest reliability: A </w:t>
-      </w:r>
-      <w:r>
-        <w:rPr>
-          <w:b w:val="0"/>
-        </w:rPr>
-        <w:t>meta-analysis</w:t>
-      </w:r>
-    </w:p>
-    <w:p>
       <w:pPr>
         <w:ind w:firstLine="0"/>
       </w:pPr>
-    </w:p>
-    <w:p>
-      <w:r>
-        <w:t xml:space="preserve">The study of implicit social cognition has become a mainstay of psychological research </w:t>
-      </w:r>
-      <w:r>
-        <w:t>in many domains over the past twenty</w:t>
+      <w:r>
+        <w:t xml:space="preserve">Evidence for the IRAP’s reliability and validity is mixed, with one meta-analysis concluding it has good criterion validity and potential for clinical assessment, and two others </w:t>
+      </w:r>
+      <w:r>
+        <w:t>conclud</w:t>
+      </w:r>
+      <w:r>
+        <w:t>ing</w:t>
+      </w:r>
+      <w:r>
+        <w:t xml:space="preserve"> that it demonstrates</w:t>
+      </w:r>
+      <w:r>
+        <w:t xml:space="preserve"> low reliability. Here, we extend this evidence based through meta-analyses of </w:t>
+      </w:r>
+      <w:r>
+        <w:t>all</w:t>
+      </w:r>
+      <w:r>
+        <w:t xml:space="preserve"> published and unpublished studies</w:t>
+      </w:r>
+      <w:r>
+        <w:t xml:space="preserve"> conducted in two labs. Individual participant data</w:t>
+      </w:r>
+      <w:r>
+        <w:t xml:space="preserve"> was used to estimate </w:t>
+      </w:r>
+      <w:r>
+        <w:t xml:space="preserve">both </w:t>
+      </w:r>
+      <w:r>
+        <w:t>internal consistency and test-retest reliability across a large number of domains (</w:t>
+      </w:r>
+      <w:r>
+        <w:rPr>
+          <w:i/>
+        </w:rPr>
+        <w:t>k</w:t>
+      </w:r>
+      <w:r>
+        <w:t xml:space="preserve"> = </w:t>
+      </w:r>
+      <w:r>
+        <w:t>19</w:t>
+      </w:r>
+      <w:r>
+        <w:t>) and participants (</w:t>
+      </w:r>
+      <w:bookmarkStart w:id="3" w:name="_GoBack"/>
+      <w:bookmarkEnd w:id="3"/>
+      <w:r>
+        <w:rPr>
+          <w:i/>
+        </w:rPr>
+        <w:t>N</w:t>
+      </w:r>
+      <w:r>
+        <w:t xml:space="preserve"> = 1650).</w:t>
+      </w:r>
+      <w:r>
+        <w:t xml:space="preserve"> Results suggest that internal consistency is poor (α = .</w:t>
+      </w:r>
+      <w:r>
+        <w:t>52</w:t>
+      </w:r>
+      <w:r>
+        <w:t>, 95% CI [.</w:t>
+      </w:r>
+      <w:r>
+        <w:t>47, .57</w:t>
+      </w:r>
+      <w:r>
+        <w:t xml:space="preserve">]) and test-retest reliability is </w:t>
+      </w:r>
+      <w:r>
+        <w:t>very poor</w:t>
+      </w:r>
+      <w:r>
+        <w:t xml:space="preserve"> (ICC = .18, 95% CI [.05, .30]). We conclude that researchers should be very cautious about choosing to employ the IRAP or when interpreting its results.</w:t>
+      </w:r>
+    </w:p>
+    <w:p>
+      <w:r>
+        <w:br w:type="page"/>
+      </w:r>
+    </w:p>
+    <w:p>
+      <w:pPr>
+        <w:pStyle w:val="Heading1"/>
+        <w:rPr>
+          <w:b w:val="0"/>
+        </w:rPr>
+      </w:pPr>
+      <w:r>
+        <w:rPr>
+          <w:b w:val="0"/>
+        </w:rPr>
+        <w:lastRenderedPageBreak/>
+        <w:t>The I</w:t>
+      </w:r>
+      <w:r>
+        <w:rPr>
+          <w:b w:val="0"/>
+        </w:rPr>
+        <w:t xml:space="preserve">mplicit </w:t>
+      </w:r>
+      <w:r>
+        <w:rPr>
+          <w:b w:val="0"/>
+        </w:rPr>
+        <w:t>R</w:t>
+      </w:r>
+      <w:r>
+        <w:rPr>
+          <w:b w:val="0"/>
+        </w:rPr>
+        <w:t xml:space="preserve">elational </w:t>
+      </w:r>
+      <w:r>
+        <w:rPr>
+          <w:b w:val="0"/>
+        </w:rPr>
+        <w:t>A</w:t>
+      </w:r>
+      <w:r>
+        <w:rPr>
+          <w:b w:val="0"/>
+        </w:rPr>
+        <w:t xml:space="preserve">ssessment </w:t>
+      </w:r>
+      <w:r>
+        <w:rPr>
+          <w:b w:val="0"/>
+        </w:rPr>
+        <w:t>P</w:t>
+      </w:r>
+      <w:r>
+        <w:rPr>
+          <w:b w:val="0"/>
+        </w:rPr>
+        <w:t>rocedure</w:t>
+      </w:r>
+      <w:r>
+        <w:rPr>
+          <w:b w:val="0"/>
+        </w:rPr>
+        <w:t xml:space="preserve"> </w:t>
+      </w:r>
+      <w:r>
+        <w:rPr>
+          <w:b w:val="0"/>
+        </w:rPr>
+        <w:t>demonstrates</w:t>
+      </w:r>
+      <w:r>
+        <w:rPr>
+          <w:b w:val="0"/>
+        </w:rPr>
+        <w:t xml:space="preserve"> poor internal consistency and test-retest reliability: A </w:t>
+      </w:r>
+      <w:r>
+        <w:rPr>
+          <w:b w:val="0"/>
+        </w:rPr>
+        <w:t>meta-analysis</w:t>
+      </w:r>
+    </w:p>
+    <w:p>
+      <w:pPr>
+        <w:ind w:firstLine="0"/>
+      </w:pPr>
+    </w:p>
+    <w:p>
+      <w:r>
+        <w:t>The study of implicit social cognition has become a mainstay of psychological research in many domains over the past twenty</w:t>
       </w:r>
       <w:r>
         <w:t xml:space="preserve">-five </w:t>
@@ -579,24 +457,18 @@
         <w:t xml:space="preserve">one of few </w:t>
       </w:r>
       <w:r>
+        <w:t>implicit measure</w:t>
+      </w:r>
+      <w:r>
+        <w:t>s</w:t>
+      </w:r>
+      <w:r>
+        <w:t xml:space="preserve"> designed to capture </w:t>
+      </w:r>
+      <w:r>
         <w:t>implicit</w:t>
       </w:r>
       <w:r>
-        <w:t xml:space="preserve"> measure</w:t>
-      </w:r>
-      <w:r>
-        <w:t>s</w:t>
-      </w:r>
-      <w:r>
-        <w:t xml:space="preserve"> designed </w:t>
-      </w:r>
-      <w:r>
-        <w:t xml:space="preserve">to capture </w:t>
-      </w:r>
-      <w:r>
-        <w:t>implicit</w:t>
-      </w:r>
-      <w:r>
         <w:t xml:space="preserve"> </w:t>
       </w:r>
       <w:r>
@@ -606,10 +478,7 @@
         <w:t xml:space="preserve"> or </w:t>
       </w:r>
       <w:r>
-        <w:t>automatic</w:t>
-      </w:r>
-      <w:r>
-        <w:t xml:space="preserve"> relational responding </w:t>
+        <w:t xml:space="preserve">automatic relational responding </w:t>
       </w:r>
       <w:r>
         <w:fldChar w:fldCharType="begin"/>
@@ -639,13 +508,7 @@
         <w:fldChar w:fldCharType="end"/>
       </w:r>
       <w:r>
-        <w:t>.</w:t>
-      </w:r>
-      <w:r>
-        <w:t xml:space="preserve"> That is, it can capture </w:t>
-      </w:r>
-      <w:r>
-        <w:t>not only the strength of association between concepts</w:t>
+        <w:t>. That is, it can capture not only the strength of association between concepts</w:t>
       </w:r>
       <w:r>
         <w:t>,</w:t>
@@ -716,19 +579,13 @@
         <w:t>used in over 100 published articles</w:t>
       </w:r>
       <w:r>
-        <w:t xml:space="preserve">, </w:t>
-      </w:r>
-      <w:r>
-        <w:t xml:space="preserve">the </w:t>
+        <w:t xml:space="preserve">, the </w:t>
       </w:r>
       <w:r>
         <w:t xml:space="preserve">IRAP’s utility </w:t>
       </w:r>
       <w:r>
-        <w:t>remains</w:t>
-      </w:r>
-      <w:r>
-        <w:t xml:space="preserve"> </w:t>
+        <w:t xml:space="preserve">remains </w:t>
       </w:r>
       <w:r>
         <w:t>a matter of ongoing debate. On the one hand, i</w:t>
@@ -1025,10 +882,12 @@
         <m:sSub>
           <m:sSubPr>
             <m:ctrlPr>
-              <w:rPr>
-                <w:rFonts w:ascii="Cambria Math" w:hAnsi="Cambria Math"/>
-                <w:i/>
-              </w:rPr>
+              <w:ins w:id="4" w:author="Ian Hussey" w:date="2020-06-25T02:12:00Z">
+                <w:rPr>
+                  <w:rFonts w:ascii="Cambria Math" w:hAnsi="Cambria Math"/>
+                  <w:i/>
+                </w:rPr>
+              </w:ins>
             </m:ctrlPr>
           </m:sSubPr>
           <m:e>
@@ -2820,10 +2679,12 @@
         <m:sSub>
           <m:sSubPr>
             <m:ctrlPr>
-              <w:rPr>
-                <w:rFonts w:ascii="Cambria Math" w:hAnsi="Cambria Math"/>
-                <w:i/>
-              </w:rPr>
+              <w:ins w:id="5" w:author="Ian Hussey" w:date="2020-06-25T02:12:00Z">
+                <w:rPr>
+                  <w:rFonts w:ascii="Cambria Math" w:hAnsi="Cambria Math"/>
+                  <w:i/>
+                </w:rPr>
+              </w:ins>
             </m:ctrlPr>
           </m:sSubPr>
           <m:e>
@@ -2855,10 +2716,12 @@
         <m:f>
           <m:fPr>
             <m:ctrlPr>
-              <w:rPr>
-                <w:rFonts w:ascii="Cambria Math" w:hAnsi="Cambria Math"/>
-                <w:i/>
-              </w:rPr>
+              <w:ins w:id="6" w:author="Ian Hussey" w:date="2020-06-25T02:12:00Z">
+                <w:rPr>
+                  <w:rFonts w:ascii="Cambria Math" w:hAnsi="Cambria Math"/>
+                  <w:i/>
+                </w:rPr>
+              </w:ins>
             </m:ctrlPr>
           </m:fPr>
           <m:num>
@@ -2950,10 +2813,12 @@
         <m:sSub>
           <m:sSubPr>
             <m:ctrlPr>
-              <w:rPr>
-                <w:rFonts w:ascii="Cambria Math" w:hAnsi="Cambria Math"/>
-                <w:i/>
-              </w:rPr>
+              <w:ins w:id="7" w:author="Ian Hussey" w:date="2020-06-25T02:12:00Z">
+                <w:rPr>
+                  <w:rFonts w:ascii="Cambria Math" w:hAnsi="Cambria Math"/>
+                  <w:i/>
+                </w:rPr>
+              </w:ins>
             </m:ctrlPr>
           </m:sSubPr>
           <m:e>
@@ -3076,10 +2941,12 @@
         <m:sSub>
           <m:sSubPr>
             <m:ctrlPr>
-              <w:rPr>
-                <w:rFonts w:ascii="Cambria Math" w:hAnsi="Cambria Math"/>
-                <w:i/>
-              </w:rPr>
+              <w:ins w:id="8" w:author="Ian Hussey" w:date="2020-06-25T02:12:00Z">
+                <w:rPr>
+                  <w:rFonts w:ascii="Cambria Math" w:hAnsi="Cambria Math"/>
+                  <w:i/>
+                </w:rPr>
+              </w:ins>
             </m:ctrlPr>
           </m:sSubPr>
           <m:e>
@@ -4440,10 +4307,12 @@
         <m:sSub>
           <m:sSubPr>
             <m:ctrlPr>
-              <w:rPr>
-                <w:rFonts w:ascii="Cambria Math" w:hAnsi="Cambria Math"/>
-                <w:i/>
-              </w:rPr>
+              <w:ins w:id="9" w:author="Ian Hussey" w:date="2020-06-25T02:12:00Z">
+                <w:rPr>
+                  <w:rFonts w:ascii="Cambria Math" w:hAnsi="Cambria Math"/>
+                  <w:i/>
+                </w:rPr>
+              </w:ins>
             </m:ctrlPr>
           </m:sSubPr>
           <m:e>
@@ -4825,10 +4694,12 @@
         <m:sSub>
           <m:sSubPr>
             <m:ctrlPr>
-              <w:rPr>
-                <w:rFonts w:ascii="Cambria Math" w:hAnsi="Cambria Math"/>
-                <w:i/>
-              </w:rPr>
+              <w:ins w:id="10" w:author="Ian Hussey" w:date="2020-06-25T02:12:00Z">
+                <w:rPr>
+                  <w:rFonts w:ascii="Cambria Math" w:hAnsi="Cambria Math"/>
+                  <w:i/>
+                </w:rPr>
+              </w:ins>
             </m:ctrlPr>
           </m:sSubPr>
           <m:e>
@@ -4856,10 +4727,12 @@
         <m:sSub>
           <m:sSubPr>
             <m:ctrlPr>
-              <w:rPr>
-                <w:rFonts w:ascii="Cambria Math" w:hAnsi="Cambria Math"/>
-                <w:i/>
-              </w:rPr>
+              <w:ins w:id="11" w:author="Ian Hussey" w:date="2020-06-25T02:12:00Z">
+                <w:rPr>
+                  <w:rFonts w:ascii="Cambria Math" w:hAnsi="Cambria Math"/>
+                  <w:i/>
+                </w:rPr>
+              </w:ins>
             </m:ctrlPr>
           </m:sSubPr>
           <m:e>
@@ -4887,10 +4760,12 @@
         <m:sSub>
           <m:sSubPr>
             <m:ctrlPr>
-              <w:rPr>
-                <w:rFonts w:ascii="Cambria Math" w:hAnsi="Cambria Math"/>
-                <w:i/>
-              </w:rPr>
+              <w:ins w:id="12" w:author="Ian Hussey" w:date="2020-06-25T02:12:00Z">
+                <w:rPr>
+                  <w:rFonts w:ascii="Cambria Math" w:hAnsi="Cambria Math"/>
+                  <w:i/>
+                </w:rPr>
+              </w:ins>
             </m:ctrlPr>
           </m:sSubPr>
           <m:e>
@@ -4918,10 +4793,12 @@
         <m:sSub>
           <m:sSubPr>
             <m:ctrlPr>
-              <w:rPr>
-                <w:rFonts w:ascii="Cambria Math" w:hAnsi="Cambria Math"/>
-                <w:i/>
-              </w:rPr>
+              <w:ins w:id="13" w:author="Ian Hussey" w:date="2020-06-25T02:12:00Z">
+                <w:rPr>
+                  <w:rFonts w:ascii="Cambria Math" w:hAnsi="Cambria Math"/>
+                  <w:i/>
+                </w:rPr>
+              </w:ins>
             </m:ctrlPr>
           </m:sSubPr>
           <m:e>
@@ -4952,10 +4829,12 @@
           <m:sSub>
             <m:sSubPr>
               <m:ctrlPr>
-                <w:rPr>
-                  <w:rFonts w:ascii="Cambria Math" w:hAnsi="Cambria Math"/>
-                  <w:i/>
-                </w:rPr>
+                <w:ins w:id="14" w:author="Ian Hussey" w:date="2020-06-25T02:12:00Z">
+                  <w:rPr>
+                    <w:rFonts w:ascii="Cambria Math" w:hAnsi="Cambria Math"/>
+                    <w:i/>
+                  </w:rPr>
+                </w:ins>
               </m:ctrlPr>
             </m:sSubPr>
             <m:e>
@@ -4984,20 +4863,24 @@
           <m:f>
             <m:fPr>
               <m:ctrlPr>
-                <w:rPr>
-                  <w:rFonts w:ascii="Cambria Math" w:hAnsi="Cambria Math"/>
-                  <w:i/>
-                </w:rPr>
+                <w:ins w:id="15" w:author="Ian Hussey" w:date="2020-06-25T02:12:00Z">
+                  <w:rPr>
+                    <w:rFonts w:ascii="Cambria Math" w:hAnsi="Cambria Math"/>
+                    <w:i/>
+                  </w:rPr>
+                </w:ins>
               </m:ctrlPr>
             </m:fPr>
             <m:num>
               <m:sSub>
                 <m:sSubPr>
                   <m:ctrlPr>
-                    <w:rPr>
-                      <w:rFonts w:ascii="Cambria Math" w:hAnsi="Cambria Math"/>
-                      <w:i/>
-                    </w:rPr>
+                    <w:ins w:id="16" w:author="Ian Hussey" w:date="2020-06-25T02:12:00Z">
+                      <w:rPr>
+                        <w:rFonts w:ascii="Cambria Math" w:hAnsi="Cambria Math"/>
+                        <w:i/>
+                      </w:rPr>
+                    </w:ins>
                   </m:ctrlPr>
                 </m:sSubPr>
                 <m:e>
@@ -5023,10 +4906,12 @@
                 <m:radPr>
                   <m:degHide m:val="1"/>
                   <m:ctrlPr>
-                    <w:rPr>
-                      <w:rFonts w:ascii="Cambria Math" w:hAnsi="Cambria Math"/>
-                      <w:i/>
-                    </w:rPr>
+                    <w:ins w:id="17" w:author="Ian Hussey" w:date="2020-06-25T02:12:00Z">
+                      <w:rPr>
+                        <w:rFonts w:ascii="Cambria Math" w:hAnsi="Cambria Math"/>
+                        <w:i/>
+                      </w:rPr>
+                    </w:ins>
                   </m:ctrlPr>
                 </m:radPr>
                 <m:deg/>
@@ -5034,10 +4919,12 @@
                   <m:sSub>
                     <m:sSubPr>
                       <m:ctrlPr>
-                        <w:rPr>
-                          <w:rFonts w:ascii="Cambria Math" w:hAnsi="Cambria Math"/>
-                          <w:i/>
-                        </w:rPr>
+                        <w:ins w:id="18" w:author="Ian Hussey" w:date="2020-06-25T02:12:00Z">
+                          <w:rPr>
+                            <w:rFonts w:ascii="Cambria Math" w:hAnsi="Cambria Math"/>
+                            <w:i/>
+                          </w:rPr>
+                        </w:ins>
                       </m:ctrlPr>
                     </m:sSubPr>
                     <m:e>
@@ -5060,10 +4947,12 @@
                   <m:sSub>
                     <m:sSubPr>
                       <m:ctrlPr>
-                        <w:rPr>
-                          <w:rFonts w:ascii="Cambria Math" w:hAnsi="Cambria Math"/>
-                          <w:i/>
-                        </w:rPr>
+                        <w:ins w:id="19" w:author="Ian Hussey" w:date="2020-06-25T02:12:00Z">
+                          <w:rPr>
+                            <w:rFonts w:ascii="Cambria Math" w:hAnsi="Cambria Math"/>
+                            <w:i/>
+                          </w:rPr>
+                        </w:ins>
                       </m:ctrlPr>
                     </m:sSubPr>
                     <m:e>
@@ -5175,10 +5064,12 @@
         <m:sSub>
           <m:sSubPr>
             <m:ctrlPr>
-              <w:rPr>
-                <w:rFonts w:ascii="Cambria Math" w:hAnsi="Cambria Math"/>
-                <w:i/>
-              </w:rPr>
+              <w:ins w:id="20" w:author="Ian Hussey" w:date="2020-06-25T02:12:00Z">
+                <w:rPr>
+                  <w:rFonts w:ascii="Cambria Math" w:hAnsi="Cambria Math"/>
+                  <w:i/>
+                </w:rPr>
+              </w:ins>
             </m:ctrlPr>
           </m:sSubPr>
           <m:e>
@@ -5257,10 +5148,12 @@
         <m:sSub>
           <m:sSubPr>
             <m:ctrlPr>
-              <w:rPr>
-                <w:rFonts w:ascii="Cambria Math" w:hAnsi="Cambria Math"/>
-                <w:i/>
-              </w:rPr>
+              <w:ins w:id="21" w:author="Ian Hussey" w:date="2020-06-25T02:12:00Z">
+                <w:rPr>
+                  <w:rFonts w:ascii="Cambria Math" w:hAnsi="Cambria Math"/>
+                  <w:i/>
+                </w:rPr>
+              </w:ins>
             </m:ctrlPr>
           </m:sSubPr>
           <m:e>
@@ -5401,10 +5294,12 @@
         <m:sSup>
           <m:sSupPr>
             <m:ctrlPr>
-              <w:rPr>
-                <w:rFonts w:ascii="Cambria Math" w:hAnsi="Cambria Math"/>
-                <w:i/>
-              </w:rPr>
+              <w:ins w:id="22" w:author="Ian Hussey" w:date="2020-06-25T02:12:00Z">
+                <w:rPr>
+                  <w:rFonts w:ascii="Cambria Math" w:hAnsi="Cambria Math"/>
+                  <w:i/>
+                </w:rPr>
+              </w:ins>
             </m:ctrlPr>
           </m:sSupPr>
           <m:e>
@@ -5463,20 +5358,24 @@
           <m:f>
             <m:fPr>
               <m:ctrlPr>
-                <w:rPr>
-                  <w:rFonts w:ascii="Cambria Math" w:hAnsi="Cambria Math"/>
-                  <w:i/>
-                </w:rPr>
+                <w:ins w:id="23" w:author="Ian Hussey" w:date="2020-06-25T02:12:00Z">
+                  <w:rPr>
+                    <w:rFonts w:ascii="Cambria Math" w:hAnsi="Cambria Math"/>
+                    <w:i/>
+                  </w:rPr>
+                </w:ins>
               </m:ctrlPr>
             </m:fPr>
             <m:num>
               <m:sSup>
                 <m:sSupPr>
                   <m:ctrlPr>
-                    <w:rPr>
-                      <w:rFonts w:ascii="Cambria Math" w:hAnsi="Cambria Math"/>
-                      <w:i/>
-                    </w:rPr>
+                    <w:ins w:id="24" w:author="Ian Hussey" w:date="2020-06-25T02:12:00Z">
+                      <w:rPr>
+                        <w:rFonts w:ascii="Cambria Math" w:hAnsi="Cambria Math"/>
+                        <w:i/>
+                      </w:rPr>
+                    </w:ins>
                   </m:ctrlPr>
                 </m:sSupPr>
                 <m:e>
@@ -5513,10 +5412,12 @@
               <m:sSup>
                 <m:sSupPr>
                   <m:ctrlPr>
-                    <w:rPr>
-                      <w:rFonts w:ascii="Cambria Math" w:hAnsi="Cambria Math"/>
-                      <w:i/>
-                    </w:rPr>
+                    <w:ins w:id="25" w:author="Ian Hussey" w:date="2020-06-25T02:12:00Z">
+                      <w:rPr>
+                        <w:rFonts w:ascii="Cambria Math" w:hAnsi="Cambria Math"/>
+                        <w:i/>
+                      </w:rPr>
+                    </w:ins>
                   </m:ctrlPr>
                 </m:sSupPr>
                 <m:e>
@@ -6246,15 +6147,7 @@
         <w:rPr>
           <w:color w:val="000000" w:themeColor="text1"/>
         </w:rPr>
-        <w:t xml:space="preserve"> cautious when choosing to use the IRAP in their research</w:t>
-      </w:r>
-      <w:bookmarkStart w:id="3" w:name="_GoBack"/>
-      <w:bookmarkEnd w:id="3"/>
-      <w:r>
-        <w:rPr>
-          <w:color w:val="000000" w:themeColor="text1"/>
-        </w:rPr>
-        <w:t xml:space="preserve"> or when interpreting the results of IRAP studies. </w:t>
+        <w:t xml:space="preserve"> cautious when choosing to use the IRAP in their research or when interpreting the results of IRAP studies. </w:t>
       </w:r>
       <w:r>
         <w:tab/>
@@ -6467,21 +6360,7 @@
         <w:rPr>
           <w:rFonts w:cs="CMU Serif Roman"/>
         </w:rPr>
-        <w:t xml:space="preserve">Drake, C. E., </w:t>
-      </w:r>
-      <w:proofErr w:type="spellStart"/>
-      <w:r>
-        <w:rPr>
-          <w:rFonts w:cs="CMU Serif Roman"/>
-        </w:rPr>
-        <w:t>Primeaux</w:t>
-      </w:r>
-      <w:proofErr w:type="spellEnd"/>
-      <w:r>
-        <w:rPr>
-          <w:rFonts w:cs="CMU Serif Roman"/>
-        </w:rPr>
-        <w:t xml:space="preserve">, S., &amp; Thomas, J. (2018). Comparing Implicit Gender Stereotypes Between Women and Men with the Implicit Relational Assessment Procedure. </w:t>
+        <w:t xml:space="preserve">Drake, C. E., Primeaux, S., &amp; Thomas, J. (2018). Comparing Implicit Gender Stereotypes Between Women and Men with the Implicit Relational Assessment Procedure. </w:t>
       </w:r>
       <w:r>
         <w:rPr>
@@ -6608,31 +6487,69 @@
           <w:i/>
           <w:iCs/>
         </w:rPr>
-        <w:t xml:space="preserve">Measurement </w:t>
-      </w:r>
-      <w:proofErr w:type="spellStart"/>
+        <w:t>Measurement Schmeasurement: Questionable Measurement Practices and How to Avoid Them</w:t>
+      </w:r>
+      <w:r>
+        <w:rPr>
+          <w:rFonts w:cs="CMU Serif Roman"/>
+        </w:rPr>
+        <w:t xml:space="preserve">. </w:t>
+      </w:r>
       <w:r>
         <w:rPr>
           <w:rFonts w:cs="CMU Serif Roman"/>
           <w:i/>
           <w:iCs/>
         </w:rPr>
-        <w:t>Schmeasurement</w:t>
-      </w:r>
-      <w:proofErr w:type="spellEnd"/>
+        <w:t>Preprint</w:t>
+      </w:r>
+      <w:r>
+        <w:rPr>
+          <w:rFonts w:cs="CMU Serif Roman"/>
+        </w:rPr>
+        <w:t>. https://doi.org/10.31234/osf.io/hs7wm</w:t>
+      </w:r>
+    </w:p>
+    <w:p>
+      <w:pPr>
+        <w:pStyle w:val="Bibliography"/>
+        <w:rPr>
+          <w:rFonts w:cs="CMU Serif Roman"/>
+        </w:rPr>
+      </w:pPr>
+      <w:r>
+        <w:rPr>
+          <w:rFonts w:cs="CMU Serif Roman"/>
+        </w:rPr>
+        <w:t xml:space="preserve">Gawronski, B., &amp; De Houwer, J. (2011). Implicit measures in social and personality psychology. In C. M. Judd (Ed.), </w:t>
+      </w:r>
       <w:r>
         <w:rPr>
           <w:rFonts w:cs="CMU Serif Roman"/>
           <w:i/>
           <w:iCs/>
         </w:rPr>
-        <w:t>: Questionable Measurement Practices and How to Avoid Them</w:t>
-      </w:r>
-      <w:r>
-        <w:rPr>
-          <w:rFonts w:cs="CMU Serif Roman"/>
-        </w:rPr>
-        <w:t xml:space="preserve">. </w:t>
+        <w:t>Handbook of research methods in social and personality psychology</w:t>
+      </w:r>
+      <w:r>
+        <w:rPr>
+          <w:rFonts w:cs="CMU Serif Roman"/>
+        </w:rPr>
+        <w:t xml:space="preserve"> (Vol. 2). Cambridge University Press. 10.1017/CBO9780511996481.016</w:t>
+      </w:r>
+    </w:p>
+    <w:p>
+      <w:pPr>
+        <w:pStyle w:val="Bibliography"/>
+        <w:rPr>
+          <w:rFonts w:cs="CMU Serif Roman"/>
+        </w:rPr>
+      </w:pPr>
+      <w:r>
+        <w:rPr>
+          <w:rFonts w:cs="CMU Serif Roman"/>
+        </w:rPr>
+        <w:t xml:space="preserve">Golijani-Moghaddam, N., Hart, A., &amp; Dawson, D. L. (2013). The Implicit Relational Assessment Procedure: Emerging reliability and validity data. </w:t>
       </w:r>
       <w:r>
         <w:rPr>
@@ -6640,13 +6557,27 @@
           <w:i/>
           <w:iCs/>
         </w:rPr>
-        <w:t>Preprint</w:t>
-      </w:r>
-      <w:r>
-        <w:rPr>
-          <w:rFonts w:cs="CMU Serif Roman"/>
-        </w:rPr>
-        <w:t>. https://doi.org/10.31234/osf.io/hs7wm</w:t>
+        <w:t>Journal of Contextual Behavioral Science</w:t>
+      </w:r>
+      <w:r>
+        <w:rPr>
+          <w:rFonts w:cs="CMU Serif Roman"/>
+        </w:rPr>
+        <w:t xml:space="preserve">, </w:t>
+      </w:r>
+      <w:r>
+        <w:rPr>
+          <w:rFonts w:cs="CMU Serif Roman"/>
+          <w:i/>
+          <w:iCs/>
+        </w:rPr>
+        <w:t>2</w:t>
+      </w:r>
+      <w:r>
+        <w:rPr>
+          <w:rFonts w:cs="CMU Serif Roman"/>
+        </w:rPr>
+        <w:t>(3–4), 105–119. https://doi.org/10.1016/j.jcbs.2013.05.002</w:t>
       </w:r>
     </w:p>
     <w:p>
@@ -6660,7 +6591,7 @@
         <w:rPr>
           <w:rFonts w:cs="CMU Serif Roman"/>
         </w:rPr>
-        <w:t xml:space="preserve">Gawronski, B., &amp; De Houwer, J. (2011). Implicit measures in social and personality psychology. In C. M. Judd (Ed.), </w:t>
+        <w:t xml:space="preserve">Greenwald, A. G., &amp; Banaji, M. R. (1995). Implicit social cognition: Attitudes, self-esteem, and stereotypes. </w:t>
       </w:r>
       <w:r>
         <w:rPr>
@@ -6668,13 +6599,27 @@
           <w:i/>
           <w:iCs/>
         </w:rPr>
-        <w:t>Handbook of research methods in social and personality psychology</w:t>
-      </w:r>
-      <w:r>
-        <w:rPr>
-          <w:rFonts w:cs="CMU Serif Roman"/>
-        </w:rPr>
-        <w:t xml:space="preserve"> (Vol. 2). Cambridge University Press. 10.1017/CBO9780511996481.016</w:t>
+        <w:t>Psychological Review</w:t>
+      </w:r>
+      <w:r>
+        <w:rPr>
+          <w:rFonts w:cs="CMU Serif Roman"/>
+        </w:rPr>
+        <w:t xml:space="preserve">, </w:t>
+      </w:r>
+      <w:r>
+        <w:rPr>
+          <w:rFonts w:cs="CMU Serif Roman"/>
+          <w:i/>
+          <w:iCs/>
+        </w:rPr>
+        <w:t>102</w:t>
+      </w:r>
+      <w:r>
+        <w:rPr>
+          <w:rFonts w:cs="CMU Serif Roman"/>
+        </w:rPr>
+        <w:t>(1), 4.</w:t>
       </w:r>
     </w:p>
     <w:p>
@@ -6688,7 +6633,8 @@
         <w:rPr>
           <w:rFonts w:cs="CMU Serif Roman"/>
         </w:rPr>
-        <w:t xml:space="preserve">Golijani-Moghaddam, N., Hart, A., &amp; Dawson, D. L. (2013). The Implicit Relational Assessment Procedure: Emerging reliability and validity data. </w:t>
+        <w:lastRenderedPageBreak/>
+        <w:t xml:space="preserve">Greenwald, A. G., &amp; Lai, C. K. (2020). Implicit Social Cognition. </w:t>
       </w:r>
       <w:r>
         <w:rPr>
@@ -6696,7 +6642,7 @@
           <w:i/>
           <w:iCs/>
         </w:rPr>
-        <w:t>Journal of Contextual Behavioral Science</w:t>
+        <w:t>Annual Review of Psychology</w:t>
       </w:r>
       <w:r>
         <w:rPr>
@@ -6710,13 +6656,13 @@
           <w:i/>
           <w:iCs/>
         </w:rPr>
-        <w:t>2</w:t>
-      </w:r>
-      <w:r>
-        <w:rPr>
-          <w:rFonts w:cs="CMU Serif Roman"/>
-        </w:rPr>
-        <w:t>(3–4), 105–119. https://doi.org/10.1016/j.jcbs.2013.05.002</w:t>
+        <w:t>71</w:t>
+      </w:r>
+      <w:r>
+        <w:rPr>
+          <w:rFonts w:cs="CMU Serif Roman"/>
+        </w:rPr>
+        <w:t>(1), 419–445. https://doi.org/10.1146/annurev-psych-010419-050837</w:t>
       </w:r>
     </w:p>
     <w:p>
@@ -6730,7 +6676,7 @@
         <w:rPr>
           <w:rFonts w:cs="CMU Serif Roman"/>
         </w:rPr>
-        <w:t xml:space="preserve">Greenwald, A. G., &amp; Banaji, M. R. (1995). Implicit social cognition: Attitudes, self-esteem, and stereotypes. </w:t>
+        <w:t xml:space="preserve">Greenwald, A. G., McGhee, D. E., &amp; Schwartz, J. L. (1998). Measuring individual differences in implicit cognition: The Implicit Association Test. </w:t>
       </w:r>
       <w:r>
         <w:rPr>
@@ -6738,7 +6684,7 @@
           <w:i/>
           <w:iCs/>
         </w:rPr>
-        <w:t>Psychological Review</w:t>
+        <w:t>Journal of Personality and Social Psychology</w:t>
       </w:r>
       <w:r>
         <w:rPr>
@@ -6752,13 +6698,13 @@
           <w:i/>
           <w:iCs/>
         </w:rPr>
-        <w:t>102</w:t>
-      </w:r>
-      <w:r>
-        <w:rPr>
-          <w:rFonts w:cs="CMU Serif Roman"/>
-        </w:rPr>
-        <w:t>(1), 4.</w:t>
+        <w:t>74</w:t>
+      </w:r>
+      <w:r>
+        <w:rPr>
+          <w:rFonts w:cs="CMU Serif Roman"/>
+        </w:rPr>
+        <w:t>(6), 1464–1480. https://doi.org/10.1037/0022-3514.74.6.1464</w:t>
       </w:r>
     </w:p>
     <w:p>
@@ -6772,8 +6718,7 @@
         <w:rPr>
           <w:rFonts w:cs="CMU Serif Roman"/>
         </w:rPr>
-        <w:lastRenderedPageBreak/>
-        <w:t xml:space="preserve">Greenwald, A. G., &amp; Lai, C. K. (2020). Implicit Social Cognition. </w:t>
+        <w:t xml:space="preserve">Hussey, I. (2020). The IRAP is not suitable for individual use due to very wide confidence intervals around D scores. </w:t>
       </w:r>
       <w:r>
         <w:rPr>
@@ -6781,13 +6726,27 @@
           <w:i/>
           <w:iCs/>
         </w:rPr>
-        <w:t>Annual Review of Psychology</w:t>
-      </w:r>
-      <w:r>
-        <w:rPr>
-          <w:rFonts w:cs="CMU Serif Roman"/>
-        </w:rPr>
-        <w:t xml:space="preserve">, </w:t>
+        <w:t>Preprint</w:t>
+      </w:r>
+      <w:r>
+        <w:rPr>
+          <w:rFonts w:cs="CMU Serif Roman"/>
+        </w:rPr>
+        <w:t>. https://doi.org/10.31234/osf.io/w2ygr</w:t>
+      </w:r>
+    </w:p>
+    <w:p>
+      <w:pPr>
+        <w:pStyle w:val="Bibliography"/>
+        <w:rPr>
+          <w:rFonts w:cs="CMU Serif Roman"/>
+        </w:rPr>
+      </w:pPr>
+      <w:r>
+        <w:rPr>
+          <w:rFonts w:cs="CMU Serif Roman"/>
+        </w:rPr>
+        <w:t xml:space="preserve">Hussey, I., Daly, T., &amp; Barnes-Holmes, D. (2015). Life is Good, But Death Ain’t Bad Either: Counter-Intuitive Implicit Biases to Death in a Normative Population. </w:t>
       </w:r>
       <w:r>
         <w:rPr>
@@ -6795,13 +6754,27 @@
           <w:i/>
           <w:iCs/>
         </w:rPr>
-        <w:t>71</w:t>
-      </w:r>
-      <w:r>
-        <w:rPr>
-          <w:rFonts w:cs="CMU Serif Roman"/>
-        </w:rPr>
-        <w:t>(1), 419–445. https://doi.org/10.1146/annurev-psych-010419-050837</w:t>
+        <w:t>The Psychological Record</w:t>
+      </w:r>
+      <w:r>
+        <w:rPr>
+          <w:rFonts w:cs="CMU Serif Roman"/>
+        </w:rPr>
+        <w:t xml:space="preserve">, </w:t>
+      </w:r>
+      <w:r>
+        <w:rPr>
+          <w:rFonts w:cs="CMU Serif Roman"/>
+          <w:i/>
+          <w:iCs/>
+        </w:rPr>
+        <w:t>65</w:t>
+      </w:r>
+      <w:r>
+        <w:rPr>
+          <w:rFonts w:cs="CMU Serif Roman"/>
+        </w:rPr>
+        <w:t>(4), 731–742. https://doi.org/10.1007/s40732-015-0142-3</w:t>
       </w:r>
     </w:p>
     <w:p>
@@ -6815,7 +6788,7 @@
         <w:rPr>
           <w:rFonts w:cs="CMU Serif Roman"/>
         </w:rPr>
-        <w:t xml:space="preserve">Greenwald, A. G., McGhee, D. E., &amp; Schwartz, J. L. (1998). Measuring individual differences in implicit cognition: The Implicit Association Test. </w:t>
+        <w:t xml:space="preserve">Hussey, I., &amp; Hughes, S. (2020). Hidden Invalidity Among 15 Commonly Used Measures in Social and Personality Psychology. </w:t>
       </w:r>
       <w:r>
         <w:rPr>
@@ -6823,13 +6796,34 @@
           <w:i/>
           <w:iCs/>
         </w:rPr>
-        <w:t>Journal of Personality and Social Psychology</w:t>
-      </w:r>
-      <w:r>
-        <w:rPr>
-          <w:rFonts w:cs="CMU Serif Roman"/>
-        </w:rPr>
-        <w:t xml:space="preserve">, </w:t>
+        <w:t>Advances in Methods and Practices in Psychological Science</w:t>
+      </w:r>
+      <w:r>
+        <w:rPr>
+          <w:rFonts w:cs="CMU Serif Roman"/>
+        </w:rPr>
+        <w:t>, 2515245919882903. https://doi.org/10.1177/2515245919882903</w:t>
+      </w:r>
+    </w:p>
+    <w:p>
+      <w:pPr>
+        <w:pStyle w:val="Bibliography"/>
+        <w:rPr>
+          <w:rFonts w:cs="CMU Serif Roman"/>
+        </w:rPr>
+      </w:pPr>
+      <w:r>
+        <w:rPr>
+          <w:rFonts w:cs="CMU Serif Roman"/>
+        </w:rPr>
+        <w:t xml:space="preserve">Hussey, I., Mhaoileoin, D. N., Barnes-Holmes, D., Ohtsuki, T., Kishita, N., Hughes, S., &amp; Murphy, C. (2016). The IRAP Is Nonrelative but not Acontextual: Changes to the Contrast Category Influence Men’s Dehumanization of </w:t>
+      </w:r>
+      <w:r>
+        <w:rPr>
+          <w:rFonts w:cs="CMU Serif Roman"/>
+        </w:rPr>
+        <w:lastRenderedPageBreak/>
+        <w:t xml:space="preserve">Women. </w:t>
       </w:r>
       <w:r>
         <w:rPr>
@@ -6837,13 +6831,27 @@
           <w:i/>
           <w:iCs/>
         </w:rPr>
-        <w:t>74</w:t>
-      </w:r>
-      <w:r>
-        <w:rPr>
-          <w:rFonts w:cs="CMU Serif Roman"/>
-        </w:rPr>
-        <w:t>(6), 1464–1480. https://doi.org/10.1037/0022-3514.74.6.1464</w:t>
+        <w:t>The Psychological Record</w:t>
+      </w:r>
+      <w:r>
+        <w:rPr>
+          <w:rFonts w:cs="CMU Serif Roman"/>
+        </w:rPr>
+        <w:t xml:space="preserve">, </w:t>
+      </w:r>
+      <w:r>
+        <w:rPr>
+          <w:rFonts w:cs="CMU Serif Roman"/>
+          <w:i/>
+          <w:iCs/>
+        </w:rPr>
+        <w:t>66</w:t>
+      </w:r>
+      <w:r>
+        <w:rPr>
+          <w:rFonts w:cs="CMU Serif Roman"/>
+        </w:rPr>
+        <w:t>(2), 291–299. https://doi.org/10.1007/s40732-016-0171-6</w:t>
       </w:r>
     </w:p>
     <w:p>
@@ -6857,7 +6865,7 @@
         <w:rPr>
           <w:rFonts w:cs="CMU Serif Roman"/>
         </w:rPr>
-        <w:t xml:space="preserve">Hussey, I. (2020). The IRAP is not suitable for individual use due to very wide confidence intervals around D scores. </w:t>
+        <w:t xml:space="preserve">Hussey, I., Thompson, M., McEnteggart, C., Barnes-Holmes, D., &amp; Barnes-Holmes, Y. (2015). Interpreting and inverting with less cursing: A guide to interpreting IRAP data. </w:t>
       </w:r>
       <w:r>
         <w:rPr>
@@ -6865,13 +6873,27 @@
           <w:i/>
           <w:iCs/>
         </w:rPr>
-        <w:t>Preprint</w:t>
-      </w:r>
-      <w:r>
-        <w:rPr>
-          <w:rFonts w:cs="CMU Serif Roman"/>
-        </w:rPr>
-        <w:t>. https://doi.org/10.31234/osf.io/w2ygr</w:t>
+        <w:t>Journal of Contextual Behavioral Science</w:t>
+      </w:r>
+      <w:r>
+        <w:rPr>
+          <w:rFonts w:cs="CMU Serif Roman"/>
+        </w:rPr>
+        <w:t xml:space="preserve">, </w:t>
+      </w:r>
+      <w:r>
+        <w:rPr>
+          <w:rFonts w:cs="CMU Serif Roman"/>
+          <w:i/>
+          <w:iCs/>
+        </w:rPr>
+        <w:t>4</w:t>
+      </w:r>
+      <w:r>
+        <w:rPr>
+          <w:rFonts w:cs="CMU Serif Roman"/>
+        </w:rPr>
+        <w:t>(3), 157–162. https://doi.org/10.1016/j.jcbs.2015.05.001</w:t>
       </w:r>
     </w:p>
     <w:p>
@@ -6885,7 +6907,7 @@
         <w:rPr>
           <w:rFonts w:cs="CMU Serif Roman"/>
         </w:rPr>
-        <w:t xml:space="preserve">Hussey, I., Daly, T., &amp; Barnes-Holmes, D. (2015). Life is Good, But Death Ain’t Bad Either: Counter-Intuitive Implicit Biases to Death in a Normative Population. </w:t>
+        <w:t xml:space="preserve">Loevinger, J. (1957). Objective Tests as Instruments of Psychological Theory. </w:t>
       </w:r>
       <w:r>
         <w:rPr>
@@ -6893,7 +6915,7 @@
           <w:i/>
           <w:iCs/>
         </w:rPr>
-        <w:t>The Psychological Record</w:t>
+        <w:t>Psychological Reports</w:t>
       </w:r>
       <w:r>
         <w:rPr>
@@ -6907,13 +6929,13 @@
           <w:i/>
           <w:iCs/>
         </w:rPr>
-        <w:t>65</w:t>
-      </w:r>
-      <w:r>
-        <w:rPr>
-          <w:rFonts w:cs="CMU Serif Roman"/>
-        </w:rPr>
-        <w:t>(4), 731–742. https://doi.org/10.1007/s40732-015-0142-3</w:t>
+        <w:t>3</w:t>
+      </w:r>
+      <w:r>
+        <w:rPr>
+          <w:rFonts w:cs="CMU Serif Roman"/>
+        </w:rPr>
+        <w:t>(3), 635–694. https://doi.org/10.2466/pr0.1957.3.3.635</w:t>
       </w:r>
     </w:p>
     <w:p>
@@ -6927,7 +6949,7 @@
         <w:rPr>
           <w:rFonts w:cs="CMU Serif Roman"/>
         </w:rPr>
-        <w:t xml:space="preserve">Hussey, I., &amp; Hughes, S. (2020). Hidden Invalidity Among 15 Commonly Used Measures in Social and Personality Psychology. </w:t>
+        <w:t xml:space="preserve">Nicholson, E., &amp; Barnes-Holmes, D. (2012). Developing an implicit measure of disgust propensity and disgust sensitivity: Examining the role of implicit disgust propensity and sensitivity in obsessive-compulsive tendencies. </w:t>
       </w:r>
       <w:r>
         <w:rPr>
@@ -6935,13 +6957,27 @@
           <w:i/>
           <w:iCs/>
         </w:rPr>
-        <w:t>Advances in Methods and Practices in Psychological Science</w:t>
-      </w:r>
-      <w:r>
-        <w:rPr>
-          <w:rFonts w:cs="CMU Serif Roman"/>
-        </w:rPr>
-        <w:t>, 2515245919882903. https://doi.org/10.1177/2515245919882903</w:t>
+        <w:t>Journal of Behavior Therapy and Experimental Psychiatry</w:t>
+      </w:r>
+      <w:r>
+        <w:rPr>
+          <w:rFonts w:cs="CMU Serif Roman"/>
+        </w:rPr>
+        <w:t xml:space="preserve">, </w:t>
+      </w:r>
+      <w:r>
+        <w:rPr>
+          <w:rFonts w:cs="CMU Serif Roman"/>
+          <w:i/>
+          <w:iCs/>
+        </w:rPr>
+        <w:t>43</w:t>
+      </w:r>
+      <w:r>
+        <w:rPr>
+          <w:rFonts w:cs="CMU Serif Roman"/>
+        </w:rPr>
+        <w:t>(3), 922–930. https://doi.org/10.1016/j.jbtep.2012.02.001</w:t>
       </w:r>
     </w:p>
     <w:p>
@@ -6955,28 +6991,7 @@
         <w:rPr>
           <w:rFonts w:cs="CMU Serif Roman"/>
         </w:rPr>
-        <w:t xml:space="preserve">Hussey, I., Mhaoileoin, D. N., Barnes-Holmes, D., Ohtsuki, T., Kishita, N., Hughes, S., &amp; Murphy, C. (2016). The IRAP Is Nonrelative but not </w:t>
-      </w:r>
-      <w:proofErr w:type="spellStart"/>
-      <w:r>
-        <w:rPr>
-          <w:rFonts w:cs="CMU Serif Roman"/>
-        </w:rPr>
-        <w:t>Acontextual</w:t>
-      </w:r>
-      <w:proofErr w:type="spellEnd"/>
-      <w:r>
-        <w:rPr>
-          <w:rFonts w:cs="CMU Serif Roman"/>
-        </w:rPr>
-        <w:t xml:space="preserve">: Changes to the Contrast Category Influence Men’s Dehumanization of </w:t>
-      </w:r>
-      <w:r>
-        <w:rPr>
-          <w:rFonts w:cs="CMU Serif Roman"/>
-        </w:rPr>
-        <w:lastRenderedPageBreak/>
-        <w:t xml:space="preserve">Women. </w:t>
+        <w:t xml:space="preserve">Nosek, B. A., Bar-Anan, Y., Sriram, N., &amp; Greenwald, A. G. (2013). </w:t>
       </w:r>
       <w:r>
         <w:rPr>
@@ -6984,13 +6999,27 @@
           <w:i/>
           <w:iCs/>
         </w:rPr>
-        <w:t>The Psychological Record</w:t>
-      </w:r>
-      <w:r>
-        <w:rPr>
-          <w:rFonts w:cs="CMU Serif Roman"/>
-        </w:rPr>
-        <w:t xml:space="preserve">, </w:t>
+        <w:t>Understanding and using the Brief Implicit Association Test: Recommended scoring procedures</w:t>
+      </w:r>
+      <w:r>
+        <w:rPr>
+          <w:rFonts w:cs="CMU Serif Roman"/>
+        </w:rPr>
+        <w:t xml:space="preserve"> [Unpublished manuscript.]. http://ssrn.com/abstract=2196002</w:t>
+      </w:r>
+    </w:p>
+    <w:p>
+      <w:pPr>
+        <w:pStyle w:val="Bibliography"/>
+        <w:rPr>
+          <w:rFonts w:cs="CMU Serif Roman"/>
+        </w:rPr>
+      </w:pPr>
+      <w:r>
+        <w:rPr>
+          <w:rFonts w:cs="CMU Serif Roman"/>
+        </w:rPr>
+        <w:t xml:space="preserve">Nosek, B. A., Hawkins, C. B., &amp; Frazier, R. S. (2011). Implicit social cognition: From measures to mechanisms. </w:t>
       </w:r>
       <w:r>
         <w:rPr>
@@ -6998,13 +7027,27 @@
           <w:i/>
           <w:iCs/>
         </w:rPr>
-        <w:t>66</w:t>
-      </w:r>
-      <w:r>
-        <w:rPr>
-          <w:rFonts w:cs="CMU Serif Roman"/>
-        </w:rPr>
-        <w:t>(2), 291–299. https://doi.org/10.1007/s40732-016-0171-6</w:t>
+        <w:t>Trends in Cognitive Sciences</w:t>
+      </w:r>
+      <w:r>
+        <w:rPr>
+          <w:rFonts w:cs="CMU Serif Roman"/>
+        </w:rPr>
+        <w:t xml:space="preserve">, </w:t>
+      </w:r>
+      <w:r>
+        <w:rPr>
+          <w:rFonts w:cs="CMU Serif Roman"/>
+          <w:i/>
+          <w:iCs/>
+        </w:rPr>
+        <w:t>15</w:t>
+      </w:r>
+      <w:r>
+        <w:rPr>
+          <w:rFonts w:cs="CMU Serif Roman"/>
+        </w:rPr>
+        <w:t>(4), 152–159. https://doi.org/10.1016/j.tics.2011.01.005</w:t>
       </w:r>
     </w:p>
     <w:p>
@@ -7018,7 +7061,7 @@
         <w:rPr>
           <w:rFonts w:cs="CMU Serif Roman"/>
         </w:rPr>
-        <w:t xml:space="preserve">Hussey, I., Thompson, M., McEnteggart, C., Barnes-Holmes, D., &amp; Barnes-Holmes, Y. (2015). Interpreting and inverting with less cursing: A guide to interpreting IRAP data. </w:t>
+        <w:t xml:space="preserve">Nunnally, J., &amp; Bernstein, I. (1994). </w:t>
       </w:r>
       <w:r>
         <w:rPr>
@@ -7026,13 +7069,28 @@
           <w:i/>
           <w:iCs/>
         </w:rPr>
-        <w:t>Journal of Contextual Behavioral Science</w:t>
-      </w:r>
-      <w:r>
-        <w:rPr>
-          <w:rFonts w:cs="CMU Serif Roman"/>
-        </w:rPr>
-        <w:t xml:space="preserve">, </w:t>
+        <w:t>Psychometric Theory</w:t>
+      </w:r>
+      <w:r>
+        <w:rPr>
+          <w:rFonts w:cs="CMU Serif Roman"/>
+        </w:rPr>
+        <w:t xml:space="preserve"> (3rd edition). McGraw-Hill.</w:t>
+      </w:r>
+    </w:p>
+    <w:p>
+      <w:pPr>
+        <w:pStyle w:val="Bibliography"/>
+        <w:rPr>
+          <w:rFonts w:cs="CMU Serif Roman"/>
+        </w:rPr>
+      </w:pPr>
+      <w:r>
+        <w:rPr>
+          <w:rFonts w:cs="CMU Serif Roman"/>
+        </w:rPr>
+        <w:lastRenderedPageBreak/>
+        <w:t xml:space="preserve">Olkin, I., Dahabreh, I. J., &amp; Trikalinos, T. A. (2012). GOSH - a graphical display of study heterogeneity. </w:t>
       </w:r>
       <w:r>
         <w:rPr>
@@ -7040,13 +7098,27 @@
           <w:i/>
           <w:iCs/>
         </w:rPr>
-        <w:t>4</w:t>
-      </w:r>
-      <w:r>
-        <w:rPr>
-          <w:rFonts w:cs="CMU Serif Roman"/>
-        </w:rPr>
-        <w:t>(3), 157–162. https://doi.org/10.1016/j.jcbs.2015.05.001</w:t>
+        <w:t>Research Synthesis Methods</w:t>
+      </w:r>
+      <w:r>
+        <w:rPr>
+          <w:rFonts w:cs="CMU Serif Roman"/>
+        </w:rPr>
+        <w:t xml:space="preserve">, </w:t>
+      </w:r>
+      <w:r>
+        <w:rPr>
+          <w:rFonts w:cs="CMU Serif Roman"/>
+          <w:i/>
+          <w:iCs/>
+        </w:rPr>
+        <w:t>3</w:t>
+      </w:r>
+      <w:r>
+        <w:rPr>
+          <w:rFonts w:cs="CMU Serif Roman"/>
+        </w:rPr>
+        <w:t>(3), 214–223. https://doi.org/10.1002/jrsm.1053</w:t>
       </w:r>
     </w:p>
     <w:p>
@@ -7060,7 +7132,7 @@
         <w:rPr>
           <w:rFonts w:cs="CMU Serif Roman"/>
         </w:rPr>
-        <w:t xml:space="preserve">Loevinger, J. (1957). Objective Tests as Instruments of Psychological Theory. </w:t>
+        <w:t xml:space="preserve">Parsons, S. (2018). </w:t>
       </w:r>
       <w:r>
         <w:rPr>
@@ -7068,27 +7140,13 @@
           <w:i/>
           <w:iCs/>
         </w:rPr>
-        <w:t>Psychological Reports</w:t>
-      </w:r>
-      <w:r>
-        <w:rPr>
-          <w:rFonts w:cs="CMU Serif Roman"/>
-        </w:rPr>
-        <w:t xml:space="preserve">, </w:t>
-      </w:r>
-      <w:r>
-        <w:rPr>
-          <w:rFonts w:cs="CMU Serif Roman"/>
-          <w:i/>
-          <w:iCs/>
-        </w:rPr>
-        <w:t>3</w:t>
-      </w:r>
-      <w:r>
-        <w:rPr>
-          <w:rFonts w:cs="CMU Serif Roman"/>
-        </w:rPr>
-        <w:t>(3), 635–694. https://doi.org/10.2466/pr0.1957.3.3.635</w:t>
+        <w:t>Visualising two approaches to explore reliability-power relationships</w:t>
+      </w:r>
+      <w:r>
+        <w:rPr>
+          <w:rFonts w:cs="CMU Serif Roman"/>
+        </w:rPr>
+        <w:t>. https://doi.org/10.31234/osf.io/qh5mf</w:t>
       </w:r>
     </w:p>
     <w:p>
@@ -7102,270 +7160,7 @@
         <w:rPr>
           <w:rFonts w:cs="CMU Serif Roman"/>
         </w:rPr>
-        <w:t xml:space="preserve">Nicholson, E., &amp; Barnes-Holmes, D. (2012). Developing an implicit measure of disgust propensity and disgust sensitivity: Examining the role of implicit disgust propensity and sensitivity in obsessive-compulsive tendencies. </w:t>
-      </w:r>
-      <w:r>
-        <w:rPr>
-          <w:rFonts w:cs="CMU Serif Roman"/>
-          <w:i/>
-          <w:iCs/>
-        </w:rPr>
-        <w:t>Journal of Behavior Therapy and Experimental Psychiatry</w:t>
-      </w:r>
-      <w:r>
-        <w:rPr>
-          <w:rFonts w:cs="CMU Serif Roman"/>
-        </w:rPr>
-        <w:t xml:space="preserve">, </w:t>
-      </w:r>
-      <w:r>
-        <w:rPr>
-          <w:rFonts w:cs="CMU Serif Roman"/>
-          <w:i/>
-          <w:iCs/>
-        </w:rPr>
-        <w:t>43</w:t>
-      </w:r>
-      <w:r>
-        <w:rPr>
-          <w:rFonts w:cs="CMU Serif Roman"/>
-        </w:rPr>
-        <w:t>(3), 922–930. https://doi.org/10.1016/j.jbtep.2012.02.001</w:t>
-      </w:r>
-    </w:p>
-    <w:p>
-      <w:pPr>
-        <w:pStyle w:val="Bibliography"/>
-        <w:rPr>
-          <w:rFonts w:cs="CMU Serif Roman"/>
-        </w:rPr>
-      </w:pPr>
-      <w:r>
-        <w:rPr>
-          <w:rFonts w:cs="CMU Serif Roman"/>
-        </w:rPr>
-        <w:t xml:space="preserve">Nosek, B. A., Bar-Anan, Y., Sriram, N., &amp; Greenwald, A. G. (2013). </w:t>
-      </w:r>
-      <w:r>
-        <w:rPr>
-          <w:rFonts w:cs="CMU Serif Roman"/>
-          <w:i/>
-          <w:iCs/>
-        </w:rPr>
-        <w:t>Understanding and using the Brief Implicit Association Test: Recommended scoring procedures</w:t>
-      </w:r>
-      <w:r>
-        <w:rPr>
-          <w:rFonts w:cs="CMU Serif Roman"/>
-        </w:rPr>
-        <w:t xml:space="preserve"> [Unpublished manuscript.]. http://ssrn.com/abstract=2196002</w:t>
-      </w:r>
-    </w:p>
-    <w:p>
-      <w:pPr>
-        <w:pStyle w:val="Bibliography"/>
-        <w:rPr>
-          <w:rFonts w:cs="CMU Serif Roman"/>
-        </w:rPr>
-      </w:pPr>
-      <w:r>
-        <w:rPr>
-          <w:rFonts w:cs="CMU Serif Roman"/>
-        </w:rPr>
-        <w:t xml:space="preserve">Nosek, B. A., Hawkins, C. B., &amp; Frazier, R. S. (2011). Implicit social cognition: From measures to mechanisms. </w:t>
-      </w:r>
-      <w:r>
-        <w:rPr>
-          <w:rFonts w:cs="CMU Serif Roman"/>
-          <w:i/>
-          <w:iCs/>
-        </w:rPr>
-        <w:t>Trends in Cognitive Sciences</w:t>
-      </w:r>
-      <w:r>
-        <w:rPr>
-          <w:rFonts w:cs="CMU Serif Roman"/>
-        </w:rPr>
-        <w:t xml:space="preserve">, </w:t>
-      </w:r>
-      <w:r>
-        <w:rPr>
-          <w:rFonts w:cs="CMU Serif Roman"/>
-          <w:i/>
-          <w:iCs/>
-        </w:rPr>
-        <w:t>15</w:t>
-      </w:r>
-      <w:r>
-        <w:rPr>
-          <w:rFonts w:cs="CMU Serif Roman"/>
-        </w:rPr>
-        <w:t>(4), 152–159. https://doi.org/10.1016/j.tics.2011.01.005</w:t>
-      </w:r>
-    </w:p>
-    <w:p>
-      <w:pPr>
-        <w:pStyle w:val="Bibliography"/>
-        <w:rPr>
-          <w:rFonts w:cs="CMU Serif Roman"/>
-        </w:rPr>
-      </w:pPr>
-      <w:r>
-        <w:rPr>
-          <w:rFonts w:cs="CMU Serif Roman"/>
-        </w:rPr>
-        <w:t xml:space="preserve">Nunnally, J., &amp; Bernstein, I. (1994). </w:t>
-      </w:r>
-      <w:r>
-        <w:rPr>
-          <w:rFonts w:cs="CMU Serif Roman"/>
-          <w:i/>
-          <w:iCs/>
-        </w:rPr>
-        <w:t>Psychometric Theory</w:t>
-      </w:r>
-      <w:r>
-        <w:rPr>
-          <w:rFonts w:cs="CMU Serif Roman"/>
-        </w:rPr>
-        <w:t xml:space="preserve"> (3rd edition). McGraw-Hill.</w:t>
-      </w:r>
-    </w:p>
-    <w:p>
-      <w:pPr>
-        <w:pStyle w:val="Bibliography"/>
-        <w:rPr>
-          <w:rFonts w:cs="CMU Serif Roman"/>
-        </w:rPr>
-      </w:pPr>
-      <w:r>
-        <w:rPr>
-          <w:rFonts w:cs="CMU Serif Roman"/>
-        </w:rPr>
-        <w:lastRenderedPageBreak/>
-        <w:t xml:space="preserve">Olkin, I., </w:t>
-      </w:r>
-      <w:proofErr w:type="spellStart"/>
-      <w:r>
-        <w:rPr>
-          <w:rFonts w:cs="CMU Serif Roman"/>
-        </w:rPr>
-        <w:t>Dahabreh</w:t>
-      </w:r>
-      <w:proofErr w:type="spellEnd"/>
-      <w:r>
-        <w:rPr>
-          <w:rFonts w:cs="CMU Serif Roman"/>
-        </w:rPr>
-        <w:t xml:space="preserve">, I. J., &amp; </w:t>
-      </w:r>
-      <w:proofErr w:type="spellStart"/>
-      <w:r>
-        <w:rPr>
-          <w:rFonts w:cs="CMU Serif Roman"/>
-        </w:rPr>
-        <w:t>Trikalinos</w:t>
-      </w:r>
-      <w:proofErr w:type="spellEnd"/>
-      <w:r>
-        <w:rPr>
-          <w:rFonts w:cs="CMU Serif Roman"/>
-        </w:rPr>
-        <w:t xml:space="preserve">, T. A. (2012). GOSH - a graphical display of study heterogeneity. </w:t>
-      </w:r>
-      <w:r>
-        <w:rPr>
-          <w:rFonts w:cs="CMU Serif Roman"/>
-          <w:i/>
-          <w:iCs/>
-        </w:rPr>
-        <w:t>Research Synthesis Methods</w:t>
-      </w:r>
-      <w:r>
-        <w:rPr>
-          <w:rFonts w:cs="CMU Serif Roman"/>
-        </w:rPr>
-        <w:t xml:space="preserve">, </w:t>
-      </w:r>
-      <w:r>
-        <w:rPr>
-          <w:rFonts w:cs="CMU Serif Roman"/>
-          <w:i/>
-          <w:iCs/>
-        </w:rPr>
-        <w:t>3</w:t>
-      </w:r>
-      <w:r>
-        <w:rPr>
-          <w:rFonts w:cs="CMU Serif Roman"/>
-        </w:rPr>
-        <w:t>(3), 214–223. https://doi.org/10.1002/jrsm.1053</w:t>
-      </w:r>
-    </w:p>
-    <w:p>
-      <w:pPr>
-        <w:pStyle w:val="Bibliography"/>
-        <w:rPr>
-          <w:rFonts w:cs="CMU Serif Roman"/>
-        </w:rPr>
-      </w:pPr>
-      <w:r>
-        <w:rPr>
-          <w:rFonts w:cs="CMU Serif Roman"/>
-        </w:rPr>
-        <w:t xml:space="preserve">Parsons, S. (2018). </w:t>
-      </w:r>
-      <w:proofErr w:type="spellStart"/>
-      <w:r>
-        <w:rPr>
-          <w:rFonts w:cs="CMU Serif Roman"/>
-          <w:i/>
-          <w:iCs/>
-        </w:rPr>
-        <w:t>Visualising</w:t>
-      </w:r>
-      <w:proofErr w:type="spellEnd"/>
-      <w:r>
-        <w:rPr>
-          <w:rFonts w:cs="CMU Serif Roman"/>
-          <w:i/>
-          <w:iCs/>
-        </w:rPr>
-        <w:t xml:space="preserve"> two approaches to explore reliability-power relationships</w:t>
-      </w:r>
-      <w:r>
-        <w:rPr>
-          <w:rFonts w:cs="CMU Serif Roman"/>
-        </w:rPr>
-        <w:t>. https://doi.org/10.31234/osf.io/qh5mf</w:t>
-      </w:r>
-    </w:p>
-    <w:p>
-      <w:pPr>
-        <w:pStyle w:val="Bibliography"/>
-        <w:rPr>
-          <w:rFonts w:cs="CMU Serif Roman"/>
-        </w:rPr>
-      </w:pPr>
-      <w:r>
-        <w:rPr>
-          <w:rFonts w:cs="CMU Serif Roman"/>
-        </w:rPr>
-        <w:t xml:space="preserve">Parsons, S., </w:t>
-      </w:r>
-      <w:proofErr w:type="spellStart"/>
-      <w:r>
-        <w:rPr>
-          <w:rFonts w:cs="CMU Serif Roman"/>
-        </w:rPr>
-        <w:t>Kruijt</w:t>
-      </w:r>
-      <w:proofErr w:type="spellEnd"/>
-      <w:r>
-        <w:rPr>
-          <w:rFonts w:cs="CMU Serif Roman"/>
-        </w:rPr>
-        <w:t xml:space="preserve">, A.-W., &amp; Fox, E. (2019). Psychological Science Needs a Standard Practice of Reporting the Reliability of Cognitive-Behavioral Measurements. </w:t>
+        <w:t xml:space="preserve">Parsons, S., Kruijt, A.-W., &amp; Fox, E. (2019). Psychological Science Needs a Standard Practice of Reporting the Reliability of Cognitive-Behavioral Measurements. </w:t>
       </w:r>
       <w:r>
         <w:rPr>
@@ -8132,6 +7927,14 @@
     </w:lvlOverride>
   </w:num>
 </w:numbering>
+</file>
+
+<file path=word/people.xml><?xml version="1.0" encoding="utf-8"?>
+<w15:people xmlns:wpc="http://schemas.microsoft.com/office/word/2010/wordprocessingCanvas" xmlns:cx="http://schemas.microsoft.com/office/drawing/2014/chartex" xmlns:cx1="http://schemas.microsoft.com/office/drawing/2015/9/8/chartex" xmlns:cx2="http://schemas.microsoft.com/office/drawing/2015/10/21/chartex" xmlns:cx3="http://schemas.microsoft.com/office/drawing/2016/5/9/chartex" xmlns:cx4="http://schemas.microsoft.com/office/drawing/2016/5/10/chartex" xmlns:cx5="http://schemas.microsoft.com/office/drawing/2016/5/11/chartex" xmlns:cx6="http://schemas.microsoft.com/office/drawing/2016/5/12/chartex" xmlns:cx7="http://schemas.microsoft.com/office/drawing/2016/5/13/chartex" xmlns:cx8="http://schemas.microsoft.com/office/drawing/2016/5/14/chartex" xmlns:mc="http://schemas.openxmlformats.org/markup-compatibility/2006" xmlns:aink="http://schemas.microsoft.com/office/drawing/2016/ink" xmlns:am3d="http://schemas.microsoft.com/office/drawing/2017/model3d" xmlns:o="urn:schemas-microsoft-com:office:office" xmlns:r="http://schemas.openxmlformats.org/officeDocument/2006/relationships" xmlns:m="http://schemas.openxmlformats.org/officeDocument/2006/math" xmlns:v="urn:schemas-microsoft-com:vml" xmlns:wp14="http://schemas.microsoft.com/office/word/2010/wordprocessingDrawing" xmlns:wp="http://schemas.openxmlformats.org/drawingml/2006/wordprocessingDrawing" xmlns:w10="urn:schemas-microsoft-com:office:word" xmlns:w="http://schemas.openxmlformats.org/wordprocessingml/2006/main" xmlns:w14="http://schemas.microsoft.com/office/word/2010/wordml" xmlns:w15="http://schemas.microsoft.com/office/word/2012/wordml" xmlns:w16cid="http://schemas.microsoft.com/office/word/2016/wordml/cid" xmlns:w16se="http://schemas.microsoft.com/office/word/2015/wordml/symex" xmlns:wpg="http://schemas.microsoft.com/office/word/2010/wordprocessingGroup" xmlns:wpi="http://schemas.microsoft.com/office/word/2010/wordprocessingInk" xmlns:wne="http://schemas.microsoft.com/office/word/2006/wordml" xmlns:wps="http://schemas.microsoft.com/office/word/2010/wordprocessingShape" mc:Ignorable="w14 w15 w16se w16cid wp14">
+  <w15:person w15:author="Ian Hussey">
+    <w15:presenceInfo w15:providerId="None" w15:userId="Ian Hussey"/>
+  </w15:person>
+</w15:people>
 </file>
 
 <file path=word/styles.xml><?xml version="1.0" encoding="utf-8"?>
@@ -8723,7 +8526,6 @@
   <w:style w:type="character" w:default="1" w:styleId="DefaultParagraphFont">
     <w:name w:val="Default Paragraph Font"/>
     <w:uiPriority w:val="1"/>
-    <w:semiHidden/>
     <w:unhideWhenUsed/>
   </w:style>
   <w:style w:type="table" w:default="1" w:styleId="TableNormal">
@@ -10768,7 +10570,7 @@
 </file>
 
 <file path=customXml/itemProps3.xml><?xml version="1.0" encoding="utf-8"?>
-<ds:datastoreItem xmlns:ds="http://schemas.openxmlformats.org/officeDocument/2006/customXml" ds:itemID="{DB909588-CC53-0D49-8CD9-F48C4C7DEC5E}">
+<ds:datastoreItem xmlns:ds="http://schemas.openxmlformats.org/officeDocument/2006/customXml" ds:itemID="{F10D8E95-6799-A04C-854D-7774C96D98B7}">
   <ds:schemaRefs>
     <ds:schemaRef ds:uri="http://schemas.openxmlformats.org/officeDocument/2006/bibliography"/>
   </ds:schemaRefs>

</xml_diff>

<commit_message>
submission to pspb, updated preprint
</commit_message>
<xml_diff>
--- a/manuscript/manuscript.docx
+++ b/manuscript/manuscript.docx
@@ -11,8 +11,6 @@
       <w:pPr>
         <w:pStyle w:val="Heading1"/>
       </w:pPr>
-      <w:bookmarkStart w:id="0" w:name="_GoBack"/>
-      <w:bookmarkEnd w:id="0"/>
     </w:p>
     <w:p>
       <w:pPr>
@@ -131,14 +129,16 @@
         <w:spacing w:line="240" w:lineRule="auto"/>
         <w:ind w:firstLine="0"/>
       </w:pPr>
-      <w:bookmarkStart w:id="1" w:name="_56xfx6b2flw9" w:colFirst="0" w:colLast="0"/>
-      <w:bookmarkEnd w:id="1"/>
+      <w:bookmarkStart w:id="0" w:name="_56xfx6b2flw9" w:colFirst="0" w:colLast="0"/>
+      <w:bookmarkEnd w:id="0"/>
     </w:p>
     <w:p>
       <w:pPr>
         <w:spacing w:line="240" w:lineRule="auto"/>
       </w:pPr>
-      <w:bookmarkStart w:id="2" w:name="_7fw28s4feaci" w:colFirst="0" w:colLast="0"/>
+      <w:bookmarkStart w:id="1" w:name="_7fw28s4feaci" w:colFirst="0" w:colLast="0"/>
+      <w:bookmarkStart w:id="2" w:name="_GoBack"/>
+      <w:bookmarkEnd w:id="1"/>
       <w:bookmarkEnd w:id="2"/>
       <w:r>
         <w:br w:type="page"/>
@@ -160,7 +160,7 @@
         <w:ind w:firstLine="0"/>
       </w:pPr>
       <w:r>
-        <w:t xml:space="preserve">Evidence for the IRAP’s reliability and validity is mixed, with one meta-analysis concluding it has good criterion validity and potential for clinical assessment, and two others concluding that it demonstrates low reliability. Here, we extend this evidence based through meta-analyses of all published and unpublished studies conducted in two labs. Individual participant data was used to estimate </w:t>
+        <w:t xml:space="preserve">Evidence for the IRAP’s reliability and validity is mixed, with one meta-analysis concluding it has good criterion validity and potential for clinical assessment, and two others concluding that it demonstrates low reliability. Here, we extend this evidence base through meta-analyses of all published and unpublished studies conducted in two labs. Individual participant data was used to estimate </w:t>
       </w:r>
       <w:r>
         <w:t xml:space="preserve">both </w:t>
@@ -200,6 +200,17 @@
       </w:r>
       <w:r>
         <w:t xml:space="preserve"> that researchers should be very cautious about choosing to employ the IRAP or when interpreting its results.</w:t>
+      </w:r>
+    </w:p>
+    <w:p>
+      <w:r>
+        <w:rPr>
+          <w:i/>
+        </w:rPr>
+        <w:t xml:space="preserve">Keywords: </w:t>
+      </w:r>
+      <w:r>
+        <w:t>implicit social cognition, implicit measures, measurement, reliability, meta-analysis</w:t>
       </w:r>
     </w:p>
     <w:p>
@@ -586,15 +597,7 @@
         <w:fldChar w:fldCharType="separate"/>
       </w:r>
       <w:r>
-        <w:t>(</w:t>
-      </w:r>
-      <w:proofErr w:type="spellStart"/>
-      <w:r>
-        <w:t>Devezer</w:t>
-      </w:r>
-      <w:proofErr w:type="spellEnd"/>
-      <w:r>
-        <w:t xml:space="preserve"> et al., 2020; Hussey &amp; Hughes, 2020)</w:t>
+        <w:t>(Devezer et al., 2020; Hussey &amp; Hughes, 2020)</w:t>
       </w:r>
       <w:r>
         <w:fldChar w:fldCharType="end"/>
@@ -741,7 +744,7 @@
         <w:lastRenderedPageBreak/>
         <w:t xml:space="preserve">their meta-analyses of IRAP data (see supplementary materials for data and code: </w:t>
       </w:r>
-      <w:hyperlink r:id="rId5" w:history="1">
+      <w:hyperlink r:id="rId7" w:history="1">
         <w:r>
           <w:rPr>
             <w:rStyle w:val="Hyperlink"/>
@@ -1118,7 +1121,7 @@
       <w:r>
         <w:t>All code and data needed to reproduce our analyses is available on the Open Science Framework, along with all word and image stimuli, instructions, responding rules, and task parameters used in each of the IRAPs (</w:t>
       </w:r>
-      <w:hyperlink r:id="rId6" w:history="1">
+      <w:hyperlink r:id="rId8" w:history="1">
         <w:r>
           <w:rPr>
             <w:rStyle w:val="Hyperlink"/>
@@ -1418,7 +1421,7 @@
       <w:r>
         <w:t>can be found in the Supplementary Materials (</w:t>
       </w:r>
-      <w:hyperlink r:id="rId7" w:history="1">
+      <w:hyperlink r:id="rId9" w:history="1">
         <w:r>
           <w:rPr>
             <w:rStyle w:val="Hyperlink"/>
@@ -2504,7 +2507,7 @@
                     <pic:cNvPicPr/>
                   </pic:nvPicPr>
                   <pic:blipFill>
-                    <a:blip r:embed="rId8"/>
+                    <a:blip r:embed="rId10"/>
                     <a:stretch>
                       <a:fillRect/>
                     </a:stretch>
@@ -2571,7 +2574,7 @@
                     <pic:cNvPicPr/>
                   </pic:nvPicPr>
                   <pic:blipFill>
-                    <a:blip r:embed="rId9"/>
+                    <a:blip r:embed="rId11"/>
                     <a:stretch>
                       <a:fillRect/>
                     </a:stretch>
@@ -2618,7 +2621,7 @@
                     <pic:cNvPicPr/>
                   </pic:nvPicPr>
                   <pic:blipFill>
-                    <a:blip r:embed="rId10"/>
+                    <a:blip r:embed="rId12"/>
                     <a:stretch>
                       <a:fillRect/>
                     </a:stretch>
@@ -3089,7 +3092,7 @@
                     <pic:cNvPicPr/>
                   </pic:nvPicPr>
                   <pic:blipFill>
-                    <a:blip r:embed="rId11"/>
+                    <a:blip r:embed="rId13"/>
                     <a:stretch>
                       <a:fillRect/>
                     </a:stretch>
@@ -4093,7 +4096,25 @@
       </w:r>
       <w:r>
         <w:lastRenderedPageBreak/>
-        <w:t xml:space="preserve">that internal consistency results differ based on block order. The data used for the internal consistency sensitivity meta-analysis was therefore split into two groups: participants who received the consistent-first vs. the inconsistent first block order. Permuted internal consistency estimates were again calculated, and the compared in a multilevel moderator meta-analysis, which IRAP type as random intercept and block order as moderator. Only IRAPs which contained both block types between participants were considered. No differences were observed in internal consistency between the block orders; consistent block first: </w:t>
+        <w:t>that internal consistency results differ based on block order. The data used for the internal consistency sensitivity meta-analysis was therefore split into two groups: participants who received the consistent-first vs. the inconsistent first block order. Permuted internal consistency estimates were again calculated, and the</w:t>
+      </w:r>
+      <w:r>
+        <w:t>n</w:t>
+      </w:r>
+      <w:r>
+        <w:t xml:space="preserve"> compared in a multilevel moderator meta-analysis, </w:t>
+      </w:r>
+      <w:r>
+        <w:t xml:space="preserve">with </w:t>
+      </w:r>
+      <w:r>
+        <w:t>IRAP type as random intercept and block order as moderator. Only IRAPs which contained both block type</w:t>
+      </w:r>
+      <w:r>
+        <w:t xml:space="preserve"> order</w:t>
+      </w:r>
+      <w:r>
+        <w:t xml:space="preserve">s between participants were considered. No differences were observed in internal consistency between the block orders; consistent block first: </w:t>
       </w:r>
       <w:r>
         <w:t>α</w:t>
@@ -4465,7 +4486,13 @@
         <w:t xml:space="preserve">to </w:t>
       </w:r>
       <w:r>
-        <w:t>one or more features of our work relative to previous research: our larger sample</w:t>
+        <w:t>one or more features of our work relative to previous research</w:t>
+      </w:r>
+      <w:r>
+        <w:t>, such as</w:t>
+      </w:r>
+      <w:r>
+        <w:t xml:space="preserve"> our larger sample</w:t>
       </w:r>
       <w:r>
         <w:t xml:space="preserve"> size and variety of domains</w:t>
@@ -4650,7 +4677,19 @@
         <w:t xml:space="preserve"> factor into IRAP performance</w:t>
       </w:r>
       <w:r>
-        <w:t xml:space="preserve">, even though the task never requires the participant to emit this relational response </w:t>
+        <w:t xml:space="preserve"> </w:t>
+      </w:r>
+      <w:r>
+        <w:t>(</w:t>
+      </w:r>
+      <w:r>
+        <w:t>even though the task never requires the participant to emit this relational response</w:t>
+      </w:r>
+      <w:r>
+        <w:t>;</w:t>
+      </w:r>
+      <w:r>
+        <w:t xml:space="preserve"> </w:t>
       </w:r>
       <w:r>
         <w:fldChar w:fldCharType="begin"/>
@@ -4662,7 +4701,7 @@
         <w:fldChar w:fldCharType="separate"/>
       </w:r>
       <w:r>
-        <w:t>(see Hussey et al., 2016)</w:t>
+        <w:t>see Hussey et al., 2016)</w:t>
       </w:r>
       <w:r>
         <w:fldChar w:fldCharType="end"/>
@@ -5066,19 +5105,11 @@
           <w:rFonts w:cs="CMU Serif Roman"/>
         </w:rPr>
       </w:pPr>
-      <w:proofErr w:type="spellStart"/>
-      <w:r>
-        <w:rPr>
-          <w:rFonts w:cs="CMU Serif Roman"/>
-        </w:rPr>
-        <w:t>Devezer</w:t>
-      </w:r>
-      <w:proofErr w:type="spellEnd"/>
-      <w:r>
-        <w:rPr>
-          <w:rFonts w:cs="CMU Serif Roman"/>
-        </w:rPr>
-        <w:t xml:space="preserve">, B., Navarro, D. J., Vandekerckhove, J., &amp; Buzbas, E. O. (2020). The case for formal methodology in scientific reform. </w:t>
+      <w:r>
+        <w:rPr>
+          <w:rFonts w:cs="CMU Serif Roman"/>
+        </w:rPr>
+        <w:t xml:space="preserve">Devezer, B., Navarro, D. J., Vandekerckhove, J., &amp; Buzbas, E. O. (2020). The case for formal methodology in scientific reform. </w:t>
       </w:r>
       <w:r>
         <w:rPr>
@@ -5148,21 +5179,7 @@
         <w:rPr>
           <w:rFonts w:cs="CMU Serif Roman"/>
         </w:rPr>
-        <w:t xml:space="preserve">Drake, C. E., </w:t>
-      </w:r>
-      <w:proofErr w:type="spellStart"/>
-      <w:r>
-        <w:rPr>
-          <w:rFonts w:cs="CMU Serif Roman"/>
-        </w:rPr>
-        <w:t>Primeaux</w:t>
-      </w:r>
-      <w:proofErr w:type="spellEnd"/>
-      <w:r>
-        <w:rPr>
-          <w:rFonts w:cs="CMU Serif Roman"/>
-        </w:rPr>
-        <w:t xml:space="preserve">, S., &amp; Thomas, J. (2018). Comparing Implicit Gender Stereotypes Between Women and Men with the Implicit Relational Assessment Procedure. </w:t>
+        <w:t xml:space="preserve">Drake, C. E., Primeaux, S., &amp; Thomas, J. (2018). Comparing Implicit Gender Stereotypes Between Women and Men with the Implicit Relational Assessment Procedure. </w:t>
       </w:r>
       <w:r>
         <w:rPr>
@@ -5289,25 +5306,7 @@
           <w:i/>
           <w:iCs/>
         </w:rPr>
-        <w:t xml:space="preserve">Measurement </w:t>
-      </w:r>
-      <w:proofErr w:type="spellStart"/>
-      <w:r>
-        <w:rPr>
-          <w:rFonts w:cs="CMU Serif Roman"/>
-          <w:i/>
-          <w:iCs/>
-        </w:rPr>
-        <w:t>Schmeasurement</w:t>
-      </w:r>
-      <w:proofErr w:type="spellEnd"/>
-      <w:r>
-        <w:rPr>
-          <w:rFonts w:cs="CMU Serif Roman"/>
-          <w:i/>
-          <w:iCs/>
-        </w:rPr>
-        <w:t>: Questionable Measurement Practices and How to Avoid Them</w:t>
+        <w:t>Measurement Schmeasurement: Questionable Measurement Practices and How to Avoid Them</w:t>
       </w:r>
       <w:r>
         <w:rPr>
@@ -5636,21 +5635,7 @@
         <w:rPr>
           <w:rFonts w:cs="CMU Serif Roman"/>
         </w:rPr>
-        <w:t xml:space="preserve">Hussey, I., Mhaoileoin, D. N., Barnes-Holmes, D., Ohtsuki, T., Kishita, N., Hughes, S., &amp; Murphy, C. (2016). The IRAP Is Nonrelative but not </w:t>
-      </w:r>
-      <w:proofErr w:type="spellStart"/>
-      <w:r>
-        <w:rPr>
-          <w:rFonts w:cs="CMU Serif Roman"/>
-        </w:rPr>
-        <w:t>Acontextual</w:t>
-      </w:r>
-      <w:proofErr w:type="spellEnd"/>
-      <w:r>
-        <w:rPr>
-          <w:rFonts w:cs="CMU Serif Roman"/>
-        </w:rPr>
-        <w:t xml:space="preserve">: Changes to the Contrast Category Influence Men’s Dehumanization of </w:t>
+        <w:t xml:space="preserve">Hussey, I., Mhaoileoin, D. N., Barnes-Holmes, D., Ohtsuki, T., Kishita, N., Hughes, S., &amp; Murphy, C. (2016). The IRAP Is Nonrelative but not Acontextual: Changes to the Contrast Category Influence Men’s Dehumanization of </w:t>
       </w:r>
       <w:r>
         <w:rPr>
@@ -5924,35 +5909,7 @@
           <w:rFonts w:cs="CMU Serif Roman"/>
         </w:rPr>
         <w:lastRenderedPageBreak/>
-        <w:t xml:space="preserve">Olkin, I., </w:t>
-      </w:r>
-      <w:proofErr w:type="spellStart"/>
-      <w:r>
-        <w:rPr>
-          <w:rFonts w:cs="CMU Serif Roman"/>
-        </w:rPr>
-        <w:t>Dahabreh</w:t>
-      </w:r>
-      <w:proofErr w:type="spellEnd"/>
-      <w:r>
-        <w:rPr>
-          <w:rFonts w:cs="CMU Serif Roman"/>
-        </w:rPr>
-        <w:t xml:space="preserve">, I. J., &amp; </w:t>
-      </w:r>
-      <w:proofErr w:type="spellStart"/>
-      <w:r>
-        <w:rPr>
-          <w:rFonts w:cs="CMU Serif Roman"/>
-        </w:rPr>
-        <w:t>Trikalinos</w:t>
-      </w:r>
-      <w:proofErr w:type="spellEnd"/>
-      <w:r>
-        <w:rPr>
-          <w:rFonts w:cs="CMU Serif Roman"/>
-        </w:rPr>
-        <w:t xml:space="preserve">, T. A. (2012). GOSH - a graphical display of study heterogeneity. </w:t>
+        <w:t xml:space="preserve">Olkin, I., Dahabreh, I. J., &amp; Trikalinos, T. A. (2012). GOSH - a graphical display of study heterogeneity. </w:t>
       </w:r>
       <w:r>
         <w:rPr>
@@ -5996,23 +5953,13 @@
         </w:rPr>
         <w:t xml:space="preserve">Parsons, S. (2018). </w:t>
       </w:r>
-      <w:proofErr w:type="spellStart"/>
       <w:r>
         <w:rPr>
           <w:rFonts w:cs="CMU Serif Roman"/>
           <w:i/>
           <w:iCs/>
         </w:rPr>
-        <w:t>Visualising</w:t>
-      </w:r>
-      <w:proofErr w:type="spellEnd"/>
-      <w:r>
-        <w:rPr>
-          <w:rFonts w:cs="CMU Serif Roman"/>
-          <w:i/>
-          <w:iCs/>
-        </w:rPr>
-        <w:t xml:space="preserve"> two approaches to explore reliability-power relationships</w:t>
+        <w:t>Visualising two approaches to explore reliability-power relationships</w:t>
       </w:r>
       <w:r>
         <w:rPr>
@@ -6032,21 +5979,7 @@
         <w:rPr>
           <w:rFonts w:cs="CMU Serif Roman"/>
         </w:rPr>
-        <w:t xml:space="preserve">Parsons, S., </w:t>
-      </w:r>
-      <w:proofErr w:type="spellStart"/>
-      <w:r>
-        <w:rPr>
-          <w:rFonts w:cs="CMU Serif Roman"/>
-        </w:rPr>
-        <w:t>Kruijt</w:t>
-      </w:r>
-      <w:proofErr w:type="spellEnd"/>
-      <w:r>
-        <w:rPr>
-          <w:rFonts w:cs="CMU Serif Roman"/>
-        </w:rPr>
-        <w:t xml:space="preserve">, A.-W., &amp; Fox, E. (2019). Psychological Science Needs a Standard Practice of Reporting the Reliability of Cognitive-Behavioral Measurements. </w:t>
+        <w:t xml:space="preserve">Parsons, S., Kruijt, A.-W., &amp; Fox, E. (2019). Psychological Science Needs a Standard Practice of Reporting the Reliability of Cognitive-Behavioral Measurements. </w:t>
       </w:r>
       <w:r>
         <w:rPr>
@@ -6273,23 +6206,13 @@
         </w:rPr>
         <w:t xml:space="preserve">Ruscio, J. (2019). </w:t>
       </w:r>
-      <w:proofErr w:type="spellStart"/>
       <w:r>
         <w:rPr>
           <w:rFonts w:cs="CMU Serif Roman"/>
           <w:i/>
           <w:iCs/>
         </w:rPr>
-        <w:t>RProbSup</w:t>
-      </w:r>
-      <w:proofErr w:type="spellEnd"/>
-      <w:r>
-        <w:rPr>
-          <w:rFonts w:cs="CMU Serif Roman"/>
-          <w:i/>
-          <w:iCs/>
-        </w:rPr>
-        <w:t>: Calculates Probability of Superiority</w:t>
+        <w:t>RProbSup: Calculates Probability of Superiority</w:t>
       </w:r>
       <w:r>
         <w:rPr>
@@ -6391,6 +6314,8 @@
       </w:r>
     </w:p>
     <w:sectPr>
+      <w:headerReference w:type="even" r:id="rId14"/>
+      <w:headerReference w:type="default" r:id="rId15"/>
       <w:pgSz w:w="11900" w:h="16840"/>
       <w:pgMar w:top="1440" w:right="1440" w:bottom="1440" w:left="1440" w:header="708" w:footer="708" w:gutter="0"/>
       <w:cols w:space="708"/>
@@ -6398,6 +6323,173 @@
     </w:sectPr>
   </w:body>
 </w:document>
+</file>
+
+<file path=word/endnotes.xml><?xml version="1.0" encoding="utf-8"?>
+<w:endnotes xmlns:wpc="http://schemas.microsoft.com/office/word/2010/wordprocessingCanvas" xmlns:cx="http://schemas.microsoft.com/office/drawing/2014/chartex" xmlns:cx1="http://schemas.microsoft.com/office/drawing/2015/9/8/chartex" xmlns:cx2="http://schemas.microsoft.com/office/drawing/2015/10/21/chartex" xmlns:cx3="http://schemas.microsoft.com/office/drawing/2016/5/9/chartex" xmlns:cx4="http://schemas.microsoft.com/office/drawing/2016/5/10/chartex" xmlns:cx5="http://schemas.microsoft.com/office/drawing/2016/5/11/chartex" xmlns:cx6="http://schemas.microsoft.com/office/drawing/2016/5/12/chartex" xmlns:cx7="http://schemas.microsoft.com/office/drawing/2016/5/13/chartex" xmlns:cx8="http://schemas.microsoft.com/office/drawing/2016/5/14/chartex" xmlns:mc="http://schemas.openxmlformats.org/markup-compatibility/2006" xmlns:aink="http://schemas.microsoft.com/office/drawing/2016/ink" xmlns:am3d="http://schemas.microsoft.com/office/drawing/2017/model3d" xmlns:o="urn:schemas-microsoft-com:office:office" xmlns:r="http://schemas.openxmlformats.org/officeDocument/2006/relationships" xmlns:m="http://schemas.openxmlformats.org/officeDocument/2006/math" xmlns:v="urn:schemas-microsoft-com:vml" xmlns:wp14="http://schemas.microsoft.com/office/word/2010/wordprocessingDrawing" xmlns:wp="http://schemas.openxmlformats.org/drawingml/2006/wordprocessingDrawing" xmlns:w10="urn:schemas-microsoft-com:office:word" xmlns:w="http://schemas.openxmlformats.org/wordprocessingml/2006/main" xmlns:w14="http://schemas.microsoft.com/office/word/2010/wordml" xmlns:w15="http://schemas.microsoft.com/office/word/2012/wordml" xmlns:w16cid="http://schemas.microsoft.com/office/word/2016/wordml/cid" xmlns:w16se="http://schemas.microsoft.com/office/word/2015/wordml/symex" xmlns:wpg="http://schemas.microsoft.com/office/word/2010/wordprocessingGroup" xmlns:wpi="http://schemas.microsoft.com/office/word/2010/wordprocessingInk" xmlns:wne="http://schemas.microsoft.com/office/word/2006/wordml" xmlns:wps="http://schemas.microsoft.com/office/word/2010/wordprocessingShape" mc:Ignorable="w14 w15 w16se w16cid wp14">
+  <w:endnote w:type="separator" w:id="-1">
+    <w:p>
+      <w:pPr>
+        <w:spacing w:line="240" w:lineRule="auto"/>
+      </w:pPr>
+      <w:r>
+        <w:separator/>
+      </w:r>
+    </w:p>
+  </w:endnote>
+  <w:endnote w:type="continuationSeparator" w:id="0">
+    <w:p>
+      <w:pPr>
+        <w:spacing w:line="240" w:lineRule="auto"/>
+      </w:pPr>
+      <w:r>
+        <w:continuationSeparator/>
+      </w:r>
+    </w:p>
+  </w:endnote>
+</w:endnotes>
+</file>
+
+<file path=word/footnotes.xml><?xml version="1.0" encoding="utf-8"?>
+<w:footnotes xmlns:wpc="http://schemas.microsoft.com/office/word/2010/wordprocessingCanvas" xmlns:cx="http://schemas.microsoft.com/office/drawing/2014/chartex" xmlns:cx1="http://schemas.microsoft.com/office/drawing/2015/9/8/chartex" xmlns:cx2="http://schemas.microsoft.com/office/drawing/2015/10/21/chartex" xmlns:cx3="http://schemas.microsoft.com/office/drawing/2016/5/9/chartex" xmlns:cx4="http://schemas.microsoft.com/office/drawing/2016/5/10/chartex" xmlns:cx5="http://schemas.microsoft.com/office/drawing/2016/5/11/chartex" xmlns:cx6="http://schemas.microsoft.com/office/drawing/2016/5/12/chartex" xmlns:cx7="http://schemas.microsoft.com/office/drawing/2016/5/13/chartex" xmlns:cx8="http://schemas.microsoft.com/office/drawing/2016/5/14/chartex" xmlns:mc="http://schemas.openxmlformats.org/markup-compatibility/2006" xmlns:aink="http://schemas.microsoft.com/office/drawing/2016/ink" xmlns:am3d="http://schemas.microsoft.com/office/drawing/2017/model3d" xmlns:o="urn:schemas-microsoft-com:office:office" xmlns:r="http://schemas.openxmlformats.org/officeDocument/2006/relationships" xmlns:m="http://schemas.openxmlformats.org/officeDocument/2006/math" xmlns:v="urn:schemas-microsoft-com:vml" xmlns:wp14="http://schemas.microsoft.com/office/word/2010/wordprocessingDrawing" xmlns:wp="http://schemas.openxmlformats.org/drawingml/2006/wordprocessingDrawing" xmlns:w10="urn:schemas-microsoft-com:office:word" xmlns:w="http://schemas.openxmlformats.org/wordprocessingml/2006/main" xmlns:w14="http://schemas.microsoft.com/office/word/2010/wordml" xmlns:w15="http://schemas.microsoft.com/office/word/2012/wordml" xmlns:w16cid="http://schemas.microsoft.com/office/word/2016/wordml/cid" xmlns:w16se="http://schemas.microsoft.com/office/word/2015/wordml/symex" xmlns:wpg="http://schemas.microsoft.com/office/word/2010/wordprocessingGroup" xmlns:wpi="http://schemas.microsoft.com/office/word/2010/wordprocessingInk" xmlns:wne="http://schemas.microsoft.com/office/word/2006/wordml" xmlns:wps="http://schemas.microsoft.com/office/word/2010/wordprocessingShape" mc:Ignorable="w14 w15 w16se w16cid wp14">
+  <w:footnote w:type="separator" w:id="-1">
+    <w:p>
+      <w:pPr>
+        <w:spacing w:line="240" w:lineRule="auto"/>
+      </w:pPr>
+      <w:r>
+        <w:separator/>
+      </w:r>
+    </w:p>
+  </w:footnote>
+  <w:footnote w:type="continuationSeparator" w:id="0">
+    <w:p>
+      <w:pPr>
+        <w:spacing w:line="240" w:lineRule="auto"/>
+      </w:pPr>
+      <w:r>
+        <w:continuationSeparator/>
+      </w:r>
+    </w:p>
+  </w:footnote>
+</w:footnotes>
+</file>
+
+<file path=word/header1.xml><?xml version="1.0" encoding="utf-8"?>
+<w:hdr xmlns:wpc="http://schemas.microsoft.com/office/word/2010/wordprocessingCanvas" xmlns:cx="http://schemas.microsoft.com/office/drawing/2014/chartex" xmlns:cx1="http://schemas.microsoft.com/office/drawing/2015/9/8/chartex" xmlns:cx2="http://schemas.microsoft.com/office/drawing/2015/10/21/chartex" xmlns:cx3="http://schemas.microsoft.com/office/drawing/2016/5/9/chartex" xmlns:cx4="http://schemas.microsoft.com/office/drawing/2016/5/10/chartex" xmlns:cx5="http://schemas.microsoft.com/office/drawing/2016/5/11/chartex" xmlns:cx6="http://schemas.microsoft.com/office/drawing/2016/5/12/chartex" xmlns:cx7="http://schemas.microsoft.com/office/drawing/2016/5/13/chartex" xmlns:cx8="http://schemas.microsoft.com/office/drawing/2016/5/14/chartex" xmlns:mc="http://schemas.openxmlformats.org/markup-compatibility/2006" xmlns:aink="http://schemas.microsoft.com/office/drawing/2016/ink" xmlns:am3d="http://schemas.microsoft.com/office/drawing/2017/model3d" xmlns:o="urn:schemas-microsoft-com:office:office" xmlns:r="http://schemas.openxmlformats.org/officeDocument/2006/relationships" xmlns:m="http://schemas.openxmlformats.org/officeDocument/2006/math" xmlns:v="urn:schemas-microsoft-com:vml" xmlns:wp14="http://schemas.microsoft.com/office/word/2010/wordprocessingDrawing" xmlns:wp="http://schemas.openxmlformats.org/drawingml/2006/wordprocessingDrawing" xmlns:w10="urn:schemas-microsoft-com:office:word" xmlns:w="http://schemas.openxmlformats.org/wordprocessingml/2006/main" xmlns:w14="http://schemas.microsoft.com/office/word/2010/wordml" xmlns:w15="http://schemas.microsoft.com/office/word/2012/wordml" xmlns:w16cid="http://schemas.microsoft.com/office/word/2016/wordml/cid" xmlns:w16se="http://schemas.microsoft.com/office/word/2015/wordml/symex" xmlns:wpg="http://schemas.microsoft.com/office/word/2010/wordprocessingGroup" xmlns:wpi="http://schemas.microsoft.com/office/word/2010/wordprocessingInk" xmlns:wne="http://schemas.microsoft.com/office/word/2006/wordml" xmlns:wps="http://schemas.microsoft.com/office/word/2010/wordprocessingShape" mc:Ignorable="w14 w15 w16se w16cid wp14">
+  <w:sdt>
+    <w:sdtPr>
+      <w:rPr>
+        <w:rStyle w:val="PageNumber"/>
+      </w:rPr>
+      <w:id w:val="1697733358"/>
+      <w:docPartObj>
+        <w:docPartGallery w:val="Page Numbers (Top of Page)"/>
+        <w:docPartUnique/>
+      </w:docPartObj>
+    </w:sdtPr>
+    <w:sdtContent>
+      <w:p>
+        <w:pPr>
+          <w:pStyle w:val="Header"/>
+          <w:framePr w:wrap="none" w:vAnchor="text" w:hAnchor="margin" w:xAlign="right" w:y="1"/>
+          <w:rPr>
+            <w:rStyle w:val="PageNumber"/>
+          </w:rPr>
+        </w:pPr>
+        <w:r>
+          <w:rPr>
+            <w:rStyle w:val="PageNumber"/>
+          </w:rPr>
+          <w:fldChar w:fldCharType="begin"/>
+        </w:r>
+        <w:r>
+          <w:rPr>
+            <w:rStyle w:val="PageNumber"/>
+          </w:rPr>
+          <w:instrText xml:space="preserve"> PAGE </w:instrText>
+        </w:r>
+        <w:r>
+          <w:rPr>
+            <w:rStyle w:val="PageNumber"/>
+          </w:rPr>
+          <w:fldChar w:fldCharType="end"/>
+        </w:r>
+      </w:p>
+    </w:sdtContent>
+  </w:sdt>
+  <w:p>
+    <w:pPr>
+      <w:pStyle w:val="Header"/>
+      <w:ind w:right="360"/>
+    </w:pPr>
+  </w:p>
+</w:hdr>
+</file>
+
+<file path=word/header2.xml><?xml version="1.0" encoding="utf-8"?>
+<w:hdr xmlns:wpc="http://schemas.microsoft.com/office/word/2010/wordprocessingCanvas" xmlns:cx="http://schemas.microsoft.com/office/drawing/2014/chartex" xmlns:cx1="http://schemas.microsoft.com/office/drawing/2015/9/8/chartex" xmlns:cx2="http://schemas.microsoft.com/office/drawing/2015/10/21/chartex" xmlns:cx3="http://schemas.microsoft.com/office/drawing/2016/5/9/chartex" xmlns:cx4="http://schemas.microsoft.com/office/drawing/2016/5/10/chartex" xmlns:cx5="http://schemas.microsoft.com/office/drawing/2016/5/11/chartex" xmlns:cx6="http://schemas.microsoft.com/office/drawing/2016/5/12/chartex" xmlns:cx7="http://schemas.microsoft.com/office/drawing/2016/5/13/chartex" xmlns:cx8="http://schemas.microsoft.com/office/drawing/2016/5/14/chartex" xmlns:mc="http://schemas.openxmlformats.org/markup-compatibility/2006" xmlns:aink="http://schemas.microsoft.com/office/drawing/2016/ink" xmlns:am3d="http://schemas.microsoft.com/office/drawing/2017/model3d" xmlns:o="urn:schemas-microsoft-com:office:office" xmlns:r="http://schemas.openxmlformats.org/officeDocument/2006/relationships" xmlns:m="http://schemas.openxmlformats.org/officeDocument/2006/math" xmlns:v="urn:schemas-microsoft-com:vml" xmlns:wp14="http://schemas.microsoft.com/office/word/2010/wordprocessingDrawing" xmlns:wp="http://schemas.openxmlformats.org/drawingml/2006/wordprocessingDrawing" xmlns:w10="urn:schemas-microsoft-com:office:word" xmlns:w="http://schemas.openxmlformats.org/wordprocessingml/2006/main" xmlns:w14="http://schemas.microsoft.com/office/word/2010/wordml" xmlns:w15="http://schemas.microsoft.com/office/word/2012/wordml" xmlns:w16cid="http://schemas.microsoft.com/office/word/2016/wordml/cid" xmlns:w16se="http://schemas.microsoft.com/office/word/2015/wordml/symex" xmlns:wpg="http://schemas.microsoft.com/office/word/2010/wordprocessingGroup" xmlns:wpi="http://schemas.microsoft.com/office/word/2010/wordprocessingInk" xmlns:wne="http://schemas.microsoft.com/office/word/2006/wordml" xmlns:wps="http://schemas.microsoft.com/office/word/2010/wordprocessingShape" mc:Ignorable="w14 w15 w16se w16cid wp14">
+  <w:sdt>
+    <w:sdtPr>
+      <w:rPr>
+        <w:rStyle w:val="PageNumber"/>
+      </w:rPr>
+      <w:id w:val="-1483847303"/>
+      <w:docPartObj>
+        <w:docPartGallery w:val="Page Numbers (Top of Page)"/>
+        <w:docPartUnique/>
+      </w:docPartObj>
+    </w:sdtPr>
+    <w:sdtContent>
+      <w:p>
+        <w:pPr>
+          <w:pStyle w:val="Header"/>
+          <w:framePr w:wrap="none" w:vAnchor="text" w:hAnchor="margin" w:xAlign="right" w:y="1"/>
+          <w:rPr>
+            <w:rStyle w:val="PageNumber"/>
+          </w:rPr>
+        </w:pPr>
+        <w:r>
+          <w:rPr>
+            <w:rStyle w:val="PageNumber"/>
+          </w:rPr>
+          <w:fldChar w:fldCharType="begin"/>
+        </w:r>
+        <w:r>
+          <w:rPr>
+            <w:rStyle w:val="PageNumber"/>
+          </w:rPr>
+          <w:instrText xml:space="preserve"> PAGE </w:instrText>
+        </w:r>
+        <w:r>
+          <w:rPr>
+            <w:rStyle w:val="PageNumber"/>
+          </w:rPr>
+          <w:fldChar w:fldCharType="separate"/>
+        </w:r>
+        <w:r>
+          <w:rPr>
+            <w:rStyle w:val="PageNumber"/>
+            <w:noProof/>
+          </w:rPr>
+          <w:t>1</w:t>
+        </w:r>
+        <w:r>
+          <w:rPr>
+            <w:rStyle w:val="PageNumber"/>
+          </w:rPr>
+          <w:fldChar w:fldCharType="end"/>
+        </w:r>
+      </w:p>
+    </w:sdtContent>
+  </w:sdt>
+  <w:p>
+    <w:pPr>
+      <w:pStyle w:val="Header"/>
+      <w:ind w:right="360"/>
+    </w:pPr>
+  </w:p>
+</w:hdr>
 </file>
 
 <file path=word/numbering.xml><?xml version="1.0" encoding="utf-8"?>
@@ -9198,6 +9290,26 @@
       <w:u w:val="single"/>
     </w:rPr>
   </w:style>
+  <w:style w:type="character" w:styleId="PageNumber">
+    <w:name w:val="page number"/>
+    <w:basedOn w:val="DefaultParagraphFont"/>
+    <w:uiPriority w:val="99"/>
+    <w:semiHidden/>
+    <w:unhideWhenUsed/>
+    <w:rsid w:val="004B70ED"/>
+  </w:style>
+  <w:style w:type="paragraph" w:styleId="Revision">
+    <w:name w:val="Revision"/>
+    <w:hidden/>
+    <w:uiPriority w:val="99"/>
+    <w:semiHidden/>
+    <w:rsid w:val="004B70ED"/>
+    <w:rPr>
+      <w:rFonts w:ascii="CMU Serif Roman" w:eastAsiaTheme="minorEastAsia" w:hAnsi="CMU Serif Roman"/>
+      <w:kern w:val="24"/>
+      <w:lang w:val="en-US" w:eastAsia="ja-JP"/>
+    </w:rPr>
+  </w:style>
 </w:styles>
 </file>
 

</xml_diff>

<commit_message>
updated manuscript - typo and figure
</commit_message>
<xml_diff>
--- a/manuscript/manuscript.docx
+++ b/manuscript/manuscript.docx
@@ -1,6 +1,6 @@
 
 <file path=word/document.xml><?xml version="1.0" encoding="utf-8"?>
-<w:document xmlns:wpc="http://schemas.microsoft.com/office/word/2010/wordprocessingCanvas" xmlns:cx="http://schemas.microsoft.com/office/drawing/2014/chartex" xmlns:cx1="http://schemas.microsoft.com/office/drawing/2015/9/8/chartex" xmlns:cx2="http://schemas.microsoft.com/office/drawing/2015/10/21/chartex" xmlns:cx3="http://schemas.microsoft.com/office/drawing/2016/5/9/chartex" xmlns:cx4="http://schemas.microsoft.com/office/drawing/2016/5/10/chartex" xmlns:cx5="http://schemas.microsoft.com/office/drawing/2016/5/11/chartex" xmlns:cx6="http://schemas.microsoft.com/office/drawing/2016/5/12/chartex" xmlns:cx7="http://schemas.microsoft.com/office/drawing/2016/5/13/chartex" xmlns:cx8="http://schemas.microsoft.com/office/drawing/2016/5/14/chartex" xmlns:mc="http://schemas.openxmlformats.org/markup-compatibility/2006" xmlns:aink="http://schemas.microsoft.com/office/drawing/2016/ink" xmlns:am3d="http://schemas.microsoft.com/office/drawing/2017/model3d" xmlns:o="urn:schemas-microsoft-com:office:office" xmlns:r="http://schemas.openxmlformats.org/officeDocument/2006/relationships" xmlns:m="http://schemas.openxmlformats.org/officeDocument/2006/math" xmlns:v="urn:schemas-microsoft-com:vml" xmlns:wp14="http://schemas.microsoft.com/office/word/2010/wordprocessingDrawing" xmlns:wp="http://schemas.openxmlformats.org/drawingml/2006/wordprocessingDrawing" xmlns:w10="urn:schemas-microsoft-com:office:word" xmlns:w="http://schemas.openxmlformats.org/wordprocessingml/2006/main" xmlns:w14="http://schemas.microsoft.com/office/word/2010/wordml" xmlns:w15="http://schemas.microsoft.com/office/word/2012/wordml" xmlns:w16cid="http://schemas.microsoft.com/office/word/2016/wordml/cid" xmlns:w16se="http://schemas.microsoft.com/office/word/2015/wordml/symex" xmlns:wpg="http://schemas.microsoft.com/office/word/2010/wordprocessingGroup" xmlns:wpi="http://schemas.microsoft.com/office/word/2010/wordprocessingInk" xmlns:wne="http://schemas.microsoft.com/office/word/2006/wordml" xmlns:wps="http://schemas.microsoft.com/office/word/2010/wordprocessingShape" mc:Ignorable="w14 w15 w16se w16cid wp14">
+<w:document xmlns:wpc="http://schemas.microsoft.com/office/word/2010/wordprocessingCanvas" xmlns:cx="http://schemas.microsoft.com/office/drawing/2014/chartex" xmlns:cx1="http://schemas.microsoft.com/office/drawing/2015/9/8/chartex" xmlns:cx2="http://schemas.microsoft.com/office/drawing/2015/10/21/chartex" xmlns:cx3="http://schemas.microsoft.com/office/drawing/2016/5/9/chartex" xmlns:cx4="http://schemas.microsoft.com/office/drawing/2016/5/10/chartex" xmlns:cx5="http://schemas.microsoft.com/office/drawing/2016/5/11/chartex" xmlns:cx6="http://schemas.microsoft.com/office/drawing/2016/5/12/chartex" xmlns:cx7="http://schemas.microsoft.com/office/drawing/2016/5/13/chartex" xmlns:cx8="http://schemas.microsoft.com/office/drawing/2016/5/14/chartex" xmlns:mc="http://schemas.openxmlformats.org/markup-compatibility/2006" xmlns:aink="http://schemas.microsoft.com/office/drawing/2016/ink" xmlns:am3d="http://schemas.microsoft.com/office/drawing/2017/model3d" xmlns:o="urn:schemas-microsoft-com:office:office" xmlns:oel="http://schemas.microsoft.com/office/2019/extlst" xmlns:r="http://schemas.openxmlformats.org/officeDocument/2006/relationships" xmlns:m="http://schemas.openxmlformats.org/officeDocument/2006/math" xmlns:v="urn:schemas-microsoft-com:vml" xmlns:wp14="http://schemas.microsoft.com/office/word/2010/wordprocessingDrawing" xmlns:wp="http://schemas.openxmlformats.org/drawingml/2006/wordprocessingDrawing" xmlns:w10="urn:schemas-microsoft-com:office:word" xmlns:w="http://schemas.openxmlformats.org/wordprocessingml/2006/main" xmlns:w14="http://schemas.microsoft.com/office/word/2010/wordml" xmlns:w15="http://schemas.microsoft.com/office/word/2012/wordml" xmlns:w16cex="http://schemas.microsoft.com/office/word/2018/wordml/cex" xmlns:w16cid="http://schemas.microsoft.com/office/word/2016/wordml/cid" xmlns:w16="http://schemas.microsoft.com/office/word/2018/wordml" xmlns:w16sdtdh="http://schemas.microsoft.com/office/word/2020/wordml/sdtdatahash" xmlns:w16se="http://schemas.microsoft.com/office/word/2015/wordml/symex" xmlns:wpg="http://schemas.microsoft.com/office/word/2010/wordprocessingGroup" xmlns:wpi="http://schemas.microsoft.com/office/word/2010/wordprocessingInk" xmlns:wne="http://schemas.microsoft.com/office/word/2006/wordml" xmlns:wps="http://schemas.microsoft.com/office/word/2010/wordprocessingShape" mc:Ignorable="w14 w15 w16se w16cid w16 w16cex w16sdtdh wp14">
   <w:body>
     <w:p>
       <w:pPr>
@@ -137,14 +137,12 @@
         <w:spacing w:line="240" w:lineRule="auto"/>
       </w:pPr>
       <w:bookmarkStart w:id="1" w:name="_7fw28s4feaci" w:colFirst="0" w:colLast="0"/>
-      <w:bookmarkStart w:id="2" w:name="_GoBack"/>
       <w:bookmarkEnd w:id="1"/>
+      <w:r>
+        <w:br w:type="page"/>
+      </w:r>
+      <w:bookmarkStart w:id="2" w:name="_ieyszia11ih6" w:colFirst="0" w:colLast="0"/>
       <w:bookmarkEnd w:id="2"/>
-      <w:r>
-        <w:br w:type="page"/>
-      </w:r>
-      <w:bookmarkStart w:id="3" w:name="_ieyszia11ih6" w:colFirst="0" w:colLast="0"/>
-      <w:bookmarkEnd w:id="3"/>
     </w:p>
     <w:p>
       <w:pPr>
@@ -196,7 +194,13 @@
         <w:t>= 1576). Results suggest that internal consistency is poor (α = .51, 95% CI [.</w:t>
       </w:r>
       <w:r>
-        <w:t>46, .56]) and test-retest reliability is very poor (ICC = .20, 95% CI [.05, .34]). We conclude</w:t>
+        <w:t>46, .56]) and test-retest reliability is very poor (ICC</w:t>
+      </w:r>
+      <w:r>
+        <w:t>[2,1]</w:t>
+      </w:r>
+      <w:r>
+        <w:t xml:space="preserve"> = .20, 95% CI [.05, .34]). We conclude</w:t>
       </w:r>
       <w:r>
         <w:t xml:space="preserve"> that researchers should be very cautious about choosing to employ the IRAP or when interpreting its results.</w:t>
@@ -312,7 +316,7 @@
         <w:fldChar w:fldCharType="begin"/>
       </w:r>
       <w:r>
-        <w:instrText xml:space="preserve"> ADDIN ZOTERO_ITEM CSL_CITATION {"citationID":"H4ouDARG","properties":{"formattedCitation":"(Greenwald &amp; Banaji, 1995; Greenwald &amp; Lai, 2020)","plainCitation":"(Greenwald &amp; Banaji, 1995; Greenwald &amp; Lai, 2020)","noteIndex":0},"citationItems":[{"id":12678,"uris":["http://zotero.org/users/1687755/items/MLG7SEAB"],"uri":["http://zotero.org/users/1687755/items/MLG7SEAB"],"itemData":{"id":12678,"type":"article-journal","container-title":"Psychological review","issue":"1","note":"publisher: American Psychological Association","page":"4","title":"Implicit social cognition: attitudes, self-esteem, and stereotypes.","volume":"102","author":[{"family":"Greenwald","given":"Anthony G"},{"family":"Banaji","given":"Mahzarin R"}],"issued":{"date-parts":[["1995"]]}}},{"id":12489,"uris":["http://zotero.org/users/1687755/items/UQYJYU63"],"uri":["http://zotero.org/users/1687755/items/UQYJYU63"],"itemData":{"id":12489,"type":"article-journal","abstract":"In the last 20 years, research on implicit social cognition has established that social judgments and behavior are guided by attitudes and stereotypes of which the actor may lack awareness. Research using the methods of implicit social cognition has produced the concept of implicit bias, which has generated wide attention not only in social, clinical, and developmental psychology, but also in disciplines outside of psychology, including business, law, criminal justice, medicine, education, and political science. Although this rapidly growing body of research offers prospects of useful societal applications, the theory needed to confidently guide those applications remains insufficiently developed. This article describes the methods that have been developed, the findings that have been obtained, and the theoretical questions that remain to be answered.","container-title":"Annual Review of Psychology","DOI":"10.1146/annurev-psych-010419-050837","issue":"1","note":"_eprint: https://doi.org/10.1146/annurev-psych-010419-050837\nPMID: 31640465","page":"419-445","source":"Annual Reviews","title":"Implicit Social Cognition","volume":"71","author":[{"family":"Greenwald","given":"Anthony G."},{"family":"Lai","given":"Calvin K."}],"issued":{"date-parts":[["2020"]]}}}],"schema":"https://github.com/citation-style-language/schema/raw/master/csl-citation.json"} </w:instrText>
+        <w:instrText xml:space="preserve"> ADDIN ZOTERO_ITEM CSL_CITATION {"citationID":"H4ouDARG","properties":{"formattedCitation":"(Greenwald &amp; Banaji, 1995; Greenwald &amp; Lai, 2020)","plainCitation":"(Greenwald &amp; Banaji, 1995; Greenwald &amp; Lai, 2020)","noteIndex":0},"citationItems":[{"id":12678,"uris":["http://zotero.org/users/1687755/items/MLG7SEAB"],"itemData":{"id":12678,"type":"article-journal","container-title":"Psychological review","issue":"1","note":"publisher: American Psychological Association","page":"4","title":"Implicit social cognition: attitudes, self-esteem, and stereotypes.","volume":"102","author":[{"family":"Greenwald","given":"Anthony G"},{"family":"Banaji","given":"Mahzarin R"}],"issued":{"date-parts":[["1995"]]}}},{"id":12489,"uris":["http://zotero.org/users/1687755/items/UQYJYU63"],"itemData":{"id":12489,"type":"article-journal","abstract":"In the last 20 years, research on implicit social cognition has established that social judgments and behavior are guided by attitudes and stereotypes of which the actor may lack awareness. Research using the methods of implicit social cognition has produced the concept of implicit bias, which has generated wide attention not only in social, clinical, and developmental psychology, but also in disciplines outside of psychology, including business, law, criminal justice, medicine, education, and political science. Although this rapidly growing body of research offers prospects of useful societal applications, the theory needed to confidently guide those applications remains insufficiently developed. This article describes the methods that have been developed, the findings that have been obtained, and the theoretical questions that remain to be answered.","container-title":"Annual Review of Psychology","DOI":"10.1146/annurev-psych-010419-050837","issue":"1","note":"_eprint: https://doi.org/10.1146/annurev-psych-010419-050837\nPMID: 31640465","page":"419-445","source":"Annual Reviews","title":"Implicit Social Cognition","volume":"71","author":[{"family":"Greenwald","given":"Anthony G."},{"family":"Lai","given":"Calvin K."}],"issued":{"date-parts":[["2020"]]}}}],"schema":"https://github.com/citation-style-language/schema/raw/master/csl-citation.json"} </w:instrText>
       </w:r>
       <w:r>
         <w:fldChar w:fldCharType="separate"/>
@@ -333,7 +337,7 @@
         <w:fldChar w:fldCharType="begin"/>
       </w:r>
       <w:r>
-        <w:instrText xml:space="preserve"> ADDIN ZOTERO_ITEM CSL_CITATION {"citationID":"xmexN7ti","properties":{"formattedCitation":"(IAT: Greenwald et al., 1998)","plainCitation":"(IAT: Greenwald et al., 1998)","noteIndex":0},"citationItems":[{"id":123,"uris":["http://zotero.org/users/1687755/items/DAREVDNK"],"uri":["http://zotero.org/users/1687755/items/DAREVDNK"],"itemData":{"id":123,"type":"article-journal","abstract":"An implicit association test (IAT) measures differential association of 2 target concepts with an attribute. The 2 concepts appear in a 2-choice task (2-choice task (e.g., flower vs. insect names), and the attribute in a 2nd task (e.g., pleasant vs. unpleasant words for an evaluation attribute). When instructions oblige highly associated categories (e.g., flower + pleasant) to share a response key, performance is faster than when less associated categories (e.g., insect &amp; pleasant) share a key. This performance difference implicitly measures differential association of the 2 concepts with the attribute. In 3 experiments, the IAT was sensitive to (a) near-universal evaluative differences (e.g., flower vs. insect), (b) expected individual differences in evaluative associations (Japanese + pleasant vs. Korean + pleasant for Japanese vs. Korean subjects), and (c) consciously disavowed evaluative differences (Black + pleasant vs. White + pleasant for self-described unprejudiced White subjects).","container-title":"Journal of personality and social psychology","DOI":"10.1037/0022-3514.74.6.1464","ISSN":"0022-3514","issue":"6","journalAbbreviation":"J Pers Soc Psychol","language":"eng","note":"PMID: 9654756","page":"1464-1480","source":"NCBI PubMed","title":"Measuring individual differences in implicit cognition: the Implicit Association Test","title-short":"Measuring individual differences in implicit cognition","volume":"74","author":[{"family":"Greenwald","given":"Anthony G."},{"family":"McGhee","given":"D E"},{"family":"Schwartz","given":"J L"}],"issued":{"date-parts":[["1998",6]]}},"prefix":"IAT: "}],"schema":"https://github.com/citation-style-language/schema/raw/master/csl-citation.json"} </w:instrText>
+        <w:instrText xml:space="preserve"> ADDIN ZOTERO_ITEM CSL_CITATION {"citationID":"xmexN7ti","properties":{"formattedCitation":"(IAT: Greenwald et al., 1998)","plainCitation":"(IAT: Greenwald et al., 1998)","noteIndex":0},"citationItems":[{"id":123,"uris":["http://zotero.org/users/1687755/items/DAREVDNK"],"itemData":{"id":123,"type":"article-journal","abstract":"An implicit association test (IAT) measures differential association of 2 target concepts with an attribute. The 2 concepts appear in a 2-choice task (2-choice task (e.g., flower vs. insect names), and the attribute in a 2nd task (e.g., pleasant vs. unpleasant words for an evaluation attribute). When instructions oblige highly associated categories (e.g., flower + pleasant) to share a response key, performance is faster than when less associated categories (e.g., insect &amp; pleasant) share a key. This performance difference implicitly measures differential association of the 2 concepts with the attribute. In 3 experiments, the IAT was sensitive to (a) near-universal evaluative differences (e.g., flower vs. insect), (b) expected individual differences in evaluative associations (Japanese + pleasant vs. Korean + pleasant for Japanese vs. Korean subjects), and (c) consciously disavowed evaluative differences (Black + pleasant vs. White + pleasant for self-described unprejudiced White subjects).","container-title":"Journal of personality and social psychology","DOI":"10.1037/0022-3514.74.6.1464","ISSN":"0022-3514","issue":"6","journalAbbreviation":"J Pers Soc Psychol","language":"eng","note":"PMID: 9654756","page":"1464-1480","source":"NCBI PubMed","title":"Measuring individual differences in implicit cognition: the Implicit Association Test","title-short":"Measuring individual differences in implicit cognition","volume":"74","author":[{"family":"Greenwald","given":"Anthony G."},{"family":"McGhee","given":"D E"},{"family":"Schwartz","given":"J L"}],"issued":{"date-parts":[["1998",6]]}},"prefix":"IAT: "}],"schema":"https://github.com/citation-style-language/schema/raw/master/csl-citation.json"} </w:instrText>
       </w:r>
       <w:r>
         <w:fldChar w:fldCharType="separate"/>
@@ -354,7 +358,7 @@
         <w:fldChar w:fldCharType="begin"/>
       </w:r>
       <w:r>
-        <w:instrText xml:space="preserve"> ADDIN ZOTERO_ITEM CSL_CITATION {"citationID":"Bg96NL84","properties":{"formattedCitation":"(Nosek et al., 2011)","plainCitation":"(Nosek et al., 2011)","noteIndex":0},"citationItems":[{"id":9,"uris":["http://zotero.org/users/1687755/items/HKEJSERR"],"uri":["http://zotero.org/users/1687755/items/HKEJSERR"],"itemData":{"id":9,"type":"article-journal","abstract":"Most of human cognition occurs outside of conscious awareness or conscious control. Some of these implicit processes influence social perception, judgment and action. The last fifteen years of research in implicit social cognition can be characterized as the Age of Measurement because of a proliferation of measurement methods and research evidence demonstrating their practical value for predicting human behavior. Implicit measures assess constructs that are distinct, but related, to self-report assessments, and predict variation in behavior that is not accounted for by those explicit measures. The present state of knowledge provides a foundation for the next age of implicit social cognition – clarification of the mechanisms underlying implicit measurement and how the measured constructs influence behavior.","container-title":"Trends in cognitive sciences","DOI":"10.1016/j.tics.2011.01.005","ISSN":"1364-6613","issue":"4","journalAbbreviation":"Trends Cogn Sci","note":"PMID: 21376657\nPMCID: PMC3073696","page":"152-159","source":"PubMed Central","title":"Implicit social cognition: From measures to mechanisms","title-short":"Implicit social cognition","volume":"15","author":[{"family":"Nosek","given":"Brian A."},{"family":"Hawkins","given":"Carlee Beth"},{"family":"Frazier","given":"Rebecca S."}],"issued":{"date-parts":[["2011",4]]}}}],"schema":"https://github.com/citation-style-language/schema/raw/master/csl-citation.json"} </w:instrText>
+        <w:instrText xml:space="preserve"> ADDIN ZOTERO_ITEM CSL_CITATION {"citationID":"Bg96NL84","properties":{"formattedCitation":"(Nosek et al., 2011)","plainCitation":"(Nosek et al., 2011)","noteIndex":0},"citationItems":[{"id":9,"uris":["http://zotero.org/users/1687755/items/HKEJSERR"],"itemData":{"id":9,"type":"article-journal","abstract":"Most of human cognition occurs outside of conscious awareness or conscious control. Some of these implicit processes influence social perception, judgment and action. The last fifteen years of research in implicit social cognition can be characterized as the Age of Measurement because of a proliferation of measurement methods and research evidence demonstrating their practical value for predicting human behavior. Implicit measures assess constructs that are distinct, but related, to self-report assessments, and predict variation in behavior that is not accounted for by those explicit measures. The present state of knowledge provides a foundation for the next age of implicit social cognition – clarification of the mechanisms underlying implicit measurement and how the measured constructs influence behavior.","container-title":"Trends in cognitive sciences","DOI":"10.1016/j.tics.2011.01.005","ISSN":"1364-6613","issue":"4","journalAbbreviation":"Trends Cogn Sci","note":"PMID: 21376657\nPMCID: PMC3073696","page":"152-159","source":"PubMed Central","title":"Implicit social cognition: From measures to mechanisms","title-short":"Implicit social cognition","volume":"15","author":[{"family":"Nosek","given":"Brian A."},{"family":"Hawkins","given":"Carlee Beth"},{"family":"Frazier","given":"Rebecca S."}],"issued":{"date-parts":[["2011",4]]}}}],"schema":"https://github.com/citation-style-language/schema/raw/master/csl-citation.json"} </w:instrText>
       </w:r>
       <w:r>
         <w:fldChar w:fldCharType="separate"/>
@@ -378,7 +382,7 @@
         <w:fldChar w:fldCharType="begin"/>
       </w:r>
       <w:r>
-        <w:instrText xml:space="preserve"> ADDIN ZOTERO_ITEM CSL_CITATION {"citationID":"RK4EjZ11","properties":{"formattedCitation":"(IRAP: Barnes-Holmes et al., 2010)","plainCitation":"(IRAP: Barnes-Holmes et al., 2010)","noteIndex":0},"citationItems":[{"id":201,"uris":["http://zotero.org/users/1687755/items/XI3TJMRH"],"uri":["http://zotero.org/users/1687755/items/XI3TJMRH"],"itemData":{"id":201,"type":"article-journal","container-title":"The Psychological Record","page":"527–542","title":"A sketch of the Implicit Relational Assessment Procedure (IRAP) and the Relational Elaboration and Coherence (REC) model","volume":"60","author":[{"family":"Barnes-Holmes","given":"Dermot"},{"family":"Barnes-Holmes","given":"Yvonne"},{"family":"Stewart","given":"Ian"},{"family":"Boles","given":"Shawn"}],"issued":{"date-parts":[["2010"]]}},"prefix":"IRAP: "}],"schema":"https://github.com/citation-style-language/schema/raw/master/csl-citation.json"} </w:instrText>
+        <w:instrText xml:space="preserve"> ADDIN ZOTERO_ITEM CSL_CITATION {"citationID":"RK4EjZ11","properties":{"formattedCitation":"(IRAP: Barnes-Holmes et al., 2010)","plainCitation":"(IRAP: Barnes-Holmes et al., 2010)","noteIndex":0},"citationItems":[{"id":201,"uris":["http://zotero.org/users/1687755/items/XI3TJMRH"],"itemData":{"id":201,"type":"article-journal","container-title":"The Psychological Record","page":"527–542","title":"A sketch of the Implicit Relational Assessment Procedure (IRAP) and the Relational Elaboration and Coherence (REC) model","volume":"60","author":[{"family":"Barnes-Holmes","given":"Dermot"},{"family":"Barnes-Holmes","given":"Yvonne"},{"family":"Stewart","given":"Ian"},{"family":"Boles","given":"Shawn"}],"issued":{"date-parts":[["2010"]]}},"prefix":"IRAP: "}],"schema":"https://github.com/citation-style-language/schema/raw/master/csl-citation.json"} </w:instrText>
       </w:r>
       <w:r>
         <w:fldChar w:fldCharType="separate"/>
@@ -408,7 +412,7 @@
         <w:fldChar w:fldCharType="begin"/>
       </w:r>
       <w:r>
-        <w:instrText xml:space="preserve"> ADDIN ZOTERO_ITEM CSL_CITATION {"citationID":"7A29KA3H","properties":{"formattedCitation":"(Gawronski &amp; De Houwer, 2011)","plainCitation":"(Gawronski &amp; De Houwer, 2011)","noteIndex":0},"citationItems":[{"id":248,"uris":["http://zotero.org/users/1687755/items/BGS5KF4P"],"uri":["http://zotero.org/users/1687755/items/BGS5KF4P"],"itemData":{"id":248,"type":"chapter","container-title":"Handbook of research methods in social and personality psychology","event-place":"New York, NY","publisher":"Cambridge University Press","publisher-place":"New York, NY","source":"Google Scholar","title":"Implicit measures in social and personality psychology","URL":"10.1017/CBO9780511996481.016","volume":"2","author":[{"family":"Gawronski","given":"Bertram"},{"family":"De Houwer","given":"Jan"}],"editor":[{"family":"Judd","given":"Charles M."}],"accessed":{"date-parts":[["2014",9,25]]},"issued":{"date-parts":[["2011"]]}}}],"schema":"https://github.com/citation-style-language/schema/raw/master/csl-citation.json"} </w:instrText>
+        <w:instrText xml:space="preserve"> ADDIN ZOTERO_ITEM CSL_CITATION {"citationID":"7A29KA3H","properties":{"formattedCitation":"(Gawronski &amp; De Houwer, 2011)","plainCitation":"(Gawronski &amp; De Houwer, 2011)","noteIndex":0},"citationItems":[{"id":248,"uris":["http://zotero.org/users/1687755/items/BGS5KF4P"],"itemData":{"id":248,"type":"chapter","container-title":"Handbook of research methods in social and personality psychology","event-place":"New York, NY","publisher":"Cambridge University Press","publisher-place":"New York, NY","source":"Google Scholar","title":"Implicit measures in social and personality psychology","URL":"10.1017/CBO9780511996481.016","volume":"2","author":[{"family":"Gawronski","given":"Bertram"},{"family":"De Houwer","given":"Jan"}],"editor":[{"family":"Judd","given":"Charles M."}],"accessed":{"date-parts":[["2014",9,25]]},"issued":{"date-parts":[["2011"]]}}}],"schema":"https://github.com/citation-style-language/schema/raw/master/csl-citation.json"} </w:instrText>
       </w:r>
       <w:r>
         <w:fldChar w:fldCharType="separate"/>
@@ -444,7 +448,7 @@
         <w:fldChar w:fldCharType="begin"/>
       </w:r>
       <w:r>
-        <w:instrText xml:space="preserve"> ADDIN ZOTERO_ITEM CSL_CITATION {"citationID":"lNPAvAPI","properties":{"formattedCitation":"(Remue et al., 2013, 2014)","plainCitation":"(Remue et al., 2013, 2014)","noteIndex":0},"citationItems":[{"id":244,"uris":["http://zotero.org/users/1687755/items/G4RJ33MP"],"uri":["http://zotero.org/users/1687755/items/G4RJ33MP"],"itemData":{"id":244,"type":"article-journal","container-title":"Cognition &amp; emotion","DOI":"10.1080/02699931.2013.786681","issue":"8","page":"1441–1449","source":"Google Scholar","title":"Self-esteem revisited: Performance on the implicit relational assessment procedure as a measure of self-versus ideal self-related cognitions in dysphoria","title-short":"Self-esteem revisited","volume":"27","author":[{"family":"Remue","given":"Jonathan"},{"family":"De Houwer","given":"Jan"},{"family":"Barnes-Holmes","given":"Dermot"},{"family":"Vanderhasselt","given":"Marie Anne"},{"family":"De Raedt","given":"Rudi"}],"issued":{"date-parts":[["2013"]]}}},{"id":351,"uris":["http://zotero.org/users/1687755/items/7DJK8W4T"],"uri":["http://zotero.org/users/1687755/items/7DJK8W4T"],"itemData":{"id":351,"type":"article-journal","container-title":"PLoS ONE","DOI":"10.1371/journal.pone.0108837","ISSN":"1932-6203","issue":"9","language":"en","page":"e108837","source":"CrossRef","title":"To Be or Want to Be: Disentangling the Role of Actual versus Ideal Self in Implicit Self-Esteem","title-short":"To Be or Want to Be","volume":"9","author":[{"family":"Remue","given":"Jonathan"},{"family":"Hughes","given":"Sean"},{"family":"De Houwer","given":"Jan"},{"family":"De Raedt","given":"Rudi"}],"editor":[{"family":"Dymond","given":"Simon"}],"issued":{"date-parts":[["2014",9,30]]}}}],"schema":"https://github.com/citation-style-language/schema/raw/master/csl-citation.json"} </w:instrText>
+        <w:instrText xml:space="preserve"> ADDIN ZOTERO_ITEM CSL_CITATION {"citationID":"lNPAvAPI","properties":{"formattedCitation":"(Remue et al., 2013, 2014)","plainCitation":"(Remue et al., 2013, 2014)","noteIndex":0},"citationItems":[{"id":244,"uris":["http://zotero.org/users/1687755/items/G4RJ33MP"],"itemData":{"id":244,"type":"article-journal","container-title":"Cognition &amp; emotion","DOI":"10.1080/02699931.2013.786681","issue":"8","page":"1441–1449","source":"Google Scholar","title":"Self-esteem revisited: Performance on the implicit relational assessment procedure as a measure of self-versus ideal self-related cognitions in dysphoria","title-short":"Self-esteem revisited","volume":"27","author":[{"family":"Remue","given":"Jonathan"},{"family":"De Houwer","given":"Jan"},{"family":"Barnes-Holmes","given":"Dermot"},{"family":"Vanderhasselt","given":"Marie Anne"},{"family":"De Raedt","given":"Rudi"}],"issued":{"date-parts":[["2013"]]}}},{"id":351,"uris":["http://zotero.org/users/1687755/items/7DJK8W4T"],"itemData":{"id":351,"type":"article-journal","container-title":"PLoS ONE","DOI":"10.1371/journal.pone.0108837","ISSN":"1932-6203","issue":"9","language":"en","page":"e108837","source":"CrossRef","title":"To Be or Want to Be: Disentangling the Role of Actual versus Ideal Self in Implicit Self-Esteem","title-short":"To Be or Want to Be","volume":"9","author":[{"family":"Remue","given":"Jonathan"},{"family":"Hughes","given":"Sean"},{"family":"De Houwer","given":"Jan"},{"family":"De Raedt","given":"Rudi"}],"editor":[{"family":"Dymond","given":"Simon"}],"issued":{"date-parts":[["2014",9,30]]}}}],"schema":"https://github.com/citation-style-language/schema/raw/master/csl-citation.json"} </w:instrText>
       </w:r>
       <w:r>
         <w:fldChar w:fldCharType="separate"/>
@@ -473,7 +477,7 @@
         <w:fldChar w:fldCharType="begin"/>
       </w:r>
       <w:r>
-        <w:instrText xml:space="preserve"> ADDIN ZOTERO_ITEM CSL_CITATION {"citationID":"FghYAFBp","properties":{"formattedCitation":"(2015)","plainCitation":"(2015)","noteIndex":0},"citationItems":[{"id":545,"uris":["http://zotero.org/users/1687755/items/4SHQ9XKM"],"uri":["http://zotero.org/users/1687755/items/4SHQ9XKM"],"itemData":{"id":545,"type":"article-journal","abstract":"AbstractBackground and objectives\nThe Implicit Relational Assessment Procedure (IRAP) is a technique that is attracting a substantial body of research literature, particularly within the clinical domain.\nMethod\nIn response, the present paper outlines a meta-analysis of clinically-focused IRAP effects (N = 494) to provide the first estimate of how well such effects validate against their respective criterion variables in general.\nResults\nThe meta-analysis incorporated clinically-focused IRAP effects from 15 studies yielding a large effect size, r ¯  = .45, with a desirably narrow 95% credibility interval (.23, .67). The funnel plot and subsequent sensitivity analyses indicated that this meta-effect was not subject to publication bias.\nLimitations\nThe present meta-effect is an estimate based upon an IRAP literature that is still evolving rapidly in the clinical domain, and so as per its accompanying credibility interval, all conclusions that follow are necessarily provisional even if bounded. Apart from the fact that the current meta-effect might be subject to inadvertent under- and/or over-estimations of the current literature, the present meta-effect might strengthen with further refinements of the IRAP.\nConclusions\nThe current meta-effect provides the means to calculate what sample size would be required to achieve a statistical power of .80 when testing the criterion validity of clinically-focused IRAP effects using a given parametric statistic. For example, first-order Pearson correlations would hypothetically require an N of 29–37 for such purposes depending upon how conservatively over-estimation of the present meta-effect is controlled for. Overall, the IRAP compares favourably with alternative implicit measures in clinical psychology.","container-title":"Journal of Behavior Therapy and Experimental Psychiatry","DOI":"10.1016/j.jbtep.2015.01.004","ISSN":"0005-7916","journalAbbreviation":"Journal of Behavior Therapy and Experimental Psychiatry","page":"59-65","source":"ScienceDirect","title":"A meta-analysis of criterion effects for the Implicit Relational Assessment Procedure (IRAP) in the clinical domain","volume":"48","author":[{"family":"Vahey","given":"Nigel A."},{"family":"Nicholson","given":"Emma"},{"family":"Barnes-Holmes","given":"Dermot"}],"issued":{"date-parts":[["2015",9]]}},"suppress-author":true}],"schema":"https://github.com/citation-style-language/schema/raw/master/csl-citation.json"} </w:instrText>
+        <w:instrText xml:space="preserve"> ADDIN ZOTERO_ITEM CSL_CITATION {"citationID":"FghYAFBp","properties":{"formattedCitation":"(2015)","plainCitation":"(2015)","noteIndex":0},"citationItems":[{"id":545,"uris":["http://zotero.org/users/1687755/items/4SHQ9XKM"],"itemData":{"id":545,"type":"article-journal","abstract":"AbstractBackground and objectives\nThe Implicit Relational Assessment Procedure (IRAP) is a technique that is attracting a substantial body of research literature, particularly within the clinical domain.\nMethod\nIn response, the present paper outlines a meta-analysis of clinically-focused IRAP effects (N = 494) to provide the first estimate of how well such effects validate against their respective criterion variables in general.\nResults\nThe meta-analysis incorporated clinically-focused IRAP effects from 15 studies yielding a large effect size, r ¯  = .45, with a desirably narrow 95% credibility interval (.23, .67). The funnel plot and subsequent sensitivity analyses indicated that this meta-effect was not subject to publication bias.\nLimitations\nThe present meta-effect is an estimate based upon an IRAP literature that is still evolving rapidly in the clinical domain, and so as per its accompanying credibility interval, all conclusions that follow are necessarily provisional even if bounded. Apart from the fact that the current meta-effect might be subject to inadvertent under- and/or over-estimations of the current literature, the present meta-effect might strengthen with further refinements of the IRAP.\nConclusions\nThe current meta-effect provides the means to calculate what sample size would be required to achieve a statistical power of .80 when testing the criterion validity of clinically-focused IRAP effects using a given parametric statistic. For example, first-order Pearson correlations would hypothetically require an N of 29–37 for such purposes depending upon how conservatively over-estimation of the present meta-effect is controlled for. Overall, the IRAP compares favourably with alternative implicit measures in clinical psychology.","container-title":"Journal of Behavior Therapy and Experimental Psychiatry","DOI":"10.1016/j.jbtep.2015.01.004","ISSN":"0005-7916","journalAbbreviation":"Journal of Behavior Therapy and Experimental Psychiatry","page":"59-65","source":"ScienceDirect","title":"A meta-analysis of criterion effects for the Implicit Relational Assessment Procedure (IRAP) in the clinical domain","volume":"48","author":[{"family":"Vahey","given":"Nigel A."},{"family":"Nicholson","given":"Emma"},{"family":"Barnes-Holmes","given":"Dermot"}],"issued":{"date-parts":[["2015",9]]}},"suppress-author":true}],"schema":"https://github.com/citation-style-language/schema/raw/master/csl-citation.json"} </w:instrText>
       </w:r>
       <w:r>
         <w:fldChar w:fldCharType="separate"/>
@@ -497,7 +501,7 @@
         <w:fldChar w:fldCharType="begin"/>
       </w:r>
       <w:r>
-        <w:instrText xml:space="preserve"> ADDIN ZOTERO_ITEM CSL_CITATION {"citationID":"I7FVBWFZ","properties":{"formattedCitation":"(Golijani-Moghaddam et al., 2013; Greenwald &amp; Lai, 2020)","plainCitation":"(Golijani-Moghaddam et al., 2013; Greenwald &amp; Lai, 2020)","noteIndex":0},"citationItems":[{"id":824,"uris":["http://zotero.org/users/1687755/items/WEXEG2BA"],"uri":["http://zotero.org/users/1687755/items/WEXEG2BA"],"itemData":{"id":824,"type":"article-journal","container-title":"Journal of Contextual Behavioral Science","DOI":"10.1016/j.jcbs.2013.05.002","ISSN":"22121447","issue":"3-4","language":"en","page":"105-119","source":"CrossRef","title":"The Implicit Relational Assessment Procedure: Emerging reliability and validity data","title-short":"The Implicit Relational Assessment Procedure","volume":"2","author":[{"family":"Golijani-Moghaddam","given":"Nima"},{"family":"Hart","given":"Aidan"},{"family":"Dawson","given":"David L."}],"issued":{"date-parts":[["2013",10]]}}},{"id":12489,"uris":["http://zotero.org/users/1687755/items/UQYJYU63"],"uri":["http://zotero.org/users/1687755/items/UQYJYU63"],"itemData":{"id":12489,"type":"article-journal","abstract":"In the last 20 years, research on implicit social cognition has established that social judgments and behavior are guided by attitudes and stereotypes of which the actor may lack awareness. Research using the methods of implicit social cognition has produced the concept of implicit bias, which has generated wide attention not only in social, clinical, and developmental psychology, but also in disciplines outside of psychology, including business, law, criminal justice, medicine, education, and political science. Although this rapidly growing body of research offers prospects of useful societal applications, the theory needed to confidently guide those applications remains insufficiently developed. This article describes the methods that have been developed, the findings that have been obtained, and the theoretical questions that remain to be answered.","container-title":"Annual Review of Psychology","DOI":"10.1146/annurev-psych-010419-050837","issue":"1","note":"_eprint: https://doi.org/10.1146/annurev-psych-010419-050837\nPMID: 31640465","page":"419-445","source":"Annual Reviews","title":"Implicit Social Cognition","volume":"71","author":[{"family":"Greenwald","given":"Anthony G."},{"family":"Lai","given":"Calvin K."}],"issued":{"date-parts":[["2020"]]}}}],"schema":"https://github.com/citation-style-language/schema/raw/master/csl-citation.json"} </w:instrText>
+        <w:instrText xml:space="preserve"> ADDIN ZOTERO_ITEM CSL_CITATION {"citationID":"I7FVBWFZ","properties":{"formattedCitation":"(Golijani-Moghaddam et al., 2013; Greenwald &amp; Lai, 2020)","plainCitation":"(Golijani-Moghaddam et al., 2013; Greenwald &amp; Lai, 2020)","noteIndex":0},"citationItems":[{"id":824,"uris":["http://zotero.org/users/1687755/items/WEXEG2BA"],"itemData":{"id":824,"type":"article-journal","container-title":"Journal of Contextual Behavioral Science","DOI":"10.1016/j.jcbs.2013.05.002","ISSN":"22121447","issue":"3-4","language":"en","page":"105-119","source":"CrossRef","title":"The Implicit Relational Assessment Procedure: Emerging reliability and validity data","title-short":"The Implicit Relational Assessment Procedure","volume":"2","author":[{"family":"Golijani-Moghaddam","given":"Nima"},{"family":"Hart","given":"Aidan"},{"family":"Dawson","given":"David L."}],"issued":{"date-parts":[["2013",10]]}}},{"id":12489,"uris":["http://zotero.org/users/1687755/items/UQYJYU63"],"itemData":{"id":12489,"type":"article-journal","abstract":"In the last 20 years, research on implicit social cognition has established that social judgments and behavior are guided by attitudes and stereotypes of which the actor may lack awareness. Research using the methods of implicit social cognition has produced the concept of implicit bias, which has generated wide attention not only in social, clinical, and developmental psychology, but also in disciplines outside of psychology, including business, law, criminal justice, medicine, education, and political science. Although this rapidly growing body of research offers prospects of useful societal applications, the theory needed to confidently guide those applications remains insufficiently developed. This article describes the methods that have been developed, the findings that have been obtained, and the theoretical questions that remain to be answered.","container-title":"Annual Review of Psychology","DOI":"10.1146/annurev-psych-010419-050837","issue":"1","note":"_eprint: https://doi.org/10.1146/annurev-psych-010419-050837\nPMID: 31640465","page":"419-445","source":"Annual Reviews","title":"Implicit Social Cognition","volume":"71","author":[{"family":"Greenwald","given":"Anthony G."},{"family":"Lai","given":"Calvin K."}],"issued":{"date-parts":[["2020"]]}}}],"schema":"https://github.com/citation-style-language/schema/raw/master/csl-citation.json"} </w:instrText>
       </w:r>
       <w:r>
         <w:fldChar w:fldCharType="separate"/>
@@ -515,7 +519,7 @@
         <w:fldChar w:fldCharType="begin"/>
       </w:r>
       <w:r>
-        <w:instrText xml:space="preserve"> ADDIN ZOTERO_ITEM CSL_CITATION {"citationID":"34fxMy9R","properties":{"formattedCitation":"(Hussey, 2020)","plainCitation":"(Hussey, 2020)","noteIndex":0},"citationItems":[{"id":12635,"uris":["http://zotero.org/users/1687755/items/ZYIN4KHW"],"uri":["http://zotero.org/users/1687755/items/ZYIN4KHW"],"itemData":{"id":12635,"type":"article-journal","abstract":"A meta-analysis suggested that the Implicit Relational Assessment Procedure (IRAP) has potential “as a tool for clinical assessment”. Here I present evidence to the contrary. Using all published and unpublished file-drawer data available to me, I bootstrapping 95% Confidence Intervals for each IRAP D score. Results demonstrate that Confidence Intervals are extremely wide: regardless of the estimated D score, the data is equally compatible with a ‘true’ score lying anywhere in the range of very negative to very positive. The IRAP is therefore not currently suitable for individual level use or assessment in research or applied settings.","container-title":"Preprint","DOI":"10.31234/osf.io/w2ygr","note":"publisher: PsyArXiv","source":"psyarxiv.com","title":"The IRAP is not suitable for individual use due to very wide confidence intervals around D scores","URL":"https://psyarxiv.com/w2ygr/","author":[{"family":"Hussey","given":"Ian"}],"accessed":{"date-parts":[["2020",6,12]]},"issued":{"date-parts":[["2020",6,11]]}}}],"schema":"https://github.com/citation-style-language/schema/raw/master/csl-citation.json"} </w:instrText>
+        <w:instrText xml:space="preserve"> ADDIN ZOTERO_ITEM CSL_CITATION {"citationID":"34fxMy9R","properties":{"formattedCitation":"(Hussey, 2020)","plainCitation":"(Hussey, 2020)","noteIndex":0},"citationItems":[{"id":12635,"uris":["http://zotero.org/users/1687755/items/ZYIN4KHW"],"itemData":{"id":12635,"type":"article-journal","abstract":"A meta-analysis suggested that the Implicit Relational Assessment Procedure (IRAP) has potential “as a tool for clinical assessment”. Here I present evidence to the contrary. Using all published and unpublished file-drawer data available to me, I bootstrapping 95% Confidence Intervals for each IRAP D score. Results demonstrate that Confidence Intervals are extremely wide: regardless of the estimated D score, the data is equally compatible with a ‘true’ score lying anywhere in the range of very negative to very positive. The IRAP is therefore not currently suitable for individual level use or assessment in research or applied settings.","container-title":"Preprint","DOI":"10.31234/osf.io/w2ygr","note":"publisher: PsyArXiv","source":"psyarxiv.com","title":"The IRAP is not suitable for individual use due to very wide confidence intervals around D scores","URL":"https://psyarxiv.com/w2ygr/","author":[{"family":"Hussey","given":"Ian"}],"accessed":{"date-parts":[["2020",6,12]]},"issued":{"date-parts":[["2020",6,11]]}}}],"schema":"https://github.com/citation-style-language/schema/raw/master/csl-citation.json"} </w:instrText>
       </w:r>
       <w:r>
         <w:fldChar w:fldCharType="separate"/>
@@ -552,7 +556,7 @@
         <w:fldChar w:fldCharType="begin"/>
       </w:r>
       <w:r>
-        <w:instrText xml:space="preserve"> ADDIN ZOTERO_ITEM CSL_CITATION {"citationID":"WMRFw9S8","properties":{"formattedCitation":"(Flake &amp; Fried, 2019)","plainCitation":"(Flake &amp; Fried, 2019)","noteIndex":0},"citationItems":[{"id":11879,"uris":["http://zotero.org/users/1687755/items/ANC8SG79"],"uri":["http://zotero.org/users/1687755/items/ANC8SG79"],"itemData":{"id":11879,"type":"article-journal","abstract":"In this paper we define questionable measurement practices as decisions researchers make that leave questions about the measures in a study unanswered. This makes it impossible to evaluate a wide range of potential validity threats to the study’s conclusions. We demonstrate that psychology is plagued by a measurement schmeasurement attitude: QMPs are common, offer a stunning source of researcher degrees of freedom, pose a serious threat to cumulative psychological science, but are largely ignored. We address these challenges by providing a set of questions that researchers and consumers of scientific research can consider to identify and avoid QMPs. Transparent answers to these measurement questions promote rigorous research, allow for thorough evaluations of a study’s inferences, and are necessary for meaningful replication studies.","DOI":"10.31234/osf.io/hs7wm","language":"en","source":"DataCite","title":"Measurement Schmeasurement: Questionable Measurement Practices and How to Avoid Them","title-short":"Measurement Schmeasurement","URL":"https://osf.io/hs7wm","volume":"Preprint","author":[{"family":"Flake","given":"J. K."},{"family":"Fried","given":"Eiko I"}],"accessed":{"date-parts":[["2019",5,14]]},"issued":{"date-parts":[["2019"]]}}}],"schema":"https://github.com/citation-style-language/schema/raw/master/csl-citation.json"} </w:instrText>
+        <w:instrText xml:space="preserve"> ADDIN ZOTERO_ITEM CSL_CITATION {"citationID":"WMRFw9S8","properties":{"formattedCitation":"(Flake &amp; Fried, 2019)","plainCitation":"(Flake &amp; Fried, 2019)","noteIndex":0},"citationItems":[{"id":11879,"uris":["http://zotero.org/users/1687755/items/ANC8SG79"],"itemData":{"id":11879,"type":"article-journal","abstract":"In this paper we define questionable measurement practices as decisions researchers make that leave questions about the measures in a study unanswered. This makes it impossible to evaluate a wide range of potential validity threats to the study’s conclusions. We demonstrate that psychology is plagued by a measurement schmeasurement attitude: QMPs are common, offer a stunning source of researcher degrees of freedom, pose a serious threat to cumulative psychological science, but are largely ignored. We address these challenges by providing a set of questions that researchers and consumers of scientific research can consider to identify and avoid QMPs. Transparent answers to these measurement questions promote rigorous research, allow for thorough evaluations of a study’s inferences, and are necessary for meaningful replication studies.","DOI":"10.31234/osf.io/hs7wm","language":"en","source":"DataCite","title":"Measurement Schmeasurement: Questionable Measurement Practices and How to Avoid Them","title-short":"Measurement Schmeasurement","URL":"https://osf.io/hs7wm","volume":"Preprint","author":[{"family":"Flake","given":"J. K."},{"family":"Fried","given":"Eiko I"}],"accessed":{"date-parts":[["2019",5,14]]},"issued":{"date-parts":[["2019"]]}}}],"schema":"https://github.com/citation-style-language/schema/raw/master/csl-citation.json"} </w:instrText>
       </w:r>
       <w:r>
         <w:fldChar w:fldCharType="separate"/>
@@ -591,7 +595,7 @@
         <w:fldChar w:fldCharType="begin"/>
       </w:r>
       <w:r>
-        <w:instrText xml:space="preserve"> ADDIN ZOTERO_ITEM CSL_CITATION {"citationID":"jia0SNfM","properties":{"formattedCitation":"(Devezer et al., 2020; Hussey &amp; Hughes, 2020)","plainCitation":"(Devezer et al., 2020; Hussey &amp; Hughes, 2020)","noteIndex":0},"citationItems":[{"id":12455,"uris":["http://zotero.org/users/1687755/items/EDGC3FXH"],"uri":["http://zotero.org/users/1687755/items/EDGC3FXH"],"itemData":{"id":12455,"type":"article-journal","abstract":"Abstract\n          Current attempts at methodological reform in sciences come in response to an overall lack of rigor in methodological and scientific practices in experimental sciences. However, some of these reform attempts suffer from the same mistakes and over-generalizations they purport to address. Considering the costs of allowing false claims to become canonized, we argue for more rigor and nuance in methodological reform. By way of example, we present a formal analysis of three common claims in the metascientific literature: (a) that reproducibility is the cornerstone of science; (b) that data must not be used twice in any analysis; and (c) that exploratory projects are characterized by poor statistical practice. We show that none of these three claims are correct in general and we explore when they do and do not hold.","container-title":"Preprint","DOI":"10.1101/2020.04.26.048306","language":"en","source":"DOI.org (Crossref)","title":"The case for formal methodology in scientific reform","URL":"http://biorxiv.org/lookup/doi/10.1101/2020.04.26.048306","author":[{"family":"Devezer","given":"Berna"},{"family":"Navarro","given":"Danielle J."},{"family":"Vandekerckhove","given":"Joachim"},{"family":"Buzbas","given":"Erkan Ozge"}],"accessed":{"date-parts":[["2020",5,6]]},"issued":{"date-parts":[["2020",4,28]]}}},{"id":12654,"uris":["http://zotero.org/users/1687755/items/PNEAIP5P"],"uri":["http://zotero.org/users/1687755/items/PNEAIP5P"],"itemData":{"id":12654,"type":"article-journal","abstract":"It has recently been demonstrated that metrics of structural validity are severely underreported in social and personality psychology. We comprehensively assessed structural validity in a uniquely large and varied data set (N = 144,496 experimental sessions) to investigate the psychometric properties of some of the most widely used self-report measures (k = 15 questionnaires, 26 scales) in social and personality psychology. When the scales were assessed using the modal practice of considering only internal consistency, 88% of them appeared to possess good validity. Yet when validity was assessed comprehensively (via internal consistency, immediate and delayed test-retest reliability, factor structure, and measurement invariance for age and gender groups), only 4% demonstrated good validity. Furthermore, the less commonly a test was reported in the literature, the more likely the scales were to fail that test (e.g., scales failed measurement invariance much more often than internal consistency). This suggests that the pattern of underreporting in the field may represent widespread hidden invalidity of the measures used and may therefore pose a threat to many research findings. We highlight the degrees of freedom afforded to researchers in the assessment and reporting of structural validity and introduce the concept of validity hacking (v-hacking), similar to the better-known concept of p-hacking. We argue that the practice of v-hacking should be acknowledged and addressed.","container-title":"Advances in Methods and Practices in Psychological Science","DOI":"10.1177/2515245919882903","ISSN":"2515-2459","journalAbbreviation":"Advances in Methods and Practices in Psychological Science","language":"en","note":"publisher: SAGE Publications Inc","page":"2515245919882903","source":"SAGE Journals","title":"Hidden Invalidity Among 15 Commonly Used Measures in Social and Personality Psychology","author":[{"family":"Hussey","given":"Ian"},{"family":"Hughes","given":"Sean"}],"issued":{"date-parts":[["2020",4,9]]}}}],"schema":"https://github.com/citation-style-language/schema/raw/master/csl-citation.json"} </w:instrText>
+        <w:instrText xml:space="preserve"> ADDIN ZOTERO_ITEM CSL_CITATION {"citationID":"jia0SNfM","properties":{"formattedCitation":"(Devezer et al., 2020; Hussey &amp; Hughes, 2020)","plainCitation":"(Devezer et al., 2020; Hussey &amp; Hughes, 2020)","noteIndex":0},"citationItems":[{"id":12455,"uris":["http://zotero.org/users/1687755/items/EDGC3FXH"],"itemData":{"id":12455,"type":"article-journal","abstract":"Abstract\n          Current attempts at methodological reform in sciences come in response to an overall lack of rigor in methodological and scientific practices in experimental sciences. However, some of these reform attempts suffer from the same mistakes and over-generalizations they purport to address. Considering the costs of allowing false claims to become canonized, we argue for more rigor and nuance in methodological reform. By way of example, we present a formal analysis of three common claims in the metascientific literature: (a) that reproducibility is the cornerstone of science; (b) that data must not be used twice in any analysis; and (c) that exploratory projects are characterized by poor statistical practice. We show that none of these three claims are correct in general and we explore when they do and do not hold.","container-title":"Preprint","DOI":"10.1101/2020.04.26.048306","language":"en","source":"DOI.org (Crossref)","title":"The case for formal methodology in scientific reform","URL":"http://biorxiv.org/lookup/doi/10.1101/2020.04.26.048306","author":[{"family":"Devezer","given":"Berna"},{"family":"Navarro","given":"Danielle J."},{"family":"Vandekerckhove","given":"Joachim"},{"family":"Buzbas","given":"Erkan Ozge"}],"accessed":{"date-parts":[["2020",5,6]]},"issued":{"date-parts":[["2020",4,28]]}}},{"id":12654,"uris":["http://zotero.org/users/1687755/items/PNEAIP5P"],"itemData":{"id":12654,"type":"article-journal","abstract":"It has recently been demonstrated that metrics of structural validity are severely underreported in social and personality psychology. We comprehensively assessed structural validity in a uniquely large and varied data set (N = 144,496 experimental sessions) to investigate the psychometric properties of some of the most widely used self-report measures (k = 15 questionnaires, 26 scales) in social and personality psychology. When the scales were assessed using the modal practice of considering only internal consistency, 88% of them appeared to possess good validity. Yet when validity was assessed comprehensively (via internal consistency, immediate and delayed test-retest reliability, factor structure, and measurement invariance for age and gender groups), only 4% demonstrated good validity. Furthermore, the less commonly a test was reported in the literature, the more likely the scales were to fail that test (e.g., scales failed measurement invariance much more often than internal consistency). This suggests that the pattern of underreporting in the field may represent widespread hidden invalidity of the measures used and may therefore pose a threat to many research findings. We highlight the degrees of freedom afforded to researchers in the assessment and reporting of structural validity and introduce the concept of validity hacking (v-hacking), similar to the better-known concept of p-hacking. We argue that the practice of v-hacking should be acknowledged and addressed.","container-title":"Advances in Methods and Practices in Psychological Science","DOI":"10.1177/2515245919882903","ISSN":"2515-2459","journalAbbreviation":"Advances in Methods and Practices in Psychological Science","language":"en","note":"publisher: SAGE Publications Inc","page":"2515245919882903","source":"SAGE Journals","title":"Hidden Invalidity Among 15 Commonly Used Measures in Social and Personality Psychology","author":[{"family":"Hussey","given":"Ian"},{"family":"Hughes","given":"Sean"}],"issued":{"date-parts":[["2020",4,9]]}}}],"schema":"https://github.com/citation-style-language/schema/raw/master/csl-citation.json"} </w:instrText>
       </w:r>
       <w:r>
         <w:fldChar w:fldCharType="separate"/>
@@ -629,7 +633,7 @@
         <w:fldChar w:fldCharType="begin"/>
       </w:r>
       <w:r>
-        <w:instrText xml:space="preserve"> ADDIN ZOTERO_ITEM CSL_CITATION {"citationID":"MEQWU81W","properties":{"formattedCitation":"(2013)","plainCitation":"(2013)","noteIndex":0},"citationItems":[{"id":824,"uris":["http://zotero.org/users/1687755/items/WEXEG2BA"],"uri":["http://zotero.org/users/1687755/items/WEXEG2BA"],"itemData":{"id":824,"type":"article-journal","container-title":"Journal of Contextual Behavioral Science","DOI":"10.1016/j.jcbs.2013.05.002","ISSN":"22121447","issue":"3-4","language":"en","page":"105-119","source":"CrossRef","title":"The Implicit Relational Assessment Procedure: Emerging reliability and validity data","title-short":"The Implicit Relational Assessment Procedure","volume":"2","author":[{"family":"Golijani-Moghaddam","given":"Nima"},{"family":"Hart","given":"Aidan"},{"family":"Dawson","given":"David L."}],"issued":{"date-parts":[["2013",10]]}},"suppress-author":true}],"schema":"https://github.com/citation-style-language/schema/raw/master/csl-citation.json"} </w:instrText>
+        <w:instrText xml:space="preserve"> ADDIN ZOTERO_ITEM CSL_CITATION {"citationID":"MEQWU81W","properties":{"formattedCitation":"(2013)","plainCitation":"(2013)","noteIndex":0},"citationItems":[{"id":824,"uris":["http://zotero.org/users/1687755/items/WEXEG2BA"],"itemData":{"id":824,"type":"article-journal","container-title":"Journal of Contextual Behavioral Science","DOI":"10.1016/j.jcbs.2013.05.002","ISSN":"22121447","issue":"3-4","language":"en","page":"105-119","source":"CrossRef","title":"The Implicit Relational Assessment Procedure: Emerging reliability and validity data","title-short":"The Implicit Relational Assessment Procedure","volume":"2","author":[{"family":"Golijani-Moghaddam","given":"Nima"},{"family":"Hart","given":"Aidan"},{"family":"Dawson","given":"David L."}],"issued":{"date-parts":[["2013",10]]}},"suppress-author":true}],"schema":"https://github.com/citation-style-language/schema/raw/master/csl-citation.json"} </w:instrText>
       </w:r>
       <w:r>
         <w:fldChar w:fldCharType="separate"/>
@@ -726,7 +730,7 @@
         <w:fldChar w:fldCharType="begin"/>
       </w:r>
       <w:r>
-        <w:instrText xml:space="preserve"> ADDIN ZOTERO_ITEM CSL_CITATION {"citationID":"H8eKBLqG","properties":{"formattedCitation":"(2020)","plainCitation":"(2020)","noteIndex":0},"citationItems":[{"id":12489,"uris":["http://zotero.org/users/1687755/items/UQYJYU63"],"uri":["http://zotero.org/users/1687755/items/UQYJYU63"],"itemData":{"id":12489,"type":"article-journal","abstract":"In the last 20 years, research on implicit social cognition has established that social judgments and behavior are guided by attitudes and stereotypes of which the actor may lack awareness. Research using the methods of implicit social cognition has produced the concept of implicit bias, which has generated wide attention not only in social, clinical, and developmental psychology, but also in disciplines outside of psychology, including business, law, criminal justice, medicine, education, and political science. Although this rapidly growing body of research offers prospects of useful societal applications, the theory needed to confidently guide those applications remains insufficiently developed. This article describes the methods that have been developed, the findings that have been obtained, and the theoretical questions that remain to be answered.","container-title":"Annual Review of Psychology","DOI":"10.1146/annurev-psych-010419-050837","issue":"1","note":"_eprint: https://doi.org/10.1146/annurev-psych-010419-050837\nPMID: 31640465","page":"419-445","source":"Annual Reviews","title":"Implicit Social Cognition","volume":"71","author":[{"family":"Greenwald","given":"Anthony G."},{"family":"Lai","given":"Calvin K."}],"issued":{"date-parts":[["2020"]]}},"suppress-author":true}],"schema":"https://github.com/citation-style-language/schema/raw/master/csl-citation.json"} </w:instrText>
+        <w:instrText xml:space="preserve"> ADDIN ZOTERO_ITEM CSL_CITATION {"citationID":"H8eKBLqG","properties":{"formattedCitation":"(2020)","plainCitation":"(2020)","noteIndex":0},"citationItems":[{"id":12489,"uris":["http://zotero.org/users/1687755/items/UQYJYU63"],"itemData":{"id":12489,"type":"article-journal","abstract":"In the last 20 years, research on implicit social cognition has established that social judgments and behavior are guided by attitudes and stereotypes of which the actor may lack awareness. Research using the methods of implicit social cognition has produced the concept of implicit bias, which has generated wide attention not only in social, clinical, and developmental psychology, but also in disciplines outside of psychology, including business, law, criminal justice, medicine, education, and political science. Although this rapidly growing body of research offers prospects of useful societal applications, the theory needed to confidently guide those applications remains insufficiently developed. This article describes the methods that have been developed, the findings that have been obtained, and the theoretical questions that remain to be answered.","container-title":"Annual Review of Psychology","DOI":"10.1146/annurev-psych-010419-050837","issue":"1","note":"_eprint: https://doi.org/10.1146/annurev-psych-010419-050837\nPMID: 31640465","page":"419-445","source":"Annual Reviews","title":"Implicit Social Cognition","volume":"71","author":[{"family":"Greenwald","given":"Anthony G."},{"family":"Lai","given":"Calvin K."}],"issued":{"date-parts":[["2020"]]}},"suppress-author":true}],"schema":"https://github.com/citation-style-language/schema/raw/master/csl-citation.json"} </w:instrText>
       </w:r>
       <w:r>
         <w:fldChar w:fldCharType="separate"/>
@@ -759,7 +763,7 @@
         <w:fldChar w:fldCharType="begin"/>
       </w:r>
       <w:r>
-        <w:instrText xml:space="preserve"> ADDIN ZOTERO_ITEM CSL_CITATION {"citationID":"UcfX8nEO","properties":{"formattedCitation":"(2013)","plainCitation":"(2013)","noteIndex":0},"citationItems":[{"id":824,"uris":["http://zotero.org/users/1687755/items/WEXEG2BA"],"uri":["http://zotero.org/users/1687755/items/WEXEG2BA"],"itemData":{"id":824,"type":"article-journal","container-title":"Journal of Contextual Behavioral Science","DOI":"10.1016/j.jcbs.2013.05.002","ISSN":"22121447","issue":"3-4","language":"en","page":"105-119","source":"CrossRef","title":"The Implicit Relational Assessment Procedure: Emerging reliability and validity data","title-short":"The Implicit Relational Assessment Procedure","volume":"2","author":[{"family":"Golijani-Moghaddam","given":"Nima"},{"family":"Hart","given":"Aidan"},{"family":"Dawson","given":"David L."}],"issued":{"date-parts":[["2013",10]]}},"suppress-author":true}],"schema":"https://github.com/citation-style-language/schema/raw/master/csl-citation.json"} </w:instrText>
+        <w:instrText xml:space="preserve"> ADDIN ZOTERO_ITEM CSL_CITATION {"citationID":"UcfX8nEO","properties":{"formattedCitation":"(2013)","plainCitation":"(2013)","noteIndex":0},"citationItems":[{"id":824,"uris":["http://zotero.org/users/1687755/items/WEXEG2BA"],"itemData":{"id":824,"type":"article-journal","container-title":"Journal of Contextual Behavioral Science","DOI":"10.1016/j.jcbs.2013.05.002","ISSN":"22121447","issue":"3-4","language":"en","page":"105-119","source":"CrossRef","title":"The Implicit Relational Assessment Procedure: Emerging reliability and validity data","title-short":"The Implicit Relational Assessment Procedure","volume":"2","author":[{"family":"Golijani-Moghaddam","given":"Nima"},{"family":"Hart","given":"Aidan"},{"family":"Dawson","given":"David L."}],"issued":{"date-parts":[["2013",10]]}},"suppress-author":true}],"schema":"https://github.com/citation-style-language/schema/raw/master/csl-citation.json"} </w:instrText>
       </w:r>
       <w:r>
         <w:fldChar w:fldCharType="separate"/>
@@ -840,7 +844,7 @@
         <w:fldChar w:fldCharType="begin"/>
       </w:r>
       <w:r>
-        <w:instrText xml:space="preserve"> ADDIN ZOTERO_ITEM CSL_CITATION {"citationID":"PRWhFS8x","properties":{"formattedCitation":"(2013)","plainCitation":"(2013)","noteIndex":0},"citationItems":[{"id":824,"uris":["http://zotero.org/users/1687755/items/WEXEG2BA"],"uri":["http://zotero.org/users/1687755/items/WEXEG2BA"],"itemData":{"id":824,"type":"article-journal","container-title":"Journal of Contextual Behavioral Science","DOI":"10.1016/j.jcbs.2013.05.002","ISSN":"22121447","issue":"3-4","language":"en","page":"105-119","source":"CrossRef","title":"The Implicit Relational Assessment Procedure: Emerging reliability and validity data","title-short":"The Implicit Relational Assessment Procedure","volume":"2","author":[{"family":"Golijani-Moghaddam","given":"Nima"},{"family":"Hart","given":"Aidan"},{"family":"Dawson","given":"David L."}],"issued":{"date-parts":[["2013",10]]}},"suppress-author":true}],"schema":"https://github.com/citation-style-language/schema/raw/master/csl-citation.json"} </w:instrText>
+        <w:instrText xml:space="preserve"> ADDIN ZOTERO_ITEM CSL_CITATION {"citationID":"PRWhFS8x","properties":{"formattedCitation":"(2013)","plainCitation":"(2013)","noteIndex":0},"citationItems":[{"id":824,"uris":["http://zotero.org/users/1687755/items/WEXEG2BA"],"itemData":{"id":824,"type":"article-journal","container-title":"Journal of Contextual Behavioral Science","DOI":"10.1016/j.jcbs.2013.05.002","ISSN":"22121447","issue":"3-4","language":"en","page":"105-119","source":"CrossRef","title":"The Implicit Relational Assessment Procedure: Emerging reliability and validity data","title-short":"The Implicit Relational Assessment Procedure","volume":"2","author":[{"family":"Golijani-Moghaddam","given":"Nima"},{"family":"Hart","given":"Aidan"},{"family":"Dawson","given":"David L."}],"issued":{"date-parts":[["2013",10]]}},"suppress-author":true}],"schema":"https://github.com/citation-style-language/schema/raw/master/csl-citation.json"} </w:instrText>
       </w:r>
       <w:r>
         <w:fldChar w:fldCharType="separate"/>
@@ -876,7 +880,7 @@
         <w:fldChar w:fldCharType="begin"/>
       </w:r>
       <w:r>
-        <w:instrText xml:space="preserve"> ADDIN ZOTERO_ITEM CSL_CITATION {"citationID":"lxyi36Tf","properties":{"formattedCitation":"(Nunnally &amp; Bernstein, 1994)","plainCitation":"(Nunnally &amp; Bernstein, 1994)","noteIndex":0},"citationItems":[{"id":8360,"uris":["http://zotero.org/users/1687755/items/G7ESHSYZ"],"uri":["http://zotero.org/users/1687755/items/G7ESHSYZ"],"itemData":{"id":8360,"type":"book","edition":"3rd edition","ISBN":"0-07-047849-X","publisher":"McGraw-Hill","title":"Psychometric Theory","author":[{"family":"Nunnally","given":"J"},{"family":"Bernstein","given":"I"}],"issued":{"date-parts":[["1994"]]}}}],"schema":"https://github.com/citation-style-language/schema/raw/master/csl-citation.json"} </w:instrText>
+        <w:instrText xml:space="preserve"> ADDIN ZOTERO_ITEM CSL_CITATION {"citationID":"lxyi36Tf","properties":{"formattedCitation":"(Nunnally &amp; Bernstein, 1994)","plainCitation":"(Nunnally &amp; Bernstein, 1994)","noteIndex":0},"citationItems":[{"id":8360,"uris":["http://zotero.org/users/1687755/items/G7ESHSYZ"],"itemData":{"id":8360,"type":"book","edition":"3rd edition","ISBN":"0-07-047849-X","publisher":"McGraw-Hill","title":"Psychometric Theory","author":[{"family":"Nunnally","given":"J"},{"family":"Bernstein","given":"I"}],"issued":{"date-parts":[["1994"]]}}}],"schema":"https://github.com/citation-style-language/schema/raw/master/csl-citation.json"} </w:instrText>
       </w:r>
       <w:r>
         <w:fldChar w:fldCharType="separate"/>
@@ -910,7 +914,7 @@
         <w:fldChar w:fldCharType="begin"/>
       </w:r>
       <w:r>
-        <w:instrText xml:space="preserve"> ADDIN ZOTERO_ITEM CSL_CITATION {"citationID":"3ncwJtCS","properties":{"formattedCitation":"(Parsons, 2018)","plainCitation":"(Parsons, 2018)","noteIndex":0},"citationItems":[{"id":12642,"uris":["http://zotero.org/users/1687755/items/RQVLYRA9"],"uri":["http://zotero.org/users/1687755/items/RQVLYRA9"],"itemData":{"id":12642,"type":"article-journal","abstract":"The relationship between measurement reliability and statistical power is a complex one. Where reliability is defined by classical test theory as the proportion of 'true' variance to total variance (the sum of true score and error variance), power is only functionally related to total variance. Therefore, to explore direct relationships between reliability and power, one must hold either true-score variance or error variance  constant while varying the other. Here, visualisations are used to illustrate the reliability-power relationship under conditions of fixed true-score variance and fixed error variance. From these visualisations, conceptual distinctions between fixing true-score or error variance can be raised. Namely, when true-score variance is fixed, low reliability (and low power) suggests a true effect may be hidden by error. Whereas, when error variance is fixed, high reliability (and low power) may simply suggest a very small effect. I raise several observations I hope will be useful in considering the utility of measurement reliability and it's relationship to effect sizes and statistical power.","DOI":"10.31234/osf.io/qh5mf","note":"publisher: PsyArXiv","source":"psyarxiv.com","title":"Visualising two approaches to explore reliability-power relationships","URL":"https://psyarxiv.com/qh5mf/","author":[{"family":"Parsons","given":"Sam"}],"accessed":{"date-parts":[["2020",6,12]]},"issued":{"date-parts":[["2018",5,24]]}}}],"schema":"https://github.com/citation-style-language/schema/raw/master/csl-citation.json"} </w:instrText>
+        <w:instrText xml:space="preserve"> ADDIN ZOTERO_ITEM CSL_CITATION {"citationID":"3ncwJtCS","properties":{"formattedCitation":"(Parsons, 2018)","plainCitation":"(Parsons, 2018)","noteIndex":0},"citationItems":[{"id":12642,"uris":["http://zotero.org/users/1687755/items/RQVLYRA9"],"itemData":{"id":12642,"type":"article-journal","abstract":"The relationship between measurement reliability and statistical power is a complex one. Where reliability is defined by classical test theory as the proportion of 'true' variance to total variance (the sum of true score and error variance), power is only functionally related to total variance. Therefore, to explore direct relationships between reliability and power, one must hold either true-score variance or error variance  constant while varying the other. Here, visualisations are used to illustrate the reliability-power relationship under conditions of fixed true-score variance and fixed error variance. From these visualisations, conceptual distinctions between fixing true-score or error variance can be raised. Namely, when true-score variance is fixed, low reliability (and low power) suggests a true effect may be hidden by error. Whereas, when error variance is fixed, high reliability (and low power) may simply suggest a very small effect. I raise several observations I hope will be useful in considering the utility of measurement reliability and it's relationship to effect sizes and statistical power.","DOI":"10.31234/osf.io/qh5mf","note":"publisher: PsyArXiv","source":"psyarxiv.com","title":"Visualising two approaches to explore reliability-power relationships","URL":"https://psyarxiv.com/qh5mf/","author":[{"family":"Parsons","given":"Sam"}],"accessed":{"date-parts":[["2020",6,12]]},"issued":{"date-parts":[["2018",5,24]]}}}],"schema":"https://github.com/citation-style-language/schema/raw/master/csl-citation.json"} </w:instrText>
       </w:r>
       <w:r>
         <w:fldChar w:fldCharType="separate"/>
@@ -952,7 +956,7 @@
         <w:fldChar w:fldCharType="begin"/>
       </w:r>
       <w:r>
-        <w:instrText xml:space="preserve"> ADDIN ZOTERO_ITEM CSL_CITATION {"citationID":"hqKHcOnK","properties":{"formattedCitation":"(2019)","plainCitation":"(2019)","noteIndex":0},"citationItems":[{"id":12268,"uris":["http://zotero.org/users/1687755/items/TUYKQ29J"],"uri":["http://zotero.org/users/1687755/items/TUYKQ29J"],"itemData":{"id":12268,"type":"article-journal","container-title":"Advances in Methods and Practices in Psychological Science","DOI":"10.1177/2515245919879695","issue":"4","page":"378-395","title":"Psychological Science Needs a Standard Practice of Reporting the Reliability of Cognitive-Behavioral Measurements","volume":"2","author":[{"family":"Parsons","given":"Sam"},{"family":"Kruijt","given":"Anne-Wil"},{"family":"Fox","given":"Elaine"}],"issued":{"date-parts":[["2019"]]}},"suppress-author":true}],"schema":"https://github.com/citation-style-language/schema/raw/master/csl-citation.json"} </w:instrText>
+        <w:instrText xml:space="preserve"> ADDIN ZOTERO_ITEM CSL_CITATION {"citationID":"hqKHcOnK","properties":{"formattedCitation":"(2019)","plainCitation":"(2019)","noteIndex":0},"citationItems":[{"id":12268,"uris":["http://zotero.org/users/1687755/items/TUYKQ29J"],"itemData":{"id":12268,"type":"article-journal","container-title":"Advances in Methods and Practices in Psychological Science","DOI":"10.1177/2515245919879695","issue":"4","page":"378-395","title":"Psychological Science Needs a Standard Practice of Reporting the Reliability of Cognitive-Behavioral Measurements","volume":"2","author":[{"family":"Parsons","given":"Sam"},{"family":"Kruijt","given":"Anne-Wil"},{"family":"Fox","given":"Elaine"}],"issued":{"date-parts":[["2019"]]}},"suppress-author":true}],"schema":"https://github.com/citation-style-language/schema/raw/master/csl-citation.json"} </w:instrText>
       </w:r>
       <w:r>
         <w:fldChar w:fldCharType="separate"/>
@@ -1015,7 +1019,7 @@
         <w:fldChar w:fldCharType="begin"/>
       </w:r>
       <w:r>
-        <w:instrText xml:space="preserve"> ADDIN ZOTERO_ITEM CSL_CITATION {"citationID":"Vr00IdRD","properties":{"formattedCitation":"(i.e., ICC[2,1]: Parsons et al., 2019)","plainCitation":"(i.e., ICC[2,1]: Parsons et al., 2019)","noteIndex":0},"citationItems":[{"id":12268,"uris":["http://zotero.org/users/1687755/items/TUYKQ29J"],"uri":["http://zotero.org/users/1687755/items/TUYKQ29J"],"itemData":{"id":12268,"type":"article-journal","container-title":"Advances in Methods and Practices in Psychological Science","DOI":"10.1177/2515245919879695","issue":"4","page":"378-395","title":"Psychological Science Needs a Standard Practice of Reporting the Reliability of Cognitive-Behavioral Measurements","volume":"2","author":[{"family":"Parsons","given":"Sam"},{"family":"Kruijt","given":"Anne-Wil"},{"family":"Fox","given":"Elaine"}],"issued":{"date-parts":[["2019"]]}},"prefix":"i.e., ICC[2,1]: "}],"schema":"https://github.com/citation-style-language/schema/raw/master/csl-citation.json"} </w:instrText>
+        <w:instrText xml:space="preserve"> ADDIN ZOTERO_ITEM CSL_CITATION {"citationID":"kJawmhaK","properties":{"formattedCitation":"(i.e., ICC[2,1]: Parsons et al., 2019; Shrout &amp; Fleiss, 1979)","plainCitation":"(i.e., ICC[2,1]: Parsons et al., 2019; Shrout &amp; Fleiss, 1979)","noteIndex":0},"citationItems":[{"id":12268,"uris":["http://zotero.org/users/1687755/items/TUYKQ29J"],"itemData":{"id":12268,"type":"article-journal","container-title":"Advances in Methods and Practices in Psychological Science","DOI":"10.1177/2515245919879695","issue":"4","page":"378-395","title":"Psychological Science Needs a Standard Practice of Reporting the Reliability of Cognitive-Behavioral Measurements","volume":"2","author":[{"family":"Parsons","given":"Sam"},{"family":"Kruijt","given":"Anne-Wil"},{"family":"Fox","given":"Elaine"}],"issued":{"date-parts":[["2019"]]}},"prefix":"i.e., ICC[2,1]: "},{"id":13113,"uris":["http://zotero.org/users/1687755/items/6AK7ZNBW"],"itemData":{"id":13113,"type":"article-journal","container-title":"Psychological bulletin","issue":"2","note":"publisher: American Psychological Association","page":"420","title":"Intraclass correlations: uses in assessing rater reliability.","volume":"86","author":[{"family":"Shrout","given":"Patrick E"},{"family":"Fleiss","given":"Joseph L"}],"issued":{"date-parts":[["1979"]]}}}],"schema":"https://github.com/citation-style-language/schema/raw/master/csl-citation.json"} </w:instrText>
       </w:r>
       <w:r>
         <w:fldChar w:fldCharType="separate"/>
@@ -1024,7 +1028,7 @@
         <w:rPr>
           <w:noProof/>
         </w:rPr>
-        <w:t>(i.e., ICC[2,1]: Parsons et al., 2019)</w:t>
+        <w:t>(i.e., ICC[2,1]: Parsons et al., 2019; Shrout &amp; Fleiss, 1979)</w:t>
       </w:r>
       <w:r>
         <w:fldChar w:fldCharType="end"/>
@@ -1038,7 +1042,7 @@
         <w:fldChar w:fldCharType="begin"/>
       </w:r>
       <w:r>
-        <w:instrText xml:space="preserve"> ADDIN ZOTERO_ITEM CSL_CITATION {"citationID":"CebirfnH","properties":{"formattedCitation":"(2019)","plainCitation":"(2019)","noteIndex":0},"citationItems":[{"id":12268,"uris":["http://zotero.org/users/1687755/items/TUYKQ29J"],"uri":["http://zotero.org/users/1687755/items/TUYKQ29J"],"itemData":{"id":12268,"type":"article-journal","container-title":"Advances in Methods and Practices in Psychological Science","DOI":"10.1177/2515245919879695","issue":"4","page":"378-395","title":"Psychological Science Needs a Standard Practice of Reporting the Reliability of Cognitive-Behavioral Measurements","volume":"2","author":[{"family":"Parsons","given":"Sam"},{"family":"Kruijt","given":"Anne-Wil"},{"family":"Fox","given":"Elaine"}],"issued":{"date-parts":[["2019"]]}},"suppress-author":true}],"schema":"https://github.com/citation-style-language/schema/raw/master/csl-citation.json"} </w:instrText>
+        <w:instrText xml:space="preserve"> ADDIN ZOTERO_ITEM CSL_CITATION {"citationID":"CebirfnH","properties":{"formattedCitation":"(2019)","plainCitation":"(2019)","noteIndex":0},"citationItems":[{"id":12268,"uris":["http://zotero.org/users/1687755/items/TUYKQ29J"],"itemData":{"id":12268,"type":"article-journal","container-title":"Advances in Methods and Practices in Psychological Science","DOI":"10.1177/2515245919879695","issue":"4","page":"378-395","title":"Psychological Science Needs a Standard Practice of Reporting the Reliability of Cognitive-Behavioral Measurements","volume":"2","author":[{"family":"Parsons","given":"Sam"},{"family":"Kruijt","given":"Anne-Wil"},{"family":"Fox","given":"Elaine"}],"issued":{"date-parts":[["2019"]]}},"suppress-author":true}],"schema":"https://github.com/citation-style-language/schema/raw/master/csl-citation.json"} </w:instrText>
       </w:r>
       <w:r>
         <w:fldChar w:fldCharType="separate"/>
@@ -1135,11 +1139,11 @@
     </w:p>
     <w:p>
       <w:r>
-        <w:t>Data was pooled from all IRAP studies we have been involved in. Inclusion criteria were use of at least one IRAP and access to raw data and the task parameters used in the study. Exclusion criteria were embargos on data that are soon to be published, whose data could therefore not be made open for this meta-</w:t>
+        <w:t xml:space="preserve">Data was pooled from all IRAP studies we have been involved in. Inclusion criteria were use of at least one IRAP and access to raw data and the task parameters used in the study. Exclusion criteria were embargos on data that are soon to be published, whose data could therefore not be made open for this meta-analysis. </w:t>
       </w:r>
       <w:r>
         <w:lastRenderedPageBreak/>
-        <w:t xml:space="preserve">analysis. Three studies met exclusion criteria. Two of these were in domains that are already represented in the included data (i.e., friend-enemy and Lincoln-Hitler). </w:t>
+        <w:t xml:space="preserve">Three studies met exclusion criteria. Two of these were in domains that are already represented in the included data (i.e., friend-enemy and Lincoln-Hitler). </w:t>
       </w:r>
     </w:p>
     <w:p>
@@ -1174,7 +1178,7 @@
         <w:fldChar w:fldCharType="begin"/>
       </w:r>
       <w:r>
-        <w:instrText xml:space="preserve"> ADDIN ZOTERO_ITEM CSL_CITATION {"citationID":"4V4YU3h8","properties":{"formattedCitation":"(Drake et al., 2015, 2016, 2018; Finn et al., 2016; Hussey, Daly, et al., 2015; see supplementary materials)","plainCitation":"(Drake et al., 2015, 2016, 2018; Finn et al., 2016; Hussey, Daly, et al., 2015; see supplementary materials)","noteIndex":0},"citationItems":[{"id":11258,"uris":["http://zotero.org/users/1687755/items/I6DM5PYE"],"uri":["http://zotero.org/users/1687755/items/I6DM5PYE"],"itemData":{"id":11258,"type":"article-journal","abstract":"Racial evaluations have received considerable attention by researchers of implicit cognition, especially with the Implicit Association Test (IAT). The IAT measures associative biases in a relativistic manner, whereby attitudes toward a given racial category are compared to attitudes toward another. The Implicit Relational Assessment Procedure (IRAP) is a new behavior analytic measure of cognition that may provide a less relativistic and more specific measure of cognitive repertoires. The current study utilized a race IRAP to assess evaluative biases among a balanced sample of Black and White undergraduates. The race IRAP was administered twice in a row in conjunction with a collection of self-report measures of racial attitudes. Results for reliability and convergent validity were generally supportive. Furthermore, observed biases appeared to reflect positive in-group biases rather than derogatory attitudes toward the out-group, an effect that would not be apparent with a similarly configured race IAT. Future research may benefit from consideration of the evaluative content of the IRAP as well as the racial demographics for both the participants and the experimenters. (PsycINFO Database Record (c) 2017 APA, all rights reserved)","archive_location":"2016-09228-001","container-title":"Behavior and Social Issues","DOI":"10.5210/bsi.v24i0.5496","ISSN":"1064-9506","journalAbbreviation":"Behavior and Social Issues","source":"EBSCOhost","title":"Exploring the reliability and convergent validity of implicit racial evaluations","URL":"http://search.ebscohost.com/login.aspx?direct=true&amp;db=psyh&amp;AN=2016-09228-001&amp;site=ehost-live","volume":"24","author":[{"family":"Drake","given":"Chad E."},{"family":"Kramer","given":"Sam"},{"family":"Sain","given":"Travis"},{"family":"Swiatek","given":"Rachel"},{"family":"Kohn","given":"Kristin"},{"family":"Murphy","given":"Meagan"}],"issued":{"date-parts":[["2015"]]}}},{"id":3045,"uris":["http://zotero.org/users/1687755/items/N422MFSA"],"uri":["http://zotero.org/users/1687755/items/N422MFSA"],"itemData":{"id":3045,"type":"article-journal","container-title":"The Psychological Record","DOI":"10.1007/s40732-015-0160-1","ISSN":"0033-2933, 2163-3452","issue":"1","language":"en","page":"153-163","source":"CrossRef","title":"Testing the IRAP: Exploring the Reliability and Fakability of an Idiographic Approach to Interpersonal Attitudes","title-short":"Testing the IRAP","volume":"66","author":[{"family":"Drake","given":"Chad E."},{"family":"Seymour","given":"Kail H."},{"family":"Habib","given":"Reza"}],"issued":{"date-parts":[["2016",3]]}}},{"id":7516,"uris":["http://zotero.org/users/1687755/items/72LX2MUL"],"uri":["http://zotero.org/users/1687755/items/72LX2MUL"],"itemData":{"id":7516,"type":"article-journal","abstract":"Gender is a pervasive social categorization bearing substantial impact on personal and social behavior throughout the lifespan. In some ways this categorization may perpetuate stereotypes and discrimination, such as women and men being viewed as suited for different educational and career pathways and family responsibilities. Much of the empirical literature and the gender theories that have been built from that literature are founded on self-report measures of gender perceptions. Self-reports of cognitive phenomena are vulnerable to social demand effects, a concern that has occasioned a comparatively small body of gender perception research with implicit measures. The current study explored implicit gender stereotypes among and between women and men with the Implicit Relational Assessment Procedure, which can provide more specific assessments of biased attitudes than many comparable implicit measures. The results confirmed some previous findings, revealing stereotype-consistent attitudes and gender differences in the magnitude of those attitudes. Both of the genders measured provided response patterns indicating perceptions of women as emotional, gentle, and sensitive and of men as dominant, forceful, and logical. More specific and nuanced effects were also revealed, including a number of seemingly egalitarian effects and one stereotype-inconsistent bias for women when responding to the combination of women and the words dominant, forceful, and logical. These latter findings would be inaccessible with alternative implicit measures. These results may provide a foundation for a broader and deeper program of future research on the personal and social impact of gender stereotypes.","container-title":"Gender Issues","DOI":"10.1007/s12147-017-9189-6","ISSN":"1098-092X, 1936-4717","issue":"1","journalAbbreviation":"Gend. Issues","language":"en","page":"3-20","source":"link-springer-com.jproxy.nuim.ie","title":"Comparing Implicit Gender Stereotypes Between Women and Men with the Implicit Relational Assessment Procedure","volume":"35","author":[{"family":"Drake","given":"Chad E."},{"family":"Primeaux","given":"Sunni"},{"family":"Thomas","given":"Jorden"}],"issued":{"date-parts":[["2018",3,1]]}}},{"id":2815,"uris":["http://zotero.org/users/1687755/items/HCBWM4CC"],"uri":["http://zotero.org/users/1687755/items/HCBWM4CC"],"itemData":{"id":2815,"type":"article-journal","container-title":"The Psychological Record","page":"1–13","source":"Google Scholar","title":"Exploring the Behavioral Dynamics of the Implicit Relational Assessment Procedure: The Impact of Three Types of Introductory Rules","title-short":"Exploring the Behavioral Dynamics of the Implicit Relational Assessment Procedure","author":[{"family":"Finn","given":"Martin"},{"family":"Barnes-Holmes","given":"Dermot"},{"family":"Hussey","given":"Ian"},{"family":"Graddy","given":"Joseph"}],"issued":{"date-parts":[["2016"]]}}},{"id":2405,"uris":["http://zotero.org/users/1687755/items/I2S2TANG"],"uri":["http://zotero.org/users/1687755/items/I2S2TANG"],"itemData":{"id":2405,"type":"article-journal","abstract":"The current study explored implicit attitudes to life and death in a student population using both the Implicit Association Test (IAT) and the Implicit Relational Assessment Procedure (IRAP). The IAT was similar to one used in previously published researched in the context of the prospective prediction of suicide and self-harm. Two IRAPs were employed, one that assessed relational responses specific to death and life with respect to self, and a second that assessed relational responses specific to evaluations of death and life. The IAT replicated previous results found in normative populations. The IRAPs indicated “prolife” biases, as expected. However, they also failed to demonstrate the presence of strong “antideath” biases, and in one case a specific “death–positive” bias was found. The results observed on the explicit measures did not readily explain the absent or “prodeath” effects observed on the IRAPs. Indeed, participants reported a normative level of anxiety and fear of death. Implications for the study of implicit attitudes to death using the IRAP are considered.","container-title":"The Psychological Record","DOI":"10.1007/s40732-015-0142-3","ISSN":"0033-2933, 2163-3452","issue":"4","journalAbbreviation":"Psychol Rec","language":"en","page":"731-742","source":"link.springer.com","title":"Life is Good, But Death Ain’t Bad Either: Counter-Intuitive Implicit Biases to Death in a Normative Population","title-short":"Life is Good, But Death Ain’t Bad Either","volume":"65","author":[{"family":"Hussey","given":"Ian"},{"family":"Daly","given":"Tarah"},{"family":"Barnes-Holmes","given":"Dermot"}],"issued":{"date-parts":[["2015",7,23]]}},"suffix":"; see supplementary materials"}],"schema":"https://github.com/citation-style-language/schema/raw/master/csl-citation.json"} </w:instrText>
+        <w:instrText xml:space="preserve"> ADDIN ZOTERO_ITEM CSL_CITATION {"citationID":"4V4YU3h8","properties":{"formattedCitation":"(Drake et al., 2015, 2016, 2018; Finn et al., 2016; Hussey, Daly, et al., 2015; see supplementary materials)","plainCitation":"(Drake et al., 2015, 2016, 2018; Finn et al., 2016; Hussey, Daly, et al., 2015; see supplementary materials)","noteIndex":0},"citationItems":[{"id":11258,"uris":["http://zotero.org/users/1687755/items/I6DM5PYE"],"itemData":{"id":11258,"type":"article-journal","abstract":"Racial evaluations have received considerable attention by researchers of implicit cognition, especially with the Implicit Association Test (IAT). The IAT measures associative biases in a relativistic manner, whereby attitudes toward a given racial category are compared to attitudes toward another. The Implicit Relational Assessment Procedure (IRAP) is a new behavior analytic measure of cognition that may provide a less relativistic and more specific measure of cognitive repertoires. The current study utilized a race IRAP to assess evaluative biases among a balanced sample of Black and White undergraduates. The race IRAP was administered twice in a row in conjunction with a collection of self-report measures of racial attitudes. Results for reliability and convergent validity were generally supportive. Furthermore, observed biases appeared to reflect positive in-group biases rather than derogatory attitudes toward the out-group, an effect that would not be apparent with a similarly configured race IAT. Future research may benefit from consideration of the evaluative content of the IRAP as well as the racial demographics for both the participants and the experimenters. (PsycINFO Database Record (c) 2017 APA, all rights reserved)","archive_location":"2016-09228-001","container-title":"Behavior and Social Issues","DOI":"10.5210/bsi.v24i0.5496","ISSN":"1064-9506","journalAbbreviation":"Behavior and Social Issues","source":"EBSCOhost","title":"Exploring the reliability and convergent validity of implicit racial evaluations","URL":"http://search.ebscohost.com/login.aspx?direct=true&amp;db=psyh&amp;AN=2016-09228-001&amp;site=ehost-live","volume":"24","author":[{"family":"Drake","given":"Chad E."},{"family":"Kramer","given":"Sam"},{"family":"Sain","given":"Travis"},{"family":"Swiatek","given":"Rachel"},{"family":"Kohn","given":"Kristin"},{"family":"Murphy","given":"Meagan"}],"issued":{"date-parts":[["2015"]]}}},{"id":3045,"uris":["http://zotero.org/users/1687755/items/N422MFSA"],"itemData":{"id":3045,"type":"article-journal","container-title":"The Psychological Record","DOI":"10.1007/s40732-015-0160-1","ISSN":"0033-2933, 2163-3452","issue":"1","language":"en","page":"153-163","source":"CrossRef","title":"Testing the IRAP: Exploring the Reliability and Fakability of an Idiographic Approach to Interpersonal Attitudes","title-short":"Testing the IRAP","volume":"66","author":[{"family":"Drake","given":"Chad E."},{"family":"Seymour","given":"Kail H."},{"family":"Habib","given":"Reza"}],"issued":{"date-parts":[["2016",3]]}}},{"id":7516,"uris":["http://zotero.org/users/1687755/items/72LX2MUL"],"itemData":{"id":7516,"type":"article-journal","abstract":"Gender is a pervasive social categorization bearing substantial impact on personal and social behavior throughout the lifespan. In some ways this categorization may perpetuate stereotypes and discrimination, such as women and men being viewed as suited for different educational and career pathways and family responsibilities. Much of the empirical literature and the gender theories that have been built from that literature are founded on self-report measures of gender perceptions. Self-reports of cognitive phenomena are vulnerable to social demand effects, a concern that has occasioned a comparatively small body of gender perception research with implicit measures. The current study explored implicit gender stereotypes among and between women and men with the Implicit Relational Assessment Procedure, which can provide more specific assessments of biased attitudes than many comparable implicit measures. The results confirmed some previous findings, revealing stereotype-consistent attitudes and gender differences in the magnitude of those attitudes. Both of the genders measured provided response patterns indicating perceptions of women as emotional, gentle, and sensitive and of men as dominant, forceful, and logical. More specific and nuanced effects were also revealed, including a number of seemingly egalitarian effects and one stereotype-inconsistent bias for women when responding to the combination of women and the words dominant, forceful, and logical. These latter findings would be inaccessible with alternative implicit measures. These results may provide a foundation for a broader and deeper program of future research on the personal and social impact of gender stereotypes.","container-title":"Gender Issues","DOI":"10.1007/s12147-017-9189-6","ISSN":"1098-092X, 1936-4717","issue":"1","journalAbbreviation":"Gend. Issues","language":"en","page":"3-20","source":"link-springer-com.jproxy.nuim.ie","title":"Comparing Implicit Gender Stereotypes Between Women and Men with the Implicit Relational Assessment Procedure","volume":"35","author":[{"family":"Drake","given":"Chad E."},{"family":"Primeaux","given":"Sunni"},{"family":"Thomas","given":"Jorden"}],"issued":{"date-parts":[["2018",3,1]]}}},{"id":2815,"uris":["http://zotero.org/users/1687755/items/HCBWM4CC"],"itemData":{"id":2815,"type":"article-journal","container-title":"The Psychological Record","page":"1–13","source":"Google Scholar","title":"Exploring the Behavioral Dynamics of the Implicit Relational Assessment Procedure: The Impact of Three Types of Introductory Rules","title-short":"Exploring the Behavioral Dynamics of the Implicit Relational Assessment Procedure","author":[{"family":"Finn","given":"Martin"},{"family":"Barnes-Holmes","given":"Dermot"},{"family":"Hussey","given":"Ian"},{"family":"Graddy","given":"Joseph"}],"issued":{"date-parts":[["2016"]]}}},{"id":2405,"uris":["http://zotero.org/users/1687755/items/I2S2TANG"],"itemData":{"id":2405,"type":"article-journal","abstract":"The current study explored implicit attitudes to life and death in a student population using both the Implicit Association Test (IAT) and the Implicit Relational Assessment Procedure (IRAP). The IAT was similar to one used in previously published researched in the context of the prospective prediction of suicide and self-harm. Two IRAPs were employed, one that assessed relational responses specific to death and life with respect to self, and a second that assessed relational responses specific to evaluations of death and life. The IAT replicated previous results found in normative populations. The IRAPs indicated “prolife” biases, as expected. However, they also failed to demonstrate the presence of strong “antideath” biases, and in one case a specific “death–positive” bias was found. The results observed on the explicit measures did not readily explain the absent or “prodeath” effects observed on the IRAPs. Indeed, participants reported a normative level of anxiety and fear of death. Implications for the study of implicit attitudes to death using the IRAP are considered.","container-title":"The Psychological Record","DOI":"10.1007/s40732-015-0142-3","ISSN":"0033-2933, 2163-3452","issue":"4","journalAbbreviation":"Psychol Rec","language":"en","page":"731-742","source":"link.springer.com","title":"Life is Good, But Death Ain’t Bad Either: Counter-Intuitive Implicit Biases to Death in a Normative Population","title-short":"Life is Good, But Death Ain’t Bad Either","volume":"65","author":[{"family":"Hussey","given":"Ian"},{"family":"Daly","given":"Tarah"},{"family":"Barnes-Holmes","given":"Dermot"}],"issued":{"date-parts":[["2015",7,23]]}},"suffix":"; see supplementary materials"}],"schema":"https://github.com/citation-style-language/schema/raw/master/csl-citation.json"} </w:instrText>
       </w:r>
       <w:r>
         <w:fldChar w:fldCharType="separate"/>
@@ -1192,7 +1196,7 @@
         <w:fldChar w:fldCharType="begin"/>
       </w:r>
       <w:r>
-        <w:instrText xml:space="preserve"> ADDIN ZOTERO_ITEM CSL_CITATION {"citationID":"rR7XINHw","properties":{"formattedCitation":"(Drake et al., 2016)","plainCitation":"(Drake et al., 2016)","noteIndex":0},"citationItems":[{"id":3045,"uris":["http://zotero.org/users/1687755/items/N422MFSA"],"uri":["http://zotero.org/users/1687755/items/N422MFSA"],"itemData":{"id":3045,"type":"article-journal","container-title":"The Psychological Record","DOI":"10.1007/s40732-015-0160-1","ISSN":"0033-2933, 2163-3452","issue":"1","language":"en","page":"153-163","source":"CrossRef","title":"Testing the IRAP: Exploring the Reliability and Fakability of an Idiographic Approach to Interpersonal Attitudes","title-short":"Testing the IRAP","volume":"66","author":[{"family":"Drake","given":"Chad E."},{"family":"Seymour","given":"Kail H."},{"family":"Habib","given":"Reza"}],"issued":{"date-parts":[["2016",3]]}}}],"schema":"https://github.com/citation-style-language/schema/raw/master/csl-citation.json"} </w:instrText>
+        <w:instrText xml:space="preserve"> ADDIN ZOTERO_ITEM CSL_CITATION {"citationID":"rR7XINHw","properties":{"formattedCitation":"(Drake et al., 2016)","plainCitation":"(Drake et al., 2016)","noteIndex":0},"citationItems":[{"id":3045,"uris":["http://zotero.org/users/1687755/items/N422MFSA"],"itemData":{"id":3045,"type":"article-journal","container-title":"The Psychological Record","DOI":"10.1007/s40732-015-0160-1","ISSN":"0033-2933, 2163-3452","issue":"1","language":"en","page":"153-163","source":"CrossRef","title":"Testing the IRAP: Exploring the Reliability and Fakability of an Idiographic Approach to Interpersonal Attitudes","title-short":"Testing the IRAP","volume":"66","author":[{"family":"Drake","given":"Chad E."},{"family":"Seymour","given":"Kail H."},{"family":"Habib","given":"Reza"}],"issued":{"date-parts":[["2016",3]]}}}],"schema":"https://github.com/citation-style-language/schema/raw/master/csl-citation.json"} </w:instrText>
       </w:r>
       <w:r>
         <w:fldChar w:fldCharType="separate"/>
@@ -1398,7 +1402,7 @@
         <w:fldChar w:fldCharType="begin"/>
       </w:r>
       <w:r>
-        <w:instrText xml:space="preserve"> ADDIN ZOTERO_ITEM CSL_CITATION {"citationID":"TnWeI1xP","properties":{"formattedCitation":"(Barnes-Holmes et al., 2010; Hussey, Thompson, et al., 2015)","plainCitation":"(Barnes-Holmes et al., 2010; Hussey, Thompson, et al., 2015)","noteIndex":0},"citationItems":[{"id":201,"uris":["http://zotero.org/users/1687755/items/XI3TJMRH"],"uri":["http://zotero.org/users/1687755/items/XI3TJMRH"],"itemData":{"id":201,"type":"article-journal","container-title":"The Psychological Record","page":"527–542","title":"A sketch of the Implicit Relational Assessment Procedure (IRAP) and the Relational Elaboration and Coherence (REC) model","volume":"60","author":[{"family":"Barnes-Holmes","given":"Dermot"},{"family":"Barnes-Holmes","given":"Yvonne"},{"family":"Stewart","given":"Ian"},{"family":"Boles","given":"Shawn"}],"issued":{"date-parts":[["2010"]]}}},{"id":2644,"uris":["http://zotero.org/users/1687755/items/QDNB6VD9"],"uri":["http://zotero.org/users/1687755/items/QDNB6VD9"],"itemData":{"id":2644,"type":"article-journal","abstract":"This Professional Interest Brief seeks to provide a clear guide to interpreting data generated by Implicit Relational Assessment Procedure (IRAP). The interpretation of IRAP data is not immediately intuitive and yet has received little explicit attention in the published literature. As such, it is hoped that this guide will help clarify this matter, particularly for those new to using the IRAP or intending to use the measure in the future. In doing so, we hope to make the measure more accessible and facilitate continued use of the methodology and its contribution to the contemporary Relational Frame Theory (RFT) literature.","container-title":"Journal of Contextual Behavioral Science","DOI":"10.1016/j.jcbs.2015.05.001","ISSN":"2212-1447","issue":"3","journalAbbreviation":"Journal of Contextual Behavioral Science","page":"157-162","source":"ScienceDirect","title":"Interpreting and inverting with less cursing: A guide to interpreting IRAP data","title-short":"Interpreting and inverting with less cursing","volume":"4","author":[{"family":"Hussey","given":"Ian"},{"family":"Thompson","given":"Miles"},{"family":"McEnteggart","given":"Ciara"},{"family":"Barnes-Holmes","given":"Dermot"},{"family":"Barnes-Holmes","given":"Yvonne"}],"issued":{"date-parts":[["2015",7]]}}}],"schema":"https://github.com/citation-style-language/schema/raw/master/csl-citation.json"} </w:instrText>
+        <w:instrText xml:space="preserve"> ADDIN ZOTERO_ITEM CSL_CITATION {"citationID":"TnWeI1xP","properties":{"formattedCitation":"(Barnes-Holmes et al., 2010; Hussey, Thompson, et al., 2015)","plainCitation":"(Barnes-Holmes et al., 2010; Hussey, Thompson, et al., 2015)","noteIndex":0},"citationItems":[{"id":201,"uris":["http://zotero.org/users/1687755/items/XI3TJMRH"],"itemData":{"id":201,"type":"article-journal","container-title":"The Psychological Record","page":"527–542","title":"A sketch of the Implicit Relational Assessment Procedure (IRAP) and the Relational Elaboration and Coherence (REC) model","volume":"60","author":[{"family":"Barnes-Holmes","given":"Dermot"},{"family":"Barnes-Holmes","given":"Yvonne"},{"family":"Stewart","given":"Ian"},{"family":"Boles","given":"Shawn"}],"issued":{"date-parts":[["2010"]]}}},{"id":2644,"uris":["http://zotero.org/users/1687755/items/QDNB6VD9"],"itemData":{"id":2644,"type":"article-journal","abstract":"This Professional Interest Brief seeks to provide a clear guide to interpreting data generated by Implicit Relational Assessment Procedure (IRAP). The interpretation of IRAP data is not immediately intuitive and yet has received little explicit attention in the published literature. As such, it is hoped that this guide will help clarify this matter, particularly for those new to using the IRAP or intending to use the measure in the future. In doing so, we hope to make the measure more accessible and facilitate continued use of the methodology and its contribution to the contemporary Relational Frame Theory (RFT) literature.","container-title":"Journal of Contextual Behavioral Science","DOI":"10.1016/j.jcbs.2015.05.001","ISSN":"2212-1447","issue":"3","journalAbbreviation":"Journal of Contextual Behavioral Science","page":"157-162","source":"ScienceDirect","title":"Interpreting and inverting with less cursing: A guide to interpreting IRAP data","title-short":"Interpreting and inverting with less cursing","volume":"4","author":[{"family":"Hussey","given":"Ian"},{"family":"Thompson","given":"Miles"},{"family":"McEnteggart","given":"Ciara"},{"family":"Barnes-Holmes","given":"Dermot"},{"family":"Barnes-Holmes","given":"Yvonne"}],"issued":{"date-parts":[["2015",7]]}}}],"schema":"https://github.com/citation-style-language/schema/raw/master/csl-citation.json"} </w:instrText>
       </w:r>
       <w:r>
         <w:fldChar w:fldCharType="separate"/>
@@ -1474,7 +1478,7 @@
         <w:fldChar w:fldCharType="begin"/>
       </w:r>
       <w:r>
-        <w:instrText xml:space="preserve"> ADDIN ZOTERO_ITEM CSL_CITATION {"citationID":"qAtw9zXH","properties":{"formattedCitation":"(see Barnes-Holmes et al., 2010; Hussey, Thompson, et al., 2015)","plainCitation":"(see Barnes-Holmes et al., 2010; Hussey, Thompson, et al., 2015)","noteIndex":0},"citationItems":[{"id":201,"uris":["http://zotero.org/users/1687755/items/XI3TJMRH"],"uri":["http://zotero.org/users/1687755/items/XI3TJMRH"],"itemData":{"id":201,"type":"article-journal","container-title":"The Psychological Record","page":"527–542","title":"A sketch of the Implicit Relational Assessment Procedure (IRAP) and the Relational Elaboration and Coherence (REC) model","volume":"60","author":[{"family":"Barnes-Holmes","given":"Dermot"},{"family":"Barnes-Holmes","given":"Yvonne"},{"family":"Stewart","given":"Ian"},{"family":"Boles","given":"Shawn"}],"issued":{"date-parts":[["2010"]]}},"prefix":"see "},{"id":2644,"uris":["http://zotero.org/users/1687755/items/QDNB6VD9"],"uri":["http://zotero.org/users/1687755/items/QDNB6VD9"],"itemData":{"id":2644,"type":"article-journal","abstract":"This Professional Interest Brief seeks to provide a clear guide to interpreting data generated by Implicit Relational Assessment Procedure (IRAP). The interpretation of IRAP data is not immediately intuitive and yet has received little explicit attention in the published literature. As such, it is hoped that this guide will help clarify this matter, particularly for those new to using the IRAP or intending to use the measure in the future. In doing so, we hope to make the measure more accessible and facilitate continued use of the methodology and its contribution to the contemporary Relational Frame Theory (RFT) literature.","container-title":"Journal of Contextual Behavioral Science","DOI":"10.1016/j.jcbs.2015.05.001","ISSN":"2212-1447","issue":"3","journalAbbreviation":"Journal of Contextual Behavioral Science","page":"157-162","source":"ScienceDirect","title":"Interpreting and inverting with less cursing: A guide to interpreting IRAP data","title-short":"Interpreting and inverting with less cursing","volume":"4","author":[{"family":"Hussey","given":"Ian"},{"family":"Thompson","given":"Miles"},{"family":"McEnteggart","given":"Ciara"},{"family":"Barnes-Holmes","given":"Dermot"},{"family":"Barnes-Holmes","given":"Yvonne"}],"issued":{"date-parts":[["2015",7]]}}}],"schema":"https://github.com/citation-style-language/schema/raw/master/csl-citation.json"} </w:instrText>
+        <w:instrText xml:space="preserve"> ADDIN ZOTERO_ITEM CSL_CITATION {"citationID":"qAtw9zXH","properties":{"formattedCitation":"(see Barnes-Holmes et al., 2010; Hussey, Thompson, et al., 2015)","plainCitation":"(see Barnes-Holmes et al., 2010; Hussey, Thompson, et al., 2015)","noteIndex":0},"citationItems":[{"id":201,"uris":["http://zotero.org/users/1687755/items/XI3TJMRH"],"itemData":{"id":201,"type":"article-journal","container-title":"The Psychological Record","page":"527–542","title":"A sketch of the Implicit Relational Assessment Procedure (IRAP) and the Relational Elaboration and Coherence (REC) model","volume":"60","author":[{"family":"Barnes-Holmes","given":"Dermot"},{"family":"Barnes-Holmes","given":"Yvonne"},{"family":"Stewart","given":"Ian"},{"family":"Boles","given":"Shawn"}],"issued":{"date-parts":[["2010"]]}},"prefix":"see "},{"id":2644,"uris":["http://zotero.org/users/1687755/items/QDNB6VD9"],"itemData":{"id":2644,"type":"article-journal","abstract":"This Professional Interest Brief seeks to provide a clear guide to interpreting data generated by Implicit Relational Assessment Procedure (IRAP). The interpretation of IRAP data is not immediately intuitive and yet has received little explicit attention in the published literature. As such, it is hoped that this guide will help clarify this matter, particularly for those new to using the IRAP or intending to use the measure in the future. In doing so, we hope to make the measure more accessible and facilitate continued use of the methodology and its contribution to the contemporary Relational Frame Theory (RFT) literature.","container-title":"Journal of Contextual Behavioral Science","DOI":"10.1016/j.jcbs.2015.05.001","ISSN":"2212-1447","issue":"3","journalAbbreviation":"Journal of Contextual Behavioral Science","page":"157-162","source":"ScienceDirect","title":"Interpreting and inverting with less cursing: A guide to interpreting IRAP data","title-short":"Interpreting and inverting with less cursing","volume":"4","author":[{"family":"Hussey","given":"Ian"},{"family":"Thompson","given":"Miles"},{"family":"McEnteggart","given":"Ciara"},{"family":"Barnes-Holmes","given":"Dermot"},{"family":"Barnes-Holmes","given":"Yvonne"}],"issued":{"date-parts":[["2015",7]]}}}],"schema":"https://github.com/citation-style-language/schema/raw/master/csl-citation.json"} </w:instrText>
       </w:r>
       <w:r>
         <w:fldChar w:fldCharType="separate"/>
@@ -1570,7 +1574,7 @@
         <w:fldChar w:fldCharType="begin"/>
       </w:r>
       <w:r>
-        <w:instrText xml:space="preserve"> ADDIN ZOTERO_ITEM CSL_CITATION {"citationID":"crLAXs3C","properties":{"formattedCitation":"(R Core Team, 2020)","plainCitation":"(R Core Team, 2020)","noteIndex":0},"citationItems":[{"id":3887,"uris":["http://zotero.org/users/1687755/items/SWUWMIPE"],"uri":["http://zotero.org/users/1687755/items/SWUWMIPE"],"itemData":{"id":3887,"type":"book","event-place":"Vienna, Austria","publisher":"R Foundation for Statistical Computing","publisher-place":"Vienna, Austria","title":"R: A language and environment for statistical computing","URL":"https://www.R-project.org/","version":"4.0","author":[{"literal":"R Core Team"}],"issued":{"date-parts":[["2020"]]}}}],"schema":"https://github.com/citation-style-language/schema/raw/master/csl-citation.json"} </w:instrText>
+        <w:instrText xml:space="preserve"> ADDIN ZOTERO_ITEM CSL_CITATION {"citationID":"crLAXs3C","properties":{"formattedCitation":"(R Core Team, 2020)","plainCitation":"(R Core Team, 2020)","noteIndex":0},"citationItems":[{"id":3887,"uris":["http://zotero.org/users/1687755/items/SWUWMIPE"],"itemData":{"id":3887,"type":"book","event-place":"Vienna, Austria","publisher":"R Foundation for Statistical Computing","publisher-place":"Vienna, Austria","title":"R: A language and environment for statistical computing","URL":"https://www.R-project.org/","version":"4.0","author":[{"literal":"R Core Team"}],"issued":{"date-parts":[["2020"]]}}}],"schema":"https://github.com/citation-style-language/schema/raw/master/csl-citation.json"} </w:instrText>
       </w:r>
       <w:r>
         <w:fldChar w:fldCharType="separate"/>
@@ -1588,7 +1592,7 @@
         <w:fldChar w:fldCharType="begin"/>
       </w:r>
       <w:r>
-        <w:instrText xml:space="preserve"> ADDIN ZOTERO_ITEM CSL_CITATION {"citationID":"HeNbZYei","properties":{"formattedCitation":"(Revelle, 2016)","plainCitation":"(Revelle, 2016)","noteIndex":0},"citationItems":[{"id":3877,"uris":["http://zotero.org/users/1687755/items/HIHAMBGT"],"uri":["http://zotero.org/users/1687755/items/HIHAMBGT"],"itemData":{"id":3877,"type":"book","event-place":"Evanston, Illinois","note":"R package version 1.6.6","publisher":"Northwestern University","publisher-place":"Evanston, Illinois","title":"psych: Procedures for Psychological, Psychometric, and Personality Research","URL":"http://CRAN.R-project.org/package=psych","author":[{"family":"Revelle","given":"William"}],"issued":{"date-parts":[["2016"]]}}}],"schema":"https://github.com/citation-style-language/schema/raw/master/csl-citation.json"} </w:instrText>
+        <w:instrText xml:space="preserve"> ADDIN ZOTERO_ITEM CSL_CITATION {"citationID":"HeNbZYei","properties":{"formattedCitation":"(Revelle, 2016)","plainCitation":"(Revelle, 2016)","noteIndex":0},"citationItems":[{"id":3877,"uris":["http://zotero.org/users/1687755/items/HIHAMBGT"],"itemData":{"id":3877,"type":"book","event-place":"Evanston, Illinois","note":"R package version 1.6.6","publisher":"Northwestern University","publisher-place":"Evanston, Illinois","title":"psych: Procedures for Psychological, Psychometric, and Personality Research","URL":"http://CRAN.R-project.org/package=psych","author":[{"family":"Revelle","given":"William"}],"issued":{"date-parts":[["2016"]]}}}],"schema":"https://github.com/citation-style-language/schema/raw/master/csl-citation.json"} </w:instrText>
       </w:r>
       <w:r>
         <w:fldChar w:fldCharType="separate"/>
@@ -1606,7 +1610,7 @@
         <w:fldChar w:fldCharType="begin"/>
       </w:r>
       <w:r>
-        <w:instrText xml:space="preserve"> ADDIN ZOTERO_ITEM CSL_CITATION {"citationID":"JBQUYBIA","properties":{"formattedCitation":"(Viechtbauer, 2010, version 2.4-0)","plainCitation":"(Viechtbauer, 2010, version 2.4-0)","noteIndex":0},"citationItems":[{"id":8150,"uris":["http://zotero.org/users/1687755/items/H4RMVYAU"],"uri":["http://zotero.org/users/1687755/items/H4RMVYAU"],"itemData":{"id":8150,"type":"article-journal","abstract":"The metafor package provides functions for conducting meta-analyses in R. The package includes functions for ﬁtting the meta-analytic ﬁxed- and random-eﬀects models and allows for the inclusion of moderators variables (study-level covariates) in these models. Meta-regression analyses with continuous and categorical moderators can be conducted in this way. Functions for the Mantel-Haenszel and Peto’s one-step method for metaanalyses of 2 × 2 table data are also available. Finally, the package provides various plot functions (for example, for forest, funnel, and radial plots) and functions for assessing the model ﬁt, for obtaining case diagnostics, and for tests of publication bias.","container-title":"Journal of Statistical Software","DOI":"10.18637/jss.v036.i03","ISSN":"1548-7660","issue":"3","language":"en","source":"Crossref","title":"Conducting Meta-Analyses in R with the metafor Package","URL":"http://www.jstatsoft.org/v36/i03/","volume":"36","author":[{"family":"Viechtbauer","given":"Wolfgang"}],"accessed":{"date-parts":[["2018",7,17]]},"issued":{"date-parts":[["2010"]]}},"suffix":", version 2.4-0"}],"schema":"https://github.com/citation-style-language/schema/raw/master/csl-citation.json"} </w:instrText>
+        <w:instrText xml:space="preserve"> ADDIN ZOTERO_ITEM CSL_CITATION {"citationID":"JBQUYBIA","properties":{"formattedCitation":"(Viechtbauer, 2010, version 2.4-0)","plainCitation":"(Viechtbauer, 2010, version 2.4-0)","noteIndex":0},"citationItems":[{"id":8150,"uris":["http://zotero.org/users/1687755/items/H4RMVYAU"],"itemData":{"id":8150,"type":"article-journal","abstract":"The metafor package provides functions for conducting meta-analyses in R. The package includes functions for ﬁtting the meta-analytic ﬁxed- and random-eﬀects models and allows for the inclusion of moderators variables (study-level covariates) in these models. Meta-regression analyses with continuous and categorical moderators can be conducted in this way. Functions for the Mantel-Haenszel and Peto’s one-step method for metaanalyses of 2 × 2 table data are also available. Finally, the package provides various plot functions (for example, for forest, funnel, and radial plots) and functions for assessing the model ﬁt, for obtaining case diagnostics, and for tests of publication bias.","container-title":"Journal of Statistical Software","DOI":"10.18637/jss.v036.i03","ISSN":"1548-7660","issue":"3","language":"en","source":"Crossref","title":"Conducting Meta-Analyses in R with the metafor Package","URL":"http://www.jstatsoft.org/v36/i03/","volume":"36","author":[{"family":"Viechtbauer","given":"Wolfgang"}],"accessed":{"date-parts":[["2018",7,17]]},"issued":{"date-parts":[["2010"]]}},"suffix":", version 2.4-0"}],"schema":"https://github.com/citation-style-language/schema/raw/master/csl-citation.json"} </w:instrText>
       </w:r>
       <w:r>
         <w:fldChar w:fldCharType="separate"/>
@@ -2039,7 +2043,7 @@
         <w:fldChar w:fldCharType="begin"/>
       </w:r>
       <w:r>
-        <w:instrText xml:space="preserve"> ADDIN ZOTERO_ITEM CSL_CITATION {"citationID":"KhBueZEf","properties":{"formattedCitation":"(\\uc0\\u945{} = .80: Greenwald &amp; Lai, 2020)","plainCitation":"(α = .80: Greenwald &amp; Lai, 2020)","noteIndex":0},"citationItems":[{"id":12489,"uris":["http://zotero.org/users/1687755/items/UQYJYU63"],"uri":["http://zotero.org/users/1687755/items/UQYJYU63"],"itemData":{"id":12489,"type":"article-journal","abstract":"In the last 20 years, research on implicit social cognition has established that social judgments and behavior are guided by attitudes and stereotypes of which the actor may lack awareness. Research using the methods of implicit social cognition has produced the concept of implicit bias, which has generated wide attention not only in social, clinical, and developmental psychology, but also in disciplines outside of psychology, including business, law, criminal justice, medicine, education, and political science. Although this rapidly growing body of research offers prospects of useful societal applications, the theory needed to confidently guide those applications remains insufficiently developed. This article describes the methods that have been developed, the findings that have been obtained, and the theoretical questions that remain to be answered.","container-title":"Annual Review of Psychology","DOI":"10.1146/annurev-psych-010419-050837","issue":"1","note":"_eprint: https://doi.org/10.1146/annurev-psych-010419-050837\nPMID: 31640465","page":"419-445","source":"Annual Reviews","title":"Implicit Social Cognition","volume":"71","author":[{"family":"Greenwald","given":"Anthony G."},{"family":"Lai","given":"Calvin K."}],"issued":{"date-parts":[["2020"]]}},"prefix":"α = .80: "}],"schema":"https://github.com/citation-style-language/schema/raw/master/csl-citation.json"} </w:instrText>
+        <w:instrText xml:space="preserve"> ADDIN ZOTERO_ITEM CSL_CITATION {"citationID":"KhBueZEf","properties":{"formattedCitation":"(\\uc0\\u945{} = .80: Greenwald &amp; Lai, 2020)","plainCitation":"(α = .80: Greenwald &amp; Lai, 2020)","noteIndex":0},"citationItems":[{"id":12489,"uris":["http://zotero.org/users/1687755/items/UQYJYU63"],"itemData":{"id":12489,"type":"article-journal","abstract":"In the last 20 years, research on implicit social cognition has established that social judgments and behavior are guided by attitudes and stereotypes of which the actor may lack awareness. Research using the methods of implicit social cognition has produced the concept of implicit bias, which has generated wide attention not only in social, clinical, and developmental psychology, but also in disciplines outside of psychology, including business, law, criminal justice, medicine, education, and political science. Although this rapidly growing body of research offers prospects of useful societal applications, the theory needed to confidently guide those applications remains insufficiently developed. This article describes the methods that have been developed, the findings that have been obtained, and the theoretical questions that remain to be answered.","container-title":"Annual Review of Psychology","DOI":"10.1146/annurev-psych-010419-050837","issue":"1","note":"_eprint: https://doi.org/10.1146/annurev-psych-010419-050837\nPMID: 31640465","page":"419-445","source":"Annual Reviews","title":"Implicit Social Cognition","volume":"71","author":[{"family":"Greenwald","given":"Anthony G."},{"family":"Lai","given":"Calvin K."}],"issued":{"date-parts":[["2020"]]}},"prefix":"α = .80: "}],"schema":"https://github.com/citation-style-language/schema/raw/master/csl-citation.json"} </w:instrText>
       </w:r>
       <w:r>
         <w:fldChar w:fldCharType="separate"/>
@@ -2071,7 +2075,7 @@
         <w:fldChar w:fldCharType="begin"/>
       </w:r>
       <w:r>
-        <w:instrText xml:space="preserve"> ADDIN ZOTERO_ITEM CSL_CITATION {"citationID":"aBFzosZ5","properties":{"formattedCitation":"(2019)","plainCitation":"(2019)","noteIndex":0},"citationItems":[{"id":12268,"uris":["http://zotero.org/users/1687755/items/TUYKQ29J"],"uri":["http://zotero.org/users/1687755/items/TUYKQ29J"],"itemData":{"id":12268,"type":"article-journal","container-title":"Advances in Methods and Practices in Psychological Science","DOI":"10.1177/2515245919879695","issue":"4","page":"378-395","title":"Psychological Science Needs a Standard Practice of Reporting the Reliability of Cognitive-Behavioral Measurements","volume":"2","author":[{"family":"Parsons","given":"Sam"},{"family":"Kruijt","given":"Anne-Wil"},{"family":"Fox","given":"Elaine"}],"issued":{"date-parts":[["2019"]]}},"suppress-author":true}],"schema":"https://github.com/citation-style-language/schema/raw/master/csl-citation.json"} </w:instrText>
+        <w:instrText xml:space="preserve"> ADDIN ZOTERO_ITEM CSL_CITATION {"citationID":"aBFzosZ5","properties":{"formattedCitation":"(2019)","plainCitation":"(2019)","noteIndex":0},"citationItems":[{"id":12268,"uris":["http://zotero.org/users/1687755/items/TUYKQ29J"],"itemData":{"id":12268,"type":"article-journal","container-title":"Advances in Methods and Practices in Psychological Science","DOI":"10.1177/2515245919879695","issue":"4","page":"378-395","title":"Psychological Science Needs a Standard Practice of Reporting the Reliability of Cognitive-Behavioral Measurements","volume":"2","author":[{"family":"Parsons","given":"Sam"},{"family":"Kruijt","given":"Anne-Wil"},{"family":"Fox","given":"Elaine"}],"issued":{"date-parts":[["2019"]]}},"suppress-author":true}],"schema":"https://github.com/citation-style-language/schema/raw/master/csl-citation.json"} </w:instrText>
       </w:r>
       <w:r>
         <w:fldChar w:fldCharType="separate"/>
@@ -2126,7 +2130,7 @@
         <w:fldChar w:fldCharType="begin"/>
       </w:r>
       <w:r>
-        <w:instrText xml:space="preserve"> ADDIN ZOTERO_ITEM CSL_CITATION {"citationID":"ZLbiPl4z","properties":{"formattedCitation":"(2019)","plainCitation":"(2019)","noteIndex":0},"citationItems":[{"id":12268,"uris":["http://zotero.org/users/1687755/items/TUYKQ29J"],"uri":["http://zotero.org/users/1687755/items/TUYKQ29J"],"itemData":{"id":12268,"type":"article-journal","container-title":"Advances in Methods and Practices in Psychological Science","DOI":"10.1177/2515245919879695","issue":"4","page":"378-395","title":"Psychological Science Needs a Standard Practice of Reporting the Reliability of Cognitive-Behavioral Measurements","volume":"2","author":[{"family":"Parsons","given":"Sam"},{"family":"Kruijt","given":"Anne-Wil"},{"family":"Fox","given":"Elaine"}],"issued":{"date-parts":[["2019"]]}},"suppress-author":true}],"schema":"https://github.com/citation-style-language/schema/raw/master/csl-citation.json"} </w:instrText>
+        <w:instrText xml:space="preserve"> ADDIN ZOTERO_ITEM CSL_CITATION {"citationID":"ZLbiPl4z","properties":{"formattedCitation":"(2019)","plainCitation":"(2019)","noteIndex":0},"citationItems":[{"id":12268,"uris":["http://zotero.org/users/1687755/items/TUYKQ29J"],"itemData":{"id":12268,"type":"article-journal","container-title":"Advances in Methods and Practices in Psychological Science","DOI":"10.1177/2515245919879695","issue":"4","page":"378-395","title":"Psychological Science Needs a Standard Practice of Reporting the Reliability of Cognitive-Behavioral Measurements","volume":"2","author":[{"family":"Parsons","given":"Sam"},{"family":"Kruijt","given":"Anne-Wil"},{"family":"Fox","given":"Elaine"}],"issued":{"date-parts":[["2019"]]}},"suppress-author":true}],"schema":"https://github.com/citation-style-language/schema/raw/master/csl-citation.json"} </w:instrText>
       </w:r>
       <w:r>
         <w:fldChar w:fldCharType="separate"/>
@@ -2272,7 +2276,7 @@
         <w:fldChar w:fldCharType="begin"/>
       </w:r>
       <w:r>
-        <w:instrText xml:space="preserve"> ADDIN ZOTERO_ITEM CSL_CITATION {"citationID":"Wg7fEc5a","properties":{"formattedCitation":"(GOSH: Olkin et al., 2012)","plainCitation":"(GOSH: Olkin et al., 2012)","noteIndex":0},"citationItems":[{"id":12652,"uris":["http://zotero.org/users/1687755/items/DD7ATXUE"],"uri":["http://zotero.org/users/1687755/items/DD7ATXUE"],"itemData":{"id":12652,"type":"article-journal","abstract":"Estimates from individual studies included in a meta-analysis often are not in agreement, giving rise to statistical heterogeneity. In such cases, exploration of the causes of heterogeneity can advance knowledge by formulating novel hypotheses. We present a new method for visualizing between-study heterogeneity using combinatorial meta-analysis. The method is based on performing separate meta-analyses on all possible subsets of studies in a meta-analysis. We use the summary effect sizes and other statistics produced by the all-subsets meta-analyses to generate graphs that can be used to investigate heterogeneity, identify influential studies, and explore subgroup effects. This graphical approach complements alternative graphical explorations of data. We apply the method to numerous biomedical examples, to allow readers to develop intuition on the interpretation of the all-subsets graphical display. The proposed graphical approach may be useful for exploratory data analysis in systematic reviews. Copyright © 2012 John Wiley &amp; Sons, Ltd.","container-title":"Research Synthesis Methods","DOI":"10.1002/jrsm.1053","ISSN":"1759-2879","issue":"3","journalAbbreviation":"Res Synth Methods","language":"eng","note":"PMID: 26062164","page":"214-223","source":"PubMed","title":"GOSH - a graphical display of study heterogeneity","volume":"3","author":[{"family":"Olkin","given":"Ingram"},{"family":"Dahabreh","given":"Issa J."},{"family":"Trikalinos","given":"Thomas A."}],"issued":{"date-parts":[["2012",9]]}},"prefix":"GOSH: "}],"schema":"https://github.com/citation-style-language/schema/raw/master/csl-citation.json"} </w:instrText>
+        <w:instrText xml:space="preserve"> ADDIN ZOTERO_ITEM CSL_CITATION {"citationID":"Wg7fEc5a","properties":{"formattedCitation":"(GOSH: Olkin et al., 2012)","plainCitation":"(GOSH: Olkin et al., 2012)","noteIndex":0},"citationItems":[{"id":12652,"uris":["http://zotero.org/users/1687755/items/DD7ATXUE"],"itemData":{"id":12652,"type":"article-journal","abstract":"Estimates from individual studies included in a meta-analysis often are not in agreement, giving rise to statistical heterogeneity. In such cases, exploration of the causes of heterogeneity can advance knowledge by formulating novel hypotheses. We present a new method for visualizing between-study heterogeneity using combinatorial meta-analysis. The method is based on performing separate meta-analyses on all possible subsets of studies in a meta-analysis. We use the summary effect sizes and other statistics produced by the all-subsets meta-analyses to generate graphs that can be used to investigate heterogeneity, identify influential studies, and explore subgroup effects. This graphical approach complements alternative graphical explorations of data. We apply the method to numerous biomedical examples, to allow readers to develop intuition on the interpretation of the all-subsets graphical display. The proposed graphical approach may be useful for exploratory data analysis in systematic reviews. Copyright © 2012 John Wiley &amp; Sons, Ltd.","container-title":"Research Synthesis Methods","DOI":"10.1002/jrsm.1053","ISSN":"1759-2879","issue":"3","journalAbbreviation":"Res Synth Methods","language":"eng","note":"PMID: 26062164","page":"214-223","source":"PubMed","title":"GOSH - a graphical display of study heterogeneity","volume":"3","author":[{"family":"Olkin","given":"Ingram"},{"family":"Dahabreh","given":"Issa J."},{"family":"Trikalinos","given":"Thomas A."}],"issued":{"date-parts":[["2012",9]]}},"prefix":"GOSH: "}],"schema":"https://github.com/citation-style-language/schema/raw/master/csl-citation.json"} </w:instrText>
       </w:r>
       <w:r>
         <w:fldChar w:fldCharType="separate"/>
@@ -2492,7 +2496,7 @@
           <w:noProof/>
         </w:rPr>
         <w:drawing>
-          <wp:inline distT="0" distB="0" distL="0" distR="0" wp14:anchorId="1DB62AA1" wp14:editId="708E350E">
+          <wp:inline distT="0" distB="0" distL="0" distR="0" wp14:anchorId="4D6F0D4A" wp14:editId="385DA766">
             <wp:extent cx="3938954" cy="3938954"/>
             <wp:effectExtent l="0" t="0" r="0" b="0"/>
             <wp:docPr id="8" name="Picture 8"/>
@@ -2559,7 +2563,7 @@
         </w:rPr>
         <w:lastRenderedPageBreak/>
         <w:drawing>
-          <wp:inline distT="0" distB="0" distL="0" distR="0" wp14:anchorId="1A9660BC" wp14:editId="1609CF83">
+          <wp:inline distT="0" distB="0" distL="0" distR="0" wp14:anchorId="7BEBD3E2" wp14:editId="212C9185">
             <wp:extent cx="4821929" cy="5382705"/>
             <wp:effectExtent l="0" t="0" r="0" b="0"/>
             <wp:docPr id="10" name="Picture 10"/>
@@ -2606,10 +2610,10 @@
           <w:noProof/>
         </w:rPr>
         <w:drawing>
-          <wp:inline distT="0" distB="0" distL="0" distR="0" wp14:anchorId="116A8572" wp14:editId="3E8E2A60">
-            <wp:extent cx="4816312" cy="2073897"/>
+          <wp:inline distT="0" distB="0" distL="0" distR="0" wp14:anchorId="4B5E3100" wp14:editId="7B17CFAE">
+            <wp:extent cx="4797287" cy="2032199"/>
             <wp:effectExtent l="0" t="0" r="0" b="0"/>
-            <wp:docPr id="11" name="Picture 11"/>
+            <wp:docPr id="1" name="Picture 1"/>
             <wp:cNvGraphicFramePr>
               <a:graphicFrameLocks xmlns:a="http://schemas.openxmlformats.org/drawingml/2006/main" noChangeAspect="1"/>
             </wp:cNvGraphicFramePr>
@@ -2617,11 +2621,17 @@
               <a:graphicData uri="http://schemas.openxmlformats.org/drawingml/2006/picture">
                 <pic:pic xmlns:pic="http://schemas.openxmlformats.org/drawingml/2006/picture">
                   <pic:nvPicPr>
-                    <pic:cNvPr id="11" name="forest_plot_trt.pdf"/>
+                    <pic:cNvPr id="1" name="Picture 1"/>
                     <pic:cNvPicPr/>
                   </pic:nvPicPr>
                   <pic:blipFill>
-                    <a:blip r:embed="rId12"/>
+                    <a:blip r:embed="rId12">
+                      <a:extLst>
+                        <a:ext uri="{28A0092B-C50C-407E-A947-70E740481C1C}">
+                          <a14:useLocalDpi xmlns:a14="http://schemas.microsoft.com/office/drawing/2010/main" val="0"/>
+                        </a:ext>
+                      </a:extLst>
+                    </a:blip>
                     <a:stretch>
                       <a:fillRect/>
                     </a:stretch>
@@ -2629,7 +2639,7 @@
                   <pic:spPr>
                     <a:xfrm>
                       <a:off x="0" y="0"/>
-                      <a:ext cx="4855042" cy="2090574"/>
+                      <a:ext cx="4818225" cy="2041069"/>
                     </a:xfrm>
                     <a:prstGeom prst="rect">
                       <a:avLst/>
@@ -2673,7 +2683,7 @@
         <w:fldChar w:fldCharType="begin"/>
       </w:r>
       <w:r>
-        <w:instrText xml:space="preserve"> ADDIN ZOTERO_ITEM CSL_CITATION {"citationID":"zzHibJMP","properties":{"formattedCitation":"(2019)","plainCitation":"(2019)","noteIndex":0},"citationItems":[{"id":12268,"uris":["http://zotero.org/users/1687755/items/TUYKQ29J"],"uri":["http://zotero.org/users/1687755/items/TUYKQ29J"],"itemData":{"id":12268,"type":"article-journal","container-title":"Advances in Methods and Practices in Psychological Science","DOI":"10.1177/2515245919879695","issue":"4","page":"378-395","title":"Psychological Science Needs a Standard Practice of Reporting the Reliability of Cognitive-Behavioral Measurements","volume":"2","author":[{"family":"Parsons","given":"Sam"},{"family":"Kruijt","given":"Anne-Wil"},{"family":"Fox","given":"Elaine"}],"issued":{"date-parts":[["2019"]]}},"suppress-author":true}],"schema":"https://github.com/citation-style-language/schema/raw/master/csl-citation.json"} </w:instrText>
+        <w:instrText xml:space="preserve"> ADDIN ZOTERO_ITEM CSL_CITATION {"citationID":"zzHibJMP","properties":{"formattedCitation":"(2019)","plainCitation":"(2019)","noteIndex":0},"citationItems":[{"id":12268,"uris":["http://zotero.org/users/1687755/items/TUYKQ29J"],"itemData":{"id":12268,"type":"article-journal","container-title":"Advances in Methods and Practices in Psychological Science","DOI":"10.1177/2515245919879695","issue":"4","page":"378-395","title":"Psychological Science Needs a Standard Practice of Reporting the Reliability of Cognitive-Behavioral Measurements","volume":"2","author":[{"family":"Parsons","given":"Sam"},{"family":"Kruijt","given":"Anne-Wil"},{"family":"Fox","given":"Elaine"}],"issued":{"date-parts":[["2019"]]}},"suppress-author":true}],"schema":"https://github.com/citation-style-language/schema/raw/master/csl-citation.json"} </w:instrText>
       </w:r>
       <w:r>
         <w:fldChar w:fldCharType="separate"/>
@@ -2852,7 +2862,19 @@
         <w:t xml:space="preserve"> correlations</w:t>
       </w:r>
       <w:r>
-        <w:t>, although it does not necessarily represent the best estimate of the IRAP’s true internal consistency.</w:t>
+        <w:t xml:space="preserve">, although it does not necessarily represent the best estimate of the IRAP’s true </w:t>
+      </w:r>
+      <w:r>
+        <w:t>test-retest</w:t>
+      </w:r>
+      <w:r>
+        <w:t xml:space="preserve"> </w:t>
+      </w:r>
+      <w:r>
+        <w:t>reliability</w:t>
+      </w:r>
+      <w:r>
+        <w:t>.</w:t>
       </w:r>
     </w:p>
     <w:p>
@@ -2860,7 +2882,19 @@
         <w:rPr>
           <w:b/>
         </w:rPr>
-        <w:t>Test-retest via ICC.</w:t>
+        <w:t>Test-retest via ICC</w:t>
+      </w:r>
+      <w:r>
+        <w:rPr>
+          <w:b/>
+        </w:rPr>
+        <w:t>(2,1)</w:t>
+      </w:r>
+      <w:r>
+        <w:rPr>
+          <w:b/>
+        </w:rPr>
+        <w:t>.</w:t>
       </w:r>
       <w:r>
         <w:t xml:space="preserve"> When using ICCs, r</w:t>
@@ -2872,7 +2906,13 @@
         <w:t xml:space="preserve">also </w:t>
       </w:r>
       <w:r>
-        <w:t xml:space="preserve">suggested that test-retest reliability was very poor, ICC = </w:t>
+        <w:t>suggested that test-retest reliability was very poor, ICC</w:t>
+      </w:r>
+      <w:r>
+        <w:t>(2,1)</w:t>
+      </w:r>
+      <w:r>
+        <w:t xml:space="preserve"> = </w:t>
       </w:r>
       <w:r>
         <w:t>.2</w:t>
@@ -3052,7 +3092,7 @@
         <w:fldChar w:fldCharType="begin"/>
       </w:r>
       <w:r>
-        <w:instrText xml:space="preserve"> ADDIN ZOTERO_ITEM CSL_CITATION {"citationID":"7kd14T8R","properties":{"formattedCitation":"(2020)","plainCitation":"(2020)","noteIndex":0},"citationItems":[{"id":12489,"uris":["http://zotero.org/users/1687755/items/UQYJYU63"],"uri":["http://zotero.org/users/1687755/items/UQYJYU63"],"itemData":{"id":12489,"type":"article-journal","abstract":"In the last 20 years, research on implicit social cognition has established that social judgments and behavior are guided by attitudes and stereotypes of which the actor may lack awareness. Research using the methods of implicit social cognition has produced the concept of implicit bias, which has generated wide attention not only in social, clinical, and developmental psychology, but also in disciplines outside of psychology, including business, law, criminal justice, medicine, education, and political science. Although this rapidly growing body of research offers prospects of useful societal applications, the theory needed to confidently guide those applications remains insufficiently developed. This article describes the methods that have been developed, the findings that have been obtained, and the theoretical questions that remain to be answered.","container-title":"Annual Review of Psychology","DOI":"10.1146/annurev-psych-010419-050837","issue":"1","note":"_eprint: https://doi.org/10.1146/annurev-psych-010419-050837\nPMID: 31640465","page":"419-445","source":"Annual Reviews","title":"Implicit Social Cognition","volume":"71","author":[{"family":"Greenwald","given":"Anthony G."},{"family":"Lai","given":"Calvin K."}],"issued":{"date-parts":[["2020"]]}},"suppress-author":true}],"schema":"https://github.com/citation-style-language/schema/raw/master/csl-citation.json"} </w:instrText>
+        <w:instrText xml:space="preserve"> ADDIN ZOTERO_ITEM CSL_CITATION {"citationID":"7kd14T8R","properties":{"formattedCitation":"(2020)","plainCitation":"(2020)","noteIndex":0},"citationItems":[{"id":12489,"uris":["http://zotero.org/users/1687755/items/UQYJYU63"],"itemData":{"id":12489,"type":"article-journal","abstract":"In the last 20 years, research on implicit social cognition has established that social judgments and behavior are guided by attitudes and stereotypes of which the actor may lack awareness. Research using the methods of implicit social cognition has produced the concept of implicit bias, which has generated wide attention not only in social, clinical, and developmental psychology, but also in disciplines outside of psychology, including business, law, criminal justice, medicine, education, and political science. Although this rapidly growing body of research offers prospects of useful societal applications, the theory needed to confidently guide those applications remains insufficiently developed. This article describes the methods that have been developed, the findings that have been obtained, and the theoretical questions that remain to be answered.","container-title":"Annual Review of Psychology","DOI":"10.1146/annurev-psych-010419-050837","issue":"1","note":"_eprint: https://doi.org/10.1146/annurev-psych-010419-050837\nPMID: 31640465","page":"419-445","source":"Annual Reviews","title":"Implicit Social Cognition","volume":"71","author":[{"family":"Greenwald","given":"Anthony G."},{"family":"Lai","given":"Calvin K."}],"issued":{"date-parts":[["2020"]]}},"suppress-author":true}],"schema":"https://github.com/citation-style-language/schema/raw/master/csl-citation.json"} </w:instrText>
       </w:r>
       <w:r>
         <w:fldChar w:fldCharType="separate"/>
@@ -3077,7 +3117,7 @@
           <w:noProof/>
         </w:rPr>
         <w:drawing>
-          <wp:inline distT="0" distB="0" distL="0" distR="0" wp14:anchorId="6EFC750C" wp14:editId="662334D5">
+          <wp:inline distT="0" distB="0" distL="0" distR="0" wp14:anchorId="419EAAF5" wp14:editId="7F114700">
             <wp:extent cx="3928905" cy="3928905"/>
             <wp:effectExtent l="0" t="0" r="0" b="0"/>
             <wp:docPr id="9" name="Picture 9"/>
@@ -3149,7 +3189,7 @@
         <w:fldChar w:fldCharType="begin"/>
       </w:r>
       <w:r>
-        <w:instrText xml:space="preserve"> ADDIN ZOTERO_ITEM CSL_CITATION {"citationID":"AGiJGt4q","properties":{"formattedCitation":"(2018)","plainCitation":"(2018)","noteIndex":0},"citationItems":[{"id":12642,"uris":["http://zotero.org/users/1687755/items/RQVLYRA9"],"uri":["http://zotero.org/users/1687755/items/RQVLYRA9"],"itemData":{"id":12642,"type":"article-journal","abstract":"The relationship between measurement reliability and statistical power is a complex one. Where reliability is defined by classical test theory as the proportion of 'true' variance to total variance (the sum of true score and error variance), power is only functionally related to total variance. Therefore, to explore direct relationships between reliability and power, one must hold either true-score variance or error variance  constant while varying the other. Here, visualisations are used to illustrate the reliability-power relationship under conditions of fixed true-score variance and fixed error variance. From these visualisations, conceptual distinctions between fixing true-score or error variance can be raised. Namely, when true-score variance is fixed, low reliability (and low power) suggests a true effect may be hidden by error. Whereas, when error variance is fixed, high reliability (and low power) may simply suggest a very small effect. I raise several observations I hope will be useful in considering the utility of measurement reliability and it's relationship to effect sizes and statistical power.","DOI":"10.31234/osf.io/qh5mf","note":"publisher: PsyArXiv","source":"psyarxiv.com","title":"Visualising two approaches to explore reliability-power relationships","URL":"https://psyarxiv.com/qh5mf/","author":[{"family":"Parsons","given":"Sam"}],"accessed":{"date-parts":[["2020",6,12]]},"issued":{"date-parts":[["2018",5,24]]}},"suppress-author":true}],"schema":"https://github.com/citation-style-language/schema/raw/master/csl-citation.json"} </w:instrText>
+        <w:instrText xml:space="preserve"> ADDIN ZOTERO_ITEM CSL_CITATION {"citationID":"AGiJGt4q","properties":{"formattedCitation":"(2018)","plainCitation":"(2018)","noteIndex":0},"citationItems":[{"id":12642,"uris":["http://zotero.org/users/1687755/items/RQVLYRA9"],"itemData":{"id":12642,"type":"article-journal","abstract":"The relationship between measurement reliability and statistical power is a complex one. Where reliability is defined by classical test theory as the proportion of 'true' variance to total variance (the sum of true score and error variance), power is only functionally related to total variance. Therefore, to explore direct relationships between reliability and power, one must hold either true-score variance or error variance  constant while varying the other. Here, visualisations are used to illustrate the reliability-power relationship under conditions of fixed true-score variance and fixed error variance. From these visualisations, conceptual distinctions between fixing true-score or error variance can be raised. Namely, when true-score variance is fixed, low reliability (and low power) suggests a true effect may be hidden by error. Whereas, when error variance is fixed, high reliability (and low power) may simply suggest a very small effect. I raise several observations I hope will be useful in considering the utility of measurement reliability and it's relationship to effect sizes and statistical power.","DOI":"10.31234/osf.io/qh5mf","note":"publisher: PsyArXiv","source":"psyarxiv.com","title":"Visualising two approaches to explore reliability-power relationships","URL":"https://psyarxiv.com/qh5mf/","author":[{"family":"Parsons","given":"Sam"}],"accessed":{"date-parts":[["2020",6,12]]},"issued":{"date-parts":[["2018",5,24]]}},"suppress-author":true}],"schema":"https://github.com/citation-style-language/schema/raw/master/csl-citation.json"} </w:instrText>
       </w:r>
       <w:r>
         <w:fldChar w:fldCharType="separate"/>
@@ -3467,7 +3507,7 @@
         <w:fldChar w:fldCharType="begin"/>
       </w:r>
       <w:r>
-        <w:instrText xml:space="preserve"> ADDIN ZOTERO_ITEM CSL_CITATION {"citationID":"OdMIrTLr","properties":{"formattedCitation":"(Nicholson &amp; Barnes-Holmes, 2012)","plainCitation":"(Nicholson &amp; Barnes-Holmes, 2012)","noteIndex":0},"citationItems":[{"id":109,"uris":["http://zotero.org/users/1687755/items/I9TJFFFI"],"uri":["http://zotero.org/users/1687755/items/I9TJFFFI"],"itemData":{"id":109,"type":"article-journal","abstract":"Background and objectives\nThere is increasing evidence that disgust responding occurs at both a primary and secondary level in the form of disgust propensity and disgust sensitivity. The unique contributions of anxiety and disgust need to be established if disgust is to be implicated in the etiology of anxiety disorders such as obsessive-compulsive disorder (OCD). The primary objective of the current study was to develop two separate implicit measures of disgust propensity and sensitivity and to explicate the role of implicit disgust propensity and sensitivity in avoidance behavior and OC tendencies.\nMethods\nThe current study (N = 33 undergraduate students) utilized a measure of implicit cognition, the Implicit Relational Assessment Procedure (IRAP), to independently analyze disgust propensity and disgust sensitivity. In addition, a series of behavioral approach tasks (BAT) and questionnaires measuring general disgust, obsessive-compulsive (OC) tendencies and general psychopathology were implemented to validate the implicit measures.\nResults\nDisgust sensitivity predicted avoidance behavior on the BATs independent of disgust propensity and anxiety, while disgust propensity did not. Both disgust propensity and sensitivity predicted self-reported OC tendencies and individually predicted obsessing and washing concerns, respectively.\nLimitations\nOur findings are based on a non-clinical student sample and further research is required for generalization to OCD.\nConclusions\nThe implicit measures appeared to be measuring two separate constructs and had differential relationships with behavior and OC tendencies. Overall, the results support current theories relating to pathological disgust and OCD.","container-title":"Journal of Behavior Therapy and Experimental Psychiatry","DOI":"10.1016/j.jbtep.2012.02.001","ISSN":"0005-7916","issue":"3","journalAbbreviation":"Journal of Behavior Therapy and Experimental Psychiatry","page":"922-930","source":"ScienceDirect","title":"Developing an implicit measure of disgust propensity and disgust sensitivity: Examining the role of implicit disgust propensity and sensitivity in obsessive-compulsive tendencies","title-short":"Developing an implicit measure of disgust propensity and disgust sensitivity","volume":"43","author":[{"family":"Nicholson","given":"Emma"},{"family":"Barnes-Holmes","given":"Dermot"}],"issued":{"date-parts":[["2012",9]]}}}],"schema":"https://github.com/citation-style-language/schema/raw/master/csl-citation.json"} </w:instrText>
+        <w:instrText xml:space="preserve"> ADDIN ZOTERO_ITEM CSL_CITATION {"citationID":"OdMIrTLr","properties":{"formattedCitation":"(Nicholson &amp; Barnes-Holmes, 2012)","plainCitation":"(Nicholson &amp; Barnes-Holmes, 2012)","noteIndex":0},"citationItems":[{"id":109,"uris":["http://zotero.org/users/1687755/items/I9TJFFFI"],"itemData":{"id":109,"type":"article-journal","abstract":"Background and objectives\nThere is increasing evidence that disgust responding occurs at both a primary and secondary level in the form of disgust propensity and disgust sensitivity. The unique contributions of anxiety and disgust need to be established if disgust is to be implicated in the etiology of anxiety disorders such as obsessive-compulsive disorder (OCD). The primary objective of the current study was to develop two separate implicit measures of disgust propensity and sensitivity and to explicate the role of implicit disgust propensity and sensitivity in avoidance behavior and OC tendencies.\nMethods\nThe current study (N = 33 undergraduate students) utilized a measure of implicit cognition, the Implicit Relational Assessment Procedure (IRAP), to independently analyze disgust propensity and disgust sensitivity. In addition, a series of behavioral approach tasks (BAT) and questionnaires measuring general disgust, obsessive-compulsive (OC) tendencies and general psychopathology were implemented to validate the implicit measures.\nResults\nDisgust sensitivity predicted avoidance behavior on the BATs independent of disgust propensity and anxiety, while disgust propensity did not. Both disgust propensity and sensitivity predicted self-reported OC tendencies and individually predicted obsessing and washing concerns, respectively.\nLimitations\nOur findings are based on a non-clinical student sample and further research is required for generalization to OCD.\nConclusions\nThe implicit measures appeared to be measuring two separate constructs and had differential relationships with behavior and OC tendencies. Overall, the results support current theories relating to pathological disgust and OCD.","container-title":"Journal of Behavior Therapy and Experimental Psychiatry","DOI":"10.1016/j.jbtep.2012.02.001","ISSN":"0005-7916","issue":"3","journalAbbreviation":"Journal of Behavior Therapy and Experimental Psychiatry","page":"922-930","source":"ScienceDirect","title":"Developing an implicit measure of disgust propensity and disgust sensitivity: Examining the role of implicit disgust propensity and sensitivity in obsessive-compulsive tendencies","title-short":"Developing an implicit measure of disgust propensity and disgust sensitivity","volume":"43","author":[{"family":"Nicholson","given":"Emma"},{"family":"Barnes-Holmes","given":"Dermot"}],"issued":{"date-parts":[["2012",9]]}}}],"schema":"https://github.com/citation-style-language/schema/raw/master/csl-citation.json"} </w:instrText>
       </w:r>
       <w:r>
         <w:fldChar w:fldCharType="separate"/>
@@ -3485,7 +3525,13 @@
         <w:t xml:space="preserve">of </w:t>
       </w:r>
       <w:r>
-        <w:t xml:space="preserve">global reliability, so it is useful to calculate estimates using estimates for both test-retest reliability (ICC = </w:t>
+        <w:t>global reliability, so it is useful to calculate estimates using estimates for both test-retest reliability (ICC</w:t>
+      </w:r>
+      <w:r>
+        <w:t>[2,1]</w:t>
+      </w:r>
+      <w:r>
+        <w:t xml:space="preserve"> = </w:t>
       </w:r>
       <w:r>
         <w:t>.20</w:t>
@@ -3832,13 +3878,25 @@
         <w:t>2.2</w:t>
       </w:r>
       <w:r>
-        <w:t xml:space="preserve"> times the number of trials it currently does. Using the meta-analytic estimate of test-retest reliability (ICC = </w:t>
+        <w:t xml:space="preserve"> times the number of trials it currently does. Using the meta-analytic estimate of test-retest reliability (ICC</w:t>
+      </w:r>
+      <w:r>
+        <w:t>[2,1]</w:t>
+      </w:r>
+      <w:r>
+        <w:t xml:space="preserve"> = </w:t>
       </w:r>
       <w:r>
         <w:t>.20</w:t>
       </w:r>
       <w:r>
-        <w:t>), in order to increase internal consistency to ICC = .70, the task would need to contain 9.3</w:t>
+        <w:t>), in order to increase internal consistency to ICC</w:t>
+      </w:r>
+      <w:r>
+        <w:t>[2,1]</w:t>
+      </w:r>
+      <w:r>
+        <w:t xml:space="preserve"> = .70, the task would need to contain 9.3</w:t>
       </w:r>
       <w:r>
         <w:t xml:space="preserve"> times the number of trials it currently does. In order to put these in context, the IRAP currently takes around 10 to 15 minutes to complete. These increases would therefore result in a t</w:t>
@@ -3906,7 +3964,7 @@
         <w:fldChar w:fldCharType="begin"/>
       </w:r>
       <w:r>
-        <w:instrText xml:space="preserve"> ADDIN ZOTERO_ITEM CSL_CITATION {"citationID":"T9JhkOf2","properties":{"formattedCitation":"(De Schryver et al., 2018)","plainCitation":"(De Schryver et al., 2018)","noteIndex":0},"citationItems":[{"id":7823,"uris":["http://zotero.org/users/1687755/items/GWGYDUED"],"uri":["http://zotero.org/users/1687755/items/GWGYDUED"],"itemData":{"id":7823,"type":"article-journal","abstract":"The Implicit Relational Assessment Procedure (IRAP) has been used to assess the probability of arbitrarily applicable relational responding or as an indirect measure of implicit attitudes. To date, IRAP effects have commonly been quantified using the DIRAP scoring algorithm, which was derived from Greenwald, Nosek and Banaji's (2003) D effect size measure. In the article, we highlight the difference between an effect size measure and a scoring algorithm, discuss the drawbacks associated with D, and propose an alternative: a probabilistic, semiparametric measure referred to as the Probabilistic Index (Thas, De Neve, Clement, &amp; Ottoy, 2012). Using a relatively large IRAP dataset, we demonstrate how the PI is more robust to the influence of outliers and skew (which are typical of reaction time data). Finally, we conclude that PI models, in addition to producing point estimate scores, can also provide confidence intervals, significance tests, and afford the possibility to include covariates, all of which may aid single subject design studies.","container-title":"Journal of Contextual Behavioral Science","DOI":"10.1016/j.jcbs.2018.01.001","ISSN":"2212-1447","journalAbbreviation":"Journal of Contextual Behavioral Science","page":"97-103","source":"ScienceDirect","title":"The PIIRAP: An alternative scoring algorithm for the IRAP using a probabilistic semiparametric effect size measure","title-short":"The PIIRAP","volume":"7","author":[{"family":"De Schryver","given":"Maarten"},{"family":"Hussey","given":"Ian"},{"family":"De Neve","given":"Jan"},{"family":"Cartwright","given":"Aoife"},{"family":"Barnes-Holmes","given":"Dermot"}],"issued":{"date-parts":[["2018",1,1]]}}}],"schema":"https://github.com/citation-style-language/schema/raw/master/csl-citation.json"} </w:instrText>
+        <w:instrText xml:space="preserve"> ADDIN ZOTERO_ITEM CSL_CITATION {"citationID":"T9JhkOf2","properties":{"formattedCitation":"(De Schryver et al., 2018)","plainCitation":"(De Schryver et al., 2018)","noteIndex":0},"citationItems":[{"id":7823,"uris":["http://zotero.org/users/1687755/items/GWGYDUED"],"itemData":{"id":7823,"type":"article-journal","abstract":"The Implicit Relational Assessment Procedure (IRAP) has been used to assess the probability of arbitrarily applicable relational responding or as an indirect measure of implicit attitudes. To date, IRAP effects have commonly been quantified using the DIRAP scoring algorithm, which was derived from Greenwald, Nosek and Banaji's (2003) D effect size measure. In the article, we highlight the difference between an effect size measure and a scoring algorithm, discuss the drawbacks associated with D, and propose an alternative: a probabilistic, semiparametric measure referred to as the Probabilistic Index (Thas, De Neve, Clement, &amp; Ottoy, 2012). Using a relatively large IRAP dataset, we demonstrate how the PI is more robust to the influence of outliers and skew (which are typical of reaction time data). Finally, we conclude that PI models, in addition to producing point estimate scores, can also provide confidence intervals, significance tests, and afford the possibility to include covariates, all of which may aid single subject design studies.","container-title":"Journal of Contextual Behavioral Science","DOI":"10.1016/j.jcbs.2018.01.001","ISSN":"2212-1447","journalAbbreviation":"Journal of Contextual Behavioral Science","page":"97-103","source":"ScienceDirect","title":"The PIIRAP: An alternative scoring algorithm for the IRAP using a probabilistic semiparametric effect size measure","title-short":"The PIIRAP","volume":"7","author":[{"family":"De Schryver","given":"Maarten"},{"family":"Hussey","given":"Ian"},{"family":"De Neve","given":"Jan"},{"family":"Cartwright","given":"Aoife"},{"family":"Barnes-Holmes","given":"Dermot"}],"issued":{"date-parts":[["2018",1,1]]}}}],"schema":"https://github.com/citation-style-language/schema/raw/master/csl-citation.json"} </w:instrText>
       </w:r>
       <w:r>
         <w:fldChar w:fldCharType="separate"/>
@@ -3942,7 +4000,7 @@
         <w:fldChar w:fldCharType="begin"/>
       </w:r>
       <w:r>
-        <w:instrText xml:space="preserve"> ADDIN ZOTERO_ITEM CSL_CITATION {"citationID":"CAKPxLzO","properties":{"formattedCitation":"(Ruscio, 2008)","plainCitation":"(Ruscio, 2008)","noteIndex":0},"citationItems":[{"id":3643,"uris":["http://zotero.org/users/1687755/items/DFR4MG6R"],"uri":["http://zotero.org/users/1687755/items/DFR4MG6R"],"itemData":{"id":3643,"type":"article-journal","container-title":"Psychological Methods","DOI":"10.1037/1082-989X.13.1.19","ISSN":"1939-1463, 1082-989X","issue":"1","language":"en","page":"19-30","source":"CrossRef","title":"A probability-based measure of effect size: Robustness to base rates and other factors.","title-short":"A probability-based measure of effect size","volume":"13","author":[{"family":"Ruscio","given":"John"}],"issued":{"date-parts":[["2008"]]}}}],"schema":"https://github.com/citation-style-language/schema/raw/master/csl-citation.json"} </w:instrText>
+        <w:instrText xml:space="preserve"> ADDIN ZOTERO_ITEM CSL_CITATION {"citationID":"CAKPxLzO","properties":{"formattedCitation":"(Ruscio, 2008)","plainCitation":"(Ruscio, 2008)","noteIndex":0},"citationItems":[{"id":3643,"uris":["http://zotero.org/users/1687755/items/DFR4MG6R"],"itemData":{"id":3643,"type":"article-journal","container-title":"Psychological Methods","DOI":"10.1037/1082-989X.13.1.19","ISSN":"1939-1463, 1082-989X","issue":"1","language":"en","page":"19-30","source":"CrossRef","title":"A probability-based measure of effect size: Robustness to base rates and other factors.","title-short":"A probability-based measure of effect size","volume":"13","author":[{"family":"Ruscio","given":"John"}],"issued":{"date-parts":[["2008"]]}}}],"schema":"https://github.com/citation-style-language/schema/raw/master/csl-citation.json"} </w:instrText>
       </w:r>
       <w:r>
         <w:fldChar w:fldCharType="separate"/>
@@ -3972,7 +4030,7 @@
         <w:fldChar w:fldCharType="begin"/>
       </w:r>
       <w:r>
-        <w:instrText xml:space="preserve"> ADDIN ZOTERO_ITEM CSL_CITATION {"citationID":"gq06FLaZ","properties":{"formattedCitation":"(Ruscio, 2019)","plainCitation":"(Ruscio, 2019)","noteIndex":0},"citationItems":[{"id":12681,"uris":["http://zotero.org/users/1687755/items/Q865H47C"],"uri":["http://zotero.org/users/1687755/items/Q865H47C"],"itemData":{"id":12681,"type":"book","abstract":"The A() function calculates the A statistic, a nonparametric measure of effect size for two independent groups that’s also known as the probability of superiority (Ruscio, 2008), along with its standard error and a confidence interval constructed using bootstrap methods (Ruscio &amp; Mullen, 2012). Optional arguments can be specified to calculate variants of the A statistic developed for other research designs (e.g., related samples, more than two independent groups or related samples; Ruscio &amp; Gera, 2013). &lt;doi:10.1037/1082-989X.13.1.19&gt;. &lt;doi:10.1080/00273171.2012.658329&gt;. &lt;doi:10.1080/00273171.2012.738184&gt;.","source":"R-Packages","title":"RProbSup: Calculates Probability of Superiority","title-short":"RProbSup","URL":"https://CRAN.R-project.org/package=RProbSup","version":"2.1","author":[{"family":"Ruscio","given":"John"}],"accessed":{"date-parts":[["2020",6,29]]},"issued":{"date-parts":[["2019",9,7]]}}}],"schema":"https://github.com/citation-style-language/schema/raw/master/csl-citation.json"} </w:instrText>
+        <w:instrText xml:space="preserve"> ADDIN ZOTERO_ITEM CSL_CITATION {"citationID":"gq06FLaZ","properties":{"formattedCitation":"(Ruscio, 2019)","plainCitation":"(Ruscio, 2019)","noteIndex":0},"citationItems":[{"id":12681,"uris":["http://zotero.org/users/1687755/items/Q865H47C"],"itemData":{"id":12681,"type":"book","abstract":"The A() function calculates the A statistic, a nonparametric measure of effect size for two independent groups that’s also known as the probability of superiority (Ruscio, 2008), along with its standard error and a confidence interval constructed using bootstrap methods (Ruscio &amp; Mullen, 2012). Optional arguments can be specified to calculate variants of the A statistic developed for other research designs (e.g., related samples, more than two independent groups or related samples; Ruscio &amp; Gera, 2013). &lt;doi:10.1037/1082-989X.13.1.19&gt;. &lt;doi:10.1080/00273171.2012.658329&gt;. &lt;doi:10.1080/00273171.2012.738184&gt;.","source":"R-Packages","title":"RProbSup: Calculates Probability of Superiority","title-short":"RProbSup","URL":"https://CRAN.R-project.org/package=RProbSup","version":"2.1","author":[{"family":"Ruscio","given":"John"}],"accessed":{"date-parts":[["2020",6,29]]},"issued":{"date-parts":[["2019",9,7]]}}}],"schema":"https://github.com/citation-style-language/schema/raw/master/csl-citation.json"} </w:instrText>
       </w:r>
       <w:r>
         <w:fldChar w:fldCharType="separate"/>
@@ -4380,7 +4438,7 @@
         <w:fldChar w:fldCharType="begin"/>
       </w:r>
       <w:r>
-        <w:instrText xml:space="preserve"> ADDIN ZOTERO_ITEM CSL_CITATION {"citationID":"WO8aSKtt","properties":{"formattedCitation":"(r = .65, 95% CI [.54, .74]: Golijani-Moghaddam et al., 2013)","plainCitation":"(r = .65, 95% CI [.54, .74]: Golijani-Moghaddam et al., 2013)","dontUpdate":true,"noteIndex":0},"citationItems":[{"id":824,"uris":["http://zotero.org/users/1687755/items/WEXEG2BA"],"uri":["http://zotero.org/users/1687755/items/WEXEG2BA"],"itemData":{"id":824,"type":"article-journal","container-title":"Journal of Contextual Behavioral Science","DOI":"10.1016/j.jcbs.2013.05.002","ISSN":"22121447","issue":"3-4","language":"en","page":"105-119","source":"CrossRef","title":"The Implicit Relational Assessment Procedure: Emerging reliability and validity data","title-short":"The Implicit Relational Assessment Procedure","volume":"2","author":[{"family":"Golijani-Moghaddam","given":"Nima"},{"family":"Hart","given":"Aidan"},{"family":"Dawson","given":"David L."}],"issued":{"date-parts":[["2013",10]]}},"prefix":"r = .65, 95% CI [.54, .74]: "}],"schema":"https://github.com/citation-style-language/schema/raw/master/csl-citation.json"} </w:instrText>
+        <w:instrText xml:space="preserve"> ADDIN ZOTERO_ITEM CSL_CITATION {"citationID":"WO8aSKtt","properties":{"formattedCitation":"(r = .65, 95% CI [.54, .74]: Golijani-Moghaddam et al., 2013)","plainCitation":"(r = .65, 95% CI [.54, .74]: Golijani-Moghaddam et al., 2013)","dontUpdate":true,"noteIndex":0},"citationItems":[{"id":824,"uris":["http://zotero.org/users/1687755/items/WEXEG2BA"],"itemData":{"id":824,"type":"article-journal","container-title":"Journal of Contextual Behavioral Science","DOI":"10.1016/j.jcbs.2013.05.002","ISSN":"22121447","issue":"3-4","language":"en","page":"105-119","source":"CrossRef","title":"The Implicit Relational Assessment Procedure: Emerging reliability and validity data","title-short":"The Implicit Relational Assessment Procedure","volume":"2","author":[{"family":"Golijani-Moghaddam","given":"Nima"},{"family":"Hart","given":"Aidan"},{"family":"Dawson","given":"David L."}],"issued":{"date-parts":[["2013",10]]}},"prefix":"r = .65, 95% CI [.54, .74]: "}],"schema":"https://github.com/citation-style-language/schema/raw/master/csl-citation.json"} </w:instrText>
       </w:r>
       <w:r>
         <w:fldChar w:fldCharType="separate"/>
@@ -4407,7 +4465,7 @@
         <w:fldChar w:fldCharType="begin"/>
       </w:r>
       <w:r>
-        <w:instrText xml:space="preserve"> ADDIN ZOTERO_ITEM CSL_CITATION {"citationID":"TRiqYlR3","properties":{"formattedCitation":"(\\uc0\\u945{} = .56, 95% CI [.46, .65]: Greenwald &amp; Lai, 2020)","plainCitation":"(α = .56, 95% CI [.46, .65]: Greenwald &amp; Lai, 2020)","dontUpdate":true,"noteIndex":0},"citationItems":[{"id":12489,"uris":["http://zotero.org/users/1687755/items/UQYJYU63"],"uri":["http://zotero.org/users/1687755/items/UQYJYU63"],"itemData":{"id":12489,"type":"article-journal","abstract":"In the last 20 years, research on implicit social cognition has established that social judgments and behavior are guided by attitudes and stereotypes of which the actor may lack awareness. Research using the methods of implicit social cognition has produced the concept of implicit bias, which has generated wide attention not only in social, clinical, and developmental psychology, but also in disciplines outside of psychology, including business, law, criminal justice, medicine, education, and political science. Although this rapidly growing body of research offers prospects of useful societal applications, the theory needed to confidently guide those applications remains insufficiently developed. This article describes the methods that have been developed, the findings that have been obtained, and the theoretical questions that remain to be answered.","container-title":"Annual Review of Psychology","DOI":"10.1146/annurev-psych-010419-050837","issue":"1","note":"_eprint: https://doi.org/10.1146/annurev-psych-010419-050837\nPMID: 31640465","page":"419-445","source":"Annual Reviews","title":"Implicit Social Cognition","volume":"71","author":[{"family":"Greenwald","given":"Anthony G."},{"family":"Lai","given":"Calvin K."}],"issued":{"date-parts":[["2020"]]}},"prefix":"α = .56, 95% CI [.46, .65]: "}],"schema":"https://github.com/citation-style-language/schema/raw/master/csl-citation.json"} </w:instrText>
+        <w:instrText xml:space="preserve"> ADDIN ZOTERO_ITEM CSL_CITATION {"citationID":"TRiqYlR3","properties":{"formattedCitation":"(\\uc0\\u945{} = .56, 95% CI [.46, .65]: Greenwald &amp; Lai, 2020)","plainCitation":"(α = .56, 95% CI [.46, .65]: Greenwald &amp; Lai, 2020)","dontUpdate":true,"noteIndex":0},"citationItems":[{"id":12489,"uris":["http://zotero.org/users/1687755/items/UQYJYU63"],"itemData":{"id":12489,"type":"article-journal","abstract":"In the last 20 years, research on implicit social cognition has established that social judgments and behavior are guided by attitudes and stereotypes of which the actor may lack awareness. Research using the methods of implicit social cognition has produced the concept of implicit bias, which has generated wide attention not only in social, clinical, and developmental psychology, but also in disciplines outside of psychology, including business, law, criminal justice, medicine, education, and political science. Although this rapidly growing body of research offers prospects of useful societal applications, the theory needed to confidently guide those applications remains insufficiently developed. This article describes the methods that have been developed, the findings that have been obtained, and the theoretical questions that remain to be answered.","container-title":"Annual Review of Psychology","DOI":"10.1146/annurev-psych-010419-050837","issue":"1","note":"_eprint: https://doi.org/10.1146/annurev-psych-010419-050837\nPMID: 31640465","page":"419-445","source":"Annual Reviews","title":"Implicit Social Cognition","volume":"71","author":[{"family":"Greenwald","given":"Anthony G."},{"family":"Lai","given":"Calvin K."}],"issued":{"date-parts":[["2020"]]}},"prefix":"α = .56, 95% CI [.46, .65]: "}],"schema":"https://github.com/citation-style-language/schema/raw/master/csl-citation.json"} </w:instrText>
       </w:r>
       <w:r>
         <w:fldChar w:fldCharType="separate"/>
@@ -4422,7 +4480,13 @@
         <w:fldChar w:fldCharType="end"/>
       </w:r>
       <w:r>
-        <w:t>. Our estimate of test-retest reliability (ICC = .</w:t>
+        <w:t>. Our estimate of test-retest reliability (ICC</w:t>
+      </w:r>
+      <w:r>
+        <w:t>[2,1]</w:t>
+      </w:r>
+      <w:r>
+        <w:t xml:space="preserve"> = .</w:t>
       </w:r>
       <w:r>
         <w:t>20</w:t>
@@ -4446,7 +4510,7 @@
         <w:fldChar w:fldCharType="begin"/>
       </w:r>
       <w:r>
-        <w:instrText xml:space="preserve"> ADDIN ZOTERO_ITEM CSL_CITATION {"citationID":"R4uWUbei","properties":{"formattedCitation":"(r = .49, 95% CI [.10, .75]: Golijani-Moghaddam et al., 2013; r = .45, 95% CI [.33, .55]: Greenwald &amp; Lai, 2020)","plainCitation":"(r = .49, 95% CI [.10, .75]: Golijani-Moghaddam et al., 2013; r = .45, 95% CI [.33, .55]: Greenwald &amp; Lai, 2020)","noteIndex":0},"citationItems":[{"id":824,"uris":["http://zotero.org/users/1687755/items/WEXEG2BA"],"uri":["http://zotero.org/users/1687755/items/WEXEG2BA"],"itemData":{"id":824,"type":"article-journal","container-title":"Journal of Contextual Behavioral Science","DOI":"10.1016/j.jcbs.2013.05.002","ISSN":"22121447","issue":"3-4","language":"en","page":"105-119","source":"CrossRef","title":"The Implicit Relational Assessment Procedure: Emerging reliability and validity data","title-short":"The Implicit Relational Assessment Procedure","volume":"2","author":[{"family":"Golijani-Moghaddam","given":"Nima"},{"family":"Hart","given":"Aidan"},{"family":"Dawson","given":"David L."}],"issued":{"date-parts":[["2013",10]]}},"prefix":"r = .49, 95% CI [.10, .75]: "},{"id":12489,"uris":["http://zotero.org/users/1687755/items/UQYJYU63"],"uri":["http://zotero.org/users/1687755/items/UQYJYU63"],"itemData":{"id":12489,"type":"article-journal","abstract":"In the last 20 years, research on implicit social cognition has established that social judgments and behavior are guided by attitudes and stereotypes of which the actor may lack awareness. Research using the methods of implicit social cognition has produced the concept of implicit bias, which has generated wide attention not only in social, clinical, and developmental psychology, but also in disciplines outside of psychology, including business, law, criminal justice, medicine, education, and political science. Although this rapidly growing body of research offers prospects of useful societal applications, the theory needed to confidently guide those applications remains insufficiently developed. This article describes the methods that have been developed, the findings that have been obtained, and the theoretical questions that remain to be answered.","container-title":"Annual Review of Psychology","DOI":"10.1146/annurev-psych-010419-050837","issue":"1","note":"_eprint: https://doi.org/10.1146/annurev-psych-010419-050837\nPMID: 31640465","page":"419-445","source":"Annual Reviews","title":"Implicit Social Cognition","volume":"71","author":[{"family":"Greenwald","given":"Anthony G."},{"family":"Lai","given":"Calvin K."}],"issued":{"date-parts":[["2020"]]}},"prefix":"r = .45, 95% CI [.33, .55]: "}],"schema":"https://github.com/citation-style-language/schema/raw/master/csl-citation.json"} </w:instrText>
+        <w:instrText xml:space="preserve"> ADDIN ZOTERO_ITEM CSL_CITATION {"citationID":"R4uWUbei","properties":{"formattedCitation":"(r = .49, 95% CI [.10, .75]: Golijani-Moghaddam et al., 2013; r = .45, 95% CI [.33, .55]: Greenwald &amp; Lai, 2020)","plainCitation":"(r = .49, 95% CI [.10, .75]: Golijani-Moghaddam et al., 2013; r = .45, 95% CI [.33, .55]: Greenwald &amp; Lai, 2020)","noteIndex":0},"citationItems":[{"id":824,"uris":["http://zotero.org/users/1687755/items/WEXEG2BA"],"itemData":{"id":824,"type":"article-journal","container-title":"Journal of Contextual Behavioral Science","DOI":"10.1016/j.jcbs.2013.05.002","ISSN":"22121447","issue":"3-4","language":"en","page":"105-119","source":"CrossRef","title":"The Implicit Relational Assessment Procedure: Emerging reliability and validity data","title-short":"The Implicit Relational Assessment Procedure","volume":"2","author":[{"family":"Golijani-Moghaddam","given":"Nima"},{"family":"Hart","given":"Aidan"},{"family":"Dawson","given":"David L."}],"issued":{"date-parts":[["2013",10]]}},"prefix":"r = .49, 95% CI [.10, .75]: "},{"id":12489,"uris":["http://zotero.org/users/1687755/items/UQYJYU63"],"itemData":{"id":12489,"type":"article-journal","abstract":"In the last 20 years, research on implicit social cognition has established that social judgments and behavior are guided by attitudes and stereotypes of which the actor may lack awareness. Research using the methods of implicit social cognition has produced the concept of implicit bias, which has generated wide attention not only in social, clinical, and developmental psychology, but also in disciplines outside of psychology, including business, law, criminal justice, medicine, education, and political science. Although this rapidly growing body of research offers prospects of useful societal applications, the theory needed to confidently guide those applications remains insufficiently developed. This article describes the methods that have been developed, the findings that have been obtained, and the theoretical questions that remain to be answered.","container-title":"Annual Review of Psychology","DOI":"10.1146/annurev-psych-010419-050837","issue":"1","note":"_eprint: https://doi.org/10.1146/annurev-psych-010419-050837\nPMID: 31640465","page":"419-445","source":"Annual Reviews","title":"Implicit Social Cognition","volume":"71","author":[{"family":"Greenwald","given":"Anthony G."},{"family":"Lai","given":"Calvin K."}],"issued":{"date-parts":[["2020"]]}},"prefix":"r = .45, 95% CI [.33, .55]: "}],"schema":"https://github.com/citation-style-language/schema/raw/master/csl-citation.json"} </w:instrText>
       </w:r>
       <w:r>
         <w:fldChar w:fldCharType="separate"/>
@@ -4470,259 +4534,259 @@
         <w:t>r</w:t>
       </w:r>
       <w:r>
-        <w:t xml:space="preserve"> = .45, 95% CI [.33, .55]: </w:t>
+        <w:t xml:space="preserve"> = .45, 95% CI [.33, .55]: Greenwald &amp; Lai, 2020)</w:t>
+      </w:r>
+      <w:r>
+        <w:fldChar w:fldCharType="end"/>
+      </w:r>
+      <w:r>
+        <w:t xml:space="preserve">. Differences in results may be due </w:t>
+      </w:r>
+      <w:r>
+        <w:t xml:space="preserve">to </w:t>
+      </w:r>
+      <w:r>
+        <w:t xml:space="preserve">one or </w:t>
       </w:r>
       <w:r>
         <w:lastRenderedPageBreak/>
-        <w:t>Greenwald &amp; Lai, 2020)</w:t>
+        <w:t>more features of our work relative to previous research</w:t>
+      </w:r>
+      <w:r>
+        <w:t>, such as</w:t>
+      </w:r>
+      <w:r>
+        <w:t xml:space="preserve"> our larger sample</w:t>
+      </w:r>
+      <w:r>
+        <w:t xml:space="preserve"> size and variety of domains</w:t>
+      </w:r>
+      <w:r>
+        <w:t xml:space="preserve">, the resilience of whole-lab file-drawer meta-analyses to publication bias, or our more advanced statistical methods (e.g., controlling for absolute change between timepoints, use of permutation-resampling to avoid arbitrary choices in split-half, or assessment of outliers). </w:t>
+      </w:r>
+      <w:r>
+        <w:rPr>
+          <w:color w:val="000000" w:themeColor="text1"/>
+        </w:rPr>
+        <w:t>While our results differ from previous meta-analyses to some degree, the conclusions of all agree that the IRAP’s internal consistency and test-retest reliability is poor at best.</w:t>
+      </w:r>
+    </w:p>
+    <w:p>
+      <w:r>
+        <w:t xml:space="preserve">We also considered multiple ways in which reliability could be improved. Lengthening the task to increase reliability is a common recommendation. However, depending on the type and degree of reliability that is sought, this may be less feasible in this case. Results suggest that the IRAP would need to be nearly two and a half hours long for it to provide high test-retest reliability. This is likely to be at odds with the goals and pragmatics of many forms of research. We also used moderator meta-analyses to explore whether three factors might increase internal consistency. First, based on the recommendations of De Schryver et al. </w:t>
+      </w:r>
+      <w:r>
+        <w:fldChar w:fldCharType="begin"/>
+      </w:r>
+      <w:r>
+        <w:instrText xml:space="preserve"> ADDIN ZOTERO_ITEM CSL_CITATION {"citationID":"q1CK71Kg","properties":{"formattedCitation":"(2018)","plainCitation":"(2018)","noteIndex":0},"citationItems":[{"id":7823,"uris":["http://zotero.org/users/1687755/items/GWGYDUED"],"itemData":{"id":7823,"type":"article-journal","abstract":"The Implicit Relational Assessment Procedure (IRAP) has been used to assess the probability of arbitrarily applicable relational responding or as an indirect measure of implicit attitudes. To date, IRAP effects have commonly been quantified using the DIRAP scoring algorithm, which was derived from Greenwald, Nosek and Banaji's (2003) D effect size measure. In the article, we highlight the difference between an effect size measure and a scoring algorithm, discuss the drawbacks associated with D, and propose an alternative: a probabilistic, semiparametric measure referred to as the Probabilistic Index (Thas, De Neve, Clement, &amp; Ottoy, 2012). Using a relatively large IRAP dataset, we demonstrate how the PI is more robust to the influence of outliers and skew (which are typical of reaction time data). Finally, we conclude that PI models, in addition to producing point estimate scores, can also provide confidence intervals, significance tests, and afford the possibility to include covariates, all of which may aid single subject design studies.","container-title":"Journal of Contextual Behavioral Science","DOI":"10.1016/j.jcbs.2018.01.001","ISSN":"2212-1447","journalAbbreviation":"Journal of Contextual Behavioral Science","page":"97-103","source":"ScienceDirect","title":"The PIIRAP: An alternative scoring algorithm for the IRAP using a probabilistic semiparametric effect size measure","title-short":"The PIIRAP","volume":"7","author":[{"family":"De Schryver","given":"Maarten"},{"family":"Hussey","given":"Ian"},{"family":"De Neve","given":"Jan"},{"family":"Cartwright","given":"Aoife"},{"family":"Barnes-Holmes","given":"Dermot"}],"issued":{"date-parts":[["2018",1,1]]}},"suppress-author":true}],"schema":"https://github.com/citation-style-language/schema/raw/master/csl-citation.json"} </w:instrText>
+      </w:r>
+      <w:r>
+        <w:fldChar w:fldCharType="separate"/>
+      </w:r>
+      <w:r>
+        <w:rPr>
+          <w:noProof/>
+        </w:rPr>
+        <w:t>(2018)</w:t>
       </w:r>
       <w:r>
         <w:fldChar w:fldCharType="end"/>
       </w:r>
       <w:r>
-        <w:t xml:space="preserve">. Differences in results may be due </w:t>
-      </w:r>
-      <w:r>
-        <w:t xml:space="preserve">to </w:t>
-      </w:r>
-      <w:r>
-        <w:t>one or more features of our work relative to previous research</w:t>
-      </w:r>
-      <w:r>
-        <w:t>, such as</w:t>
-      </w:r>
-      <w:r>
-        <w:t xml:space="preserve"> our larger sample</w:t>
-      </w:r>
-      <w:r>
-        <w:t xml:space="preserve"> size and variety of domains</w:t>
-      </w:r>
-      <w:r>
-        <w:t xml:space="preserve">, the resilience of whole-lab file-drawer meta-analyses to publication bias, or our more advanced statistical methods (e.g., controlling for absolute change between timepoints, use of permutation-resampling to avoid arbitrary choices in split-half, or assessment of outliers). </w:t>
-      </w:r>
-      <w:r>
-        <w:rPr>
-          <w:color w:val="000000" w:themeColor="text1"/>
-        </w:rPr>
-        <w:t>While our results differ from previous meta-analyses to some degree, the conclusions of all agree that the IRAP’s internal consistency and test-retest reliability is poor at best.</w:t>
-      </w:r>
-    </w:p>
-    <w:p>
-      <w:r>
-        <w:t xml:space="preserve">We also considered multiple ways in which reliability could be improved. Lengthening the task to increase reliability is a common recommendation. However, depending on the type and degree of reliability that is sought, this may be less feasible in this case. Results suggest that the IRAP would need to be nearly two and a half hours long for it to provide high test-retest reliability. This is likely to be at odds with the goals and pragmatics of many forms of research. We also used moderator meta-analyses to explore whether three factors might increase internal consistency. First, based on the recommendations of De Schryver et al. </w:t>
+        <w:t xml:space="preserve">, we implemented a robust scoring algorithm as an alternative to the </w:t>
+      </w:r>
+      <w:r>
+        <w:rPr>
+          <w:i/>
+        </w:rPr>
+        <w:t>D</w:t>
+      </w:r>
+      <w:r>
+        <w:t xml:space="preserve"> score. However, no significant improvement in internal consistency was found. We also assessed whether two commonly manipulated procedural parameters might increase internal consistency: the order in which participants completed the blocks, and whether response option mappings were static or moving. No differences were found between block orders, but improvements were found between moving (</w:t>
+      </w:r>
+      <w:r>
+        <w:t>α</w:t>
+      </w:r>
+      <w:r>
+        <w:t xml:space="preserve"> = .48) and static (</w:t>
+      </w:r>
+      <w:r>
+        <w:t>α</w:t>
+      </w:r>
+      <w:r>
+        <w:t xml:space="preserve"> </w:t>
+      </w:r>
+      <w:r>
+        <w:lastRenderedPageBreak/>
+        <w:t xml:space="preserve">= .61) response option locations. However, even when response option locations were static, internal consistency remained to be lower than the most popular implicit measure, the IAT </w:t>
       </w:r>
       <w:r>
         <w:fldChar w:fldCharType="begin"/>
       </w:r>
       <w:r>
-        <w:instrText xml:space="preserve"> ADDIN ZOTERO_ITEM CSL_CITATION {"citationID":"q1CK71Kg","properties":{"formattedCitation":"(2018)","plainCitation":"(2018)","noteIndex":0},"citationItems":[{"id":7823,"uris":["http://zotero.org/users/1687755/items/GWGYDUED"],"uri":["http://zotero.org/users/1687755/items/GWGYDUED"],"itemData":{"id":7823,"type":"article-journal","abstract":"The Implicit Relational Assessment Procedure (IRAP) has been used to assess the probability of arbitrarily applicable relational responding or as an indirect measure of implicit attitudes. To date, IRAP effects have commonly been quantified using the DIRAP scoring algorithm, which was derived from Greenwald, Nosek and Banaji's (2003) D effect size measure. In the article, we highlight the difference between an effect size measure and a scoring algorithm, discuss the drawbacks associated with D, and propose an alternative: a probabilistic, semiparametric measure referred to as the Probabilistic Index (Thas, De Neve, Clement, &amp; Ottoy, 2012). Using a relatively large IRAP dataset, we demonstrate how the PI is more robust to the influence of outliers and skew (which are typical of reaction time data). Finally, we conclude that PI models, in addition to producing point estimate scores, can also provide confidence intervals, significance tests, and afford the possibility to include covariates, all of which may aid single subject design studies.","container-title":"Journal of Contextual Behavioral Science","DOI":"10.1016/j.jcbs.2018.01.001","ISSN":"2212-1447","journalAbbreviation":"Journal of Contextual Behavioral Science","page":"97-103","source":"ScienceDirect","title":"The PIIRAP: An alternative scoring algorithm for the IRAP using a probabilistic semiparametric effect size measure","title-short":"The PIIRAP","volume":"7","author":[{"family":"De Schryver","given":"Maarten"},{"family":"Hussey","given":"Ian"},{"family":"De Neve","given":"Jan"},{"family":"Cartwright","given":"Aoife"},{"family":"Barnes-Holmes","given":"Dermot"}],"issued":{"date-parts":[["2018",1,1]]}},"suppress-author":true}],"schema":"https://github.com/citation-style-language/schema/raw/master/csl-citation.json"} </w:instrText>
+        <w:instrText xml:space="preserve"> ADDIN ZOTERO_ITEM CSL_CITATION {"citationID":"Y3Hyh6gt","properties":{"formattedCitation":"(\\uc0\\u945{} = .80: Greenwald &amp; Lai, 2020)","plainCitation":"(α = .80: Greenwald &amp; Lai, 2020)","noteIndex":0},"citationItems":[{"id":12489,"uris":["http://zotero.org/users/1687755/items/UQYJYU63"],"itemData":{"id":12489,"type":"article-journal","abstract":"In the last 20 years, research on implicit social cognition has established that social judgments and behavior are guided by attitudes and stereotypes of which the actor may lack awareness. Research using the methods of implicit social cognition has produced the concept of implicit bias, which has generated wide attention not only in social, clinical, and developmental psychology, but also in disciplines outside of psychology, including business, law, criminal justice, medicine, education, and political science. Although this rapidly growing body of research offers prospects of useful societal applications, the theory needed to confidently guide those applications remains insufficiently developed. This article describes the methods that have been developed, the findings that have been obtained, and the theoretical questions that remain to be answered.","container-title":"Annual Review of Psychology","DOI":"10.1146/annurev-psych-010419-050837","issue":"1","note":"_eprint: https://doi.org/10.1146/annurev-psych-010419-050837\nPMID: 31640465","page":"419-445","source":"Annual Reviews","title":"Implicit Social Cognition","volume":"71","author":[{"family":"Greenwald","given":"Anthony G."},{"family":"Lai","given":"Calvin K."}],"issued":{"date-parts":[["2020"]]}},"prefix":"α = .80: "}],"schema":"https://github.com/citation-style-language/schema/raw/master/csl-citation.json"} </w:instrText>
       </w:r>
       <w:r>
         <w:fldChar w:fldCharType="separate"/>
       </w:r>
       <w:r>
         <w:rPr>
+          <w:rFonts w:cs="CMU Serif Roman"/>
+        </w:rPr>
+        <w:t>(α = .80: Greenwald &amp; Lai, 2020)</w:t>
+      </w:r>
+      <w:r>
+        <w:fldChar w:fldCharType="end"/>
+      </w:r>
+      <w:r>
+        <w:t xml:space="preserve">, as well as being lower than the typically recommended minimum cut-off values for psychological measures </w:t>
+      </w:r>
+      <w:r>
+        <w:fldChar w:fldCharType="begin"/>
+      </w:r>
+      <w:r>
+        <w:instrText xml:space="preserve"> ADDIN ZOTERO_ITEM CSL_CITATION {"citationID":"TB37r4XW","properties":{"formattedCitation":"(Nunnally &amp; Bernstein, 1994)","plainCitation":"(Nunnally &amp; Bernstein, 1994)","dontUpdate":true,"noteIndex":0},"citationItems":[{"id":8360,"uris":["http://zotero.org/users/1687755/items/G7ESHSYZ"],"itemData":{"id":8360,"type":"book","edition":"3rd edition","ISBN":"0-07-047849-X","publisher":"McGraw-Hill","title":"Psychometric Theory","author":[{"family":"Nunnally","given":"J"},{"family":"Bernstein","given":"I"}],"issued":{"date-parts":[["1994"]]}}}],"schema":"https://github.com/citation-style-language/schema/raw/master/csl-citation.json"} </w:instrText>
+      </w:r>
+      <w:r>
+        <w:fldChar w:fldCharType="separate"/>
+      </w:r>
+      <w:r>
+        <w:rPr>
           <w:noProof/>
         </w:rPr>
-        <w:t>(2018)</w:t>
+        <w:t xml:space="preserve">(e.g., </w:t>
+      </w:r>
+      <w:r>
+        <w:t>α</w:t>
+      </w:r>
+      <w:r>
+        <w:rPr>
+          <w:noProof/>
+        </w:rPr>
+        <w:t xml:space="preserve"> &gt; .7, .8, or .9: Nunnally &amp; Bernstein, 1994)</w:t>
       </w:r>
       <w:r>
         <w:fldChar w:fldCharType="end"/>
       </w:r>
       <w:r>
-        <w:t xml:space="preserve">, we implemented a robust scoring algorithm as an alternative to the </w:t>
-      </w:r>
-      <w:r>
-        <w:rPr>
-          <w:i/>
-        </w:rPr>
-        <w:t>D</w:t>
-      </w:r>
-      <w:r>
-        <w:t xml:space="preserve"> score. However, no significant improvement in internal consistency was found. We also assessed whether two commonly manipulated procedural parameters might increase internal consistency: the order in which participants completed the blocks, and whether response option mappings were static or moving. No differences were found between </w:t>
-      </w:r>
-      <w:r>
-        <w:lastRenderedPageBreak/>
-        <w:t>block orders, but improvements were found between moving (</w:t>
-      </w:r>
-      <w:r>
-        <w:t>α</w:t>
-      </w:r>
-      <w:r>
-        <w:t xml:space="preserve"> = .48) and static (</w:t>
-      </w:r>
-      <w:r>
-        <w:t>α</w:t>
-      </w:r>
-      <w:r>
-        <w:t xml:space="preserve"> = .61) response option locations. However, even when response option locations were static, internal consistency remained to be lower than the most popular implicit measure, the IAT </w:t>
+        <w:t>.</w:t>
+      </w:r>
+      <w:r>
+        <w:t xml:space="preserve"> </w:t>
+      </w:r>
+    </w:p>
+    <w:p>
+      <w:r>
+        <w:t xml:space="preserve">Of course, </w:t>
+      </w:r>
+      <w:r>
+        <w:t xml:space="preserve">other approaches to improving the IRAP’s reliability </w:t>
+      </w:r>
+      <w:r>
+        <w:t xml:space="preserve">are possible and </w:t>
+      </w:r>
+      <w:r>
+        <w:t>may be more effective</w:t>
+      </w:r>
+      <w:r>
+        <w:t>, and could be explored in future research</w:t>
+      </w:r>
+      <w:r>
+        <w:t>.</w:t>
+      </w:r>
+      <w:r>
+        <w:t xml:space="preserve"> </w:t>
+      </w:r>
+      <w:r>
+        <w:t xml:space="preserve">Lessons could be learned from existing literature using similar tasks. For example, some versions of the Brief IAT have discarded data from the first few trials in each block as they tend to be slower and noisier than subsequent trials </w:t>
       </w:r>
       <w:r>
         <w:fldChar w:fldCharType="begin"/>
       </w:r>
       <w:r>
-        <w:instrText xml:space="preserve"> ADDIN ZOTERO_ITEM CSL_CITATION {"citationID":"Y3Hyh6gt","properties":{"formattedCitation":"(\\uc0\\u945{} = .80: Greenwald &amp; Lai, 2020)","plainCitation":"(α = .80: Greenwald &amp; Lai, 2020)","noteIndex":0},"citationItems":[{"id":12489,"uris":["http://zotero.org/users/1687755/items/UQYJYU63"],"uri":["http://zotero.org/users/1687755/items/UQYJYU63"],"itemData":{"id":12489,"type":"article-journal","abstract":"In the last 20 years, research on implicit social cognition has established that social judgments and behavior are guided by attitudes and stereotypes of which the actor may lack awareness. Research using the methods of implicit social cognition has produced the concept of implicit bias, which has generated wide attention not only in social, clinical, and developmental psychology, but also in disciplines outside of psychology, including business, law, criminal justice, medicine, education, and political science. Although this rapidly growing body of research offers prospects of useful societal applications, the theory needed to confidently guide those applications remains insufficiently developed. This article describes the methods that have been developed, the findings that have been obtained, and the theoretical questions that remain to be answered.","container-title":"Annual Review of Psychology","DOI":"10.1146/annurev-psych-010419-050837","issue":"1","note":"_eprint: https://doi.org/10.1146/annurev-psych-010419-050837\nPMID: 31640465","page":"419-445","source":"Annual Reviews","title":"Implicit Social Cognition","volume":"71","author":[{"family":"Greenwald","given":"Anthony G."},{"family":"Lai","given":"Calvin K."}],"issued":{"date-parts":[["2020"]]}},"prefix":"α = .80: "}],"schema":"https://github.com/citation-style-language/schema/raw/master/csl-citation.json"} </w:instrText>
+        <w:instrText xml:space="preserve"> ADDIN ZOTERO_ITEM CSL_CITATION {"citationID":"rBolp1md","properties":{"formattedCitation":"(Nosek et al., 2013)","plainCitation":"(Nosek et al., 2013)","noteIndex":0},"citationItems":[{"id":754,"uris":["http://zotero.org/users/1687755/items/ET5IKHWG"],"itemData":{"id":754,"type":"article-journal","container-title":"Preprint","language":"en","source":"CrossRef","title":"Understanding and using the Brief Implicit Association Test: Recommended scoring procedures","title-short":"Understanding and Using the Brief Implicit Association Test","URL":"http://ssrn.com/abstract=2196002","author":[{"family":"Nosek","given":"Brian A."},{"family":"Bar-Anan","given":"Yoav"},{"family":"Sriram","given":"N."},{"family":"Greenwald","given":"Anthony G."}],"accessed":{"date-parts":[["2015",1,20]]},"issued":{"date-parts":[["2013"]]}}}],"schema":"https://github.com/citation-style-language/schema/raw/master/csl-citation.json"} </w:instrText>
       </w:r>
       <w:r>
         <w:fldChar w:fldCharType="separate"/>
       </w:r>
       <w:r>
-        <w:rPr>
-          <w:rFonts w:cs="CMU Serif Roman"/>
-        </w:rPr>
-        <w:t>(α = .80: Greenwald &amp; Lai, 2020)</w:t>
+        <w:t>(Nosek et al., 2013)</w:t>
       </w:r>
       <w:r>
         <w:fldChar w:fldCharType="end"/>
       </w:r>
       <w:r>
-        <w:t xml:space="preserve">, as well as being lower than the typically recommended minimum cut-off values for psychological measures </w:t>
+        <w:t xml:space="preserve">. Other avenues of work would be to consider how to </w:t>
+      </w:r>
+      <w:r>
+        <w:t>exert</w:t>
+      </w:r>
+      <w:r>
+        <w:t xml:space="preserve"> better stimulus control over responding within responding IRAP-like tasks</w:t>
+      </w:r>
+      <w:r>
+        <w:t xml:space="preserve"> such as which practice performance criteria are employed; or features of the stimuli employed (e.g., their complexity or readability)</w:t>
+      </w:r>
+      <w:r>
+        <w:t xml:space="preserve">. Research has already shown that many more task features serve as important sources of stimulus control over </w:t>
+      </w:r>
+      <w:r>
+        <w:t xml:space="preserve">behavior within the task </w:t>
+      </w:r>
+      <w:r>
+        <w:t>than was initially thought. For example, the dimension along which the two category stimuli are related</w:t>
+      </w:r>
+      <w:r>
+        <w:t xml:space="preserve"> factor into IRAP performance</w:t>
+      </w:r>
+      <w:r>
+        <w:t xml:space="preserve"> </w:t>
+      </w:r>
+      <w:r>
+        <w:t>(</w:t>
+      </w:r>
+      <w:r>
+        <w:t>even though the task never requires the participant to emit this relational response</w:t>
+      </w:r>
+      <w:r>
+        <w:t>;</w:t>
+      </w:r>
+      <w:r>
+        <w:t xml:space="preserve"> </w:t>
       </w:r>
       <w:r>
         <w:fldChar w:fldCharType="begin"/>
       </w:r>
       <w:r>
-        <w:instrText xml:space="preserve"> ADDIN ZOTERO_ITEM CSL_CITATION {"citationID":"TB37r4XW","properties":{"formattedCitation":"(Nunnally &amp; Bernstein, 1994)","plainCitation":"(Nunnally &amp; Bernstein, 1994)","dontUpdate":true,"noteIndex":0},"citationItems":[{"id":8360,"uris":["http://zotero.org/users/1687755/items/G7ESHSYZ"],"uri":["http://zotero.org/users/1687755/items/G7ESHSYZ"],"itemData":{"id":8360,"type":"book","edition":"3rd edition","ISBN":"0-07-047849-X","publisher":"McGraw-Hill","title":"Psychometric Theory","author":[{"family":"Nunnally","given":"J"},{"family":"Bernstein","given":"I"}],"issued":{"date-parts":[["1994"]]}}}],"schema":"https://github.com/citation-style-language/schema/raw/master/csl-citation.json"} </w:instrText>
+        <w:instrText xml:space="preserve"> ADDIN ZOTERO_ITEM CSL_CITATION {"citationID":"1NBCRE53","properties":{"formattedCitation":"(see Hussey et al., 2016)","plainCitation":"(see Hussey et al., 2016)","dontUpdate":true,"noteIndex":0},"citationItems":[{"id":2895,"uris":["http://zotero.org/users/1687755/items/PT9UEGDD"],"itemData":{"id":2895,"type":"article-journal","container-title":"The Psychological Record","DOI":"10.1007/s40732-016-0171-6","ISSN":"0033-2933, 2163-3452","issue":"2","language":"en","page":"291-299","source":"CrossRef","title":"The IRAP Is Nonrelative but not Acontextual: Changes to the Contrast Category Influence Men’s Dehumanization of Women","title-short":"The IRAP Is Nonrelative but not Acontextual","volume":"66","author":[{"family":"Hussey","given":"Ian"},{"family":"Mhaoileoin","given":"Dearbhaile Ní"},{"family":"Barnes-Holmes","given":"Dermot"},{"family":"Ohtsuki","given":"Tomu"},{"family":"Kishita","given":"Naoko"},{"family":"Hughes","given":"Sean"},{"family":"Murphy","given":"Carol"}],"issued":{"date-parts":[["2016",6]]}},"prefix":"see "}],"schema":"https://github.com/citation-style-language/schema/raw/master/csl-citation.json"} </w:instrText>
       </w:r>
       <w:r>
         <w:fldChar w:fldCharType="separate"/>
       </w:r>
       <w:r>
-        <w:rPr>
-          <w:noProof/>
-        </w:rPr>
-        <w:t xml:space="preserve">(e.g., </w:t>
-      </w:r>
-      <w:r>
-        <w:t>α</w:t>
-      </w:r>
-      <w:r>
-        <w:rPr>
-          <w:noProof/>
-        </w:rPr>
-        <w:t xml:space="preserve"> &gt; .7, .8, or .9: Nunnally &amp; Bernstein, 1994)</w:t>
+        <w:t>see Hussey et al., 2016)</w:t>
       </w:r>
       <w:r>
         <w:fldChar w:fldCharType="end"/>
       </w:r>
       <w:r>
-        <w:t>.</w:t>
+        <w:t xml:space="preserve">; or the </w:t>
+      </w:r>
+      <w:r>
+        <w:t xml:space="preserve">instructions presented before each block that </w:t>
+      </w:r>
+      <w:r>
+        <w:t>specify the responding rules for that block</w:t>
       </w:r>
       <w:r>
         <w:t xml:space="preserve"> </w:t>
       </w:r>
-    </w:p>
-    <w:p>
-      <w:r>
-        <w:t xml:space="preserve">Of course, </w:t>
-      </w:r>
-      <w:r>
-        <w:t xml:space="preserve">other approaches to improving the IRAP’s reliability </w:t>
-      </w:r>
-      <w:r>
-        <w:t xml:space="preserve">are possible and </w:t>
-      </w:r>
-      <w:r>
-        <w:t>may be more effective</w:t>
-      </w:r>
-      <w:r>
-        <w:t>, and could be explored in future research</w:t>
-      </w:r>
-      <w:r>
-        <w:t>.</w:t>
-      </w:r>
-      <w:r>
-        <w:t xml:space="preserve"> </w:t>
-      </w:r>
-      <w:r>
-        <w:t xml:space="preserve">Lessons could be learned from existing literature using similar tasks. For example, some versions of the Brief IAT have discarded data from the first few trials in each block as they tend to be slower and noisier than subsequent trials </w:t>
-      </w:r>
       <w:r>
         <w:fldChar w:fldCharType="begin"/>
       </w:r>
       <w:r>
-        <w:instrText xml:space="preserve"> ADDIN ZOTERO_ITEM CSL_CITATION {"citationID":"rBolp1md","properties":{"formattedCitation":"(Nosek et al., 2013)","plainCitation":"(Nosek et al., 2013)","noteIndex":0},"citationItems":[{"id":754,"uris":["http://zotero.org/users/1687755/items/ET5IKHWG"],"uri":["http://zotero.org/users/1687755/items/ET5IKHWG"],"itemData":{"id":754,"type":"article-journal","container-title":"Preprint","language":"en","source":"CrossRef","title":"Understanding and using the Brief Implicit Association Test: Recommended scoring procedures","title-short":"Understanding and Using the Brief Implicit Association Test","URL":"http://ssrn.com/abstract=2196002","author":[{"family":"Nosek","given":"Brian A."},{"family":"Bar-Anan","given":"Yoav"},{"family":"Sriram","given":"N."},{"family":"Greenwald","given":"Anthony G."}],"accessed":{"date-parts":[["2015",1,20]]},"issued":{"date-parts":[["2013"]]}}}],"schema":"https://github.com/citation-style-language/schema/raw/master/csl-citation.json"} </w:instrText>
-      </w:r>
-      <w:r>
-        <w:fldChar w:fldCharType="separate"/>
-      </w:r>
-      <w:r>
-        <w:t>(Nosek et al., 2013)</w:t>
-      </w:r>
-      <w:r>
-        <w:fldChar w:fldCharType="end"/>
-      </w:r>
-      <w:r>
-        <w:t xml:space="preserve">. Other avenues of work would be to consider how to </w:t>
-      </w:r>
-      <w:r>
-        <w:t>exert</w:t>
-      </w:r>
-      <w:r>
-        <w:t xml:space="preserve"> better stimulus control over responding within responding IRAP-like tasks</w:t>
-      </w:r>
-      <w:r>
-        <w:t xml:space="preserve"> such as which practice performance criteria are employed; or features of the stimuli employed (e.g., their complexity or readability)</w:t>
-      </w:r>
-      <w:r>
-        <w:t xml:space="preserve">. Research has already shown that many more task features serve as important sources of stimulus control over </w:t>
-      </w:r>
-      <w:r>
-        <w:t xml:space="preserve">behavior within the task </w:t>
-      </w:r>
-      <w:r>
-        <w:t>than was initially thought. For example, the dimension along which the two category stimuli are related</w:t>
-      </w:r>
-      <w:r>
-        <w:t xml:space="preserve"> factor into IRAP performance</w:t>
-      </w:r>
-      <w:r>
-        <w:t xml:space="preserve"> </w:t>
-      </w:r>
-      <w:r>
-        <w:t>(</w:t>
-      </w:r>
-      <w:r>
-        <w:t>even though the task never requires the participant to emit this relational response</w:t>
-      </w:r>
-      <w:r>
-        <w:t>;</w:t>
-      </w:r>
-      <w:r>
-        <w:t xml:space="preserve"> </w:t>
-      </w:r>
-      <w:r>
-        <w:fldChar w:fldCharType="begin"/>
-      </w:r>
-      <w:r>
-        <w:instrText xml:space="preserve"> ADDIN ZOTERO_ITEM CSL_CITATION {"citationID":"1NBCRE53","properties":{"formattedCitation":"(see Hussey et al., 2016)","plainCitation":"(see Hussey et al., 2016)","noteIndex":0},"citationItems":[{"id":2895,"uris":["http://zotero.org/users/1687755/items/PT9UEGDD"],"uri":["http://zotero.org/users/1687755/items/PT9UEGDD"],"itemData":{"id":2895,"type":"article-journal","container-title":"The Psychological Record","DOI":"10.1007/s40732-016-0171-6","ISSN":"0033-2933, 2163-3452","issue":"2","language":"en","page":"291-299","source":"CrossRef","title":"The IRAP Is Nonrelative but not Acontextual: Changes to the Contrast Category Influence Men’s Dehumanization of Women","title-short":"The IRAP Is Nonrelative but not Acontextual","volume":"66","author":[{"family":"Hussey","given":"Ian"},{"family":"Mhaoileoin","given":"Dearbhaile Ní"},{"family":"Barnes-Holmes","given":"Dermot"},{"family":"Ohtsuki","given":"Tomu"},{"family":"Kishita","given":"Naoko"},{"family":"Hughes","given":"Sean"},{"family":"Murphy","given":"Carol"}],"issued":{"date-parts":[["2016",6]]}},"prefix":"see "}],"schema":"https://github.com/citation-style-language/schema/raw/master/csl-citation.json"} </w:instrText>
-      </w:r>
-      <w:r>
-        <w:fldChar w:fldCharType="separate"/>
-      </w:r>
-      <w:r>
-        <w:t>see Hussey et al., 2016)</w:t>
-      </w:r>
-      <w:r>
-        <w:fldChar w:fldCharType="end"/>
-      </w:r>
-      <w:r>
-        <w:t xml:space="preserve">; or the </w:t>
-      </w:r>
-      <w:r>
-        <w:t xml:space="preserve">instructions presented before each block that </w:t>
-      </w:r>
-      <w:r>
-        <w:t>specify the responding rules for that block</w:t>
-      </w:r>
-      <w:r>
-        <w:t xml:space="preserve"> </w:t>
-      </w:r>
-      <w:r>
-        <w:fldChar w:fldCharType="begin"/>
-      </w:r>
-      <w:r>
-        <w:instrText xml:space="preserve"> ADDIN ZOTERO_ITEM CSL_CITATION {"citationID":"xYej66p0","properties":{"formattedCitation":"(Finn et al., 2016)","plainCitation":"(Finn et al., 2016)","noteIndex":0},"citationItems":[{"id":2815,"uris":["http://zotero.org/users/1687755/items/HCBWM4CC"],"uri":["http://zotero.org/users/1687755/items/HCBWM4CC"],"itemData":{"id":2815,"type":"article-journal","container-title":"The Psychological Record","page":"1–13","source":"Google Scholar","title":"Exploring the Behavioral Dynamics of the Implicit Relational Assessment Procedure: The Impact of Three Types of Introductory Rules","title-short":"Exploring the Behavioral Dynamics of the Implicit Relational Assessment Procedure","author":[{"family":"Finn","given":"Martin"},{"family":"Barnes-Holmes","given":"Dermot"},{"family":"Hussey","given":"Ian"},{"family":"Graddy","given":"Joseph"}],"issued":{"date-parts":[["2016"]]}}}],"schema":"https://github.com/citation-style-language/schema/raw/master/csl-citation.json"} </w:instrText>
+        <w:instrText xml:space="preserve"> ADDIN ZOTERO_ITEM CSL_CITATION {"citationID":"xYej66p0","properties":{"formattedCitation":"(Finn et al., 2016)","plainCitation":"(Finn et al., 2016)","noteIndex":0},"citationItems":[{"id":2815,"uris":["http://zotero.org/users/1687755/items/HCBWM4CC"],"itemData":{"id":2815,"type":"article-journal","container-title":"The Psychological Record","page":"1–13","source":"Google Scholar","title":"Exploring the Behavioral Dynamics of the Implicit Relational Assessment Procedure: The Impact of Three Types of Introductory Rules","title-short":"Exploring the Behavioral Dynamics of the Implicit Relational Assessment Procedure","author":[{"family":"Finn","given":"Martin"},{"family":"Barnes-Holmes","given":"Dermot"},{"family":"Hussey","given":"Ian"},{"family":"Graddy","given":"Joseph"}],"issued":{"date-parts":[["2016"]]}}}],"schema":"https://github.com/citation-style-language/schema/raw/master/csl-citation.json"} </w:instrText>
       </w:r>
       <w:r>
         <w:fldChar w:fldCharType="separate"/>
@@ -4854,7 +4918,7 @@
         <w:rPr>
           <w:color w:val="000000" w:themeColor="text1"/>
         </w:rPr>
-        <w:instrText xml:space="preserve"> ADDIN ZOTERO_ITEM CSL_CITATION {"citationID":"mwFTZ6pK","properties":{"formattedCitation":"(2015)","plainCitation":"(2015)","noteIndex":0},"citationItems":[{"id":545,"uris":["http://zotero.org/users/1687755/items/4SHQ9XKM"],"uri":["http://zotero.org/users/1687755/items/4SHQ9XKM"],"itemData":{"id":545,"type":"article-journal","abstract":"AbstractBackground and objectives\nThe Implicit Relational Assessment Procedure (IRAP) is a technique that is attracting a substantial body of research literature, particularly within the clinical domain.\nMethod\nIn response, the present paper outlines a meta-analysis of clinically-focused IRAP effects (N = 494) to provide the first estimate of how well such effects validate against their respective criterion variables in general.\nResults\nThe meta-analysis incorporated clinically-focused IRAP effects from 15 studies yielding a large effect size, r ¯  = .45, with a desirably narrow 95% credibility interval (.23, .67). The funnel plot and subsequent sensitivity analyses indicated that this meta-effect was not subject to publication bias.\nLimitations\nThe present meta-effect is an estimate based upon an IRAP literature that is still evolving rapidly in the clinical domain, and so as per its accompanying credibility interval, all conclusions that follow are necessarily provisional even if bounded. Apart from the fact that the current meta-effect might be subject to inadvertent under- and/or over-estimations of the current literature, the present meta-effect might strengthen with further refinements of the IRAP.\nConclusions\nThe current meta-effect provides the means to calculate what sample size would be required to achieve a statistical power of .80 when testing the criterion validity of clinically-focused IRAP effects using a given parametric statistic. For example, first-order Pearson correlations would hypothetically require an N of 29–37 for such purposes depending upon how conservatively over-estimation of the present meta-effect is controlled for. Overall, the IRAP compares favourably with alternative implicit measures in clinical psychology.","container-title":"Journal of Behavior Therapy and Experimental Psychiatry","DOI":"10.1016/j.jbtep.2015.01.004","ISSN":"0005-7916","journalAbbreviation":"Journal of Behavior Therapy and Experimental Psychiatry","page":"59-65","source":"ScienceDirect","title":"A meta-analysis of criterion effects for the Implicit Relational Assessment Procedure (IRAP) in the clinical domain","volume":"48","author":[{"family":"Vahey","given":"Nigel A."},{"family":"Nicholson","given":"Emma"},{"family":"Barnes-Holmes","given":"Dermot"}],"issued":{"date-parts":[["2015",9]]}},"suppress-author":true}],"schema":"https://github.com/citation-style-language/schema/raw/master/csl-citation.json"} </w:instrText>
+        <w:instrText xml:space="preserve"> ADDIN ZOTERO_ITEM CSL_CITATION {"citationID":"mwFTZ6pK","properties":{"formattedCitation":"(2015)","plainCitation":"(2015)","noteIndex":0},"citationItems":[{"id":545,"uris":["http://zotero.org/users/1687755/items/4SHQ9XKM"],"itemData":{"id":545,"type":"article-journal","abstract":"AbstractBackground and objectives\nThe Implicit Relational Assessment Procedure (IRAP) is a technique that is attracting a substantial body of research literature, particularly within the clinical domain.\nMethod\nIn response, the present paper outlines a meta-analysis of clinically-focused IRAP effects (N = 494) to provide the first estimate of how well such effects validate against their respective criterion variables in general.\nResults\nThe meta-analysis incorporated clinically-focused IRAP effects from 15 studies yielding a large effect size, r ¯  = .45, with a desirably narrow 95% credibility interval (.23, .67). The funnel plot and subsequent sensitivity analyses indicated that this meta-effect was not subject to publication bias.\nLimitations\nThe present meta-effect is an estimate based upon an IRAP literature that is still evolving rapidly in the clinical domain, and so as per its accompanying credibility interval, all conclusions that follow are necessarily provisional even if bounded. Apart from the fact that the current meta-effect might be subject to inadvertent under- and/or over-estimations of the current literature, the present meta-effect might strengthen with further refinements of the IRAP.\nConclusions\nThe current meta-effect provides the means to calculate what sample size would be required to achieve a statistical power of .80 when testing the criterion validity of clinically-focused IRAP effects using a given parametric statistic. For example, first-order Pearson correlations would hypothetically require an N of 29–37 for such purposes depending upon how conservatively over-estimation of the present meta-effect is controlled for. Overall, the IRAP compares favourably with alternative implicit measures in clinical psychology.","container-title":"Journal of Behavior Therapy and Experimental Psychiatry","DOI":"10.1016/j.jbtep.2015.01.004","ISSN":"0005-7916","journalAbbreviation":"Journal of Behavior Therapy and Experimental Psychiatry","page":"59-65","source":"ScienceDirect","title":"A meta-analysis of criterion effects for the Implicit Relational Assessment Procedure (IRAP) in the clinical domain","volume":"48","author":[{"family":"Vahey","given":"Nigel A."},{"family":"Nicholson","given":"Emma"},{"family":"Barnes-Holmes","given":"Dermot"}],"issued":{"date-parts":[["2015",9]]}},"suppress-author":true}],"schema":"https://github.com/citation-style-language/schema/raw/master/csl-citation.json"} </w:instrText>
       </w:r>
       <w:r>
         <w:rPr>
@@ -4890,7 +4954,7 @@
         <w:rPr>
           <w:color w:val="000000" w:themeColor="text1"/>
         </w:rPr>
-        <w:instrText xml:space="preserve"> ADDIN ZOTERO_ITEM CSL_CITATION {"citationID":"kaDtsyY3","properties":{"formattedCitation":"(Loevinger, 1957)","plainCitation":"(Loevinger, 1957)","noteIndex":0},"citationItems":[{"id":8324,"uris":["http://zotero.org/users/1687755/items/QYU8J8ZG"],"uri":["http://zotero.org/users/1687755/items/QYU8J8ZG"],"itemData":{"id":8324,"type":"article-journal","container-title":"Psychological Reports","DOI":"10.2466/pr0.1957.3.3.635","ISSN":"0033-2941","issue":"3","journalAbbreviation":"Psychol Rep","language":"en","page":"635-694","source":"SAGE Journals","title":"Objective Tests as Instruments of Psychological Theory","volume":"3","author":[{"family":"Loevinger","given":"Jane"}],"issued":{"date-parts":[["1957",6,1]]}}}],"schema":"https://github.com/citation-style-language/schema/raw/master/csl-citation.json"} </w:instrText>
+        <w:instrText xml:space="preserve"> ADDIN ZOTERO_ITEM CSL_CITATION {"citationID":"kaDtsyY3","properties":{"formattedCitation":"(Loevinger, 1957)","plainCitation":"(Loevinger, 1957)","noteIndex":0},"citationItems":[{"id":8324,"uris":["http://zotero.org/users/1687755/items/QYU8J8ZG"],"itemData":{"id":8324,"type":"article-journal","container-title":"Psychological Reports","DOI":"10.2466/pr0.1957.3.3.635","ISSN":"0033-2941","issue":"3","journalAbbreviation":"Psychol Rep","language":"en","page":"635-694","source":"SAGE Journals","title":"Objective Tests as Instruments of Psychological Theory","volume":"3","author":[{"family":"Loevinger","given":"Jane"}],"issued":{"date-parts":[["1957",6,1]]}}}],"schema":"https://github.com/citation-style-language/schema/raw/master/csl-citation.json"} </w:instrText>
       </w:r>
       <w:r>
         <w:rPr>
@@ -4938,7 +5002,7 @@
         <w:rPr>
           <w:color w:val="000000" w:themeColor="text1"/>
         </w:rPr>
-        <w:instrText xml:space="preserve"> ADDIN ZOTERO_ITEM CSL_CITATION {"citationID":"qla0HyvR","properties":{"formattedCitation":"(Hussey, 2020)","plainCitation":"(Hussey, 2020)","noteIndex":0},"citationItems":[{"id":12635,"uris":["http://zotero.org/users/1687755/items/ZYIN4KHW"],"uri":["http://zotero.org/users/1687755/items/ZYIN4KHW"],"itemData":{"id":12635,"type":"article-journal","abstract":"A meta-analysis suggested that the Implicit Relational Assessment Procedure (IRAP) has potential “as a tool for clinical assessment”. Here I present evidence to the contrary. Using all published and unpublished file-drawer data available to me, I bootstrapping 95% Confidence Intervals for each IRAP D score. Results demonstrate that Confidence Intervals are extremely wide: regardless of the estimated D score, the data is equally compatible with a ‘true’ score lying anywhere in the range of very negative to very positive. The IRAP is therefore not currently suitable for individual level use or assessment in research or applied settings.","container-title":"Preprint","DOI":"10.31234/osf.io/w2ygr","note":"publisher: PsyArXiv","source":"psyarxiv.com","title":"The IRAP is not suitable for individual use due to very wide confidence intervals around D scores","URL":"https://psyarxiv.com/w2ygr/","author":[{"family":"Hussey","given":"Ian"}],"accessed":{"date-parts":[["2020",6,12]]},"issued":{"date-parts":[["2020",6,11]]}}}],"schema":"https://github.com/citation-style-language/schema/raw/master/csl-citation.json"} </w:instrText>
+        <w:instrText xml:space="preserve"> ADDIN ZOTERO_ITEM CSL_CITATION {"citationID":"qla0HyvR","properties":{"formattedCitation":"(Hussey, 2020)","plainCitation":"(Hussey, 2020)","noteIndex":0},"citationItems":[{"id":12635,"uris":["http://zotero.org/users/1687755/items/ZYIN4KHW"],"itemData":{"id":12635,"type":"article-journal","abstract":"A meta-analysis suggested that the Implicit Relational Assessment Procedure (IRAP) has potential “as a tool for clinical assessment”. Here I present evidence to the contrary. Using all published and unpublished file-drawer data available to me, I bootstrapping 95% Confidence Intervals for each IRAP D score. Results demonstrate that Confidence Intervals are extremely wide: regardless of the estimated D score, the data is equally compatible with a ‘true’ score lying anywhere in the range of very negative to very positive. The IRAP is therefore not currently suitable for individual level use or assessment in research or applied settings.","container-title":"Preprint","DOI":"10.31234/osf.io/w2ygr","note":"publisher: PsyArXiv","source":"psyarxiv.com","title":"The IRAP is not suitable for individual use due to very wide confidence intervals around D scores","URL":"https://psyarxiv.com/w2ygr/","author":[{"family":"Hussey","given":"Ian"}],"accessed":{"date-parts":[["2020",6,12]]},"issued":{"date-parts":[["2020",6,11]]}}}],"schema":"https://github.com/citation-style-language/schema/raw/master/csl-citation.json"} </w:instrText>
       </w:r>
       <w:r>
         <w:rPr>
@@ -5010,6 +5074,7 @@
         <w:pStyle w:val="Bibliography"/>
         <w:rPr>
           <w:rFonts w:cs="CMU Serif Roman"/>
+          <w:lang w:val="en-GB"/>
         </w:rPr>
       </w:pPr>
       <w:r>
@@ -5024,6 +5089,7 @@
       <w:r>
         <w:rPr>
           <w:rFonts w:cs="CMU Serif Roman"/>
+          <w:lang w:val="en-GB"/>
         </w:rPr>
         <w:t xml:space="preserve">Barnes-Holmes, D., Barnes-Holmes, Y., Stewart, I., &amp; Boles, S. (2010). A sketch of the Implicit Relational Assessment Procedure (IRAP) and the Relational Elaboration and Coherence (REC) model. </w:t>
       </w:r>
@@ -5032,12 +5098,14 @@
           <w:rFonts w:cs="CMU Serif Roman"/>
           <w:i/>
           <w:iCs/>
+          <w:lang w:val="en-GB"/>
         </w:rPr>
         <w:t>The Psychological Record</w:t>
       </w:r>
       <w:r>
         <w:rPr>
           <w:rFonts w:cs="CMU Serif Roman"/>
+          <w:lang w:val="en-GB"/>
         </w:rPr>
         <w:t xml:space="preserve">, </w:t>
       </w:r>
@@ -5046,12 +5114,14 @@
           <w:rFonts w:cs="CMU Serif Roman"/>
           <w:i/>
           <w:iCs/>
+          <w:lang w:val="en-GB"/>
         </w:rPr>
         <w:t>60</w:t>
       </w:r>
       <w:r>
         <w:rPr>
           <w:rFonts w:cs="CMU Serif Roman"/>
+          <w:lang w:val="en-GB"/>
         </w:rPr>
         <w:t>, 527–542.</w:t>
       </w:r>
@@ -5061,11 +5131,13 @@
         <w:pStyle w:val="Bibliography"/>
         <w:rPr>
           <w:rFonts w:cs="CMU Serif Roman"/>
+          <w:lang w:val="en-GB"/>
         </w:rPr>
       </w:pPr>
       <w:r>
         <w:rPr>
           <w:rFonts w:cs="CMU Serif Roman"/>
+          <w:lang w:val="en-GB"/>
         </w:rPr>
         <w:t xml:space="preserve">De Schryver, M., Hussey, I., De Neve, J., Cartwright, A., &amp; Barnes-Holmes, D. (2018). The PIIRAP: An alternative scoring algorithm for the IRAP using a probabilistic semiparametric effect size measure. </w:t>
       </w:r>
@@ -5074,12 +5146,14 @@
           <w:rFonts w:cs="CMU Serif Roman"/>
           <w:i/>
           <w:iCs/>
+          <w:lang w:val="en-GB"/>
         </w:rPr>
         <w:t>Journal of Contextual Behavioral Science</w:t>
       </w:r>
       <w:r>
         <w:rPr>
           <w:rFonts w:cs="CMU Serif Roman"/>
+          <w:lang w:val="en-GB"/>
         </w:rPr>
         <w:t xml:space="preserve">, </w:t>
       </w:r>
@@ -5088,12 +5162,14 @@
           <w:rFonts w:cs="CMU Serif Roman"/>
           <w:i/>
           <w:iCs/>
+          <w:lang w:val="en-GB"/>
         </w:rPr>
         <w:t>7</w:t>
       </w:r>
       <w:r>
         <w:rPr>
           <w:rFonts w:cs="CMU Serif Roman"/>
+          <w:lang w:val="en-GB"/>
         </w:rPr>
         <w:t>, 97–103. https://doi.org/10.1016/j.jcbs.2018.01.001</w:t>
       </w:r>
@@ -5103,11 +5179,13 @@
         <w:pStyle w:val="Bibliography"/>
         <w:rPr>
           <w:rFonts w:cs="CMU Serif Roman"/>
+          <w:lang w:val="en-GB"/>
         </w:rPr>
       </w:pPr>
       <w:r>
         <w:rPr>
           <w:rFonts w:cs="CMU Serif Roman"/>
+          <w:lang w:val="en-GB"/>
         </w:rPr>
         <w:t xml:space="preserve">Devezer, B., Navarro, D. J., Vandekerckhove, J., &amp; Buzbas, E. O. (2020). The case for formal methodology in scientific reform. </w:t>
       </w:r>
@@ -5116,12 +5194,14 @@
           <w:rFonts w:cs="CMU Serif Roman"/>
           <w:i/>
           <w:iCs/>
+          <w:lang w:val="en-GB"/>
         </w:rPr>
         <w:t>Preprint</w:t>
       </w:r>
       <w:r>
         <w:rPr>
           <w:rFonts w:cs="CMU Serif Roman"/>
+          <w:lang w:val="en-GB"/>
         </w:rPr>
         <w:t>. https://doi.org/10.1101/2020.04.26.048306</w:t>
       </w:r>
@@ -5131,11 +5211,13 @@
         <w:pStyle w:val="Bibliography"/>
         <w:rPr>
           <w:rFonts w:cs="CMU Serif Roman"/>
+          <w:lang w:val="en-GB"/>
         </w:rPr>
       </w:pPr>
       <w:r>
         <w:rPr>
           <w:rFonts w:cs="CMU Serif Roman"/>
+          <w:lang w:val="en-GB"/>
         </w:rPr>
         <w:t xml:space="preserve">Drake, C. E., Kramer, S., Sain, T., Swiatek, R., Kohn, K., &amp; Murphy, M. (2015). Exploring the reliability and convergent validity of implicit racial evaluations. </w:t>
       </w:r>
@@ -5144,12 +5226,14 @@
           <w:rFonts w:cs="CMU Serif Roman"/>
           <w:i/>
           <w:iCs/>
+          <w:lang w:val="en-GB"/>
         </w:rPr>
         <w:t>Behavior and Social Issues</w:t>
       </w:r>
       <w:r>
         <w:rPr>
           <w:rFonts w:cs="CMU Serif Roman"/>
+          <w:lang w:val="en-GB"/>
         </w:rPr>
         <w:t xml:space="preserve">, </w:t>
       </w:r>
@@ -5158,12 +5242,14 @@
           <w:rFonts w:cs="CMU Serif Roman"/>
           <w:i/>
           <w:iCs/>
+          <w:lang w:val="en-GB"/>
         </w:rPr>
         <w:t>24</w:t>
       </w:r>
       <w:r>
         <w:rPr>
           <w:rFonts w:cs="CMU Serif Roman"/>
+          <w:lang w:val="en-GB"/>
         </w:rPr>
         <w:t>. https://doi.org/10.5210/bsi.v24i0.5496</w:t>
       </w:r>
@@ -5173,11 +5259,13 @@
         <w:pStyle w:val="Bibliography"/>
         <w:rPr>
           <w:rFonts w:cs="CMU Serif Roman"/>
+          <w:lang w:val="en-GB"/>
         </w:rPr>
       </w:pPr>
       <w:r>
         <w:rPr>
           <w:rFonts w:cs="CMU Serif Roman"/>
+          <w:lang w:val="en-GB"/>
         </w:rPr>
         <w:t xml:space="preserve">Drake, C. E., Primeaux, S., &amp; Thomas, J. (2018). Comparing Implicit Gender Stereotypes Between Women and Men with the Implicit Relational Assessment Procedure. </w:t>
       </w:r>
@@ -5186,12 +5274,14 @@
           <w:rFonts w:cs="CMU Serif Roman"/>
           <w:i/>
           <w:iCs/>
+          <w:lang w:val="en-GB"/>
         </w:rPr>
         <w:t>Gender Issues</w:t>
       </w:r>
       <w:r>
         <w:rPr>
           <w:rFonts w:cs="CMU Serif Roman"/>
+          <w:lang w:val="en-GB"/>
         </w:rPr>
         <w:t xml:space="preserve">, </w:t>
       </w:r>
@@ -5200,12 +5290,14 @@
           <w:rFonts w:cs="CMU Serif Roman"/>
           <w:i/>
           <w:iCs/>
+          <w:lang w:val="en-GB"/>
         </w:rPr>
         <w:t>35</w:t>
       </w:r>
       <w:r>
         <w:rPr>
           <w:rFonts w:cs="CMU Serif Roman"/>
+          <w:lang w:val="en-GB"/>
         </w:rPr>
         <w:t>(1), 3–20. https://doi.org/10.1007/s12147-017-9189-6</w:t>
       </w:r>
@@ -5215,17 +5307,20 @@
         <w:pStyle w:val="Bibliography"/>
         <w:rPr>
           <w:rFonts w:cs="CMU Serif Roman"/>
+          <w:lang w:val="en-GB"/>
         </w:rPr>
       </w:pPr>
       <w:r>
         <w:rPr>
           <w:rFonts w:cs="CMU Serif Roman"/>
+          <w:lang w:val="en-GB"/>
         </w:rPr>
         <w:t xml:space="preserve">Drake, C. E., Seymour, K. H., &amp; Habib, R. (2016). Testing the IRAP: Exploring the Reliability and Fakability of an Idiographic Approach to Interpersonal </w:t>
       </w:r>
       <w:r>
         <w:rPr>
           <w:rFonts w:cs="CMU Serif Roman"/>
+          <w:lang w:val="en-GB"/>
         </w:rPr>
         <w:lastRenderedPageBreak/>
         <w:t xml:space="preserve">Attitudes. </w:t>
@@ -5235,12 +5330,14 @@
           <w:rFonts w:cs="CMU Serif Roman"/>
           <w:i/>
           <w:iCs/>
+          <w:lang w:val="en-GB"/>
         </w:rPr>
         <w:t>The Psychological Record</w:t>
       </w:r>
       <w:r>
         <w:rPr>
           <w:rFonts w:cs="CMU Serif Roman"/>
+          <w:lang w:val="en-GB"/>
         </w:rPr>
         <w:t xml:space="preserve">, </w:t>
       </w:r>
@@ -5249,12 +5346,14 @@
           <w:rFonts w:cs="CMU Serif Roman"/>
           <w:i/>
           <w:iCs/>
+          <w:lang w:val="en-GB"/>
         </w:rPr>
         <w:t>66</w:t>
       </w:r>
       <w:r>
         <w:rPr>
           <w:rFonts w:cs="CMU Serif Roman"/>
+          <w:lang w:val="en-GB"/>
         </w:rPr>
         <w:t>(1), 153–163. https://doi.org/10.1007/s40732-015-0160-1</w:t>
       </w:r>
@@ -5264,11 +5363,13 @@
         <w:pStyle w:val="Bibliography"/>
         <w:rPr>
           <w:rFonts w:cs="CMU Serif Roman"/>
+          <w:lang w:val="en-GB"/>
         </w:rPr>
       </w:pPr>
       <w:r>
         <w:rPr>
           <w:rFonts w:cs="CMU Serif Roman"/>
+          <w:lang w:val="en-GB"/>
         </w:rPr>
         <w:t xml:space="preserve">Finn, M., Barnes-Holmes, D., Hussey, I., &amp; Graddy, J. (2016). Exploring the Behavioral Dynamics of the Implicit Relational Assessment Procedure: The Impact of Three Types of Introductory Rules. </w:t>
       </w:r>
@@ -5277,12 +5378,14 @@
           <w:rFonts w:cs="CMU Serif Roman"/>
           <w:i/>
           <w:iCs/>
+          <w:lang w:val="en-GB"/>
         </w:rPr>
         <w:t>The Psychological Record</w:t>
       </w:r>
       <w:r>
         <w:rPr>
           <w:rFonts w:cs="CMU Serif Roman"/>
+          <w:lang w:val="en-GB"/>
         </w:rPr>
         <w:t>, 1–13.</w:t>
       </w:r>
@@ -5292,11 +5395,13 @@
         <w:pStyle w:val="Bibliography"/>
         <w:rPr>
           <w:rFonts w:cs="CMU Serif Roman"/>
+          <w:lang w:val="en-GB"/>
         </w:rPr>
       </w:pPr>
       <w:r>
         <w:rPr>
           <w:rFonts w:cs="CMU Serif Roman"/>
+          <w:lang w:val="en-GB"/>
         </w:rPr>
         <w:t xml:space="preserve">Flake, J. K., &amp; Fried, E. I. (2019). </w:t>
       </w:r>
@@ -5305,12 +5410,14 @@
           <w:rFonts w:cs="CMU Serif Roman"/>
           <w:i/>
           <w:iCs/>
+          <w:lang w:val="en-GB"/>
         </w:rPr>
         <w:t>Measurement Schmeasurement: Questionable Measurement Practices and How to Avoid Them</w:t>
       </w:r>
       <w:r>
         <w:rPr>
           <w:rFonts w:cs="CMU Serif Roman"/>
+          <w:lang w:val="en-GB"/>
         </w:rPr>
         <w:t xml:space="preserve">. </w:t>
       </w:r>
@@ -5319,12 +5426,14 @@
           <w:rFonts w:cs="CMU Serif Roman"/>
           <w:i/>
           <w:iCs/>
+          <w:lang w:val="en-GB"/>
         </w:rPr>
         <w:t>Preprint</w:t>
       </w:r>
       <w:r>
         <w:rPr>
           <w:rFonts w:cs="CMU Serif Roman"/>
+          <w:lang w:val="en-GB"/>
         </w:rPr>
         <w:t>. https://doi.org/10.31234/osf.io/hs7wm</w:t>
       </w:r>
@@ -5334,11 +5443,13 @@
         <w:pStyle w:val="Bibliography"/>
         <w:rPr>
           <w:rFonts w:cs="CMU Serif Roman"/>
+          <w:lang w:val="en-GB"/>
         </w:rPr>
       </w:pPr>
       <w:r>
         <w:rPr>
           <w:rFonts w:cs="CMU Serif Roman"/>
+          <w:lang w:val="en-GB"/>
         </w:rPr>
         <w:t xml:space="preserve">Gawronski, B., &amp; De Houwer, J. (2011). Implicit measures in social and personality psychology. In C. M. Judd (Ed.), </w:t>
       </w:r>
@@ -5347,12 +5458,14 @@
           <w:rFonts w:cs="CMU Serif Roman"/>
           <w:i/>
           <w:iCs/>
+          <w:lang w:val="en-GB"/>
         </w:rPr>
         <w:t>Handbook of research methods in social and personality psychology</w:t>
       </w:r>
       <w:r>
         <w:rPr>
           <w:rFonts w:cs="CMU Serif Roman"/>
+          <w:lang w:val="en-GB"/>
         </w:rPr>
         <w:t xml:space="preserve"> (Vol. 2). Cambridge University Press. 10.1017/CBO9780511996481.016</w:t>
       </w:r>
@@ -5362,11 +5475,13 @@
         <w:pStyle w:val="Bibliography"/>
         <w:rPr>
           <w:rFonts w:cs="CMU Serif Roman"/>
+          <w:lang w:val="en-GB"/>
         </w:rPr>
       </w:pPr>
       <w:r>
         <w:rPr>
           <w:rFonts w:cs="CMU Serif Roman"/>
+          <w:lang w:val="en-GB"/>
         </w:rPr>
         <w:t xml:space="preserve">Golijani-Moghaddam, N., Hart, A., &amp; Dawson, D. L. (2013). The Implicit Relational Assessment Procedure: Emerging reliability and validity data. </w:t>
       </w:r>
@@ -5375,12 +5490,14 @@
           <w:rFonts w:cs="CMU Serif Roman"/>
           <w:i/>
           <w:iCs/>
+          <w:lang w:val="en-GB"/>
         </w:rPr>
         <w:t>Journal of Contextual Behavioral Science</w:t>
       </w:r>
       <w:r>
         <w:rPr>
           <w:rFonts w:cs="CMU Serif Roman"/>
+          <w:lang w:val="en-GB"/>
         </w:rPr>
         <w:t xml:space="preserve">, </w:t>
       </w:r>
@@ -5389,12 +5506,14 @@
           <w:rFonts w:cs="CMU Serif Roman"/>
           <w:i/>
           <w:iCs/>
+          <w:lang w:val="en-GB"/>
         </w:rPr>
         <w:t>2</w:t>
       </w:r>
       <w:r>
         <w:rPr>
           <w:rFonts w:cs="CMU Serif Roman"/>
+          <w:lang w:val="en-GB"/>
         </w:rPr>
         <w:t>(3–4), 105–119. https://doi.org/10.1016/j.jcbs.2013.05.002</w:t>
       </w:r>
@@ -5404,11 +5523,13 @@
         <w:pStyle w:val="Bibliography"/>
         <w:rPr>
           <w:rFonts w:cs="CMU Serif Roman"/>
+          <w:lang w:val="en-GB"/>
         </w:rPr>
       </w:pPr>
       <w:r>
         <w:rPr>
           <w:rFonts w:cs="CMU Serif Roman"/>
+          <w:lang w:val="en-GB"/>
         </w:rPr>
         <w:t xml:space="preserve">Greenwald, A. G., &amp; Banaji, M. R. (1995). Implicit social cognition: Attitudes, self-esteem, and stereotypes. </w:t>
       </w:r>
@@ -5417,12 +5538,14 @@
           <w:rFonts w:cs="CMU Serif Roman"/>
           <w:i/>
           <w:iCs/>
+          <w:lang w:val="en-GB"/>
         </w:rPr>
         <w:t>Psychological Review</w:t>
       </w:r>
       <w:r>
         <w:rPr>
           <w:rFonts w:cs="CMU Serif Roman"/>
+          <w:lang w:val="en-GB"/>
         </w:rPr>
         <w:t xml:space="preserve">, </w:t>
       </w:r>
@@ -5431,12 +5554,14 @@
           <w:rFonts w:cs="CMU Serif Roman"/>
           <w:i/>
           <w:iCs/>
+          <w:lang w:val="en-GB"/>
         </w:rPr>
         <w:t>102</w:t>
       </w:r>
       <w:r>
         <w:rPr>
           <w:rFonts w:cs="CMU Serif Roman"/>
+          <w:lang w:val="en-GB"/>
         </w:rPr>
         <w:t>(1), 4.</w:t>
       </w:r>
@@ -5446,13 +5571,14 @@
         <w:pStyle w:val="Bibliography"/>
         <w:rPr>
           <w:rFonts w:cs="CMU Serif Roman"/>
+          <w:lang w:val="en-GB"/>
         </w:rPr>
       </w:pPr>
       <w:r>
         <w:rPr>
           <w:rFonts w:cs="CMU Serif Roman"/>
-        </w:rPr>
-        <w:lastRenderedPageBreak/>
+          <w:lang w:val="en-GB"/>
+        </w:rPr>
         <w:t xml:space="preserve">Greenwald, A. G., &amp; Lai, C. K. (2020). Implicit Social Cognition. </w:t>
       </w:r>
       <w:r>
@@ -5460,12 +5586,14 @@
           <w:rFonts w:cs="CMU Serif Roman"/>
           <w:i/>
           <w:iCs/>
+          <w:lang w:val="en-GB"/>
         </w:rPr>
         <w:t>Annual Review of Psychology</w:t>
       </w:r>
       <w:r>
         <w:rPr>
           <w:rFonts w:cs="CMU Serif Roman"/>
+          <w:lang w:val="en-GB"/>
         </w:rPr>
         <w:t xml:space="preserve">, </w:t>
       </w:r>
@@ -5474,12 +5602,14 @@
           <w:rFonts w:cs="CMU Serif Roman"/>
           <w:i/>
           <w:iCs/>
+          <w:lang w:val="en-GB"/>
         </w:rPr>
         <w:t>71</w:t>
       </w:r>
       <w:r>
         <w:rPr>
           <w:rFonts w:cs="CMU Serif Roman"/>
+          <w:lang w:val="en-GB"/>
         </w:rPr>
         <w:t>(1), 419–445. https://doi.org/10.1146/annurev-psych-010419-050837</w:t>
       </w:r>
@@ -5489,12 +5619,15 @@
         <w:pStyle w:val="Bibliography"/>
         <w:rPr>
           <w:rFonts w:cs="CMU Serif Roman"/>
+          <w:lang w:val="en-GB"/>
         </w:rPr>
       </w:pPr>
       <w:r>
         <w:rPr>
           <w:rFonts w:cs="CMU Serif Roman"/>
-        </w:rPr>
+          <w:lang w:val="en-GB"/>
+        </w:rPr>
+        <w:lastRenderedPageBreak/>
         <w:t xml:space="preserve">Greenwald, A. G., McGhee, D. E., &amp; Schwartz, J. L. (1998). Measuring individual differences in implicit cognition: The Implicit Association Test. </w:t>
       </w:r>
       <w:r>
@@ -5502,12 +5635,14 @@
           <w:rFonts w:cs="CMU Serif Roman"/>
           <w:i/>
           <w:iCs/>
+          <w:lang w:val="en-GB"/>
         </w:rPr>
         <w:t>Journal of Personality and Social Psychology</w:t>
       </w:r>
       <w:r>
         <w:rPr>
           <w:rFonts w:cs="CMU Serif Roman"/>
+          <w:lang w:val="en-GB"/>
         </w:rPr>
         <w:t xml:space="preserve">, </w:t>
       </w:r>
@@ -5516,12 +5651,14 @@
           <w:rFonts w:cs="CMU Serif Roman"/>
           <w:i/>
           <w:iCs/>
+          <w:lang w:val="en-GB"/>
         </w:rPr>
         <w:t>74</w:t>
       </w:r>
       <w:r>
         <w:rPr>
           <w:rFonts w:cs="CMU Serif Roman"/>
+          <w:lang w:val="en-GB"/>
         </w:rPr>
         <w:t>(6), 1464–1480. https://doi.org/10.1037/0022-3514.74.6.1464</w:t>
       </w:r>
@@ -5531,11 +5668,13 @@
         <w:pStyle w:val="Bibliography"/>
         <w:rPr>
           <w:rFonts w:cs="CMU Serif Roman"/>
+          <w:lang w:val="en-GB"/>
         </w:rPr>
       </w:pPr>
       <w:r>
         <w:rPr>
           <w:rFonts w:cs="CMU Serif Roman"/>
+          <w:lang w:val="en-GB"/>
         </w:rPr>
         <w:t xml:space="preserve">Hussey, I. (2020). The IRAP is not suitable for individual use due to very wide confidence intervals around D scores. </w:t>
       </w:r>
@@ -5544,12 +5683,14 @@
           <w:rFonts w:cs="CMU Serif Roman"/>
           <w:i/>
           <w:iCs/>
+          <w:lang w:val="en-GB"/>
         </w:rPr>
         <w:t>Preprint</w:t>
       </w:r>
       <w:r>
         <w:rPr>
           <w:rFonts w:cs="CMU Serif Roman"/>
+          <w:lang w:val="en-GB"/>
         </w:rPr>
         <w:t>. https://doi.org/10.31234/osf.io/w2ygr</w:t>
       </w:r>
@@ -5559,11 +5700,13 @@
         <w:pStyle w:val="Bibliography"/>
         <w:rPr>
           <w:rFonts w:cs="CMU Serif Roman"/>
+          <w:lang w:val="en-GB"/>
         </w:rPr>
       </w:pPr>
       <w:r>
         <w:rPr>
           <w:rFonts w:cs="CMU Serif Roman"/>
+          <w:lang w:val="en-GB"/>
         </w:rPr>
         <w:t xml:space="preserve">Hussey, I., Daly, T., &amp; Barnes-Holmes, D. (2015). Life is Good, But Death Ain’t Bad Either: Counter-Intuitive Implicit Biases to Death in a Normative Population. </w:t>
       </w:r>
@@ -5572,12 +5715,14 @@
           <w:rFonts w:cs="CMU Serif Roman"/>
           <w:i/>
           <w:iCs/>
+          <w:lang w:val="en-GB"/>
         </w:rPr>
         <w:t>The Psychological Record</w:t>
       </w:r>
       <w:r>
         <w:rPr>
           <w:rFonts w:cs="CMU Serif Roman"/>
+          <w:lang w:val="en-GB"/>
         </w:rPr>
         <w:t xml:space="preserve">, </w:t>
       </w:r>
@@ -5586,12 +5731,14 @@
           <w:rFonts w:cs="CMU Serif Roman"/>
           <w:i/>
           <w:iCs/>
+          <w:lang w:val="en-GB"/>
         </w:rPr>
         <w:t>65</w:t>
       </w:r>
       <w:r>
         <w:rPr>
           <w:rFonts w:cs="CMU Serif Roman"/>
+          <w:lang w:val="en-GB"/>
         </w:rPr>
         <w:t>(4), 731–742. https://doi.org/10.1007/s40732-015-0142-3</w:t>
       </w:r>
@@ -5601,11 +5748,13 @@
         <w:pStyle w:val="Bibliography"/>
         <w:rPr>
           <w:rFonts w:cs="CMU Serif Roman"/>
+          <w:lang w:val="en-GB"/>
         </w:rPr>
       </w:pPr>
       <w:r>
         <w:rPr>
           <w:rFonts w:cs="CMU Serif Roman"/>
+          <w:lang w:val="en-GB"/>
         </w:rPr>
         <w:t xml:space="preserve">Hussey, I., &amp; Hughes, S. (2020). Hidden Invalidity Among 15 Commonly Used Measures in Social and Personality Psychology. </w:t>
       </w:r>
@@ -5614,12 +5763,14 @@
           <w:rFonts w:cs="CMU Serif Roman"/>
           <w:i/>
           <w:iCs/>
+          <w:lang w:val="en-GB"/>
         </w:rPr>
         <w:t>Advances in Methods and Practices in Psychological Science</w:t>
       </w:r>
       <w:r>
         <w:rPr>
           <w:rFonts w:cs="CMU Serif Roman"/>
+          <w:lang w:val="en-GB"/>
         </w:rPr>
         <w:t>, 2515245919882903. https://doi.org/10.1177/2515245919882903</w:t>
       </w:r>
@@ -5629,32 +5780,29 @@
         <w:pStyle w:val="Bibliography"/>
         <w:rPr>
           <w:rFonts w:cs="CMU Serif Roman"/>
+          <w:lang w:val="en-GB"/>
         </w:rPr>
       </w:pPr>
       <w:r>
         <w:rPr>
           <w:rFonts w:cs="CMU Serif Roman"/>
-        </w:rPr>
-        <w:t xml:space="preserve">Hussey, I., Mhaoileoin, D. N., Barnes-Holmes, D., Ohtsuki, T., Kishita, N., Hughes, S., &amp; Murphy, C. (2016). The IRAP Is Nonrelative but not Acontextual: Changes to the Contrast Category Influence Men’s Dehumanization of </w:t>
-      </w:r>
-      <w:r>
-        <w:rPr>
-          <w:rFonts w:cs="CMU Serif Roman"/>
-        </w:rPr>
-        <w:lastRenderedPageBreak/>
-        <w:t xml:space="preserve">Women. </w:t>
+          <w:lang w:val="en-GB"/>
+        </w:rPr>
+        <w:t xml:space="preserve">Hussey, I., Mhaoileoin, D. N., Barnes-Holmes, D., Ohtsuki, T., Kishita, N., Hughes, S., &amp; Murphy, C. (2016). The IRAP Is Nonrelative but not Acontextual: Changes to the Contrast Category Influence Men’s Dehumanization of Women. </w:t>
       </w:r>
       <w:r>
         <w:rPr>
           <w:rFonts w:cs="CMU Serif Roman"/>
           <w:i/>
           <w:iCs/>
+          <w:lang w:val="en-GB"/>
         </w:rPr>
         <w:t>The Psychological Record</w:t>
       </w:r>
       <w:r>
         <w:rPr>
           <w:rFonts w:cs="CMU Serif Roman"/>
+          <w:lang w:val="en-GB"/>
         </w:rPr>
         <w:t xml:space="preserve">, </w:t>
       </w:r>
@@ -5663,12 +5811,14 @@
           <w:rFonts w:cs="CMU Serif Roman"/>
           <w:i/>
           <w:iCs/>
+          <w:lang w:val="en-GB"/>
         </w:rPr>
         <w:t>66</w:t>
       </w:r>
       <w:r>
         <w:rPr>
           <w:rFonts w:cs="CMU Serif Roman"/>
+          <w:lang w:val="en-GB"/>
         </w:rPr>
         <w:t>(2), 291–299. https://doi.org/10.1007/s40732-016-0171-6</w:t>
       </w:r>
@@ -5678,12 +5828,15 @@
         <w:pStyle w:val="Bibliography"/>
         <w:rPr>
           <w:rFonts w:cs="CMU Serif Roman"/>
+          <w:lang w:val="en-GB"/>
         </w:rPr>
       </w:pPr>
       <w:r>
         <w:rPr>
           <w:rFonts w:cs="CMU Serif Roman"/>
-        </w:rPr>
+          <w:lang w:val="en-GB"/>
+        </w:rPr>
+        <w:lastRenderedPageBreak/>
         <w:t xml:space="preserve">Hussey, I., Thompson, M., McEnteggart, C., Barnes-Holmes, D., &amp; Barnes-Holmes, Y. (2015). Interpreting and inverting with less cursing: A guide to interpreting IRAP data. </w:t>
       </w:r>
       <w:r>
@@ -5691,12 +5844,14 @@
           <w:rFonts w:cs="CMU Serif Roman"/>
           <w:i/>
           <w:iCs/>
+          <w:lang w:val="en-GB"/>
         </w:rPr>
         <w:t>Journal of Contextual Behavioral Science</w:t>
       </w:r>
       <w:r>
         <w:rPr>
           <w:rFonts w:cs="CMU Serif Roman"/>
+          <w:lang w:val="en-GB"/>
         </w:rPr>
         <w:t xml:space="preserve">, </w:t>
       </w:r>
@@ -5705,12 +5860,14 @@
           <w:rFonts w:cs="CMU Serif Roman"/>
           <w:i/>
           <w:iCs/>
+          <w:lang w:val="en-GB"/>
         </w:rPr>
         <w:t>4</w:t>
       </w:r>
       <w:r>
         <w:rPr>
           <w:rFonts w:cs="CMU Serif Roman"/>
+          <w:lang w:val="en-GB"/>
         </w:rPr>
         <w:t>(3), 157–162. https://doi.org/10.1016/j.jcbs.2015.05.001</w:t>
       </w:r>
@@ -5720,11 +5877,13 @@
         <w:pStyle w:val="Bibliography"/>
         <w:rPr>
           <w:rFonts w:cs="CMU Serif Roman"/>
+          <w:lang w:val="en-GB"/>
         </w:rPr>
       </w:pPr>
       <w:r>
         <w:rPr>
           <w:rFonts w:cs="CMU Serif Roman"/>
+          <w:lang w:val="en-GB"/>
         </w:rPr>
         <w:t xml:space="preserve">Loevinger, J. (1957). Objective Tests as Instruments of Psychological Theory. </w:t>
       </w:r>
@@ -5733,12 +5892,14 @@
           <w:rFonts w:cs="CMU Serif Roman"/>
           <w:i/>
           <w:iCs/>
+          <w:lang w:val="en-GB"/>
         </w:rPr>
         <w:t>Psychological Reports</w:t>
       </w:r>
       <w:r>
         <w:rPr>
           <w:rFonts w:cs="CMU Serif Roman"/>
+          <w:lang w:val="en-GB"/>
         </w:rPr>
         <w:t xml:space="preserve">, </w:t>
       </w:r>
@@ -5747,12 +5908,14 @@
           <w:rFonts w:cs="CMU Serif Roman"/>
           <w:i/>
           <w:iCs/>
+          <w:lang w:val="en-GB"/>
         </w:rPr>
         <w:t>3</w:t>
       </w:r>
       <w:r>
         <w:rPr>
           <w:rFonts w:cs="CMU Serif Roman"/>
+          <w:lang w:val="en-GB"/>
         </w:rPr>
         <w:t>(3), 635–694. https://doi.org/10.2466/pr0.1957.3.3.635</w:t>
       </w:r>
@@ -5762,11 +5925,13 @@
         <w:pStyle w:val="Bibliography"/>
         <w:rPr>
           <w:rFonts w:cs="CMU Serif Roman"/>
+          <w:lang w:val="en-GB"/>
         </w:rPr>
       </w:pPr>
       <w:r>
         <w:rPr>
           <w:rFonts w:cs="CMU Serif Roman"/>
+          <w:lang w:val="en-GB"/>
         </w:rPr>
         <w:t xml:space="preserve">Nicholson, E., &amp; Barnes-Holmes, D. (2012). Developing an implicit measure of disgust propensity and disgust sensitivity: Examining the role of implicit disgust propensity and sensitivity in obsessive-compulsive tendencies. </w:t>
       </w:r>
@@ -5775,12 +5940,14 @@
           <w:rFonts w:cs="CMU Serif Roman"/>
           <w:i/>
           <w:iCs/>
+          <w:lang w:val="en-GB"/>
         </w:rPr>
         <w:t>Journal of Behavior Therapy and Experimental Psychiatry</w:t>
       </w:r>
       <w:r>
         <w:rPr>
           <w:rFonts w:cs="CMU Serif Roman"/>
+          <w:lang w:val="en-GB"/>
         </w:rPr>
         <w:t xml:space="preserve">, </w:t>
       </w:r>
@@ -5789,12 +5956,14 @@
           <w:rFonts w:cs="CMU Serif Roman"/>
           <w:i/>
           <w:iCs/>
+          <w:lang w:val="en-GB"/>
         </w:rPr>
         <w:t>43</w:t>
       </w:r>
       <w:r>
         <w:rPr>
           <w:rFonts w:cs="CMU Serif Roman"/>
+          <w:lang w:val="en-GB"/>
         </w:rPr>
         <w:t>(3), 922–930. https://doi.org/10.1016/j.jbtep.2012.02.001</w:t>
       </w:r>
@@ -5804,11 +5973,13 @@
         <w:pStyle w:val="Bibliography"/>
         <w:rPr>
           <w:rFonts w:cs="CMU Serif Roman"/>
+          <w:lang w:val="en-GB"/>
         </w:rPr>
       </w:pPr>
       <w:r>
         <w:rPr>
           <w:rFonts w:cs="CMU Serif Roman"/>
+          <w:lang w:val="en-GB"/>
         </w:rPr>
         <w:t xml:space="preserve">Nosek, B. A., Bar-Anan, Y., Sriram, N., &amp; Greenwald, A. G. (2013). Understanding and using the Brief Implicit Association Test: Recommended scoring procedures. </w:t>
       </w:r>
@@ -5817,12 +5988,14 @@
           <w:rFonts w:cs="CMU Serif Roman"/>
           <w:i/>
           <w:iCs/>
+          <w:lang w:val="en-GB"/>
         </w:rPr>
         <w:t>Preprint</w:t>
       </w:r>
       <w:r>
         <w:rPr>
           <w:rFonts w:cs="CMU Serif Roman"/>
+          <w:lang w:val="en-GB"/>
         </w:rPr>
         <w:t>. http://ssrn.com/abstract=2196002</w:t>
       </w:r>
@@ -5832,11 +6005,13 @@
         <w:pStyle w:val="Bibliography"/>
         <w:rPr>
           <w:rFonts w:cs="CMU Serif Roman"/>
+          <w:lang w:val="en-GB"/>
         </w:rPr>
       </w:pPr>
       <w:r>
         <w:rPr>
           <w:rFonts w:cs="CMU Serif Roman"/>
+          <w:lang w:val="en-GB"/>
         </w:rPr>
         <w:t xml:space="preserve">Nosek, B. A., Hawkins, C. B., &amp; Frazier, R. S. (2011). Implicit social cognition: From measures to mechanisms. </w:t>
       </w:r>
@@ -5845,12 +6020,14 @@
           <w:rFonts w:cs="CMU Serif Roman"/>
           <w:i/>
           <w:iCs/>
+          <w:lang w:val="en-GB"/>
         </w:rPr>
         <w:t>Trends in Cognitive Sciences</w:t>
       </w:r>
       <w:r>
         <w:rPr>
           <w:rFonts w:cs="CMU Serif Roman"/>
+          <w:lang w:val="en-GB"/>
         </w:rPr>
         <w:t xml:space="preserve">, </w:t>
       </w:r>
@@ -5859,12 +6036,14 @@
           <w:rFonts w:cs="CMU Serif Roman"/>
           <w:i/>
           <w:iCs/>
+          <w:lang w:val="en-GB"/>
         </w:rPr>
         <w:t>15</w:t>
       </w:r>
       <w:r>
         <w:rPr>
           <w:rFonts w:cs="CMU Serif Roman"/>
+          <w:lang w:val="en-GB"/>
         </w:rPr>
         <w:t>(4), 152–159. https://doi.org/10.1016/j.tics.2011.01.005</w:t>
       </w:r>
@@ -5874,11 +6053,13 @@
         <w:pStyle w:val="Bibliography"/>
         <w:rPr>
           <w:rFonts w:cs="CMU Serif Roman"/>
+          <w:lang w:val="en-GB"/>
         </w:rPr>
       </w:pPr>
       <w:r>
         <w:rPr>
           <w:rFonts w:cs="CMU Serif Roman"/>
+          <w:lang w:val="en-GB"/>
         </w:rPr>
         <w:t xml:space="preserve">Nunnally, J., &amp; Bernstein, I. (1994). </w:t>
       </w:r>
@@ -5887,12 +6068,14 @@
           <w:rFonts w:cs="CMU Serif Roman"/>
           <w:i/>
           <w:iCs/>
+          <w:lang w:val="en-GB"/>
         </w:rPr>
         <w:t>Psychometric Theory</w:t>
       </w:r>
       <w:r>
         <w:rPr>
           <w:rFonts w:cs="CMU Serif Roman"/>
+          <w:lang w:val="en-GB"/>
         </w:rPr>
         <w:t xml:space="preserve"> (3rd edition). McGraw-Hill.</w:t>
       </w:r>
@@ -5902,11 +6085,13 @@
         <w:pStyle w:val="Bibliography"/>
         <w:rPr>
           <w:rFonts w:cs="CMU Serif Roman"/>
+          <w:lang w:val="en-GB"/>
         </w:rPr>
       </w:pPr>
       <w:r>
         <w:rPr>
           <w:rFonts w:cs="CMU Serif Roman"/>
+          <w:lang w:val="en-GB"/>
         </w:rPr>
         <w:lastRenderedPageBreak/>
         <w:t xml:space="preserve">Olkin, I., Dahabreh, I. J., &amp; Trikalinos, T. A. (2012). GOSH - a graphical display of study heterogeneity. </w:t>
@@ -5916,12 +6101,14 @@
           <w:rFonts w:cs="CMU Serif Roman"/>
           <w:i/>
           <w:iCs/>
+          <w:lang w:val="en-GB"/>
         </w:rPr>
         <w:t>Research Synthesis Methods</w:t>
       </w:r>
       <w:r>
         <w:rPr>
           <w:rFonts w:cs="CMU Serif Roman"/>
+          <w:lang w:val="en-GB"/>
         </w:rPr>
         <w:t xml:space="preserve">, </w:t>
       </w:r>
@@ -5930,12 +6117,14 @@
           <w:rFonts w:cs="CMU Serif Roman"/>
           <w:i/>
           <w:iCs/>
+          <w:lang w:val="en-GB"/>
         </w:rPr>
         <w:t>3</w:t>
       </w:r>
       <w:r>
         <w:rPr>
           <w:rFonts w:cs="CMU Serif Roman"/>
+          <w:lang w:val="en-GB"/>
         </w:rPr>
         <w:t>(3), 214–223. https://doi.org/10.1002/jrsm.1053</w:t>
       </w:r>
@@ -5945,11 +6134,13 @@
         <w:pStyle w:val="Bibliography"/>
         <w:rPr>
           <w:rFonts w:cs="CMU Serif Roman"/>
+          <w:lang w:val="en-GB"/>
         </w:rPr>
       </w:pPr>
       <w:r>
         <w:rPr>
           <w:rFonts w:cs="CMU Serif Roman"/>
+          <w:lang w:val="en-GB"/>
         </w:rPr>
         <w:t xml:space="preserve">Parsons, S. (2018). </w:t>
       </w:r>
@@ -5958,12 +6149,14 @@
           <w:rFonts w:cs="CMU Serif Roman"/>
           <w:i/>
           <w:iCs/>
+          <w:lang w:val="en-GB"/>
         </w:rPr>
         <w:t>Visualising two approaches to explore reliability-power relationships</w:t>
       </w:r>
       <w:r>
         <w:rPr>
           <w:rFonts w:cs="CMU Serif Roman"/>
+          <w:lang w:val="en-GB"/>
         </w:rPr>
         <w:t>. https://doi.org/10.31234/osf.io/qh5mf</w:t>
       </w:r>
@@ -5973,11 +6166,13 @@
         <w:pStyle w:val="Bibliography"/>
         <w:rPr>
           <w:rFonts w:cs="CMU Serif Roman"/>
+          <w:lang w:val="en-GB"/>
         </w:rPr>
       </w:pPr>
       <w:r>
         <w:rPr>
           <w:rFonts w:cs="CMU Serif Roman"/>
+          <w:lang w:val="en-GB"/>
         </w:rPr>
         <w:t xml:space="preserve">Parsons, S., Kruijt, A.-W., &amp; Fox, E. (2019). Psychological Science Needs a Standard Practice of Reporting the Reliability of Cognitive-Behavioral Measurements. </w:t>
       </w:r>
@@ -5986,12 +6181,14 @@
           <w:rFonts w:cs="CMU Serif Roman"/>
           <w:i/>
           <w:iCs/>
+          <w:lang w:val="en-GB"/>
         </w:rPr>
         <w:t>Advances in Methods and Practices in Psychological Science</w:t>
       </w:r>
       <w:r>
         <w:rPr>
           <w:rFonts w:cs="CMU Serif Roman"/>
+          <w:lang w:val="en-GB"/>
         </w:rPr>
         <w:t xml:space="preserve">, </w:t>
       </w:r>
@@ -6000,12 +6197,14 @@
           <w:rFonts w:cs="CMU Serif Roman"/>
           <w:i/>
           <w:iCs/>
+          <w:lang w:val="en-GB"/>
         </w:rPr>
         <w:t>2</w:t>
       </w:r>
       <w:r>
         <w:rPr>
           <w:rFonts w:cs="CMU Serif Roman"/>
+          <w:lang w:val="en-GB"/>
         </w:rPr>
         <w:t>(4), 378–395. https://doi.org/10.1177/2515245919879695</w:t>
       </w:r>
@@ -6015,11 +6214,13 @@
         <w:pStyle w:val="Bibliography"/>
         <w:rPr>
           <w:rFonts w:cs="CMU Serif Roman"/>
+          <w:lang w:val="en-GB"/>
         </w:rPr>
       </w:pPr>
       <w:r>
         <w:rPr>
           <w:rFonts w:cs="CMU Serif Roman"/>
+          <w:lang w:val="en-GB"/>
         </w:rPr>
         <w:t xml:space="preserve">R Core Team. (2020). </w:t>
       </w:r>
@@ -6028,12 +6229,14 @@
           <w:rFonts w:cs="CMU Serif Roman"/>
           <w:i/>
           <w:iCs/>
+          <w:lang w:val="en-GB"/>
         </w:rPr>
         <w:t>R: A language and environment for statistical computing</w:t>
       </w:r>
       <w:r>
         <w:rPr>
           <w:rFonts w:cs="CMU Serif Roman"/>
+          <w:lang w:val="en-GB"/>
         </w:rPr>
         <w:t xml:space="preserve"> (4.0) [Computer software]. R Foundation for Statistical Computing. https://www.R-project.org/</w:t>
       </w:r>
@@ -6043,11 +6246,13 @@
         <w:pStyle w:val="Bibliography"/>
         <w:rPr>
           <w:rFonts w:cs="CMU Serif Roman"/>
+          <w:lang w:val="en-GB"/>
         </w:rPr>
       </w:pPr>
       <w:r>
         <w:rPr>
           <w:rFonts w:cs="CMU Serif Roman"/>
+          <w:lang w:val="en-GB"/>
         </w:rPr>
         <w:t xml:space="preserve">Remue, J., De Houwer, J., Barnes-Holmes, D., Vanderhasselt, M. A., &amp; De Raedt, R. (2013). Self-esteem revisited: Performance on the implicit relational assessment procedure as a measure of self-versus ideal self-related cognitions in dysphoria. </w:t>
       </w:r>
@@ -6056,12 +6261,14 @@
           <w:rFonts w:cs="CMU Serif Roman"/>
           <w:i/>
           <w:iCs/>
+          <w:lang w:val="en-GB"/>
         </w:rPr>
         <w:t>Cognition &amp; Emotion</w:t>
       </w:r>
       <w:r>
         <w:rPr>
           <w:rFonts w:cs="CMU Serif Roman"/>
+          <w:lang w:val="en-GB"/>
         </w:rPr>
         <w:t xml:space="preserve">, </w:t>
       </w:r>
@@ -6070,12 +6277,14 @@
           <w:rFonts w:cs="CMU Serif Roman"/>
           <w:i/>
           <w:iCs/>
+          <w:lang w:val="en-GB"/>
         </w:rPr>
         <w:t>27</w:t>
       </w:r>
       <w:r>
         <w:rPr>
           <w:rFonts w:cs="CMU Serif Roman"/>
+          <w:lang w:val="en-GB"/>
         </w:rPr>
         <w:t>(8), 1441–1449. https://doi.org/10.1080/02699931.2013.786681</w:t>
       </w:r>
@@ -6085,11 +6294,13 @@
         <w:pStyle w:val="Bibliography"/>
         <w:rPr>
           <w:rFonts w:cs="CMU Serif Roman"/>
+          <w:lang w:val="en-GB"/>
         </w:rPr>
       </w:pPr>
       <w:r>
         <w:rPr>
           <w:rFonts w:cs="CMU Serif Roman"/>
+          <w:lang w:val="en-GB"/>
         </w:rPr>
         <w:t xml:space="preserve">Remue, J., Hughes, S., De Houwer, J., &amp; De Raedt, R. (2014). To Be or Want to Be: Disentangling the Role of Actual versus Ideal Self in Implicit Self-Esteem. </w:t>
       </w:r>
@@ -6098,12 +6309,14 @@
           <w:rFonts w:cs="CMU Serif Roman"/>
           <w:i/>
           <w:iCs/>
+          <w:lang w:val="en-GB"/>
         </w:rPr>
         <w:t>PLoS ONE</w:t>
       </w:r>
       <w:r>
         <w:rPr>
           <w:rFonts w:cs="CMU Serif Roman"/>
+          <w:lang w:val="en-GB"/>
         </w:rPr>
         <w:t xml:space="preserve">, </w:t>
       </w:r>
@@ -6112,12 +6325,14 @@
           <w:rFonts w:cs="CMU Serif Roman"/>
           <w:i/>
           <w:iCs/>
+          <w:lang w:val="en-GB"/>
         </w:rPr>
         <w:t>9</w:t>
       </w:r>
       <w:r>
         <w:rPr>
           <w:rFonts w:cs="CMU Serif Roman"/>
+          <w:lang w:val="en-GB"/>
         </w:rPr>
         <w:t>(9), e108837. https://doi.org/10.1371/journal.pone.0108837</w:t>
       </w:r>
@@ -6127,11 +6342,13 @@
         <w:pStyle w:val="Bibliography"/>
         <w:rPr>
           <w:rFonts w:cs="CMU Serif Roman"/>
+          <w:lang w:val="en-GB"/>
         </w:rPr>
       </w:pPr>
       <w:r>
         <w:rPr>
           <w:rFonts w:cs="CMU Serif Roman"/>
+          <w:lang w:val="en-GB"/>
         </w:rPr>
         <w:lastRenderedPageBreak/>
         <w:t xml:space="preserve">Revelle, W. (2016). </w:t>
@@ -6141,12 +6358,14 @@
           <w:rFonts w:cs="CMU Serif Roman"/>
           <w:i/>
           <w:iCs/>
+          <w:lang w:val="en-GB"/>
         </w:rPr>
         <w:t>psych: Procedures for Psychological, Psychometric, and Personality Research</w:t>
       </w:r>
       <w:r>
         <w:rPr>
           <w:rFonts w:cs="CMU Serif Roman"/>
+          <w:lang w:val="en-GB"/>
         </w:rPr>
         <w:t>. Northwestern University. http://CRAN.R-project.org/package=psych</w:t>
       </w:r>
@@ -6156,11 +6375,13 @@
         <w:pStyle w:val="Bibliography"/>
         <w:rPr>
           <w:rFonts w:cs="CMU Serif Roman"/>
+          <w:lang w:val="en-GB"/>
         </w:rPr>
       </w:pPr>
       <w:r>
         <w:rPr>
           <w:rFonts w:cs="CMU Serif Roman"/>
+          <w:lang w:val="en-GB"/>
         </w:rPr>
         <w:t xml:space="preserve">Ruscio, J. (2008). A probability-based measure of effect size: Robustness to base rates and other factors. </w:t>
       </w:r>
@@ -6169,12 +6390,14 @@
           <w:rFonts w:cs="CMU Serif Roman"/>
           <w:i/>
           <w:iCs/>
+          <w:lang w:val="en-GB"/>
         </w:rPr>
         <w:t>Psychological Methods</w:t>
       </w:r>
       <w:r>
         <w:rPr>
           <w:rFonts w:cs="CMU Serif Roman"/>
+          <w:lang w:val="en-GB"/>
         </w:rPr>
         <w:t xml:space="preserve">, </w:t>
       </w:r>
@@ -6183,12 +6406,14 @@
           <w:rFonts w:cs="CMU Serif Roman"/>
           <w:i/>
           <w:iCs/>
+          <w:lang w:val="en-GB"/>
         </w:rPr>
         <w:t>13</w:t>
       </w:r>
       <w:r>
         <w:rPr>
           <w:rFonts w:cs="CMU Serif Roman"/>
+          <w:lang w:val="en-GB"/>
         </w:rPr>
         <w:t>(1), 19–30. https://doi.org/10.1037/1082-989X.13.1.19</w:t>
       </w:r>
@@ -6198,11 +6423,13 @@
         <w:pStyle w:val="Bibliography"/>
         <w:rPr>
           <w:rFonts w:cs="CMU Serif Roman"/>
+          <w:lang w:val="en-GB"/>
         </w:rPr>
       </w:pPr>
       <w:r>
         <w:rPr>
           <w:rFonts w:cs="CMU Serif Roman"/>
+          <w:lang w:val="en-GB"/>
         </w:rPr>
         <w:t xml:space="preserve">Ruscio, J. (2019). </w:t>
       </w:r>
@@ -6211,12 +6438,14 @@
           <w:rFonts w:cs="CMU Serif Roman"/>
           <w:i/>
           <w:iCs/>
+          <w:lang w:val="en-GB"/>
         </w:rPr>
         <w:t>RProbSup: Calculates Probability of Superiority</w:t>
       </w:r>
       <w:r>
         <w:rPr>
           <w:rFonts w:cs="CMU Serif Roman"/>
+          <w:lang w:val="en-GB"/>
         </w:rPr>
         <w:t xml:space="preserve"> (2.1) [Computer software]. https://CRAN.R-project.org/package=RProbSup</w:t>
       </w:r>
@@ -6226,25 +6455,29 @@
         <w:pStyle w:val="Bibliography"/>
         <w:rPr>
           <w:rFonts w:cs="CMU Serif Roman"/>
+          <w:lang w:val="en-GB"/>
         </w:rPr>
       </w:pPr>
       <w:r>
         <w:rPr>
           <w:rFonts w:cs="CMU Serif Roman"/>
-        </w:rPr>
-        <w:t xml:space="preserve">Vahey, N. A., Nicholson, E., &amp; Barnes-Holmes, D. (2015). A meta-analysis of criterion effects for the Implicit Relational Assessment Procedure (IRAP) in the clinical domain. </w:t>
+          <w:lang w:val="en-GB"/>
+        </w:rPr>
+        <w:t xml:space="preserve">Shrout, P. E., &amp; Fleiss, J. L. (1979). Intraclass correlations: Uses in assessing rater reliability. </w:t>
       </w:r>
       <w:r>
         <w:rPr>
           <w:rFonts w:cs="CMU Serif Roman"/>
           <w:i/>
           <w:iCs/>
-        </w:rPr>
-        <w:t>Journal of Behavior Therapy and Experimental Psychiatry</w:t>
-      </w:r>
-      <w:r>
-        <w:rPr>
-          <w:rFonts w:cs="CMU Serif Roman"/>
+          <w:lang w:val="en-GB"/>
+        </w:rPr>
+        <w:t>Psychological Bulletin</w:t>
+      </w:r>
+      <w:r>
+        <w:rPr>
+          <w:rFonts w:cs="CMU Serif Roman"/>
+          <w:lang w:val="en-GB"/>
         </w:rPr>
         <w:t xml:space="preserve">, </w:t>
       </w:r>
@@ -6253,14 +6486,16 @@
           <w:rFonts w:cs="CMU Serif Roman"/>
           <w:i/>
           <w:iCs/>
-        </w:rPr>
-        <w:t>48</w:t>
-      </w:r>
-      <w:r>
-        <w:rPr>
-          <w:rFonts w:cs="CMU Serif Roman"/>
-        </w:rPr>
-        <w:t>, 59–65. https://doi.org/10.1016/j.jbtep.2015.01.004</w:t>
+          <w:lang w:val="en-GB"/>
+        </w:rPr>
+        <w:t>86</w:t>
+      </w:r>
+      <w:r>
+        <w:rPr>
+          <w:rFonts w:cs="CMU Serif Roman"/>
+          <w:lang w:val="en-GB"/>
+        </w:rPr>
+        <w:t>(2), 420.</w:t>
       </w:r>
     </w:p>
     <w:p>
@@ -6268,11 +6503,61 @@
         <w:pStyle w:val="Bibliography"/>
         <w:rPr>
           <w:rFonts w:cs="CMU Serif Roman"/>
+          <w:lang w:val="en-GB"/>
         </w:rPr>
       </w:pPr>
       <w:r>
         <w:rPr>
           <w:rFonts w:cs="CMU Serif Roman"/>
+          <w:lang w:val="en-GB"/>
+        </w:rPr>
+        <w:t xml:space="preserve">Vahey, N. A., Nicholson, E., &amp; Barnes-Holmes, D. (2015). A meta-analysis of criterion effects for the Implicit Relational Assessment Procedure (IRAP) in the clinical domain. </w:t>
+      </w:r>
+      <w:r>
+        <w:rPr>
+          <w:rFonts w:cs="CMU Serif Roman"/>
+          <w:i/>
+          <w:iCs/>
+          <w:lang w:val="en-GB"/>
+        </w:rPr>
+        <w:t>Journal of Behavior Therapy and Experimental Psychiatry</w:t>
+      </w:r>
+      <w:r>
+        <w:rPr>
+          <w:rFonts w:cs="CMU Serif Roman"/>
+          <w:lang w:val="en-GB"/>
+        </w:rPr>
+        <w:t xml:space="preserve">, </w:t>
+      </w:r>
+      <w:r>
+        <w:rPr>
+          <w:rFonts w:cs="CMU Serif Roman"/>
+          <w:i/>
+          <w:iCs/>
+          <w:lang w:val="en-GB"/>
+        </w:rPr>
+        <w:t>48</w:t>
+      </w:r>
+      <w:r>
+        <w:rPr>
+          <w:rFonts w:cs="CMU Serif Roman"/>
+          <w:lang w:val="en-GB"/>
+        </w:rPr>
+        <w:t>, 59–65. https://doi.org/10.1016/j.jbtep.2015.01.004</w:t>
+      </w:r>
+    </w:p>
+    <w:p>
+      <w:pPr>
+        <w:pStyle w:val="Bibliography"/>
+        <w:rPr>
+          <w:rFonts w:cs="CMU Serif Roman"/>
+          <w:lang w:val="en-GB"/>
+        </w:rPr>
+      </w:pPr>
+      <w:r>
+        <w:rPr>
+          <w:rFonts w:cs="CMU Serif Roman"/>
+          <w:lang w:val="en-GB"/>
         </w:rPr>
         <w:t xml:space="preserve">Viechtbauer, W. (2010). Conducting Meta-Analyses in R with the metafor Package. </w:t>
       </w:r>
@@ -6281,12 +6566,14 @@
           <w:rFonts w:cs="CMU Serif Roman"/>
           <w:i/>
           <w:iCs/>
+          <w:lang w:val="en-GB"/>
         </w:rPr>
         <w:t>Journal of Statistical Software</w:t>
       </w:r>
       <w:r>
         <w:rPr>
           <w:rFonts w:cs="CMU Serif Roman"/>
+          <w:lang w:val="en-GB"/>
         </w:rPr>
         <w:t xml:space="preserve">, </w:t>
       </w:r>
@@ -6295,12 +6582,14 @@
           <w:rFonts w:cs="CMU Serif Roman"/>
           <w:i/>
           <w:iCs/>
+          <w:lang w:val="en-GB"/>
         </w:rPr>
         <w:t>36</w:t>
       </w:r>
       <w:r>
         <w:rPr>
           <w:rFonts w:cs="CMU Serif Roman"/>
+          <w:lang w:val="en-GB"/>
         </w:rPr>
         <w:t>(3). https://doi.org/10.18637/jss.v036.i03</w:t>
       </w:r>
@@ -6326,7 +6615,7 @@
 </file>
 
 <file path=word/endnotes.xml><?xml version="1.0" encoding="utf-8"?>
-<w:endnotes xmlns:wpc="http://schemas.microsoft.com/office/word/2010/wordprocessingCanvas" xmlns:cx="http://schemas.microsoft.com/office/drawing/2014/chartex" xmlns:cx1="http://schemas.microsoft.com/office/drawing/2015/9/8/chartex" xmlns:cx2="http://schemas.microsoft.com/office/drawing/2015/10/21/chartex" xmlns:cx3="http://schemas.microsoft.com/office/drawing/2016/5/9/chartex" xmlns:cx4="http://schemas.microsoft.com/office/drawing/2016/5/10/chartex" xmlns:cx5="http://schemas.microsoft.com/office/drawing/2016/5/11/chartex" xmlns:cx6="http://schemas.microsoft.com/office/drawing/2016/5/12/chartex" xmlns:cx7="http://schemas.microsoft.com/office/drawing/2016/5/13/chartex" xmlns:cx8="http://schemas.microsoft.com/office/drawing/2016/5/14/chartex" xmlns:mc="http://schemas.openxmlformats.org/markup-compatibility/2006" xmlns:aink="http://schemas.microsoft.com/office/drawing/2016/ink" xmlns:am3d="http://schemas.microsoft.com/office/drawing/2017/model3d" xmlns:o="urn:schemas-microsoft-com:office:office" xmlns:r="http://schemas.openxmlformats.org/officeDocument/2006/relationships" xmlns:m="http://schemas.openxmlformats.org/officeDocument/2006/math" xmlns:v="urn:schemas-microsoft-com:vml" xmlns:wp14="http://schemas.microsoft.com/office/word/2010/wordprocessingDrawing" xmlns:wp="http://schemas.openxmlformats.org/drawingml/2006/wordprocessingDrawing" xmlns:w10="urn:schemas-microsoft-com:office:word" xmlns:w="http://schemas.openxmlformats.org/wordprocessingml/2006/main" xmlns:w14="http://schemas.microsoft.com/office/word/2010/wordml" xmlns:w15="http://schemas.microsoft.com/office/word/2012/wordml" xmlns:w16cid="http://schemas.microsoft.com/office/word/2016/wordml/cid" xmlns:w16se="http://schemas.microsoft.com/office/word/2015/wordml/symex" xmlns:wpg="http://schemas.microsoft.com/office/word/2010/wordprocessingGroup" xmlns:wpi="http://schemas.microsoft.com/office/word/2010/wordprocessingInk" xmlns:wne="http://schemas.microsoft.com/office/word/2006/wordml" xmlns:wps="http://schemas.microsoft.com/office/word/2010/wordprocessingShape" mc:Ignorable="w14 w15 w16se w16cid wp14">
+<w:endnotes xmlns:wpc="http://schemas.microsoft.com/office/word/2010/wordprocessingCanvas" xmlns:cx="http://schemas.microsoft.com/office/drawing/2014/chartex" xmlns:cx1="http://schemas.microsoft.com/office/drawing/2015/9/8/chartex" xmlns:cx2="http://schemas.microsoft.com/office/drawing/2015/10/21/chartex" xmlns:cx3="http://schemas.microsoft.com/office/drawing/2016/5/9/chartex" xmlns:cx4="http://schemas.microsoft.com/office/drawing/2016/5/10/chartex" xmlns:cx5="http://schemas.microsoft.com/office/drawing/2016/5/11/chartex" xmlns:cx6="http://schemas.microsoft.com/office/drawing/2016/5/12/chartex" xmlns:cx7="http://schemas.microsoft.com/office/drawing/2016/5/13/chartex" xmlns:cx8="http://schemas.microsoft.com/office/drawing/2016/5/14/chartex" xmlns:mc="http://schemas.openxmlformats.org/markup-compatibility/2006" xmlns:aink="http://schemas.microsoft.com/office/drawing/2016/ink" xmlns:am3d="http://schemas.microsoft.com/office/drawing/2017/model3d" xmlns:o="urn:schemas-microsoft-com:office:office" xmlns:oel="http://schemas.microsoft.com/office/2019/extlst" xmlns:r="http://schemas.openxmlformats.org/officeDocument/2006/relationships" xmlns:m="http://schemas.openxmlformats.org/officeDocument/2006/math" xmlns:v="urn:schemas-microsoft-com:vml" xmlns:wp14="http://schemas.microsoft.com/office/word/2010/wordprocessingDrawing" xmlns:wp="http://schemas.openxmlformats.org/drawingml/2006/wordprocessingDrawing" xmlns:w10="urn:schemas-microsoft-com:office:word" xmlns:w="http://schemas.openxmlformats.org/wordprocessingml/2006/main" xmlns:w14="http://schemas.microsoft.com/office/word/2010/wordml" xmlns:w15="http://schemas.microsoft.com/office/word/2012/wordml" xmlns:w16cex="http://schemas.microsoft.com/office/word/2018/wordml/cex" xmlns:w16cid="http://schemas.microsoft.com/office/word/2016/wordml/cid" xmlns:w16="http://schemas.microsoft.com/office/word/2018/wordml" xmlns:w16sdtdh="http://schemas.microsoft.com/office/word/2020/wordml/sdtdatahash" xmlns:w16se="http://schemas.microsoft.com/office/word/2015/wordml/symex" xmlns:wpg="http://schemas.microsoft.com/office/word/2010/wordprocessingGroup" xmlns:wpi="http://schemas.microsoft.com/office/word/2010/wordprocessingInk" xmlns:wne="http://schemas.microsoft.com/office/word/2006/wordml" xmlns:wps="http://schemas.microsoft.com/office/word/2010/wordprocessingShape" mc:Ignorable="w14 w15 w16se w16cid w16 w16cex w16sdtdh wp14">
   <w:endnote w:type="separator" w:id="-1">
     <w:p>
       <w:pPr>
@@ -6351,7 +6640,7 @@
 </file>
 
 <file path=word/footnotes.xml><?xml version="1.0" encoding="utf-8"?>
-<w:footnotes xmlns:wpc="http://schemas.microsoft.com/office/word/2010/wordprocessingCanvas" xmlns:cx="http://schemas.microsoft.com/office/drawing/2014/chartex" xmlns:cx1="http://schemas.microsoft.com/office/drawing/2015/9/8/chartex" xmlns:cx2="http://schemas.microsoft.com/office/drawing/2015/10/21/chartex" xmlns:cx3="http://schemas.microsoft.com/office/drawing/2016/5/9/chartex" xmlns:cx4="http://schemas.microsoft.com/office/drawing/2016/5/10/chartex" xmlns:cx5="http://schemas.microsoft.com/office/drawing/2016/5/11/chartex" xmlns:cx6="http://schemas.microsoft.com/office/drawing/2016/5/12/chartex" xmlns:cx7="http://schemas.microsoft.com/office/drawing/2016/5/13/chartex" xmlns:cx8="http://schemas.microsoft.com/office/drawing/2016/5/14/chartex" xmlns:mc="http://schemas.openxmlformats.org/markup-compatibility/2006" xmlns:aink="http://schemas.microsoft.com/office/drawing/2016/ink" xmlns:am3d="http://schemas.microsoft.com/office/drawing/2017/model3d" xmlns:o="urn:schemas-microsoft-com:office:office" xmlns:r="http://schemas.openxmlformats.org/officeDocument/2006/relationships" xmlns:m="http://schemas.openxmlformats.org/officeDocument/2006/math" xmlns:v="urn:schemas-microsoft-com:vml" xmlns:wp14="http://schemas.microsoft.com/office/word/2010/wordprocessingDrawing" xmlns:wp="http://schemas.openxmlformats.org/drawingml/2006/wordprocessingDrawing" xmlns:w10="urn:schemas-microsoft-com:office:word" xmlns:w="http://schemas.openxmlformats.org/wordprocessingml/2006/main" xmlns:w14="http://schemas.microsoft.com/office/word/2010/wordml" xmlns:w15="http://schemas.microsoft.com/office/word/2012/wordml" xmlns:w16cid="http://schemas.microsoft.com/office/word/2016/wordml/cid" xmlns:w16se="http://schemas.microsoft.com/office/word/2015/wordml/symex" xmlns:wpg="http://schemas.microsoft.com/office/word/2010/wordprocessingGroup" xmlns:wpi="http://schemas.microsoft.com/office/word/2010/wordprocessingInk" xmlns:wne="http://schemas.microsoft.com/office/word/2006/wordml" xmlns:wps="http://schemas.microsoft.com/office/word/2010/wordprocessingShape" mc:Ignorable="w14 w15 w16se w16cid wp14">
+<w:footnotes xmlns:wpc="http://schemas.microsoft.com/office/word/2010/wordprocessingCanvas" xmlns:cx="http://schemas.microsoft.com/office/drawing/2014/chartex" xmlns:cx1="http://schemas.microsoft.com/office/drawing/2015/9/8/chartex" xmlns:cx2="http://schemas.microsoft.com/office/drawing/2015/10/21/chartex" xmlns:cx3="http://schemas.microsoft.com/office/drawing/2016/5/9/chartex" xmlns:cx4="http://schemas.microsoft.com/office/drawing/2016/5/10/chartex" xmlns:cx5="http://schemas.microsoft.com/office/drawing/2016/5/11/chartex" xmlns:cx6="http://schemas.microsoft.com/office/drawing/2016/5/12/chartex" xmlns:cx7="http://schemas.microsoft.com/office/drawing/2016/5/13/chartex" xmlns:cx8="http://schemas.microsoft.com/office/drawing/2016/5/14/chartex" xmlns:mc="http://schemas.openxmlformats.org/markup-compatibility/2006" xmlns:aink="http://schemas.microsoft.com/office/drawing/2016/ink" xmlns:am3d="http://schemas.microsoft.com/office/drawing/2017/model3d" xmlns:o="urn:schemas-microsoft-com:office:office" xmlns:oel="http://schemas.microsoft.com/office/2019/extlst" xmlns:r="http://schemas.openxmlformats.org/officeDocument/2006/relationships" xmlns:m="http://schemas.openxmlformats.org/officeDocument/2006/math" xmlns:v="urn:schemas-microsoft-com:vml" xmlns:wp14="http://schemas.microsoft.com/office/word/2010/wordprocessingDrawing" xmlns:wp="http://schemas.openxmlformats.org/drawingml/2006/wordprocessingDrawing" xmlns:w10="urn:schemas-microsoft-com:office:word" xmlns:w="http://schemas.openxmlformats.org/wordprocessingml/2006/main" xmlns:w14="http://schemas.microsoft.com/office/word/2010/wordml" xmlns:w15="http://schemas.microsoft.com/office/word/2012/wordml" xmlns:w16cex="http://schemas.microsoft.com/office/word/2018/wordml/cex" xmlns:w16cid="http://schemas.microsoft.com/office/word/2016/wordml/cid" xmlns:w16="http://schemas.microsoft.com/office/word/2018/wordml" xmlns:w16sdtdh="http://schemas.microsoft.com/office/word/2020/wordml/sdtdatahash" xmlns:w16se="http://schemas.microsoft.com/office/word/2015/wordml/symex" xmlns:wpg="http://schemas.microsoft.com/office/word/2010/wordprocessingGroup" xmlns:wpi="http://schemas.microsoft.com/office/word/2010/wordprocessingInk" xmlns:wne="http://schemas.microsoft.com/office/word/2006/wordml" xmlns:wps="http://schemas.microsoft.com/office/word/2010/wordprocessingShape" mc:Ignorable="w14 w15 w16se w16cid w16 w16cex w16sdtdh wp14">
   <w:footnote w:type="separator" w:id="-1">
     <w:p>
       <w:pPr>
@@ -6376,7 +6665,7 @@
 </file>
 
 <file path=word/header1.xml><?xml version="1.0" encoding="utf-8"?>
-<w:hdr xmlns:wpc="http://schemas.microsoft.com/office/word/2010/wordprocessingCanvas" xmlns:cx="http://schemas.microsoft.com/office/drawing/2014/chartex" xmlns:cx1="http://schemas.microsoft.com/office/drawing/2015/9/8/chartex" xmlns:cx2="http://schemas.microsoft.com/office/drawing/2015/10/21/chartex" xmlns:cx3="http://schemas.microsoft.com/office/drawing/2016/5/9/chartex" xmlns:cx4="http://schemas.microsoft.com/office/drawing/2016/5/10/chartex" xmlns:cx5="http://schemas.microsoft.com/office/drawing/2016/5/11/chartex" xmlns:cx6="http://schemas.microsoft.com/office/drawing/2016/5/12/chartex" xmlns:cx7="http://schemas.microsoft.com/office/drawing/2016/5/13/chartex" xmlns:cx8="http://schemas.microsoft.com/office/drawing/2016/5/14/chartex" xmlns:mc="http://schemas.openxmlformats.org/markup-compatibility/2006" xmlns:aink="http://schemas.microsoft.com/office/drawing/2016/ink" xmlns:am3d="http://schemas.microsoft.com/office/drawing/2017/model3d" xmlns:o="urn:schemas-microsoft-com:office:office" xmlns:r="http://schemas.openxmlformats.org/officeDocument/2006/relationships" xmlns:m="http://schemas.openxmlformats.org/officeDocument/2006/math" xmlns:v="urn:schemas-microsoft-com:vml" xmlns:wp14="http://schemas.microsoft.com/office/word/2010/wordprocessingDrawing" xmlns:wp="http://schemas.openxmlformats.org/drawingml/2006/wordprocessingDrawing" xmlns:w10="urn:schemas-microsoft-com:office:word" xmlns:w="http://schemas.openxmlformats.org/wordprocessingml/2006/main" xmlns:w14="http://schemas.microsoft.com/office/word/2010/wordml" xmlns:w15="http://schemas.microsoft.com/office/word/2012/wordml" xmlns:w16cid="http://schemas.microsoft.com/office/word/2016/wordml/cid" xmlns:w16se="http://schemas.microsoft.com/office/word/2015/wordml/symex" xmlns:wpg="http://schemas.microsoft.com/office/word/2010/wordprocessingGroup" xmlns:wpi="http://schemas.microsoft.com/office/word/2010/wordprocessingInk" xmlns:wne="http://schemas.microsoft.com/office/word/2006/wordml" xmlns:wps="http://schemas.microsoft.com/office/word/2010/wordprocessingShape" mc:Ignorable="w14 w15 w16se w16cid wp14">
+<w:hdr xmlns:wpc="http://schemas.microsoft.com/office/word/2010/wordprocessingCanvas" xmlns:cx="http://schemas.microsoft.com/office/drawing/2014/chartex" xmlns:cx1="http://schemas.microsoft.com/office/drawing/2015/9/8/chartex" xmlns:cx2="http://schemas.microsoft.com/office/drawing/2015/10/21/chartex" xmlns:cx3="http://schemas.microsoft.com/office/drawing/2016/5/9/chartex" xmlns:cx4="http://schemas.microsoft.com/office/drawing/2016/5/10/chartex" xmlns:cx5="http://schemas.microsoft.com/office/drawing/2016/5/11/chartex" xmlns:cx6="http://schemas.microsoft.com/office/drawing/2016/5/12/chartex" xmlns:cx7="http://schemas.microsoft.com/office/drawing/2016/5/13/chartex" xmlns:cx8="http://schemas.microsoft.com/office/drawing/2016/5/14/chartex" xmlns:mc="http://schemas.openxmlformats.org/markup-compatibility/2006" xmlns:aink="http://schemas.microsoft.com/office/drawing/2016/ink" xmlns:am3d="http://schemas.microsoft.com/office/drawing/2017/model3d" xmlns:o="urn:schemas-microsoft-com:office:office" xmlns:oel="http://schemas.microsoft.com/office/2019/extlst" xmlns:r="http://schemas.openxmlformats.org/officeDocument/2006/relationships" xmlns:m="http://schemas.openxmlformats.org/officeDocument/2006/math" xmlns:v="urn:schemas-microsoft-com:vml" xmlns:wp14="http://schemas.microsoft.com/office/word/2010/wordprocessingDrawing" xmlns:wp="http://schemas.openxmlformats.org/drawingml/2006/wordprocessingDrawing" xmlns:w10="urn:schemas-microsoft-com:office:word" xmlns:w="http://schemas.openxmlformats.org/wordprocessingml/2006/main" xmlns:w14="http://schemas.microsoft.com/office/word/2010/wordml" xmlns:w15="http://schemas.microsoft.com/office/word/2012/wordml" xmlns:w16cex="http://schemas.microsoft.com/office/word/2018/wordml/cex" xmlns:w16cid="http://schemas.microsoft.com/office/word/2016/wordml/cid" xmlns:w16="http://schemas.microsoft.com/office/word/2018/wordml" xmlns:w16sdtdh="http://schemas.microsoft.com/office/word/2020/wordml/sdtdatahash" xmlns:w16se="http://schemas.microsoft.com/office/word/2015/wordml/symex" xmlns:wpg="http://schemas.microsoft.com/office/word/2010/wordprocessingGroup" xmlns:wpi="http://schemas.microsoft.com/office/word/2010/wordprocessingInk" xmlns:wne="http://schemas.microsoft.com/office/word/2006/wordml" xmlns:wps="http://schemas.microsoft.com/office/word/2010/wordprocessingShape" mc:Ignorable="w14 w15 w16se w16cid w16 w16cex w16sdtdh wp14">
   <w:sdt>
     <w:sdtPr>
       <w:rPr>
@@ -6388,6 +6677,11 @@
         <w:docPartUnique/>
       </w:docPartObj>
     </w:sdtPr>
+    <w:sdtEndPr>
+      <w:rPr>
+        <w:rStyle w:val="PageNumber"/>
+      </w:rPr>
+    </w:sdtEndPr>
     <w:sdtContent>
       <w:p>
         <w:pPr>
@@ -6428,7 +6722,7 @@
 </file>
 
 <file path=word/header2.xml><?xml version="1.0" encoding="utf-8"?>
-<w:hdr xmlns:wpc="http://schemas.microsoft.com/office/word/2010/wordprocessingCanvas" xmlns:cx="http://schemas.microsoft.com/office/drawing/2014/chartex" xmlns:cx1="http://schemas.microsoft.com/office/drawing/2015/9/8/chartex" xmlns:cx2="http://schemas.microsoft.com/office/drawing/2015/10/21/chartex" xmlns:cx3="http://schemas.microsoft.com/office/drawing/2016/5/9/chartex" xmlns:cx4="http://schemas.microsoft.com/office/drawing/2016/5/10/chartex" xmlns:cx5="http://schemas.microsoft.com/office/drawing/2016/5/11/chartex" xmlns:cx6="http://schemas.microsoft.com/office/drawing/2016/5/12/chartex" xmlns:cx7="http://schemas.microsoft.com/office/drawing/2016/5/13/chartex" xmlns:cx8="http://schemas.microsoft.com/office/drawing/2016/5/14/chartex" xmlns:mc="http://schemas.openxmlformats.org/markup-compatibility/2006" xmlns:aink="http://schemas.microsoft.com/office/drawing/2016/ink" xmlns:am3d="http://schemas.microsoft.com/office/drawing/2017/model3d" xmlns:o="urn:schemas-microsoft-com:office:office" xmlns:r="http://schemas.openxmlformats.org/officeDocument/2006/relationships" xmlns:m="http://schemas.openxmlformats.org/officeDocument/2006/math" xmlns:v="urn:schemas-microsoft-com:vml" xmlns:wp14="http://schemas.microsoft.com/office/word/2010/wordprocessingDrawing" xmlns:wp="http://schemas.openxmlformats.org/drawingml/2006/wordprocessingDrawing" xmlns:w10="urn:schemas-microsoft-com:office:word" xmlns:w="http://schemas.openxmlformats.org/wordprocessingml/2006/main" xmlns:w14="http://schemas.microsoft.com/office/word/2010/wordml" xmlns:w15="http://schemas.microsoft.com/office/word/2012/wordml" xmlns:w16cid="http://schemas.microsoft.com/office/word/2016/wordml/cid" xmlns:w16se="http://schemas.microsoft.com/office/word/2015/wordml/symex" xmlns:wpg="http://schemas.microsoft.com/office/word/2010/wordprocessingGroup" xmlns:wpi="http://schemas.microsoft.com/office/word/2010/wordprocessingInk" xmlns:wne="http://schemas.microsoft.com/office/word/2006/wordml" xmlns:wps="http://schemas.microsoft.com/office/word/2010/wordprocessingShape" mc:Ignorable="w14 w15 w16se w16cid wp14">
+<w:hdr xmlns:wpc="http://schemas.microsoft.com/office/word/2010/wordprocessingCanvas" xmlns:cx="http://schemas.microsoft.com/office/drawing/2014/chartex" xmlns:cx1="http://schemas.microsoft.com/office/drawing/2015/9/8/chartex" xmlns:cx2="http://schemas.microsoft.com/office/drawing/2015/10/21/chartex" xmlns:cx3="http://schemas.microsoft.com/office/drawing/2016/5/9/chartex" xmlns:cx4="http://schemas.microsoft.com/office/drawing/2016/5/10/chartex" xmlns:cx5="http://schemas.microsoft.com/office/drawing/2016/5/11/chartex" xmlns:cx6="http://schemas.microsoft.com/office/drawing/2016/5/12/chartex" xmlns:cx7="http://schemas.microsoft.com/office/drawing/2016/5/13/chartex" xmlns:cx8="http://schemas.microsoft.com/office/drawing/2016/5/14/chartex" xmlns:mc="http://schemas.openxmlformats.org/markup-compatibility/2006" xmlns:aink="http://schemas.microsoft.com/office/drawing/2016/ink" xmlns:am3d="http://schemas.microsoft.com/office/drawing/2017/model3d" xmlns:o="urn:schemas-microsoft-com:office:office" xmlns:oel="http://schemas.microsoft.com/office/2019/extlst" xmlns:r="http://schemas.openxmlformats.org/officeDocument/2006/relationships" xmlns:m="http://schemas.openxmlformats.org/officeDocument/2006/math" xmlns:v="urn:schemas-microsoft-com:vml" xmlns:wp14="http://schemas.microsoft.com/office/word/2010/wordprocessingDrawing" xmlns:wp="http://schemas.openxmlformats.org/drawingml/2006/wordprocessingDrawing" xmlns:w10="urn:schemas-microsoft-com:office:word" xmlns:w="http://schemas.openxmlformats.org/wordprocessingml/2006/main" xmlns:w14="http://schemas.microsoft.com/office/word/2010/wordml" xmlns:w15="http://schemas.microsoft.com/office/word/2012/wordml" xmlns:w16cex="http://schemas.microsoft.com/office/word/2018/wordml/cex" xmlns:w16cid="http://schemas.microsoft.com/office/word/2016/wordml/cid" xmlns:w16="http://schemas.microsoft.com/office/word/2018/wordml" xmlns:w16sdtdh="http://schemas.microsoft.com/office/word/2020/wordml/sdtdatahash" xmlns:w16se="http://schemas.microsoft.com/office/word/2015/wordml/symex" xmlns:wpg="http://schemas.microsoft.com/office/word/2010/wordprocessingGroup" xmlns:wpi="http://schemas.microsoft.com/office/word/2010/wordprocessingInk" xmlns:wne="http://schemas.microsoft.com/office/word/2006/wordml" xmlns:wps="http://schemas.microsoft.com/office/word/2010/wordprocessingShape" mc:Ignorable="w14 w15 w16se w16cid w16 w16cex w16sdtdh wp14">
   <w:sdt>
     <w:sdtPr>
       <w:rPr>
@@ -6440,6 +6734,11 @@
         <w:docPartUnique/>
       </w:docPartObj>
     </w:sdtPr>
+    <w:sdtEndPr>
+      <w:rPr>
+        <w:rStyle w:val="PageNumber"/>
+      </w:rPr>
+    </w:sdtEndPr>
     <w:sdtContent>
       <w:p>
         <w:pPr>
@@ -6493,7 +6792,7 @@
 </file>
 
 <file path=word/numbering.xml><?xml version="1.0" encoding="utf-8"?>
-<w:numbering xmlns:wpc="http://schemas.microsoft.com/office/word/2010/wordprocessingCanvas" xmlns:cx="http://schemas.microsoft.com/office/drawing/2014/chartex" xmlns:cx1="http://schemas.microsoft.com/office/drawing/2015/9/8/chartex" xmlns:cx2="http://schemas.microsoft.com/office/drawing/2015/10/21/chartex" xmlns:cx3="http://schemas.microsoft.com/office/drawing/2016/5/9/chartex" xmlns:cx4="http://schemas.microsoft.com/office/drawing/2016/5/10/chartex" xmlns:cx5="http://schemas.microsoft.com/office/drawing/2016/5/11/chartex" xmlns:cx6="http://schemas.microsoft.com/office/drawing/2016/5/12/chartex" xmlns:cx7="http://schemas.microsoft.com/office/drawing/2016/5/13/chartex" xmlns:cx8="http://schemas.microsoft.com/office/drawing/2016/5/14/chartex" xmlns:mc="http://schemas.openxmlformats.org/markup-compatibility/2006" xmlns:aink="http://schemas.microsoft.com/office/drawing/2016/ink" xmlns:am3d="http://schemas.microsoft.com/office/drawing/2017/model3d" xmlns:o="urn:schemas-microsoft-com:office:office" xmlns:r="http://schemas.openxmlformats.org/officeDocument/2006/relationships" xmlns:m="http://schemas.openxmlformats.org/officeDocument/2006/math" xmlns:v="urn:schemas-microsoft-com:vml" xmlns:wp14="http://schemas.microsoft.com/office/word/2010/wordprocessingDrawing" xmlns:wp="http://schemas.openxmlformats.org/drawingml/2006/wordprocessingDrawing" xmlns:w10="urn:schemas-microsoft-com:office:word" xmlns:w="http://schemas.openxmlformats.org/wordprocessingml/2006/main" xmlns:w14="http://schemas.microsoft.com/office/word/2010/wordml" xmlns:w15="http://schemas.microsoft.com/office/word/2012/wordml" xmlns:w16cid="http://schemas.microsoft.com/office/word/2016/wordml/cid" xmlns:w16se="http://schemas.microsoft.com/office/word/2015/wordml/symex" xmlns:wpg="http://schemas.microsoft.com/office/word/2010/wordprocessingGroup" xmlns:wpi="http://schemas.microsoft.com/office/word/2010/wordprocessingInk" xmlns:wne="http://schemas.microsoft.com/office/word/2006/wordml" xmlns:wps="http://schemas.microsoft.com/office/word/2010/wordprocessingShape" mc:Ignorable="w14 w15 w16se w16cid wp14">
+<w:numbering xmlns:wpc="http://schemas.microsoft.com/office/word/2010/wordprocessingCanvas" xmlns:cx="http://schemas.microsoft.com/office/drawing/2014/chartex" xmlns:cx1="http://schemas.microsoft.com/office/drawing/2015/9/8/chartex" xmlns:cx2="http://schemas.microsoft.com/office/drawing/2015/10/21/chartex" xmlns:cx3="http://schemas.microsoft.com/office/drawing/2016/5/9/chartex" xmlns:cx4="http://schemas.microsoft.com/office/drawing/2016/5/10/chartex" xmlns:cx5="http://schemas.microsoft.com/office/drawing/2016/5/11/chartex" xmlns:cx6="http://schemas.microsoft.com/office/drawing/2016/5/12/chartex" xmlns:cx7="http://schemas.microsoft.com/office/drawing/2016/5/13/chartex" xmlns:cx8="http://schemas.microsoft.com/office/drawing/2016/5/14/chartex" xmlns:mc="http://schemas.openxmlformats.org/markup-compatibility/2006" xmlns:aink="http://schemas.microsoft.com/office/drawing/2016/ink" xmlns:am3d="http://schemas.microsoft.com/office/drawing/2017/model3d" xmlns:o="urn:schemas-microsoft-com:office:office" xmlns:oel="http://schemas.microsoft.com/office/2019/extlst" xmlns:r="http://schemas.openxmlformats.org/officeDocument/2006/relationships" xmlns:m="http://schemas.openxmlformats.org/officeDocument/2006/math" xmlns:v="urn:schemas-microsoft-com:vml" xmlns:wp14="http://schemas.microsoft.com/office/word/2010/wordprocessingDrawing" xmlns:wp="http://schemas.openxmlformats.org/drawingml/2006/wordprocessingDrawing" xmlns:w10="urn:schemas-microsoft-com:office:word" xmlns:w="http://schemas.openxmlformats.org/wordprocessingml/2006/main" xmlns:w14="http://schemas.microsoft.com/office/word/2010/wordml" xmlns:w15="http://schemas.microsoft.com/office/word/2012/wordml" xmlns:w16cex="http://schemas.microsoft.com/office/word/2018/wordml/cex" xmlns:w16cid="http://schemas.microsoft.com/office/word/2016/wordml/cid" xmlns:w16="http://schemas.microsoft.com/office/word/2018/wordml" xmlns:w16sdtdh="http://schemas.microsoft.com/office/word/2020/wordml/sdtdatahash" xmlns:w16se="http://schemas.microsoft.com/office/word/2015/wordml/symex" xmlns:wpg="http://schemas.microsoft.com/office/word/2010/wordprocessingGroup" xmlns:wpi="http://schemas.microsoft.com/office/word/2010/wordprocessingInk" xmlns:wne="http://schemas.microsoft.com/office/word/2006/wordml" xmlns:wps="http://schemas.microsoft.com/office/word/2010/wordprocessingShape" mc:Ignorable="w14 w15 w16se w16cid w16 w16cex w16sdtdh wp14">
   <w:abstractNum w:abstractNumId="0" w15:restartNumberingAfterBreak="0">
     <w:nsid w:val="FFFFFF7C"/>
     <w:multiLevelType w:val="singleLevel"/>
@@ -6692,37 +6991,37 @@
       </w:rPr>
     </w:lvl>
   </w:abstractNum>
-  <w:num w:numId="1">
+  <w:num w:numId="1" w16cid:durableId="379551099">
     <w:abstractNumId w:val="9"/>
   </w:num>
-  <w:num w:numId="2">
+  <w:num w:numId="2" w16cid:durableId="1929146479">
     <w:abstractNumId w:val="7"/>
   </w:num>
-  <w:num w:numId="3">
+  <w:num w:numId="3" w16cid:durableId="1775202353">
     <w:abstractNumId w:val="6"/>
   </w:num>
-  <w:num w:numId="4">
+  <w:num w:numId="4" w16cid:durableId="1388920896">
     <w:abstractNumId w:val="5"/>
   </w:num>
-  <w:num w:numId="5">
+  <w:num w:numId="5" w16cid:durableId="1918711191">
     <w:abstractNumId w:val="4"/>
   </w:num>
-  <w:num w:numId="6">
+  <w:num w:numId="6" w16cid:durableId="1913544966">
     <w:abstractNumId w:val="8"/>
   </w:num>
-  <w:num w:numId="7">
+  <w:num w:numId="7" w16cid:durableId="2038195711">
     <w:abstractNumId w:val="3"/>
   </w:num>
-  <w:num w:numId="8">
+  <w:num w:numId="8" w16cid:durableId="1212494629">
     <w:abstractNumId w:val="2"/>
   </w:num>
-  <w:num w:numId="9">
+  <w:num w:numId="9" w16cid:durableId="1130173156">
     <w:abstractNumId w:val="1"/>
   </w:num>
-  <w:num w:numId="10">
+  <w:num w:numId="10" w16cid:durableId="1758473832">
     <w:abstractNumId w:val="0"/>
   </w:num>
-  <w:num w:numId="11">
+  <w:num w:numId="11" w16cid:durableId="1101491378">
     <w:abstractNumId w:val="9"/>
     <w:lvlOverride w:ilvl="0">
       <w:startOverride w:val="1"/>
@@ -6732,7 +7031,7 @@
 </file>
 
 <file path=word/styles.xml><?xml version="1.0" encoding="utf-8"?>
-<w:styles xmlns:mc="http://schemas.openxmlformats.org/markup-compatibility/2006" xmlns:r="http://schemas.openxmlformats.org/officeDocument/2006/relationships" xmlns:w="http://schemas.openxmlformats.org/wordprocessingml/2006/main" xmlns:w14="http://schemas.microsoft.com/office/word/2010/wordml" xmlns:w15="http://schemas.microsoft.com/office/word/2012/wordml" xmlns:w16cid="http://schemas.microsoft.com/office/word/2016/wordml/cid" xmlns:w16se="http://schemas.microsoft.com/office/word/2015/wordml/symex" mc:Ignorable="w14 w15 w16se w16cid">
+<w:styles xmlns:mc="http://schemas.openxmlformats.org/markup-compatibility/2006" xmlns:r="http://schemas.openxmlformats.org/officeDocument/2006/relationships" xmlns:w="http://schemas.openxmlformats.org/wordprocessingml/2006/main" xmlns:w14="http://schemas.microsoft.com/office/word/2010/wordml" xmlns:w15="http://schemas.microsoft.com/office/word/2012/wordml" xmlns:w16cex="http://schemas.microsoft.com/office/word/2018/wordml/cex" xmlns:w16cid="http://schemas.microsoft.com/office/word/2016/wordml/cid" xmlns:w16="http://schemas.microsoft.com/office/word/2018/wordml" xmlns:w16sdtdh="http://schemas.microsoft.com/office/word/2020/wordml/sdtdatahash" xmlns:w16se="http://schemas.microsoft.com/office/word/2015/wordml/symex" mc:Ignorable="w14 w15 w16se w16cid w16 w16cex w16sdtdh">
   <w:docDefaults>
     <w:rPrDefault>
       <w:rPr>
@@ -6744,7 +7043,7 @@
     </w:rPrDefault>
     <w:pPrDefault/>
   </w:docDefaults>
-  <w:latentStyles w:defLockedState="0" w:defUIPriority="99" w:defSemiHidden="0" w:defUnhideWhenUsed="0" w:defQFormat="0" w:count="375">
+  <w:latentStyles w:defLockedState="0" w:defUIPriority="99" w:defSemiHidden="0" w:defUnhideWhenUsed="0" w:defQFormat="0" w:count="376">
     <w:lsdException w:name="Normal" w:uiPriority="0" w:qFormat="1"/>
     <w:lsdException w:name="heading 1" w:uiPriority="3" w:qFormat="1"/>
     <w:lsdException w:name="heading 2" w:semiHidden="1" w:uiPriority="3" w:unhideWhenUsed="1" w:qFormat="1"/>
@@ -7120,6 +7419,7 @@
     <w:lsdException w:name="Smart Hyperlink" w:semiHidden="1" w:unhideWhenUsed="1"/>
     <w:lsdException w:name="Hashtag" w:semiHidden="1" w:unhideWhenUsed="1"/>
     <w:lsdException w:name="Unresolved Mention" w:semiHidden="1" w:unhideWhenUsed="1"/>
+    <w:lsdException w:name="Smart Link" w:semiHidden="1" w:unhideWhenUsed="1"/>
   </w:latentStyles>
   <w:style w:type="paragraph" w:default="1" w:styleId="Normal">
     <w:name w:val="Normal"/>
@@ -8070,10 +8370,10 @@
       <w:lang w:val="en-US" w:eastAsia="ja-JP"/>
     </w:rPr>
   </w:style>
-  <w:style w:type="paragraph" w:styleId="E-mailSignature">
+  <w:style w:type="paragraph" w:styleId="EmailSignature">
     <w:name w:val="E-mail Signature"/>
     <w:basedOn w:val="Normal"/>
-    <w:link w:val="E-mailSignatureChar"/>
+    <w:link w:val="EmailSignatureChar"/>
     <w:uiPriority w:val="99"/>
     <w:semiHidden/>
     <w:unhideWhenUsed/>
@@ -8083,10 +8383,10 @@
       <w:ind w:firstLine="0"/>
     </w:pPr>
   </w:style>
-  <w:style w:type="character" w:customStyle="1" w:styleId="E-mailSignatureChar">
-    <w:name w:val="E-mail Signature Char"/>
+  <w:style w:type="character" w:customStyle="1" w:styleId="EmailSignatureChar">
+    <w:name w:val="Email Signature Char"/>
     <w:basedOn w:val="DefaultParagraphFont"/>
-    <w:link w:val="E-mailSignature"/>
+    <w:link w:val="EmailSignature"/>
     <w:uiPriority w:val="99"/>
     <w:semiHidden/>
     <w:rsid w:val="00AD1F7D"/>

</xml_diff>